<commit_message>
Updated for May and June 2020 Releases
</commit_message>
<xml_diff>
--- a/PBI Desktop Data Modeling & Analytics Features.docx
+++ b/PBI Desktop Data Modeling & Analytics Features.docx
@@ -39,12 +39,7 @@
     </w:p>
     <w:p>
       <w:r>
-        <w:t>The purpose of this document is to</w:t>
-      </w:r>
-      <w:bookmarkStart w:id="0" w:name="_GoBack"/>
-      <w:bookmarkEnd w:id="0"/>
-      <w:r>
-        <w:t xml:space="preserve"> serve as supporting reference to new </w:t>
+        <w:t xml:space="preserve">The purpose of this document is to serve as supporting reference to new </w:t>
       </w:r>
       <w:r>
         <w:t>data modeling and analysis</w:t>
@@ -82,7 +77,7 @@
           <w:numId w:val="27"/>
         </w:numPr>
       </w:pPr>
-      <w:bookmarkStart w:id="1" w:name="_Hlk492648824"/>
+      <w:bookmarkStart w:id="0" w:name="_Hlk492648824"/>
       <w:r>
         <w:t xml:space="preserve">Power BI Documentation Update Archive is maintained here: </w:t>
       </w:r>
@@ -97,7 +92,7 @@
       <w:r>
         <w:t xml:space="preserve"> </w:t>
       </w:r>
-      <w:bookmarkEnd w:id="1"/>
+      <w:bookmarkEnd w:id="0"/>
     </w:p>
     <w:p>
       <w:pPr>
@@ -1084,7 +1079,28 @@
                 <w:rPr>
                   <w:rStyle w:val="Hyperlink"/>
                 </w:rPr>
-                <w:t>Apr-20</w:t>
+                <w:t>Apr-2020</w:t>
+              </w:r>
+            </w:hyperlink>
+          </w:p>
+        </w:tc>
+      </w:tr>
+      <w:tr>
+        <w:trPr>
+          <w:jc w:val="center"/>
+        </w:trPr>
+        <w:tc>
+          <w:tcPr>
+            <w:tcW w:w="1440" w:type="dxa"/>
+            <w:shd w:val="clear" w:color="auto" w:fill="FFF2CC" w:themeFill="accent4" w:themeFillTint="33"/>
+          </w:tcPr>
+          <w:p>
+            <w:hyperlink w:anchor="May2020" w:history="1">
+              <w:r>
+                <w:rPr>
+                  <w:rStyle w:val="Hyperlink"/>
+                </w:rPr>
+                <w:t>May-20</w:t>
               </w:r>
               <w:r>
                 <w:rPr>
@@ -1100,6 +1116,81 @@
               </w:r>
             </w:hyperlink>
           </w:p>
+        </w:tc>
+        <w:tc>
+          <w:tcPr>
+            <w:tcW w:w="1440" w:type="dxa"/>
+            <w:shd w:val="clear" w:color="auto" w:fill="FFF2CC" w:themeFill="accent4" w:themeFillTint="33"/>
+          </w:tcPr>
+          <w:p>
+            <w:hyperlink w:anchor="Jun2020" w:history="1">
+              <w:r>
+                <w:rPr>
+                  <w:rStyle w:val="Hyperlink"/>
+                </w:rPr>
+                <w:t>Jun</w:t>
+              </w:r>
+              <w:r>
+                <w:rPr>
+                  <w:rStyle w:val="Hyperlink"/>
+                </w:rPr>
+                <w:t>-</w:t>
+              </w:r>
+              <w:r>
+                <w:rPr>
+                  <w:rStyle w:val="Hyperlink"/>
+                </w:rPr>
+                <w:t>2020</w:t>
+              </w:r>
+            </w:hyperlink>
+          </w:p>
+        </w:tc>
+        <w:tc>
+          <w:tcPr>
+            <w:tcW w:w="1440" w:type="dxa"/>
+            <w:shd w:val="clear" w:color="auto" w:fill="FFF2CC" w:themeFill="accent4" w:themeFillTint="33"/>
+          </w:tcPr>
+          <w:p/>
+        </w:tc>
+        <w:tc>
+          <w:tcPr>
+            <w:tcW w:w="1440" w:type="dxa"/>
+            <w:shd w:val="clear" w:color="auto" w:fill="FFF2CC" w:themeFill="accent4" w:themeFillTint="33"/>
+          </w:tcPr>
+          <w:p/>
+        </w:tc>
+      </w:tr>
+      <w:tr>
+        <w:trPr>
+          <w:jc w:val="center"/>
+        </w:trPr>
+        <w:tc>
+          <w:tcPr>
+            <w:tcW w:w="1440" w:type="dxa"/>
+            <w:shd w:val="clear" w:color="auto" w:fill="FFF2CC" w:themeFill="accent4" w:themeFillTint="33"/>
+          </w:tcPr>
+          <w:p/>
+        </w:tc>
+        <w:tc>
+          <w:tcPr>
+            <w:tcW w:w="1440" w:type="dxa"/>
+            <w:shd w:val="clear" w:color="auto" w:fill="FFF2CC" w:themeFill="accent4" w:themeFillTint="33"/>
+          </w:tcPr>
+          <w:p/>
+        </w:tc>
+        <w:tc>
+          <w:tcPr>
+            <w:tcW w:w="1440" w:type="dxa"/>
+            <w:shd w:val="clear" w:color="auto" w:fill="FFF2CC" w:themeFill="accent4" w:themeFillTint="33"/>
+          </w:tcPr>
+          <w:p/>
+        </w:tc>
+        <w:tc>
+          <w:tcPr>
+            <w:tcW w:w="1440" w:type="dxa"/>
+            <w:shd w:val="clear" w:color="auto" w:fill="FFF2CC" w:themeFill="accent4" w:themeFillTint="33"/>
+          </w:tcPr>
+          <w:p/>
         </w:tc>
       </w:tr>
     </w:tbl>
@@ -1771,14 +1862,14 @@
                 <w:rFonts w:ascii="Calibri" w:eastAsia="Times New Roman" w:hAnsi="Calibri" w:cs="Times New Roman"/>
               </w:rPr>
             </w:pPr>
-            <w:bookmarkStart w:id="2" w:name="Sep2015"/>
+            <w:bookmarkStart w:id="1" w:name="Sep2015"/>
             <w:r>
               <w:rPr>
                 <w:rFonts w:ascii="Calibri" w:eastAsia="Times New Roman" w:hAnsi="Calibri" w:cs="Times New Roman"/>
               </w:rPr>
               <w:t>Sep-2015</w:t>
             </w:r>
-            <w:bookmarkEnd w:id="2"/>
+            <w:bookmarkEnd w:id="1"/>
           </w:p>
         </w:tc>
       </w:tr>
@@ -2721,7 +2812,7 @@
                 <w:rFonts w:ascii="Calibri" w:eastAsia="Times New Roman" w:hAnsi="Calibri" w:cs="Times New Roman"/>
               </w:rPr>
             </w:pPr>
-            <w:bookmarkStart w:id="3" w:name="Oct2015" w:colFirst="4" w:colLast="4"/>
+            <w:bookmarkStart w:id="2" w:name="Oct2015" w:colFirst="4" w:colLast="4"/>
             <w:r>
               <w:rPr>
                 <w:rFonts w:ascii="Calibri" w:eastAsia="Times New Roman" w:hAnsi="Calibri" w:cs="Times New Roman"/>
@@ -2885,7 +2976,7 @@
           </w:p>
         </w:tc>
       </w:tr>
-      <w:bookmarkEnd w:id="3"/>
+      <w:bookmarkEnd w:id="2"/>
       <w:tr>
         <w:tc>
           <w:tcPr>
@@ -3232,7 +3323,7 @@
                 <w:rFonts w:ascii="Calibri" w:eastAsia="Times New Roman" w:hAnsi="Calibri" w:cs="Times New Roman"/>
               </w:rPr>
             </w:pPr>
-            <w:bookmarkStart w:id="4" w:name="Nov2015"/>
+            <w:bookmarkStart w:id="3" w:name="Nov2015"/>
             <w:r>
               <w:rPr>
                 <w:rFonts w:ascii="Calibri" w:eastAsia="Times New Roman" w:hAnsi="Calibri" w:cs="Times New Roman"/>
@@ -3240,7 +3331,7 @@
               <w:lastRenderedPageBreak/>
               <w:t>Nov-2015</w:t>
             </w:r>
-            <w:bookmarkEnd w:id="4"/>
+            <w:bookmarkEnd w:id="3"/>
           </w:p>
         </w:tc>
       </w:tr>
@@ -3562,14 +3653,14 @@
                 <w:rFonts w:ascii="Calibri" w:eastAsia="Times New Roman" w:hAnsi="Calibri" w:cs="Times New Roman"/>
               </w:rPr>
             </w:pPr>
-            <w:bookmarkStart w:id="5" w:name="Dec2015"/>
+            <w:bookmarkStart w:id="4" w:name="Dec2015"/>
             <w:r>
               <w:rPr>
                 <w:rFonts w:ascii="Calibri" w:eastAsia="Times New Roman" w:hAnsi="Calibri" w:cs="Times New Roman"/>
               </w:rPr>
               <w:t>Dec-2015</w:t>
             </w:r>
-            <w:bookmarkEnd w:id="5"/>
+            <w:bookmarkEnd w:id="4"/>
           </w:p>
         </w:tc>
       </w:tr>
@@ -4004,14 +4095,14 @@
                 <w:rFonts w:ascii="Calibri" w:eastAsia="Times New Roman" w:hAnsi="Calibri" w:cs="Times New Roman"/>
               </w:rPr>
             </w:pPr>
-            <w:bookmarkStart w:id="6" w:name="Jan2016"/>
+            <w:bookmarkStart w:id="5" w:name="Jan2016"/>
             <w:r>
               <w:rPr>
                 <w:rFonts w:ascii="Calibri" w:eastAsia="Times New Roman" w:hAnsi="Calibri" w:cs="Times New Roman"/>
               </w:rPr>
               <w:t>Jan-2016</w:t>
             </w:r>
-            <w:bookmarkEnd w:id="6"/>
+            <w:bookmarkEnd w:id="5"/>
           </w:p>
         </w:tc>
       </w:tr>
@@ -4328,7 +4419,7 @@
                 <w:rFonts w:ascii="Calibri" w:eastAsia="Times New Roman" w:hAnsi="Calibri" w:cs="Times New Roman"/>
               </w:rPr>
             </w:pPr>
-            <w:bookmarkStart w:id="7" w:name="Feb2016"/>
+            <w:bookmarkStart w:id="6" w:name="Feb2016"/>
             <w:r>
               <w:rPr>
                 <w:rFonts w:ascii="Calibri" w:eastAsia="Times New Roman" w:hAnsi="Calibri" w:cs="Times New Roman"/>
@@ -4341,7 +4432,7 @@
               </w:rPr>
               <w:t>-2016</w:t>
             </w:r>
-            <w:bookmarkEnd w:id="7"/>
+            <w:bookmarkEnd w:id="6"/>
           </w:p>
         </w:tc>
       </w:tr>
@@ -4701,14 +4792,14 @@
                 <w:rFonts w:ascii="Calibri" w:eastAsia="Times New Roman" w:hAnsi="Calibri" w:cs="Times New Roman"/>
               </w:rPr>
             </w:pPr>
-            <w:bookmarkStart w:id="8" w:name="Mar2016"/>
+            <w:bookmarkStart w:id="7" w:name="Mar2016"/>
             <w:r>
               <w:rPr>
                 <w:rFonts w:ascii="Calibri" w:eastAsia="Times New Roman" w:hAnsi="Calibri" w:cs="Times New Roman"/>
               </w:rPr>
               <w:t>Mar-2016</w:t>
             </w:r>
-            <w:bookmarkEnd w:id="8"/>
+            <w:bookmarkEnd w:id="7"/>
           </w:p>
         </w:tc>
       </w:tr>
@@ -5078,7 +5169,7 @@
                 <w:rFonts w:ascii="Calibri" w:eastAsia="Times New Roman" w:hAnsi="Calibri" w:cs="Times New Roman"/>
               </w:rPr>
             </w:pPr>
-            <w:bookmarkStart w:id="9" w:name="Apr2016" w:colFirst="4" w:colLast="4"/>
+            <w:bookmarkStart w:id="8" w:name="Apr2016" w:colFirst="4" w:colLast="4"/>
             <w:r>
               <w:rPr>
                 <w:rFonts w:ascii="Calibri" w:eastAsia="Times New Roman" w:hAnsi="Calibri" w:cs="Times New Roman"/>
@@ -5212,7 +5303,7 @@
           </w:p>
         </w:tc>
       </w:tr>
-      <w:bookmarkEnd w:id="9"/>
+      <w:bookmarkEnd w:id="8"/>
       <w:tr>
         <w:tc>
           <w:tcPr>
@@ -5967,7 +6058,7 @@
                 <w:rFonts w:ascii="Calibri" w:eastAsia="Times New Roman" w:hAnsi="Calibri" w:cs="Times New Roman"/>
               </w:rPr>
             </w:pPr>
-            <w:bookmarkStart w:id="10" w:name="Jun2016"/>
+            <w:bookmarkStart w:id="9" w:name="Jun2016"/>
             <w:r>
               <w:rPr>
                 <w:rFonts w:ascii="Calibri" w:eastAsia="Times New Roman" w:hAnsi="Calibri" w:cs="Times New Roman"/>
@@ -5975,7 +6066,7 @@
               <w:lastRenderedPageBreak/>
               <w:t>June-2016</w:t>
             </w:r>
-            <w:bookmarkEnd w:id="10"/>
+            <w:bookmarkEnd w:id="9"/>
           </w:p>
         </w:tc>
       </w:tr>
@@ -6167,14 +6258,14 @@
                 <w:rFonts w:ascii="Calibri" w:eastAsia="Times New Roman" w:hAnsi="Calibri" w:cs="Times New Roman"/>
               </w:rPr>
             </w:pPr>
-            <w:bookmarkStart w:id="11" w:name="Apr2017"/>
+            <w:bookmarkStart w:id="10" w:name="Apr2017"/>
             <w:r>
               <w:rPr>
                 <w:rFonts w:ascii="Calibri" w:eastAsia="Times New Roman" w:hAnsi="Calibri" w:cs="Times New Roman"/>
               </w:rPr>
               <w:t>Apr-2017</w:t>
             </w:r>
-            <w:bookmarkEnd w:id="11"/>
+            <w:bookmarkEnd w:id="10"/>
           </w:p>
         </w:tc>
       </w:tr>
@@ -6467,14 +6558,14 @@
                 <w:rFonts w:ascii="Calibri" w:eastAsia="Times New Roman" w:hAnsi="Calibri" w:cs="Times New Roman"/>
               </w:rPr>
             </w:pPr>
-            <w:bookmarkStart w:id="12" w:name="Jul2017"/>
+            <w:bookmarkStart w:id="11" w:name="Jul2017"/>
             <w:r>
               <w:rPr>
                 <w:rFonts w:ascii="Calibri" w:eastAsia="Times New Roman" w:hAnsi="Calibri" w:cs="Times New Roman"/>
               </w:rPr>
               <w:t>Jul-2017</w:t>
             </w:r>
-            <w:bookmarkEnd w:id="12"/>
+            <w:bookmarkEnd w:id="11"/>
           </w:p>
         </w:tc>
       </w:tr>
@@ -6721,14 +6812,14 @@
                 <w:rFonts w:ascii="Calibri" w:eastAsia="Times New Roman" w:hAnsi="Calibri" w:cs="Times New Roman"/>
               </w:rPr>
             </w:pPr>
-            <w:bookmarkStart w:id="13" w:name="Aug2017"/>
+            <w:bookmarkStart w:id="12" w:name="Aug2017"/>
             <w:r>
               <w:rPr>
                 <w:rFonts w:ascii="Calibri" w:eastAsia="Times New Roman" w:hAnsi="Calibri" w:cs="Times New Roman"/>
               </w:rPr>
               <w:t>Aug-2017</w:t>
             </w:r>
-            <w:bookmarkEnd w:id="13"/>
+            <w:bookmarkEnd w:id="12"/>
           </w:p>
         </w:tc>
       </w:tr>
@@ -7289,14 +7380,14 @@
                 <w:rFonts w:ascii="Calibri" w:eastAsia="Times New Roman" w:hAnsi="Calibri" w:cs="Times New Roman"/>
               </w:rPr>
             </w:pPr>
-            <w:bookmarkStart w:id="14" w:name="Oct2017"/>
+            <w:bookmarkStart w:id="13" w:name="Oct2017"/>
             <w:r>
               <w:rPr>
                 <w:rFonts w:ascii="Calibri" w:eastAsia="Times New Roman" w:hAnsi="Calibri" w:cs="Times New Roman"/>
               </w:rPr>
               <w:t>Oct-2017</w:t>
             </w:r>
-            <w:bookmarkEnd w:id="14"/>
+            <w:bookmarkEnd w:id="13"/>
           </w:p>
         </w:tc>
       </w:tr>
@@ -7813,14 +7904,14 @@
                 <w:rFonts w:ascii="Calibri" w:eastAsia="Times New Roman" w:hAnsi="Calibri" w:cs="Times New Roman"/>
               </w:rPr>
             </w:pPr>
-            <w:bookmarkStart w:id="15" w:name="Nov2017"/>
+            <w:bookmarkStart w:id="14" w:name="Nov2017"/>
             <w:r>
               <w:rPr>
                 <w:rFonts w:ascii="Calibri" w:eastAsia="Times New Roman" w:hAnsi="Calibri" w:cs="Times New Roman"/>
               </w:rPr>
               <w:t>Nov-2017</w:t>
             </w:r>
-            <w:bookmarkEnd w:id="15"/>
+            <w:bookmarkEnd w:id="14"/>
           </w:p>
         </w:tc>
       </w:tr>
@@ -8102,7 +8193,7 @@
                 <w:rFonts w:ascii="Calibri" w:eastAsia="Times New Roman" w:hAnsi="Calibri" w:cs="Times New Roman"/>
               </w:rPr>
             </w:pPr>
-            <w:bookmarkStart w:id="16" w:name="Feb2018"/>
+            <w:bookmarkStart w:id="15" w:name="Feb2018"/>
             <w:r>
               <w:rPr>
                 <w:rFonts w:ascii="Calibri" w:eastAsia="Times New Roman" w:hAnsi="Calibri" w:cs="Times New Roman"/>
@@ -8121,7 +8212,7 @@
               </w:rPr>
               <w:t>8</w:t>
             </w:r>
-            <w:bookmarkEnd w:id="16"/>
+            <w:bookmarkEnd w:id="15"/>
           </w:p>
         </w:tc>
       </w:tr>
@@ -8511,14 +8602,14 @@
                 <w:rFonts w:ascii="Calibri" w:eastAsia="Times New Roman" w:hAnsi="Calibri" w:cs="Times New Roman"/>
               </w:rPr>
             </w:pPr>
-            <w:bookmarkStart w:id="17" w:name="Apr2018"/>
+            <w:bookmarkStart w:id="16" w:name="Apr2018"/>
             <w:r>
               <w:rPr>
                 <w:rFonts w:ascii="Calibri" w:eastAsia="Times New Roman" w:hAnsi="Calibri" w:cs="Times New Roman"/>
               </w:rPr>
               <w:t>Apr-2018</w:t>
             </w:r>
-            <w:bookmarkEnd w:id="17"/>
+            <w:bookmarkEnd w:id="16"/>
           </w:p>
         </w:tc>
       </w:tr>
@@ -8849,14 +8940,14 @@
                 <w:rFonts w:ascii="Calibri" w:eastAsia="Times New Roman" w:hAnsi="Calibri" w:cs="Times New Roman"/>
               </w:rPr>
             </w:pPr>
-            <w:bookmarkStart w:id="18" w:name="Jun2018"/>
+            <w:bookmarkStart w:id="17" w:name="Jun2018"/>
             <w:r>
               <w:rPr>
                 <w:rFonts w:ascii="Calibri" w:eastAsia="Times New Roman" w:hAnsi="Calibri" w:cs="Times New Roman"/>
               </w:rPr>
               <w:t>Jun-2018</w:t>
             </w:r>
-            <w:bookmarkEnd w:id="18"/>
+            <w:bookmarkEnd w:id="17"/>
           </w:p>
         </w:tc>
       </w:tr>
@@ -9342,14 +9433,14 @@
                 <w:rFonts w:ascii="Calibri" w:eastAsia="Times New Roman" w:hAnsi="Calibri" w:cs="Times New Roman"/>
               </w:rPr>
             </w:pPr>
-            <w:bookmarkStart w:id="19" w:name="Jul2018"/>
+            <w:bookmarkStart w:id="18" w:name="Jul2018"/>
             <w:r>
               <w:rPr>
                 <w:rFonts w:ascii="Calibri" w:eastAsia="Times New Roman" w:hAnsi="Calibri" w:cs="Times New Roman"/>
               </w:rPr>
               <w:t>Jul-2018</w:t>
             </w:r>
-            <w:bookmarkEnd w:id="19"/>
+            <w:bookmarkEnd w:id="18"/>
           </w:p>
         </w:tc>
       </w:tr>
@@ -9377,7 +9468,7 @@
                 <w:rFonts w:ascii="Calibri" w:eastAsia="Times New Roman" w:hAnsi="Calibri" w:cs="Times New Roman"/>
               </w:rPr>
             </w:pPr>
-            <w:bookmarkStart w:id="20" w:name="Aug2018" w:colFirst="4" w:colLast="4"/>
+            <w:bookmarkStart w:id="19" w:name="Aug2018" w:colFirst="4" w:colLast="4"/>
             <w:r>
               <w:rPr>
                 <w:rFonts w:ascii="Calibri" w:eastAsia="Times New Roman" w:hAnsi="Calibri" w:cs="Times New Roman"/>
@@ -9577,7 +9668,7 @@
           </w:p>
         </w:tc>
       </w:tr>
-      <w:bookmarkEnd w:id="20"/>
+      <w:bookmarkEnd w:id="19"/>
       <w:tr>
         <w:tc>
           <w:tcPr>
@@ -10858,7 +10949,7 @@
                 <w:rFonts w:ascii="Calibri" w:eastAsia="Times New Roman" w:hAnsi="Calibri" w:cs="Times New Roman"/>
               </w:rPr>
             </w:pPr>
-            <w:bookmarkStart w:id="21" w:name="Sep2018"/>
+            <w:bookmarkStart w:id="20" w:name="Sep2018"/>
             <w:r>
               <w:rPr>
                 <w:rFonts w:ascii="Calibri" w:eastAsia="Times New Roman" w:hAnsi="Calibri" w:cs="Times New Roman"/>
@@ -10866,7 +10957,7 @@
               <w:lastRenderedPageBreak/>
               <w:t>Sep-2018</w:t>
             </w:r>
-            <w:bookmarkEnd w:id="21"/>
+            <w:bookmarkEnd w:id="20"/>
           </w:p>
         </w:tc>
       </w:tr>
@@ -11066,14 +11157,14 @@
                 <w:rFonts w:ascii="Calibri" w:eastAsia="Times New Roman" w:hAnsi="Calibri" w:cs="Times New Roman"/>
               </w:rPr>
             </w:pPr>
-            <w:bookmarkStart w:id="22" w:name="Oct2018"/>
+            <w:bookmarkStart w:id="21" w:name="Oct2018"/>
             <w:r>
               <w:rPr>
                 <w:rFonts w:ascii="Calibri" w:eastAsia="Times New Roman" w:hAnsi="Calibri" w:cs="Times New Roman"/>
               </w:rPr>
               <w:t>Oct-2018</w:t>
             </w:r>
-            <w:bookmarkEnd w:id="22"/>
+            <w:bookmarkEnd w:id="21"/>
           </w:p>
         </w:tc>
       </w:tr>
@@ -11737,14 +11828,14 @@
                 <w:rFonts w:ascii="Calibri" w:eastAsia="Times New Roman" w:hAnsi="Calibri" w:cs="Times New Roman"/>
               </w:rPr>
             </w:pPr>
-            <w:bookmarkStart w:id="23" w:name="Nov2018"/>
+            <w:bookmarkStart w:id="22" w:name="Nov2018"/>
             <w:r>
               <w:rPr>
                 <w:rFonts w:ascii="Calibri" w:eastAsia="Times New Roman" w:hAnsi="Calibri" w:cs="Times New Roman"/>
               </w:rPr>
               <w:t>Nov-2018</w:t>
             </w:r>
-            <w:bookmarkEnd w:id="23"/>
+            <w:bookmarkEnd w:id="22"/>
           </w:p>
         </w:tc>
       </w:tr>
@@ -12899,14 +12990,14 @@
                 <w:rFonts w:ascii="Calibri" w:eastAsia="Times New Roman" w:hAnsi="Calibri" w:cs="Times New Roman"/>
               </w:rPr>
             </w:pPr>
-            <w:bookmarkStart w:id="24" w:name="Dec2018"/>
+            <w:bookmarkStart w:id="23" w:name="Dec2018"/>
             <w:r>
               <w:rPr>
                 <w:rFonts w:ascii="Calibri" w:eastAsia="Times New Roman" w:hAnsi="Calibri" w:cs="Times New Roman"/>
               </w:rPr>
               <w:t>Dec-2018</w:t>
             </w:r>
-            <w:bookmarkEnd w:id="24"/>
+            <w:bookmarkEnd w:id="23"/>
           </w:p>
         </w:tc>
       </w:tr>
@@ -13574,7 +13665,7 @@
                 <w:rFonts w:ascii="Calibri" w:eastAsia="Times New Roman" w:hAnsi="Calibri" w:cs="Times New Roman"/>
               </w:rPr>
             </w:pPr>
-            <w:bookmarkStart w:id="25" w:name="Feb2019"/>
+            <w:bookmarkStart w:id="24" w:name="Feb2019"/>
             <w:r>
               <w:rPr>
                 <w:rFonts w:ascii="Calibri" w:eastAsia="Times New Roman" w:hAnsi="Calibri" w:cs="Times New Roman"/>
@@ -13582,7 +13673,7 @@
               <w:lastRenderedPageBreak/>
               <w:t>Feb-2019</w:t>
             </w:r>
-            <w:bookmarkEnd w:id="25"/>
+            <w:bookmarkEnd w:id="24"/>
           </w:p>
         </w:tc>
       </w:tr>
@@ -14352,14 +14443,14 @@
                 <w:rFonts w:ascii="Calibri" w:eastAsia="Times New Roman" w:hAnsi="Calibri" w:cs="Times New Roman"/>
               </w:rPr>
             </w:pPr>
-            <w:bookmarkStart w:id="26" w:name="Mar2019"/>
+            <w:bookmarkStart w:id="25" w:name="Mar2019"/>
             <w:r>
               <w:rPr>
                 <w:rFonts w:ascii="Calibri" w:eastAsia="Times New Roman" w:hAnsi="Calibri" w:cs="Times New Roman"/>
               </w:rPr>
               <w:t>Mar-2019</w:t>
             </w:r>
-            <w:bookmarkEnd w:id="26"/>
+            <w:bookmarkEnd w:id="25"/>
           </w:p>
         </w:tc>
       </w:tr>
@@ -15362,7 +15453,7 @@
                 <w:rFonts w:ascii="Calibri" w:eastAsia="Times New Roman" w:hAnsi="Calibri" w:cs="Times New Roman"/>
               </w:rPr>
             </w:pPr>
-            <w:bookmarkStart w:id="27" w:name="Apr2019"/>
+            <w:bookmarkStart w:id="26" w:name="Apr2019"/>
             <w:r>
               <w:rPr>
                 <w:rFonts w:ascii="Calibri" w:eastAsia="Times New Roman" w:hAnsi="Calibri" w:cs="Times New Roman"/>
@@ -15370,7 +15461,7 @@
               <w:lastRenderedPageBreak/>
               <w:t>Apr-2019</w:t>
             </w:r>
-            <w:bookmarkEnd w:id="27"/>
+            <w:bookmarkEnd w:id="26"/>
           </w:p>
         </w:tc>
       </w:tr>
@@ -16059,7 +16150,7 @@
                 <w:rFonts w:ascii="Calibri" w:eastAsia="Times New Roman" w:hAnsi="Calibri" w:cs="Times New Roman"/>
               </w:rPr>
             </w:pPr>
-            <w:bookmarkStart w:id="28" w:name="May2019" w:colFirst="4" w:colLast="4"/>
+            <w:bookmarkStart w:id="27" w:name="May2019" w:colFirst="4" w:colLast="4"/>
             <w:r>
               <w:rPr>
                 <w:rFonts w:ascii="Calibri" w:eastAsia="Times New Roman" w:hAnsi="Calibri" w:cs="Times New Roman"/>
@@ -16298,7 +16389,7 @@
           </w:p>
         </w:tc>
       </w:tr>
-      <w:bookmarkEnd w:id="28"/>
+      <w:bookmarkEnd w:id="27"/>
       <w:tr>
         <w:tc>
           <w:tcPr>
@@ -16865,14 +16956,14 @@
                 <w:rFonts w:ascii="Calibri" w:eastAsia="Times New Roman" w:hAnsi="Calibri" w:cs="Times New Roman"/>
               </w:rPr>
             </w:pPr>
-            <w:bookmarkStart w:id="29" w:name="Jun2019"/>
+            <w:bookmarkStart w:id="28" w:name="Jun2019"/>
             <w:r>
               <w:rPr>
                 <w:rFonts w:ascii="Calibri" w:eastAsia="Times New Roman" w:hAnsi="Calibri" w:cs="Times New Roman"/>
               </w:rPr>
               <w:t>Jun-2019</w:t>
             </w:r>
-            <w:bookmarkEnd w:id="29"/>
+            <w:bookmarkEnd w:id="28"/>
           </w:p>
         </w:tc>
       </w:tr>
@@ -16900,7 +16991,7 @@
                 <w:rFonts w:ascii="Calibri" w:eastAsia="Times New Roman" w:hAnsi="Calibri" w:cs="Times New Roman"/>
               </w:rPr>
             </w:pPr>
-            <w:bookmarkStart w:id="30" w:name="Jul2019" w:colFirst="4" w:colLast="4"/>
+            <w:bookmarkStart w:id="29" w:name="Jul2019" w:colFirst="4" w:colLast="4"/>
             <w:r>
               <w:rPr>
                 <w:rFonts w:ascii="Calibri" w:eastAsia="Times New Roman" w:hAnsi="Calibri" w:cs="Times New Roman"/>
@@ -17058,7 +17149,7 @@
           </w:p>
         </w:tc>
       </w:tr>
-      <w:bookmarkEnd w:id="30"/>
+      <w:bookmarkEnd w:id="29"/>
       <w:tr>
         <w:tc>
           <w:tcPr>
@@ -17438,14 +17529,14 @@
                 <w:rFonts w:ascii="Calibri" w:eastAsia="Times New Roman" w:hAnsi="Calibri" w:cs="Times New Roman"/>
               </w:rPr>
             </w:pPr>
-            <w:bookmarkStart w:id="31" w:name="Aug2019"/>
+            <w:bookmarkStart w:id="30" w:name="Aug2019"/>
             <w:r>
               <w:rPr>
                 <w:rFonts w:ascii="Calibri" w:eastAsia="Times New Roman" w:hAnsi="Calibri" w:cs="Times New Roman"/>
               </w:rPr>
               <w:t>Aug-2019</w:t>
             </w:r>
-            <w:bookmarkEnd w:id="31"/>
+            <w:bookmarkEnd w:id="30"/>
           </w:p>
         </w:tc>
       </w:tr>
@@ -17610,14 +17701,14 @@
                 <w:rFonts w:ascii="Calibri" w:eastAsia="Times New Roman" w:hAnsi="Calibri" w:cs="Times New Roman"/>
               </w:rPr>
             </w:pPr>
-            <w:bookmarkStart w:id="32" w:name="Sep2019"/>
+            <w:bookmarkStart w:id="31" w:name="Sep2019"/>
             <w:r>
               <w:rPr>
                 <w:rFonts w:ascii="Calibri" w:eastAsia="Times New Roman" w:hAnsi="Calibri" w:cs="Times New Roman"/>
               </w:rPr>
               <w:t>Sep-2019</w:t>
             </w:r>
-            <w:bookmarkEnd w:id="32"/>
+            <w:bookmarkEnd w:id="31"/>
           </w:p>
         </w:tc>
       </w:tr>
@@ -18389,14 +18480,14 @@
                 <w:rFonts w:ascii="Calibri" w:eastAsia="Times New Roman" w:hAnsi="Calibri" w:cs="Times New Roman"/>
               </w:rPr>
             </w:pPr>
-            <w:bookmarkStart w:id="33" w:name="Oct2019"/>
+            <w:bookmarkStart w:id="32" w:name="Oct2019"/>
             <w:r>
               <w:rPr>
                 <w:rFonts w:ascii="Calibri" w:eastAsia="Times New Roman" w:hAnsi="Calibri" w:cs="Times New Roman"/>
               </w:rPr>
               <w:t>Oct-2019</w:t>
             </w:r>
-            <w:bookmarkEnd w:id="33"/>
+            <w:bookmarkEnd w:id="32"/>
           </w:p>
         </w:tc>
       </w:tr>
@@ -19184,14 +19275,14 @@
                 <w:rFonts w:ascii="Calibri" w:eastAsia="Times New Roman" w:hAnsi="Calibri" w:cs="Times New Roman"/>
               </w:rPr>
             </w:pPr>
-            <w:bookmarkStart w:id="34" w:name="Nov2019"/>
+            <w:bookmarkStart w:id="33" w:name="Nov2019"/>
             <w:r>
               <w:rPr>
                 <w:rFonts w:ascii="Calibri" w:eastAsia="Times New Roman" w:hAnsi="Calibri" w:cs="Times New Roman"/>
               </w:rPr>
               <w:t>Nov-2019</w:t>
             </w:r>
-            <w:bookmarkEnd w:id="34"/>
+            <w:bookmarkEnd w:id="33"/>
           </w:p>
         </w:tc>
       </w:tr>
@@ -19390,14 +19481,14 @@
                 <w:rFonts w:ascii="Calibri" w:eastAsia="Times New Roman" w:hAnsi="Calibri" w:cs="Times New Roman"/>
               </w:rPr>
             </w:pPr>
-            <w:bookmarkStart w:id="35" w:name="Dec2019"/>
+            <w:bookmarkStart w:id="34" w:name="Dec2019"/>
             <w:r>
               <w:rPr>
                 <w:rFonts w:ascii="Calibri" w:eastAsia="Times New Roman" w:hAnsi="Calibri" w:cs="Times New Roman"/>
               </w:rPr>
               <w:t>Dec-2019</w:t>
             </w:r>
-            <w:bookmarkEnd w:id="35"/>
+            <w:bookmarkEnd w:id="34"/>
           </w:p>
         </w:tc>
       </w:tr>
@@ -19759,14 +19850,14 @@
                 <w:rFonts w:ascii="Calibri" w:eastAsia="Times New Roman" w:hAnsi="Calibri" w:cs="Times New Roman"/>
               </w:rPr>
             </w:pPr>
-            <w:bookmarkStart w:id="36" w:name="Feb2020"/>
+            <w:bookmarkStart w:id="35" w:name="Feb2020"/>
             <w:r>
               <w:rPr>
                 <w:rFonts w:ascii="Calibri" w:eastAsia="Times New Roman" w:hAnsi="Calibri" w:cs="Times New Roman"/>
               </w:rPr>
               <w:t>Feb-2020</w:t>
             </w:r>
-            <w:bookmarkEnd w:id="36"/>
+            <w:bookmarkEnd w:id="35"/>
           </w:p>
         </w:tc>
       </w:tr>
@@ -20343,14 +20434,14 @@
                 <w:rFonts w:ascii="Calibri" w:eastAsia="Times New Roman" w:hAnsi="Calibri" w:cs="Times New Roman"/>
               </w:rPr>
             </w:pPr>
-            <w:bookmarkStart w:id="37" w:name="Mar2020"/>
+            <w:bookmarkStart w:id="36" w:name="Mar2020"/>
             <w:r>
               <w:rPr>
                 <w:rFonts w:ascii="Calibri" w:eastAsia="Times New Roman" w:hAnsi="Calibri" w:cs="Times New Roman"/>
               </w:rPr>
               <w:t>Mar-2020</w:t>
             </w:r>
-            <w:bookmarkEnd w:id="37"/>
+            <w:bookmarkEnd w:id="36"/>
           </w:p>
         </w:tc>
       </w:tr>
@@ -20522,14 +20613,14 @@
                 <w:rFonts w:ascii="Calibri" w:eastAsia="Times New Roman" w:hAnsi="Calibri" w:cs="Times New Roman"/>
               </w:rPr>
             </w:pPr>
-            <w:bookmarkStart w:id="38" w:name="Apr2020"/>
+            <w:bookmarkStart w:id="37" w:name="Apr2020"/>
             <w:r>
               <w:rPr>
                 <w:rFonts w:ascii="Calibri" w:eastAsia="Times New Roman" w:hAnsi="Calibri" w:cs="Times New Roman"/>
               </w:rPr>
               <w:t>Apr-2020</w:t>
             </w:r>
-            <w:bookmarkEnd w:id="38"/>
+            <w:bookmarkEnd w:id="37"/>
           </w:p>
         </w:tc>
       </w:tr>
@@ -20945,12 +21036,704 @@
           </w:p>
         </w:tc>
       </w:tr>
+      <w:tr>
+        <w:tc>
+          <w:tcPr>
+            <w:tcW w:w="450" w:type="dxa"/>
+            <w:tcBorders>
+              <w:top w:val="single" w:sz="8" w:space="0" w:color="A3A3A3"/>
+              <w:left w:val="single" w:sz="8" w:space="0" w:color="A3A3A3"/>
+              <w:bottom w:val="single" w:sz="8" w:space="0" w:color="A3A3A3"/>
+              <w:right w:val="single" w:sz="8" w:space="0" w:color="A3A3A3"/>
+            </w:tcBorders>
+            <w:tcMar>
+              <w:top w:w="80" w:type="dxa"/>
+              <w:left w:w="80" w:type="dxa"/>
+              <w:bottom w:w="80" w:type="dxa"/>
+              <w:right w:w="80" w:type="dxa"/>
+            </w:tcMar>
+          </w:tcPr>
+          <w:p>
+            <w:pPr>
+              <w:spacing w:after="0" w:line="240" w:lineRule="auto"/>
+              <w:rPr>
+                <w:rFonts w:ascii="Calibri" w:eastAsia="Times New Roman" w:hAnsi="Calibri" w:cs="Times New Roman"/>
+              </w:rPr>
+            </w:pPr>
+            <w:r>
+              <w:rPr>
+                <w:rFonts w:ascii="Calibri" w:eastAsia="Times New Roman" w:hAnsi="Calibri" w:cs="Times New Roman"/>
+              </w:rPr>
+              <w:t>91</w:t>
+            </w:r>
+          </w:p>
+        </w:tc>
+        <w:tc>
+          <w:tcPr>
+            <w:tcW w:w="1530" w:type="dxa"/>
+            <w:tcBorders>
+              <w:top w:val="single" w:sz="8" w:space="0" w:color="A3A3A3"/>
+              <w:left w:val="single" w:sz="8" w:space="0" w:color="A3A3A3"/>
+              <w:bottom w:val="single" w:sz="8" w:space="0" w:color="A3A3A3"/>
+              <w:right w:val="single" w:sz="8" w:space="0" w:color="A3A3A3"/>
+            </w:tcBorders>
+            <w:tcMar>
+              <w:top w:w="80" w:type="dxa"/>
+              <w:left w:w="80" w:type="dxa"/>
+              <w:bottom w:w="80" w:type="dxa"/>
+              <w:right w:w="80" w:type="dxa"/>
+            </w:tcMar>
+          </w:tcPr>
+          <w:p>
+            <w:pPr>
+              <w:spacing w:after="0" w:line="240" w:lineRule="auto"/>
+              <w:rPr>
+                <w:rFonts w:ascii="Calibri" w:eastAsia="Times New Roman" w:hAnsi="Calibri" w:cs="Times New Roman"/>
+              </w:rPr>
+            </w:pPr>
+            <w:r>
+              <w:rPr>
+                <w:rFonts w:ascii="Calibri" w:eastAsia="Times New Roman" w:hAnsi="Calibri" w:cs="Times New Roman"/>
+              </w:rPr>
+              <w:t>List Separator and decimal symbol now default to the standard DAX separators</w:t>
+            </w:r>
+          </w:p>
+        </w:tc>
+        <w:tc>
+          <w:tcPr>
+            <w:tcW w:w="2610" w:type="dxa"/>
+            <w:tcBorders>
+              <w:top w:val="single" w:sz="8" w:space="0" w:color="A3A3A3"/>
+              <w:left w:val="single" w:sz="8" w:space="0" w:color="A3A3A3"/>
+              <w:bottom w:val="single" w:sz="8" w:space="0" w:color="A3A3A3"/>
+              <w:right w:val="single" w:sz="8" w:space="0" w:color="A3A3A3"/>
+            </w:tcBorders>
+            <w:tcMar>
+              <w:top w:w="80" w:type="dxa"/>
+              <w:left w:w="80" w:type="dxa"/>
+              <w:bottom w:w="80" w:type="dxa"/>
+              <w:right w:w="80" w:type="dxa"/>
+            </w:tcMar>
+          </w:tcPr>
+          <w:p>
+            <w:pPr>
+              <w:pStyle w:val="ListParagraph"/>
+              <w:numPr>
+                <w:ilvl w:val="0"/>
+                <w:numId w:val="42"/>
+              </w:numPr>
+              <w:spacing w:after="0" w:line="240" w:lineRule="auto"/>
+              <w:rPr>
+                <w:rFonts w:ascii="Calibri" w:eastAsia="Times New Roman" w:hAnsi="Calibri" w:cs="Times New Roman"/>
+              </w:rPr>
+            </w:pPr>
+            <w:r>
+              <w:rPr>
+                <w:rFonts w:ascii="Calibri" w:eastAsia="Times New Roman" w:hAnsi="Calibri" w:cs="Times New Roman"/>
+              </w:rPr>
+              <w:t>Comma as list separator and dot as decimal separator</w:t>
+            </w:r>
+          </w:p>
+        </w:tc>
+        <w:tc>
+          <w:tcPr>
+            <w:tcW w:w="8100" w:type="dxa"/>
+            <w:tcBorders>
+              <w:top w:val="single" w:sz="8" w:space="0" w:color="A3A3A3"/>
+              <w:left w:val="single" w:sz="8" w:space="0" w:color="A3A3A3"/>
+              <w:bottom w:val="single" w:sz="8" w:space="0" w:color="A3A3A3"/>
+              <w:right w:val="single" w:sz="8" w:space="0" w:color="A3A3A3"/>
+            </w:tcBorders>
+            <w:tcMar>
+              <w:top w:w="80" w:type="dxa"/>
+              <w:left w:w="80" w:type="dxa"/>
+              <w:bottom w:w="80" w:type="dxa"/>
+              <w:right w:w="80" w:type="dxa"/>
+            </w:tcMar>
+          </w:tcPr>
+          <w:p>
+            <w:pPr>
+              <w:spacing w:after="0" w:line="240" w:lineRule="auto"/>
+              <w:rPr>
+                <w:noProof/>
+              </w:rPr>
+            </w:pPr>
+          </w:p>
+        </w:tc>
+        <w:tc>
+          <w:tcPr>
+            <w:tcW w:w="1106" w:type="dxa"/>
+            <w:tcBorders>
+              <w:top w:val="single" w:sz="8" w:space="0" w:color="A3A3A3"/>
+              <w:left w:val="single" w:sz="8" w:space="0" w:color="A3A3A3"/>
+              <w:bottom w:val="single" w:sz="8" w:space="0" w:color="A3A3A3"/>
+              <w:right w:val="single" w:sz="8" w:space="0" w:color="A3A3A3"/>
+            </w:tcBorders>
+            <w:tcMar>
+              <w:top w:w="80" w:type="dxa"/>
+              <w:left w:w="80" w:type="dxa"/>
+              <w:bottom w:w="80" w:type="dxa"/>
+              <w:right w:w="80" w:type="dxa"/>
+            </w:tcMar>
+          </w:tcPr>
+          <w:p>
+            <w:pPr>
+              <w:spacing w:after="0" w:line="240" w:lineRule="auto"/>
+              <w:rPr>
+                <w:rFonts w:ascii="Calibri" w:eastAsia="Times New Roman" w:hAnsi="Calibri" w:cs="Times New Roman"/>
+              </w:rPr>
+            </w:pPr>
+            <w:bookmarkStart w:id="38" w:name="May2020"/>
+            <w:r>
+              <w:rPr>
+                <w:rFonts w:ascii="Calibri" w:eastAsia="Times New Roman" w:hAnsi="Calibri" w:cs="Times New Roman"/>
+              </w:rPr>
+              <w:t>May-2020</w:t>
+            </w:r>
+            <w:bookmarkEnd w:id="38"/>
+          </w:p>
+        </w:tc>
+      </w:tr>
+      <w:tr>
+        <w:tc>
+          <w:tcPr>
+            <w:tcW w:w="450" w:type="dxa"/>
+            <w:tcBorders>
+              <w:top w:val="single" w:sz="8" w:space="0" w:color="A3A3A3"/>
+              <w:left w:val="single" w:sz="8" w:space="0" w:color="A3A3A3"/>
+              <w:bottom w:val="single" w:sz="8" w:space="0" w:color="A3A3A3"/>
+              <w:right w:val="single" w:sz="8" w:space="0" w:color="A3A3A3"/>
+            </w:tcBorders>
+            <w:tcMar>
+              <w:top w:w="80" w:type="dxa"/>
+              <w:left w:w="80" w:type="dxa"/>
+              <w:bottom w:w="80" w:type="dxa"/>
+              <w:right w:w="80" w:type="dxa"/>
+            </w:tcMar>
+          </w:tcPr>
+          <w:p>
+            <w:pPr>
+              <w:spacing w:after="0" w:line="240" w:lineRule="auto"/>
+              <w:rPr>
+                <w:rFonts w:ascii="Calibri" w:eastAsia="Times New Roman" w:hAnsi="Calibri" w:cs="Times New Roman"/>
+              </w:rPr>
+            </w:pPr>
+            <w:r>
+              <w:rPr>
+                <w:rFonts w:ascii="Calibri" w:eastAsia="Times New Roman" w:hAnsi="Calibri" w:cs="Times New Roman"/>
+              </w:rPr>
+              <w:lastRenderedPageBreak/>
+              <w:t>92</w:t>
+            </w:r>
+          </w:p>
+        </w:tc>
+        <w:tc>
+          <w:tcPr>
+            <w:tcW w:w="1530" w:type="dxa"/>
+            <w:tcBorders>
+              <w:top w:val="single" w:sz="8" w:space="0" w:color="A3A3A3"/>
+              <w:left w:val="single" w:sz="8" w:space="0" w:color="A3A3A3"/>
+              <w:bottom w:val="single" w:sz="8" w:space="0" w:color="A3A3A3"/>
+              <w:right w:val="single" w:sz="8" w:space="0" w:color="A3A3A3"/>
+            </w:tcBorders>
+            <w:tcMar>
+              <w:top w:w="80" w:type="dxa"/>
+              <w:left w:w="80" w:type="dxa"/>
+              <w:bottom w:w="80" w:type="dxa"/>
+              <w:right w:w="80" w:type="dxa"/>
+            </w:tcMar>
+          </w:tcPr>
+          <w:p>
+            <w:pPr>
+              <w:spacing w:after="0" w:line="240" w:lineRule="auto"/>
+              <w:rPr>
+                <w:rFonts w:ascii="Calibri" w:eastAsia="Times New Roman" w:hAnsi="Calibri" w:cs="Times New Roman"/>
+              </w:rPr>
+            </w:pPr>
+            <w:r>
+              <w:rPr>
+                <w:rFonts w:ascii="Calibri" w:eastAsia="Times New Roman" w:hAnsi="Calibri" w:cs="Times New Roman"/>
+              </w:rPr>
+              <w:t>Decomposition Tree is now GA</w:t>
+            </w:r>
+          </w:p>
+        </w:tc>
+        <w:tc>
+          <w:tcPr>
+            <w:tcW w:w="2610" w:type="dxa"/>
+            <w:tcBorders>
+              <w:top w:val="single" w:sz="8" w:space="0" w:color="A3A3A3"/>
+              <w:left w:val="single" w:sz="8" w:space="0" w:color="A3A3A3"/>
+              <w:bottom w:val="single" w:sz="8" w:space="0" w:color="A3A3A3"/>
+              <w:right w:val="single" w:sz="8" w:space="0" w:color="A3A3A3"/>
+            </w:tcBorders>
+            <w:tcMar>
+              <w:top w:w="80" w:type="dxa"/>
+              <w:left w:w="80" w:type="dxa"/>
+              <w:bottom w:w="80" w:type="dxa"/>
+              <w:right w:w="80" w:type="dxa"/>
+            </w:tcMar>
+          </w:tcPr>
+          <w:p>
+            <w:pPr>
+              <w:pStyle w:val="ListParagraph"/>
+              <w:numPr>
+                <w:ilvl w:val="0"/>
+                <w:numId w:val="42"/>
+              </w:numPr>
+              <w:spacing w:after="0" w:line="240" w:lineRule="auto"/>
+              <w:rPr>
+                <w:rFonts w:ascii="Calibri" w:eastAsia="Times New Roman" w:hAnsi="Calibri" w:cs="Times New Roman"/>
+              </w:rPr>
+            </w:pPr>
+            <w:r>
+              <w:rPr>
+                <w:rFonts w:ascii="Calibri" w:eastAsia="Times New Roman" w:hAnsi="Calibri" w:cs="Times New Roman"/>
+              </w:rPr>
+              <w:t>Now supports conditional formatting by a second measure</w:t>
+            </w:r>
+          </w:p>
+          <w:p>
+            <w:pPr>
+              <w:pStyle w:val="ListParagraph"/>
+              <w:numPr>
+                <w:ilvl w:val="0"/>
+                <w:numId w:val="42"/>
+              </w:numPr>
+              <w:spacing w:after="0" w:line="240" w:lineRule="auto"/>
+              <w:rPr>
+                <w:rFonts w:ascii="Calibri" w:eastAsia="Times New Roman" w:hAnsi="Calibri" w:cs="Times New Roman"/>
+              </w:rPr>
+            </w:pPr>
+            <w:r>
+              <w:rPr>
+                <w:rFonts w:ascii="Calibri" w:eastAsia="Times New Roman" w:hAnsi="Calibri" w:cs="Times New Roman"/>
+              </w:rPr>
+              <w:t>Drill through support</w:t>
+            </w:r>
+          </w:p>
+          <w:p>
+            <w:pPr>
+              <w:pStyle w:val="ListParagraph"/>
+              <w:numPr>
+                <w:ilvl w:val="0"/>
+                <w:numId w:val="42"/>
+              </w:numPr>
+              <w:spacing w:after="0" w:line="240" w:lineRule="auto"/>
+              <w:rPr>
+                <w:rFonts w:ascii="Calibri" w:eastAsia="Times New Roman" w:hAnsi="Calibri" w:cs="Times New Roman"/>
+              </w:rPr>
+            </w:pPr>
+            <w:r>
+              <w:rPr>
+                <w:rFonts w:ascii="Calibri" w:eastAsia="Times New Roman" w:hAnsi="Calibri" w:cs="Times New Roman"/>
+              </w:rPr>
+              <w:t>Sort capabilities (alphabetically or by the measure)</w:t>
+            </w:r>
+          </w:p>
+          <w:p>
+            <w:pPr>
+              <w:pStyle w:val="ListParagraph"/>
+              <w:numPr>
+                <w:ilvl w:val="0"/>
+                <w:numId w:val="42"/>
+              </w:numPr>
+              <w:spacing w:after="0" w:line="240" w:lineRule="auto"/>
+              <w:rPr>
+                <w:rFonts w:ascii="Calibri" w:eastAsia="Times New Roman" w:hAnsi="Calibri" w:cs="Times New Roman"/>
+              </w:rPr>
+            </w:pPr>
+            <w:r>
+              <w:rPr>
+                <w:rFonts w:ascii="Calibri" w:eastAsia="Times New Roman" w:hAnsi="Calibri" w:cs="Times New Roman"/>
+              </w:rPr>
+              <w:t>Responsibe design</w:t>
+            </w:r>
+          </w:p>
+        </w:tc>
+        <w:tc>
+          <w:tcPr>
+            <w:tcW w:w="8100" w:type="dxa"/>
+            <w:tcBorders>
+              <w:top w:val="single" w:sz="8" w:space="0" w:color="A3A3A3"/>
+              <w:left w:val="single" w:sz="8" w:space="0" w:color="A3A3A3"/>
+              <w:bottom w:val="single" w:sz="8" w:space="0" w:color="A3A3A3"/>
+              <w:right w:val="single" w:sz="8" w:space="0" w:color="A3A3A3"/>
+            </w:tcBorders>
+            <w:tcMar>
+              <w:top w:w="80" w:type="dxa"/>
+              <w:left w:w="80" w:type="dxa"/>
+              <w:bottom w:w="80" w:type="dxa"/>
+              <w:right w:w="80" w:type="dxa"/>
+            </w:tcMar>
+          </w:tcPr>
+          <w:p>
+            <w:pPr>
+              <w:spacing w:after="0" w:line="240" w:lineRule="auto"/>
+              <w:rPr>
+                <w:noProof/>
+              </w:rPr>
+            </w:pPr>
+            <w:r>
+              <w:rPr>
+                <w:noProof/>
+              </w:rPr>
+              <w:drawing>
+                <wp:inline distT="0" distB="0" distL="0" distR="0" wp14:anchorId="1AD6569E" wp14:editId="2BC5B9B3">
+                  <wp:extent cx="5041900" cy="2672080"/>
+                  <wp:effectExtent l="0" t="0" r="6350" b="0"/>
+                  <wp:docPr id="31" name="Picture 31"/>
+                  <wp:cNvGraphicFramePr>
+                    <a:graphicFrameLocks xmlns:a="http://schemas.openxmlformats.org/drawingml/2006/main" noChangeAspect="1"/>
+                  </wp:cNvGraphicFramePr>
+                  <a:graphic xmlns:a="http://schemas.openxmlformats.org/drawingml/2006/main">
+                    <a:graphicData uri="http://schemas.openxmlformats.org/drawingml/2006/picture">
+                      <pic:pic xmlns:pic="http://schemas.openxmlformats.org/drawingml/2006/picture">
+                        <pic:nvPicPr>
+                          <pic:cNvPr id="1" name=""/>
+                          <pic:cNvPicPr/>
+                        </pic:nvPicPr>
+                        <pic:blipFill>
+                          <a:blip r:embed="rId47"/>
+                          <a:stretch>
+                            <a:fillRect/>
+                          </a:stretch>
+                        </pic:blipFill>
+                        <pic:spPr>
+                          <a:xfrm>
+                            <a:off x="0" y="0"/>
+                            <a:ext cx="5041900" cy="2672080"/>
+                          </a:xfrm>
+                          <a:prstGeom prst="rect">
+                            <a:avLst/>
+                          </a:prstGeom>
+                        </pic:spPr>
+                      </pic:pic>
+                    </a:graphicData>
+                  </a:graphic>
+                </wp:inline>
+              </w:drawing>
+            </w:r>
+          </w:p>
+        </w:tc>
+        <w:tc>
+          <w:tcPr>
+            <w:tcW w:w="1106" w:type="dxa"/>
+            <w:tcBorders>
+              <w:top w:val="single" w:sz="8" w:space="0" w:color="A3A3A3"/>
+              <w:left w:val="single" w:sz="8" w:space="0" w:color="A3A3A3"/>
+              <w:bottom w:val="single" w:sz="8" w:space="0" w:color="A3A3A3"/>
+              <w:right w:val="single" w:sz="8" w:space="0" w:color="A3A3A3"/>
+            </w:tcBorders>
+            <w:tcMar>
+              <w:top w:w="80" w:type="dxa"/>
+              <w:left w:w="80" w:type="dxa"/>
+              <w:bottom w:w="80" w:type="dxa"/>
+              <w:right w:w="80" w:type="dxa"/>
+            </w:tcMar>
+          </w:tcPr>
+          <w:p>
+            <w:pPr>
+              <w:spacing w:after="0" w:line="240" w:lineRule="auto"/>
+              <w:rPr>
+                <w:rFonts w:ascii="Calibri" w:eastAsia="Times New Roman" w:hAnsi="Calibri" w:cs="Times New Roman"/>
+              </w:rPr>
+            </w:pPr>
+            <w:r>
+              <w:rPr>
+                <w:rFonts w:ascii="Calibri" w:eastAsia="Times New Roman" w:hAnsi="Calibri" w:cs="Times New Roman"/>
+              </w:rPr>
+              <w:t>May-2020</w:t>
+            </w:r>
+          </w:p>
+        </w:tc>
+      </w:tr>
+      <w:tr>
+        <w:tc>
+          <w:tcPr>
+            <w:tcW w:w="450" w:type="dxa"/>
+            <w:tcBorders>
+              <w:top w:val="single" w:sz="8" w:space="0" w:color="A3A3A3"/>
+              <w:left w:val="single" w:sz="8" w:space="0" w:color="A3A3A3"/>
+              <w:bottom w:val="single" w:sz="8" w:space="0" w:color="A3A3A3"/>
+              <w:right w:val="single" w:sz="8" w:space="0" w:color="A3A3A3"/>
+            </w:tcBorders>
+            <w:tcMar>
+              <w:top w:w="80" w:type="dxa"/>
+              <w:left w:w="80" w:type="dxa"/>
+              <w:bottom w:w="80" w:type="dxa"/>
+              <w:right w:w="80" w:type="dxa"/>
+            </w:tcMar>
+          </w:tcPr>
+          <w:p>
+            <w:pPr>
+              <w:spacing w:after="0" w:line="240" w:lineRule="auto"/>
+              <w:rPr>
+                <w:rFonts w:ascii="Calibri" w:eastAsia="Times New Roman" w:hAnsi="Calibri" w:cs="Times New Roman"/>
+              </w:rPr>
+            </w:pPr>
+            <w:r>
+              <w:rPr>
+                <w:rFonts w:ascii="Calibri" w:eastAsia="Times New Roman" w:hAnsi="Calibri" w:cs="Times New Roman"/>
+              </w:rPr>
+              <w:t>93</w:t>
+            </w:r>
+          </w:p>
+        </w:tc>
+        <w:tc>
+          <w:tcPr>
+            <w:tcW w:w="1530" w:type="dxa"/>
+            <w:tcBorders>
+              <w:top w:val="single" w:sz="8" w:space="0" w:color="A3A3A3"/>
+              <w:left w:val="single" w:sz="8" w:space="0" w:color="A3A3A3"/>
+              <w:bottom w:val="single" w:sz="8" w:space="0" w:color="A3A3A3"/>
+              <w:right w:val="single" w:sz="8" w:space="0" w:color="A3A3A3"/>
+            </w:tcBorders>
+            <w:tcMar>
+              <w:top w:w="80" w:type="dxa"/>
+              <w:left w:w="80" w:type="dxa"/>
+              <w:bottom w:w="80" w:type="dxa"/>
+              <w:right w:w="80" w:type="dxa"/>
+            </w:tcMar>
+          </w:tcPr>
+          <w:p>
+            <w:pPr>
+              <w:spacing w:after="0" w:line="240" w:lineRule="auto"/>
+              <w:rPr>
+                <w:rFonts w:ascii="Calibri" w:eastAsia="Times New Roman" w:hAnsi="Calibri" w:cs="Times New Roman"/>
+              </w:rPr>
+            </w:pPr>
+            <w:r>
+              <w:rPr>
+                <w:rFonts w:ascii="Calibri" w:eastAsia="Times New Roman" w:hAnsi="Calibri" w:cs="Times New Roman"/>
+              </w:rPr>
+              <w:t>AI insights are now GA</w:t>
+            </w:r>
+          </w:p>
+        </w:tc>
+        <w:tc>
+          <w:tcPr>
+            <w:tcW w:w="2610" w:type="dxa"/>
+            <w:tcBorders>
+              <w:top w:val="single" w:sz="8" w:space="0" w:color="A3A3A3"/>
+              <w:left w:val="single" w:sz="8" w:space="0" w:color="A3A3A3"/>
+              <w:bottom w:val="single" w:sz="8" w:space="0" w:color="A3A3A3"/>
+              <w:right w:val="single" w:sz="8" w:space="0" w:color="A3A3A3"/>
+            </w:tcBorders>
+            <w:tcMar>
+              <w:top w:w="80" w:type="dxa"/>
+              <w:left w:w="80" w:type="dxa"/>
+              <w:bottom w:w="80" w:type="dxa"/>
+              <w:right w:w="80" w:type="dxa"/>
+            </w:tcMar>
+          </w:tcPr>
+          <w:p>
+            <w:pPr>
+              <w:pStyle w:val="ListParagraph"/>
+              <w:numPr>
+                <w:ilvl w:val="0"/>
+                <w:numId w:val="42"/>
+              </w:numPr>
+              <w:spacing w:after="0" w:line="240" w:lineRule="auto"/>
+              <w:rPr>
+                <w:rFonts w:ascii="Calibri" w:eastAsia="Times New Roman" w:hAnsi="Calibri" w:cs="Times New Roman"/>
+              </w:rPr>
+            </w:pPr>
+            <w:r>
+              <w:rPr>
+                <w:rFonts w:ascii="Calibri" w:eastAsia="Times New Roman" w:hAnsi="Calibri" w:cs="Times New Roman"/>
+              </w:rPr>
+              <w:t>AI Insights in Power Query provide access to a collection of pre-training machine learning models that enhance data prep efforts</w:t>
+            </w:r>
+          </w:p>
+        </w:tc>
+        <w:tc>
+          <w:tcPr>
+            <w:tcW w:w="8100" w:type="dxa"/>
+            <w:tcBorders>
+              <w:top w:val="single" w:sz="8" w:space="0" w:color="A3A3A3"/>
+              <w:left w:val="single" w:sz="8" w:space="0" w:color="A3A3A3"/>
+              <w:bottom w:val="single" w:sz="8" w:space="0" w:color="A3A3A3"/>
+              <w:right w:val="single" w:sz="8" w:space="0" w:color="A3A3A3"/>
+            </w:tcBorders>
+            <w:tcMar>
+              <w:top w:w="80" w:type="dxa"/>
+              <w:left w:w="80" w:type="dxa"/>
+              <w:bottom w:w="80" w:type="dxa"/>
+              <w:right w:w="80" w:type="dxa"/>
+            </w:tcMar>
+          </w:tcPr>
+          <w:p>
+            <w:pPr>
+              <w:spacing w:after="0" w:line="240" w:lineRule="auto"/>
+              <w:rPr>
+                <w:noProof/>
+              </w:rPr>
+            </w:pPr>
+            <w:r>
+              <w:rPr>
+                <w:noProof/>
+              </w:rPr>
+              <w:t>These models include:</w:t>
+            </w:r>
+          </w:p>
+          <w:p>
+            <w:pPr>
+              <w:pStyle w:val="ListParagraph"/>
+              <w:numPr>
+                <w:ilvl w:val="0"/>
+                <w:numId w:val="42"/>
+              </w:numPr>
+              <w:spacing w:after="0" w:line="240" w:lineRule="auto"/>
+              <w:rPr>
+                <w:noProof/>
+              </w:rPr>
+            </w:pPr>
+            <w:r>
+              <w:rPr>
+                <w:noProof/>
+              </w:rPr>
+              <w:t xml:space="preserve">Text analytics functions </w:t>
+            </w:r>
+          </w:p>
+          <w:p>
+            <w:pPr>
+              <w:pStyle w:val="ListParagraph"/>
+              <w:numPr>
+                <w:ilvl w:val="1"/>
+                <w:numId w:val="42"/>
+              </w:numPr>
+              <w:spacing w:after="0" w:line="240" w:lineRule="auto"/>
+              <w:rPr>
+                <w:noProof/>
+              </w:rPr>
+            </w:pPr>
+            <w:r>
+              <w:rPr>
+                <w:noProof/>
+              </w:rPr>
+              <w:t>Sentiment scoring</w:t>
+            </w:r>
+          </w:p>
+          <w:p>
+            <w:pPr>
+              <w:pStyle w:val="ListParagraph"/>
+              <w:numPr>
+                <w:ilvl w:val="1"/>
+                <w:numId w:val="42"/>
+              </w:numPr>
+              <w:spacing w:after="0" w:line="240" w:lineRule="auto"/>
+              <w:rPr>
+                <w:noProof/>
+              </w:rPr>
+            </w:pPr>
+            <w:r>
+              <w:rPr>
+                <w:noProof/>
+              </w:rPr>
+              <w:t>Key phrase extraction</w:t>
+            </w:r>
+          </w:p>
+          <w:p>
+            <w:pPr>
+              <w:pStyle w:val="ListParagraph"/>
+              <w:numPr>
+                <w:ilvl w:val="1"/>
+                <w:numId w:val="42"/>
+              </w:numPr>
+              <w:spacing w:after="0" w:line="240" w:lineRule="auto"/>
+              <w:rPr>
+                <w:noProof/>
+              </w:rPr>
+            </w:pPr>
+            <w:r>
+              <w:rPr>
+                <w:noProof/>
+              </w:rPr>
+              <w:t>Language detection</w:t>
+            </w:r>
+          </w:p>
+          <w:p>
+            <w:pPr>
+              <w:pStyle w:val="ListParagraph"/>
+              <w:numPr>
+                <w:ilvl w:val="0"/>
+                <w:numId w:val="42"/>
+              </w:numPr>
+              <w:spacing w:after="0" w:line="240" w:lineRule="auto"/>
+              <w:rPr>
+                <w:noProof/>
+              </w:rPr>
+            </w:pPr>
+            <w:r>
+              <w:rPr>
+                <w:noProof/>
+              </w:rPr>
+              <w:t>Image detection</w:t>
+            </w:r>
+            <w:bookmarkStart w:id="39" w:name="_GoBack"/>
+            <w:bookmarkEnd w:id="39"/>
+          </w:p>
+          <w:p>
+            <w:pPr>
+              <w:pStyle w:val="ListParagraph"/>
+              <w:numPr>
+                <w:ilvl w:val="0"/>
+                <w:numId w:val="42"/>
+              </w:numPr>
+              <w:spacing w:after="0" w:line="240" w:lineRule="auto"/>
+              <w:rPr>
+                <w:noProof/>
+              </w:rPr>
+            </w:pPr>
+            <w:r>
+              <w:rPr>
+                <w:noProof/>
+              </w:rPr>
+              <w:t>Connectivity to Azure ML models</w:t>
+            </w:r>
+          </w:p>
+        </w:tc>
+        <w:tc>
+          <w:tcPr>
+            <w:tcW w:w="1106" w:type="dxa"/>
+            <w:tcBorders>
+              <w:top w:val="single" w:sz="8" w:space="0" w:color="A3A3A3"/>
+              <w:left w:val="single" w:sz="8" w:space="0" w:color="A3A3A3"/>
+              <w:bottom w:val="single" w:sz="8" w:space="0" w:color="A3A3A3"/>
+              <w:right w:val="single" w:sz="8" w:space="0" w:color="A3A3A3"/>
+            </w:tcBorders>
+            <w:tcMar>
+              <w:top w:w="80" w:type="dxa"/>
+              <w:left w:w="80" w:type="dxa"/>
+              <w:bottom w:w="80" w:type="dxa"/>
+              <w:right w:w="80" w:type="dxa"/>
+            </w:tcMar>
+          </w:tcPr>
+          <w:p>
+            <w:pPr>
+              <w:spacing w:after="0" w:line="240" w:lineRule="auto"/>
+              <w:rPr>
+                <w:rFonts w:ascii="Calibri" w:eastAsia="Times New Roman" w:hAnsi="Calibri" w:cs="Times New Roman"/>
+              </w:rPr>
+            </w:pPr>
+            <w:bookmarkStart w:id="40" w:name="Jun2020"/>
+            <w:r>
+              <w:rPr>
+                <w:rFonts w:ascii="Calibri" w:eastAsia="Times New Roman" w:hAnsi="Calibri" w:cs="Times New Roman"/>
+              </w:rPr>
+              <w:t>Jun-2020</w:t>
+            </w:r>
+            <w:bookmarkEnd w:id="40"/>
+          </w:p>
+        </w:tc>
+      </w:tr>
     </w:tbl>
     <w:p/>
     <w:sectPr>
-      <w:headerReference w:type="default" r:id="rId47"/>
-      <w:footerReference w:type="default" r:id="rId48"/>
-      <w:headerReference w:type="first" r:id="rId49"/>
+      <w:headerReference w:type="default" r:id="rId48"/>
+      <w:footerReference w:type="default" r:id="rId49"/>
+      <w:headerReference w:type="first" r:id="rId50"/>
       <w:pgSz w:w="15840" w:h="12240" w:orient="landscape"/>
       <w:pgMar w:top="1440" w:right="1152" w:bottom="1440" w:left="1152" w:header="720" w:footer="720" w:gutter="0"/>
       <w:cols w:space="720"/>
@@ -21083,16 +21866,7 @@
       <w:jc w:val="right"/>
     </w:pPr>
     <w:r>
-      <w:t>5</w:t>
-    </w:r>
-    <w:r>
-      <w:t>/</w:t>
-    </w:r>
-    <w:r>
-      <w:t>9</w:t>
-    </w:r>
-    <w:r>
-      <w:t>/2020</w:t>
+      <w:t>6/13/2020</w:t>
     </w:r>
   </w:p>
 </w:hdr>
@@ -24348,7 +25122,7 @@
   <w:abstractNum w:abstractNumId="25" w15:restartNumberingAfterBreak="0">
     <w:nsid w:val="53F768F7"/>
     <w:multiLevelType w:val="hybridMultilevel"/>
-    <w:tmpl w:val="C85E4BAC"/>
+    <w:tmpl w:val="3AC4EECC"/>
     <w:lvl w:ilvl="0" w:tplc="04090001">
       <w:start w:val="1"/>
       <w:numFmt w:val="bullet"/>
@@ -24361,7 +25135,7 @@
         <w:rFonts w:ascii="Symbol" w:hAnsi="Symbol" w:hint="default"/>
       </w:rPr>
     </w:lvl>
-    <w:lvl w:ilvl="1" w:tplc="04090003" w:tentative="1">
+    <w:lvl w:ilvl="1" w:tplc="04090003">
       <w:start w:val="1"/>
       <w:numFmt w:val="bullet"/>
       <w:lvlText w:val="o"/>

</xml_diff>

<commit_message>
July 2020 PBI Desktop Update
</commit_message>
<xml_diff>
--- a/PBI Desktop Data Modeling & Analytics Features.docx
+++ b/PBI Desktop Data Modeling & Analytics Features.docx
@@ -45,7 +45,12 @@
         <w:t>data modeling and analysis</w:t>
       </w:r>
       <w:r>
-        <w:t xml:space="preserve"> features added to the Power BI Desktop application. Power BI Desktop is a free business intelligence design and development application containing rich capabilities in data connectivity, transformation, modeling, and report/dashboard development. Business intelligence artifacts created within Power BI Desktop such as datasets and reports can be published to the Power BI Service and consumed by Power BI users.</w:t>
+        <w:t xml:space="preserve"> features added to the Power BI Desktop application. Power BI Desktop is a free business intelligence design and development application containing rich capabilities in data connectivity, transformation, modeling, and report/dashboar</w:t>
+      </w:r>
+      <w:bookmarkStart w:id="0" w:name="_GoBack"/>
+      <w:bookmarkEnd w:id="0"/>
+      <w:r>
+        <w:t>d development. Business intelligence artifacts created within Power BI Desktop such as datasets and reports can be published to the Power BI Service and consumed by Power BI users.</w:t>
       </w:r>
     </w:p>
     <w:p>
@@ -77,7 +82,7 @@
           <w:numId w:val="27"/>
         </w:numPr>
       </w:pPr>
-      <w:bookmarkStart w:id="0" w:name="_Hlk492648824"/>
+      <w:bookmarkStart w:id="1" w:name="_Hlk492648824"/>
       <w:r>
         <w:t xml:space="preserve">Power BI Documentation Update Archive is maintained here: </w:t>
       </w:r>
@@ -92,7 +97,7 @@
       <w:r>
         <w:t xml:space="preserve"> </w:t>
       </w:r>
-      <w:bookmarkEnd w:id="0"/>
+      <w:bookmarkEnd w:id="1"/>
     </w:p>
     <w:p>
       <w:pPr>
@@ -1100,7 +1105,39 @@
                 <w:rPr>
                   <w:rStyle w:val="Hyperlink"/>
                 </w:rPr>
-                <w:t>May-20</w:t>
+                <w:t>May-2020</w:t>
+              </w:r>
+            </w:hyperlink>
+          </w:p>
+        </w:tc>
+        <w:tc>
+          <w:tcPr>
+            <w:tcW w:w="1440" w:type="dxa"/>
+            <w:shd w:val="clear" w:color="auto" w:fill="FFF2CC" w:themeFill="accent4" w:themeFillTint="33"/>
+          </w:tcPr>
+          <w:p>
+            <w:hyperlink w:anchor="Jun2020" w:history="1">
+              <w:r>
+                <w:rPr>
+                  <w:rStyle w:val="Hyperlink"/>
+                </w:rPr>
+                <w:t>Jun-2020</w:t>
+              </w:r>
+            </w:hyperlink>
+          </w:p>
+        </w:tc>
+        <w:tc>
+          <w:tcPr>
+            <w:tcW w:w="1440" w:type="dxa"/>
+            <w:shd w:val="clear" w:color="auto" w:fill="FFF2CC" w:themeFill="accent4" w:themeFillTint="33"/>
+          </w:tcPr>
+          <w:p>
+            <w:hyperlink w:anchor="Jul2020" w:history="1">
+              <w:r>
+                <w:rPr>
+                  <w:rStyle w:val="Hyperlink"/>
+                </w:rPr>
+                <w:t>Jul-20</w:t>
               </w:r>
               <w:r>
                 <w:rPr>
@@ -1116,41 +1153,6 @@
               </w:r>
             </w:hyperlink>
           </w:p>
-        </w:tc>
-        <w:tc>
-          <w:tcPr>
-            <w:tcW w:w="1440" w:type="dxa"/>
-            <w:shd w:val="clear" w:color="auto" w:fill="FFF2CC" w:themeFill="accent4" w:themeFillTint="33"/>
-          </w:tcPr>
-          <w:p>
-            <w:hyperlink w:anchor="Jun2020" w:history="1">
-              <w:r>
-                <w:rPr>
-                  <w:rStyle w:val="Hyperlink"/>
-                </w:rPr>
-                <w:t>Jun</w:t>
-              </w:r>
-              <w:r>
-                <w:rPr>
-                  <w:rStyle w:val="Hyperlink"/>
-                </w:rPr>
-                <w:t>-</w:t>
-              </w:r>
-              <w:r>
-                <w:rPr>
-                  <w:rStyle w:val="Hyperlink"/>
-                </w:rPr>
-                <w:t>2020</w:t>
-              </w:r>
-            </w:hyperlink>
-          </w:p>
-        </w:tc>
-        <w:tc>
-          <w:tcPr>
-            <w:tcW w:w="1440" w:type="dxa"/>
-            <w:shd w:val="clear" w:color="auto" w:fill="FFF2CC" w:themeFill="accent4" w:themeFillTint="33"/>
-          </w:tcPr>
-          <w:p/>
         </w:tc>
         <w:tc>
           <w:tcPr>
@@ -1862,14 +1864,14 @@
                 <w:rFonts w:ascii="Calibri" w:eastAsia="Times New Roman" w:hAnsi="Calibri" w:cs="Times New Roman"/>
               </w:rPr>
             </w:pPr>
-            <w:bookmarkStart w:id="1" w:name="Sep2015"/>
+            <w:bookmarkStart w:id="2" w:name="Sep2015"/>
             <w:r>
               <w:rPr>
                 <w:rFonts w:ascii="Calibri" w:eastAsia="Times New Roman" w:hAnsi="Calibri" w:cs="Times New Roman"/>
               </w:rPr>
               <w:t>Sep-2015</w:t>
             </w:r>
-            <w:bookmarkEnd w:id="1"/>
+            <w:bookmarkEnd w:id="2"/>
           </w:p>
         </w:tc>
       </w:tr>
@@ -2812,7 +2814,7 @@
                 <w:rFonts w:ascii="Calibri" w:eastAsia="Times New Roman" w:hAnsi="Calibri" w:cs="Times New Roman"/>
               </w:rPr>
             </w:pPr>
-            <w:bookmarkStart w:id="2" w:name="Oct2015" w:colFirst="4" w:colLast="4"/>
+            <w:bookmarkStart w:id="3" w:name="Oct2015" w:colFirst="4" w:colLast="4"/>
             <w:r>
               <w:rPr>
                 <w:rFonts w:ascii="Calibri" w:eastAsia="Times New Roman" w:hAnsi="Calibri" w:cs="Times New Roman"/>
@@ -2976,7 +2978,7 @@
           </w:p>
         </w:tc>
       </w:tr>
-      <w:bookmarkEnd w:id="2"/>
+      <w:bookmarkEnd w:id="3"/>
       <w:tr>
         <w:tc>
           <w:tcPr>
@@ -3323,7 +3325,7 @@
                 <w:rFonts w:ascii="Calibri" w:eastAsia="Times New Roman" w:hAnsi="Calibri" w:cs="Times New Roman"/>
               </w:rPr>
             </w:pPr>
-            <w:bookmarkStart w:id="3" w:name="Nov2015"/>
+            <w:bookmarkStart w:id="4" w:name="Nov2015"/>
             <w:r>
               <w:rPr>
                 <w:rFonts w:ascii="Calibri" w:eastAsia="Times New Roman" w:hAnsi="Calibri" w:cs="Times New Roman"/>
@@ -3331,7 +3333,7 @@
               <w:lastRenderedPageBreak/>
               <w:t>Nov-2015</w:t>
             </w:r>
-            <w:bookmarkEnd w:id="3"/>
+            <w:bookmarkEnd w:id="4"/>
           </w:p>
         </w:tc>
       </w:tr>
@@ -3653,14 +3655,14 @@
                 <w:rFonts w:ascii="Calibri" w:eastAsia="Times New Roman" w:hAnsi="Calibri" w:cs="Times New Roman"/>
               </w:rPr>
             </w:pPr>
-            <w:bookmarkStart w:id="4" w:name="Dec2015"/>
+            <w:bookmarkStart w:id="5" w:name="Dec2015"/>
             <w:r>
               <w:rPr>
                 <w:rFonts w:ascii="Calibri" w:eastAsia="Times New Roman" w:hAnsi="Calibri" w:cs="Times New Roman"/>
               </w:rPr>
               <w:t>Dec-2015</w:t>
             </w:r>
-            <w:bookmarkEnd w:id="4"/>
+            <w:bookmarkEnd w:id="5"/>
           </w:p>
         </w:tc>
       </w:tr>
@@ -4095,14 +4097,14 @@
                 <w:rFonts w:ascii="Calibri" w:eastAsia="Times New Roman" w:hAnsi="Calibri" w:cs="Times New Roman"/>
               </w:rPr>
             </w:pPr>
-            <w:bookmarkStart w:id="5" w:name="Jan2016"/>
+            <w:bookmarkStart w:id="6" w:name="Jan2016"/>
             <w:r>
               <w:rPr>
                 <w:rFonts w:ascii="Calibri" w:eastAsia="Times New Roman" w:hAnsi="Calibri" w:cs="Times New Roman"/>
               </w:rPr>
               <w:t>Jan-2016</w:t>
             </w:r>
-            <w:bookmarkEnd w:id="5"/>
+            <w:bookmarkEnd w:id="6"/>
           </w:p>
         </w:tc>
       </w:tr>
@@ -4419,7 +4421,7 @@
                 <w:rFonts w:ascii="Calibri" w:eastAsia="Times New Roman" w:hAnsi="Calibri" w:cs="Times New Roman"/>
               </w:rPr>
             </w:pPr>
-            <w:bookmarkStart w:id="6" w:name="Feb2016"/>
+            <w:bookmarkStart w:id="7" w:name="Feb2016"/>
             <w:r>
               <w:rPr>
                 <w:rFonts w:ascii="Calibri" w:eastAsia="Times New Roman" w:hAnsi="Calibri" w:cs="Times New Roman"/>
@@ -4432,7 +4434,7 @@
               </w:rPr>
               <w:t>-2016</w:t>
             </w:r>
-            <w:bookmarkEnd w:id="6"/>
+            <w:bookmarkEnd w:id="7"/>
           </w:p>
         </w:tc>
       </w:tr>
@@ -4792,14 +4794,14 @@
                 <w:rFonts w:ascii="Calibri" w:eastAsia="Times New Roman" w:hAnsi="Calibri" w:cs="Times New Roman"/>
               </w:rPr>
             </w:pPr>
-            <w:bookmarkStart w:id="7" w:name="Mar2016"/>
+            <w:bookmarkStart w:id="8" w:name="Mar2016"/>
             <w:r>
               <w:rPr>
                 <w:rFonts w:ascii="Calibri" w:eastAsia="Times New Roman" w:hAnsi="Calibri" w:cs="Times New Roman"/>
               </w:rPr>
               <w:t>Mar-2016</w:t>
             </w:r>
-            <w:bookmarkEnd w:id="7"/>
+            <w:bookmarkEnd w:id="8"/>
           </w:p>
         </w:tc>
       </w:tr>
@@ -5169,7 +5171,7 @@
                 <w:rFonts w:ascii="Calibri" w:eastAsia="Times New Roman" w:hAnsi="Calibri" w:cs="Times New Roman"/>
               </w:rPr>
             </w:pPr>
-            <w:bookmarkStart w:id="8" w:name="Apr2016" w:colFirst="4" w:colLast="4"/>
+            <w:bookmarkStart w:id="9" w:name="Apr2016" w:colFirst="4" w:colLast="4"/>
             <w:r>
               <w:rPr>
                 <w:rFonts w:ascii="Calibri" w:eastAsia="Times New Roman" w:hAnsi="Calibri" w:cs="Times New Roman"/>
@@ -5303,7 +5305,7 @@
           </w:p>
         </w:tc>
       </w:tr>
-      <w:bookmarkEnd w:id="8"/>
+      <w:bookmarkEnd w:id="9"/>
       <w:tr>
         <w:tc>
           <w:tcPr>
@@ -6058,7 +6060,7 @@
                 <w:rFonts w:ascii="Calibri" w:eastAsia="Times New Roman" w:hAnsi="Calibri" w:cs="Times New Roman"/>
               </w:rPr>
             </w:pPr>
-            <w:bookmarkStart w:id="9" w:name="Jun2016"/>
+            <w:bookmarkStart w:id="10" w:name="Jun2016"/>
             <w:r>
               <w:rPr>
                 <w:rFonts w:ascii="Calibri" w:eastAsia="Times New Roman" w:hAnsi="Calibri" w:cs="Times New Roman"/>
@@ -6066,7 +6068,7 @@
               <w:lastRenderedPageBreak/>
               <w:t>June-2016</w:t>
             </w:r>
-            <w:bookmarkEnd w:id="9"/>
+            <w:bookmarkEnd w:id="10"/>
           </w:p>
         </w:tc>
       </w:tr>
@@ -6258,14 +6260,14 @@
                 <w:rFonts w:ascii="Calibri" w:eastAsia="Times New Roman" w:hAnsi="Calibri" w:cs="Times New Roman"/>
               </w:rPr>
             </w:pPr>
-            <w:bookmarkStart w:id="10" w:name="Apr2017"/>
+            <w:bookmarkStart w:id="11" w:name="Apr2017"/>
             <w:r>
               <w:rPr>
                 <w:rFonts w:ascii="Calibri" w:eastAsia="Times New Roman" w:hAnsi="Calibri" w:cs="Times New Roman"/>
               </w:rPr>
               <w:t>Apr-2017</w:t>
             </w:r>
-            <w:bookmarkEnd w:id="10"/>
+            <w:bookmarkEnd w:id="11"/>
           </w:p>
         </w:tc>
       </w:tr>
@@ -6558,14 +6560,14 @@
                 <w:rFonts w:ascii="Calibri" w:eastAsia="Times New Roman" w:hAnsi="Calibri" w:cs="Times New Roman"/>
               </w:rPr>
             </w:pPr>
-            <w:bookmarkStart w:id="11" w:name="Jul2017"/>
+            <w:bookmarkStart w:id="12" w:name="Jul2017"/>
             <w:r>
               <w:rPr>
                 <w:rFonts w:ascii="Calibri" w:eastAsia="Times New Roman" w:hAnsi="Calibri" w:cs="Times New Roman"/>
               </w:rPr>
               <w:t>Jul-2017</w:t>
             </w:r>
-            <w:bookmarkEnd w:id="11"/>
+            <w:bookmarkEnd w:id="12"/>
           </w:p>
         </w:tc>
       </w:tr>
@@ -6812,14 +6814,14 @@
                 <w:rFonts w:ascii="Calibri" w:eastAsia="Times New Roman" w:hAnsi="Calibri" w:cs="Times New Roman"/>
               </w:rPr>
             </w:pPr>
-            <w:bookmarkStart w:id="12" w:name="Aug2017"/>
+            <w:bookmarkStart w:id="13" w:name="Aug2017"/>
             <w:r>
               <w:rPr>
                 <w:rFonts w:ascii="Calibri" w:eastAsia="Times New Roman" w:hAnsi="Calibri" w:cs="Times New Roman"/>
               </w:rPr>
               <w:t>Aug-2017</w:t>
             </w:r>
-            <w:bookmarkEnd w:id="12"/>
+            <w:bookmarkEnd w:id="13"/>
           </w:p>
         </w:tc>
       </w:tr>
@@ -7380,14 +7382,14 @@
                 <w:rFonts w:ascii="Calibri" w:eastAsia="Times New Roman" w:hAnsi="Calibri" w:cs="Times New Roman"/>
               </w:rPr>
             </w:pPr>
-            <w:bookmarkStart w:id="13" w:name="Oct2017"/>
+            <w:bookmarkStart w:id="14" w:name="Oct2017"/>
             <w:r>
               <w:rPr>
                 <w:rFonts w:ascii="Calibri" w:eastAsia="Times New Roman" w:hAnsi="Calibri" w:cs="Times New Roman"/>
               </w:rPr>
               <w:t>Oct-2017</w:t>
             </w:r>
-            <w:bookmarkEnd w:id="13"/>
+            <w:bookmarkEnd w:id="14"/>
           </w:p>
         </w:tc>
       </w:tr>
@@ -7904,14 +7906,14 @@
                 <w:rFonts w:ascii="Calibri" w:eastAsia="Times New Roman" w:hAnsi="Calibri" w:cs="Times New Roman"/>
               </w:rPr>
             </w:pPr>
-            <w:bookmarkStart w:id="14" w:name="Nov2017"/>
+            <w:bookmarkStart w:id="15" w:name="Nov2017"/>
             <w:r>
               <w:rPr>
                 <w:rFonts w:ascii="Calibri" w:eastAsia="Times New Roman" w:hAnsi="Calibri" w:cs="Times New Roman"/>
               </w:rPr>
               <w:t>Nov-2017</w:t>
             </w:r>
-            <w:bookmarkEnd w:id="14"/>
+            <w:bookmarkEnd w:id="15"/>
           </w:p>
         </w:tc>
       </w:tr>
@@ -8193,7 +8195,7 @@
                 <w:rFonts w:ascii="Calibri" w:eastAsia="Times New Roman" w:hAnsi="Calibri" w:cs="Times New Roman"/>
               </w:rPr>
             </w:pPr>
-            <w:bookmarkStart w:id="15" w:name="Feb2018"/>
+            <w:bookmarkStart w:id="16" w:name="Feb2018"/>
             <w:r>
               <w:rPr>
                 <w:rFonts w:ascii="Calibri" w:eastAsia="Times New Roman" w:hAnsi="Calibri" w:cs="Times New Roman"/>
@@ -8212,7 +8214,7 @@
               </w:rPr>
               <w:t>8</w:t>
             </w:r>
-            <w:bookmarkEnd w:id="15"/>
+            <w:bookmarkEnd w:id="16"/>
           </w:p>
         </w:tc>
       </w:tr>
@@ -8602,14 +8604,14 @@
                 <w:rFonts w:ascii="Calibri" w:eastAsia="Times New Roman" w:hAnsi="Calibri" w:cs="Times New Roman"/>
               </w:rPr>
             </w:pPr>
-            <w:bookmarkStart w:id="16" w:name="Apr2018"/>
+            <w:bookmarkStart w:id="17" w:name="Apr2018"/>
             <w:r>
               <w:rPr>
                 <w:rFonts w:ascii="Calibri" w:eastAsia="Times New Roman" w:hAnsi="Calibri" w:cs="Times New Roman"/>
               </w:rPr>
               <w:t>Apr-2018</w:t>
             </w:r>
-            <w:bookmarkEnd w:id="16"/>
+            <w:bookmarkEnd w:id="17"/>
           </w:p>
         </w:tc>
       </w:tr>
@@ -8940,14 +8942,14 @@
                 <w:rFonts w:ascii="Calibri" w:eastAsia="Times New Roman" w:hAnsi="Calibri" w:cs="Times New Roman"/>
               </w:rPr>
             </w:pPr>
-            <w:bookmarkStart w:id="17" w:name="Jun2018"/>
+            <w:bookmarkStart w:id="18" w:name="Jun2018"/>
             <w:r>
               <w:rPr>
                 <w:rFonts w:ascii="Calibri" w:eastAsia="Times New Roman" w:hAnsi="Calibri" w:cs="Times New Roman"/>
               </w:rPr>
               <w:t>Jun-2018</w:t>
             </w:r>
-            <w:bookmarkEnd w:id="17"/>
+            <w:bookmarkEnd w:id="18"/>
           </w:p>
         </w:tc>
       </w:tr>
@@ -9433,14 +9435,14 @@
                 <w:rFonts w:ascii="Calibri" w:eastAsia="Times New Roman" w:hAnsi="Calibri" w:cs="Times New Roman"/>
               </w:rPr>
             </w:pPr>
-            <w:bookmarkStart w:id="18" w:name="Jul2018"/>
+            <w:bookmarkStart w:id="19" w:name="Jul2018"/>
             <w:r>
               <w:rPr>
                 <w:rFonts w:ascii="Calibri" w:eastAsia="Times New Roman" w:hAnsi="Calibri" w:cs="Times New Roman"/>
               </w:rPr>
               <w:t>Jul-2018</w:t>
             </w:r>
-            <w:bookmarkEnd w:id="18"/>
+            <w:bookmarkEnd w:id="19"/>
           </w:p>
         </w:tc>
       </w:tr>
@@ -9468,7 +9470,7 @@
                 <w:rFonts w:ascii="Calibri" w:eastAsia="Times New Roman" w:hAnsi="Calibri" w:cs="Times New Roman"/>
               </w:rPr>
             </w:pPr>
-            <w:bookmarkStart w:id="19" w:name="Aug2018" w:colFirst="4" w:colLast="4"/>
+            <w:bookmarkStart w:id="20" w:name="Aug2018" w:colFirst="4" w:colLast="4"/>
             <w:r>
               <w:rPr>
                 <w:rFonts w:ascii="Calibri" w:eastAsia="Times New Roman" w:hAnsi="Calibri" w:cs="Times New Roman"/>
@@ -9668,7 +9670,7 @@
           </w:p>
         </w:tc>
       </w:tr>
-      <w:bookmarkEnd w:id="19"/>
+      <w:bookmarkEnd w:id="20"/>
       <w:tr>
         <w:tc>
           <w:tcPr>
@@ -10949,7 +10951,7 @@
                 <w:rFonts w:ascii="Calibri" w:eastAsia="Times New Roman" w:hAnsi="Calibri" w:cs="Times New Roman"/>
               </w:rPr>
             </w:pPr>
-            <w:bookmarkStart w:id="20" w:name="Sep2018"/>
+            <w:bookmarkStart w:id="21" w:name="Sep2018"/>
             <w:r>
               <w:rPr>
                 <w:rFonts w:ascii="Calibri" w:eastAsia="Times New Roman" w:hAnsi="Calibri" w:cs="Times New Roman"/>
@@ -10957,7 +10959,7 @@
               <w:lastRenderedPageBreak/>
               <w:t>Sep-2018</w:t>
             </w:r>
-            <w:bookmarkEnd w:id="20"/>
+            <w:bookmarkEnd w:id="21"/>
           </w:p>
         </w:tc>
       </w:tr>
@@ -11157,14 +11159,14 @@
                 <w:rFonts w:ascii="Calibri" w:eastAsia="Times New Roman" w:hAnsi="Calibri" w:cs="Times New Roman"/>
               </w:rPr>
             </w:pPr>
-            <w:bookmarkStart w:id="21" w:name="Oct2018"/>
+            <w:bookmarkStart w:id="22" w:name="Oct2018"/>
             <w:r>
               <w:rPr>
                 <w:rFonts w:ascii="Calibri" w:eastAsia="Times New Roman" w:hAnsi="Calibri" w:cs="Times New Roman"/>
               </w:rPr>
               <w:t>Oct-2018</w:t>
             </w:r>
-            <w:bookmarkEnd w:id="21"/>
+            <w:bookmarkEnd w:id="22"/>
           </w:p>
         </w:tc>
       </w:tr>
@@ -11828,14 +11830,14 @@
                 <w:rFonts w:ascii="Calibri" w:eastAsia="Times New Roman" w:hAnsi="Calibri" w:cs="Times New Roman"/>
               </w:rPr>
             </w:pPr>
-            <w:bookmarkStart w:id="22" w:name="Nov2018"/>
+            <w:bookmarkStart w:id="23" w:name="Nov2018"/>
             <w:r>
               <w:rPr>
                 <w:rFonts w:ascii="Calibri" w:eastAsia="Times New Roman" w:hAnsi="Calibri" w:cs="Times New Roman"/>
               </w:rPr>
               <w:t>Nov-2018</w:t>
             </w:r>
-            <w:bookmarkEnd w:id="22"/>
+            <w:bookmarkEnd w:id="23"/>
           </w:p>
         </w:tc>
       </w:tr>
@@ -12990,14 +12992,14 @@
                 <w:rFonts w:ascii="Calibri" w:eastAsia="Times New Roman" w:hAnsi="Calibri" w:cs="Times New Roman"/>
               </w:rPr>
             </w:pPr>
-            <w:bookmarkStart w:id="23" w:name="Dec2018"/>
+            <w:bookmarkStart w:id="24" w:name="Dec2018"/>
             <w:r>
               <w:rPr>
                 <w:rFonts w:ascii="Calibri" w:eastAsia="Times New Roman" w:hAnsi="Calibri" w:cs="Times New Roman"/>
               </w:rPr>
               <w:t>Dec-2018</w:t>
             </w:r>
-            <w:bookmarkEnd w:id="23"/>
+            <w:bookmarkEnd w:id="24"/>
           </w:p>
         </w:tc>
       </w:tr>
@@ -13665,7 +13667,7 @@
                 <w:rFonts w:ascii="Calibri" w:eastAsia="Times New Roman" w:hAnsi="Calibri" w:cs="Times New Roman"/>
               </w:rPr>
             </w:pPr>
-            <w:bookmarkStart w:id="24" w:name="Feb2019"/>
+            <w:bookmarkStart w:id="25" w:name="Feb2019"/>
             <w:r>
               <w:rPr>
                 <w:rFonts w:ascii="Calibri" w:eastAsia="Times New Roman" w:hAnsi="Calibri" w:cs="Times New Roman"/>
@@ -13673,7 +13675,7 @@
               <w:lastRenderedPageBreak/>
               <w:t>Feb-2019</w:t>
             </w:r>
-            <w:bookmarkEnd w:id="24"/>
+            <w:bookmarkEnd w:id="25"/>
           </w:p>
         </w:tc>
       </w:tr>
@@ -14443,14 +14445,14 @@
                 <w:rFonts w:ascii="Calibri" w:eastAsia="Times New Roman" w:hAnsi="Calibri" w:cs="Times New Roman"/>
               </w:rPr>
             </w:pPr>
-            <w:bookmarkStart w:id="25" w:name="Mar2019"/>
+            <w:bookmarkStart w:id="26" w:name="Mar2019"/>
             <w:r>
               <w:rPr>
                 <w:rFonts w:ascii="Calibri" w:eastAsia="Times New Roman" w:hAnsi="Calibri" w:cs="Times New Roman"/>
               </w:rPr>
               <w:t>Mar-2019</w:t>
             </w:r>
-            <w:bookmarkEnd w:id="25"/>
+            <w:bookmarkEnd w:id="26"/>
           </w:p>
         </w:tc>
       </w:tr>
@@ -15453,7 +15455,7 @@
                 <w:rFonts w:ascii="Calibri" w:eastAsia="Times New Roman" w:hAnsi="Calibri" w:cs="Times New Roman"/>
               </w:rPr>
             </w:pPr>
-            <w:bookmarkStart w:id="26" w:name="Apr2019"/>
+            <w:bookmarkStart w:id="27" w:name="Apr2019"/>
             <w:r>
               <w:rPr>
                 <w:rFonts w:ascii="Calibri" w:eastAsia="Times New Roman" w:hAnsi="Calibri" w:cs="Times New Roman"/>
@@ -15461,7 +15463,7 @@
               <w:lastRenderedPageBreak/>
               <w:t>Apr-2019</w:t>
             </w:r>
-            <w:bookmarkEnd w:id="26"/>
+            <w:bookmarkEnd w:id="27"/>
           </w:p>
         </w:tc>
       </w:tr>
@@ -16150,7 +16152,7 @@
                 <w:rFonts w:ascii="Calibri" w:eastAsia="Times New Roman" w:hAnsi="Calibri" w:cs="Times New Roman"/>
               </w:rPr>
             </w:pPr>
-            <w:bookmarkStart w:id="27" w:name="May2019" w:colFirst="4" w:colLast="4"/>
+            <w:bookmarkStart w:id="28" w:name="May2019" w:colFirst="4" w:colLast="4"/>
             <w:r>
               <w:rPr>
                 <w:rFonts w:ascii="Calibri" w:eastAsia="Times New Roman" w:hAnsi="Calibri" w:cs="Times New Roman"/>
@@ -16389,7 +16391,7 @@
           </w:p>
         </w:tc>
       </w:tr>
-      <w:bookmarkEnd w:id="27"/>
+      <w:bookmarkEnd w:id="28"/>
       <w:tr>
         <w:tc>
           <w:tcPr>
@@ -16956,14 +16958,14 @@
                 <w:rFonts w:ascii="Calibri" w:eastAsia="Times New Roman" w:hAnsi="Calibri" w:cs="Times New Roman"/>
               </w:rPr>
             </w:pPr>
-            <w:bookmarkStart w:id="28" w:name="Jun2019"/>
+            <w:bookmarkStart w:id="29" w:name="Jun2019"/>
             <w:r>
               <w:rPr>
                 <w:rFonts w:ascii="Calibri" w:eastAsia="Times New Roman" w:hAnsi="Calibri" w:cs="Times New Roman"/>
               </w:rPr>
               <w:t>Jun-2019</w:t>
             </w:r>
-            <w:bookmarkEnd w:id="28"/>
+            <w:bookmarkEnd w:id="29"/>
           </w:p>
         </w:tc>
       </w:tr>
@@ -16991,7 +16993,7 @@
                 <w:rFonts w:ascii="Calibri" w:eastAsia="Times New Roman" w:hAnsi="Calibri" w:cs="Times New Roman"/>
               </w:rPr>
             </w:pPr>
-            <w:bookmarkStart w:id="29" w:name="Jul2019" w:colFirst="4" w:colLast="4"/>
+            <w:bookmarkStart w:id="30" w:name="Jul2019" w:colFirst="4" w:colLast="4"/>
             <w:r>
               <w:rPr>
                 <w:rFonts w:ascii="Calibri" w:eastAsia="Times New Roman" w:hAnsi="Calibri" w:cs="Times New Roman"/>
@@ -17149,7 +17151,7 @@
           </w:p>
         </w:tc>
       </w:tr>
-      <w:bookmarkEnd w:id="29"/>
+      <w:bookmarkEnd w:id="30"/>
       <w:tr>
         <w:tc>
           <w:tcPr>
@@ -17529,14 +17531,14 @@
                 <w:rFonts w:ascii="Calibri" w:eastAsia="Times New Roman" w:hAnsi="Calibri" w:cs="Times New Roman"/>
               </w:rPr>
             </w:pPr>
-            <w:bookmarkStart w:id="30" w:name="Aug2019"/>
+            <w:bookmarkStart w:id="31" w:name="Aug2019"/>
             <w:r>
               <w:rPr>
                 <w:rFonts w:ascii="Calibri" w:eastAsia="Times New Roman" w:hAnsi="Calibri" w:cs="Times New Roman"/>
               </w:rPr>
               <w:t>Aug-2019</w:t>
             </w:r>
-            <w:bookmarkEnd w:id="30"/>
+            <w:bookmarkEnd w:id="31"/>
           </w:p>
         </w:tc>
       </w:tr>
@@ -17701,14 +17703,14 @@
                 <w:rFonts w:ascii="Calibri" w:eastAsia="Times New Roman" w:hAnsi="Calibri" w:cs="Times New Roman"/>
               </w:rPr>
             </w:pPr>
-            <w:bookmarkStart w:id="31" w:name="Sep2019"/>
+            <w:bookmarkStart w:id="32" w:name="Sep2019"/>
             <w:r>
               <w:rPr>
                 <w:rFonts w:ascii="Calibri" w:eastAsia="Times New Roman" w:hAnsi="Calibri" w:cs="Times New Roman"/>
               </w:rPr>
               <w:t>Sep-2019</w:t>
             </w:r>
-            <w:bookmarkEnd w:id="31"/>
+            <w:bookmarkEnd w:id="32"/>
           </w:p>
         </w:tc>
       </w:tr>
@@ -18480,14 +18482,14 @@
                 <w:rFonts w:ascii="Calibri" w:eastAsia="Times New Roman" w:hAnsi="Calibri" w:cs="Times New Roman"/>
               </w:rPr>
             </w:pPr>
-            <w:bookmarkStart w:id="32" w:name="Oct2019"/>
+            <w:bookmarkStart w:id="33" w:name="Oct2019"/>
             <w:r>
               <w:rPr>
                 <w:rFonts w:ascii="Calibri" w:eastAsia="Times New Roman" w:hAnsi="Calibri" w:cs="Times New Roman"/>
               </w:rPr>
               <w:t>Oct-2019</w:t>
             </w:r>
-            <w:bookmarkEnd w:id="32"/>
+            <w:bookmarkEnd w:id="33"/>
           </w:p>
         </w:tc>
       </w:tr>
@@ -19275,14 +19277,14 @@
                 <w:rFonts w:ascii="Calibri" w:eastAsia="Times New Roman" w:hAnsi="Calibri" w:cs="Times New Roman"/>
               </w:rPr>
             </w:pPr>
-            <w:bookmarkStart w:id="33" w:name="Nov2019"/>
+            <w:bookmarkStart w:id="34" w:name="Nov2019"/>
             <w:r>
               <w:rPr>
                 <w:rFonts w:ascii="Calibri" w:eastAsia="Times New Roman" w:hAnsi="Calibri" w:cs="Times New Roman"/>
               </w:rPr>
               <w:t>Nov-2019</w:t>
             </w:r>
-            <w:bookmarkEnd w:id="33"/>
+            <w:bookmarkEnd w:id="34"/>
           </w:p>
         </w:tc>
       </w:tr>
@@ -19481,14 +19483,14 @@
                 <w:rFonts w:ascii="Calibri" w:eastAsia="Times New Roman" w:hAnsi="Calibri" w:cs="Times New Roman"/>
               </w:rPr>
             </w:pPr>
-            <w:bookmarkStart w:id="34" w:name="Dec2019"/>
+            <w:bookmarkStart w:id="35" w:name="Dec2019"/>
             <w:r>
               <w:rPr>
                 <w:rFonts w:ascii="Calibri" w:eastAsia="Times New Roman" w:hAnsi="Calibri" w:cs="Times New Roman"/>
               </w:rPr>
               <w:t>Dec-2019</w:t>
             </w:r>
-            <w:bookmarkEnd w:id="34"/>
+            <w:bookmarkEnd w:id="35"/>
           </w:p>
         </w:tc>
       </w:tr>
@@ -19850,14 +19852,14 @@
                 <w:rFonts w:ascii="Calibri" w:eastAsia="Times New Roman" w:hAnsi="Calibri" w:cs="Times New Roman"/>
               </w:rPr>
             </w:pPr>
-            <w:bookmarkStart w:id="35" w:name="Feb2020"/>
+            <w:bookmarkStart w:id="36" w:name="Feb2020"/>
             <w:r>
               <w:rPr>
                 <w:rFonts w:ascii="Calibri" w:eastAsia="Times New Roman" w:hAnsi="Calibri" w:cs="Times New Roman"/>
               </w:rPr>
               <w:t>Feb-2020</w:t>
             </w:r>
-            <w:bookmarkEnd w:id="35"/>
+            <w:bookmarkEnd w:id="36"/>
           </w:p>
         </w:tc>
       </w:tr>
@@ -20434,14 +20436,14 @@
                 <w:rFonts w:ascii="Calibri" w:eastAsia="Times New Roman" w:hAnsi="Calibri" w:cs="Times New Roman"/>
               </w:rPr>
             </w:pPr>
-            <w:bookmarkStart w:id="36" w:name="Mar2020"/>
+            <w:bookmarkStart w:id="37" w:name="Mar2020"/>
             <w:r>
               <w:rPr>
                 <w:rFonts w:ascii="Calibri" w:eastAsia="Times New Roman" w:hAnsi="Calibri" w:cs="Times New Roman"/>
               </w:rPr>
               <w:t>Mar-2020</w:t>
             </w:r>
-            <w:bookmarkEnd w:id="36"/>
+            <w:bookmarkEnd w:id="37"/>
           </w:p>
         </w:tc>
       </w:tr>
@@ -20613,14 +20615,14 @@
                 <w:rFonts w:ascii="Calibri" w:eastAsia="Times New Roman" w:hAnsi="Calibri" w:cs="Times New Roman"/>
               </w:rPr>
             </w:pPr>
-            <w:bookmarkStart w:id="37" w:name="Apr2020"/>
+            <w:bookmarkStart w:id="38" w:name="Apr2020"/>
             <w:r>
               <w:rPr>
                 <w:rFonts w:ascii="Calibri" w:eastAsia="Times New Roman" w:hAnsi="Calibri" w:cs="Times New Roman"/>
               </w:rPr>
               <w:t>Apr-2020</w:t>
             </w:r>
-            <w:bookmarkEnd w:id="37"/>
+            <w:bookmarkEnd w:id="38"/>
           </w:p>
         </w:tc>
       </w:tr>
@@ -21183,14 +21185,14 @@
                 <w:rFonts w:ascii="Calibri" w:eastAsia="Times New Roman" w:hAnsi="Calibri" w:cs="Times New Roman"/>
               </w:rPr>
             </w:pPr>
-            <w:bookmarkStart w:id="38" w:name="May2020"/>
+            <w:bookmarkStart w:id="39" w:name="May2020"/>
             <w:r>
               <w:rPr>
                 <w:rFonts w:ascii="Calibri" w:eastAsia="Times New Roman" w:hAnsi="Calibri" w:cs="Times New Roman"/>
               </w:rPr>
               <w:t>May-2020</w:t>
             </w:r>
-            <w:bookmarkEnd w:id="38"/>
+            <w:bookmarkEnd w:id="39"/>
           </w:p>
         </w:tc>
       </w:tr>
@@ -21671,8 +21673,6 @@
               </w:rPr>
               <w:t>Image detection</w:t>
             </w:r>
-            <w:bookmarkStart w:id="39" w:name="_GoBack"/>
-            <w:bookmarkEnd w:id="39"/>
           </w:p>
           <w:p>
             <w:pPr>
@@ -21728,12 +21728,619 @@
           </w:p>
         </w:tc>
       </w:tr>
+      <w:tr>
+        <w:tc>
+          <w:tcPr>
+            <w:tcW w:w="450" w:type="dxa"/>
+            <w:tcBorders>
+              <w:top w:val="single" w:sz="8" w:space="0" w:color="A3A3A3"/>
+              <w:left w:val="single" w:sz="8" w:space="0" w:color="A3A3A3"/>
+              <w:bottom w:val="single" w:sz="8" w:space="0" w:color="A3A3A3"/>
+              <w:right w:val="single" w:sz="8" w:space="0" w:color="A3A3A3"/>
+            </w:tcBorders>
+            <w:tcMar>
+              <w:top w:w="80" w:type="dxa"/>
+              <w:left w:w="80" w:type="dxa"/>
+              <w:bottom w:w="80" w:type="dxa"/>
+              <w:right w:w="80" w:type="dxa"/>
+            </w:tcMar>
+          </w:tcPr>
+          <w:p>
+            <w:pPr>
+              <w:spacing w:after="0" w:line="240" w:lineRule="auto"/>
+              <w:rPr>
+                <w:rFonts w:ascii="Calibri" w:eastAsia="Times New Roman" w:hAnsi="Calibri" w:cs="Times New Roman"/>
+              </w:rPr>
+            </w:pPr>
+            <w:r>
+              <w:rPr>
+                <w:rFonts w:ascii="Calibri" w:eastAsia="Times New Roman" w:hAnsi="Calibri" w:cs="Times New Roman"/>
+              </w:rPr>
+              <w:t>94</w:t>
+            </w:r>
+          </w:p>
+        </w:tc>
+        <w:tc>
+          <w:tcPr>
+            <w:tcW w:w="1530" w:type="dxa"/>
+            <w:tcBorders>
+              <w:top w:val="single" w:sz="8" w:space="0" w:color="A3A3A3"/>
+              <w:left w:val="single" w:sz="8" w:space="0" w:color="A3A3A3"/>
+              <w:bottom w:val="single" w:sz="8" w:space="0" w:color="A3A3A3"/>
+              <w:right w:val="single" w:sz="8" w:space="0" w:color="A3A3A3"/>
+            </w:tcBorders>
+            <w:tcMar>
+              <w:top w:w="80" w:type="dxa"/>
+              <w:left w:w="80" w:type="dxa"/>
+              <w:bottom w:w="80" w:type="dxa"/>
+              <w:right w:w="80" w:type="dxa"/>
+            </w:tcMar>
+          </w:tcPr>
+          <w:p>
+            <w:pPr>
+              <w:spacing w:after="0" w:line="240" w:lineRule="auto"/>
+              <w:rPr>
+                <w:rFonts w:ascii="Calibri" w:eastAsia="Times New Roman" w:hAnsi="Calibri" w:cs="Times New Roman"/>
+              </w:rPr>
+            </w:pPr>
+            <w:r>
+              <w:rPr>
+                <w:rFonts w:ascii="Calibri" w:eastAsia="Times New Roman" w:hAnsi="Calibri" w:cs="Times New Roman"/>
+              </w:rPr>
+              <w:t>Enhancements to Q&amp;A</w:t>
+            </w:r>
+          </w:p>
+        </w:tc>
+        <w:tc>
+          <w:tcPr>
+            <w:tcW w:w="2610" w:type="dxa"/>
+            <w:tcBorders>
+              <w:top w:val="single" w:sz="8" w:space="0" w:color="A3A3A3"/>
+              <w:left w:val="single" w:sz="8" w:space="0" w:color="A3A3A3"/>
+              <w:bottom w:val="single" w:sz="8" w:space="0" w:color="A3A3A3"/>
+              <w:right w:val="single" w:sz="8" w:space="0" w:color="A3A3A3"/>
+            </w:tcBorders>
+            <w:tcMar>
+              <w:top w:w="80" w:type="dxa"/>
+              <w:left w:w="80" w:type="dxa"/>
+              <w:bottom w:w="80" w:type="dxa"/>
+              <w:right w:w="80" w:type="dxa"/>
+            </w:tcMar>
+          </w:tcPr>
+          <w:p>
+            <w:pPr>
+              <w:pStyle w:val="ListParagraph"/>
+              <w:numPr>
+                <w:ilvl w:val="0"/>
+                <w:numId w:val="42"/>
+              </w:numPr>
+              <w:spacing w:after="0" w:line="240" w:lineRule="auto"/>
+              <w:rPr>
+                <w:rFonts w:ascii="Calibri" w:eastAsia="Times New Roman" w:hAnsi="Calibri" w:cs="Times New Roman"/>
+              </w:rPr>
+            </w:pPr>
+            <w:r>
+              <w:rPr>
+                <w:rFonts w:ascii="Calibri" w:eastAsia="Times New Roman" w:hAnsi="Calibri" w:cs="Times New Roman"/>
+              </w:rPr>
+              <w:t>Field synonyms</w:t>
+            </w:r>
+          </w:p>
+          <w:p>
+            <w:pPr>
+              <w:pStyle w:val="ListParagraph"/>
+              <w:numPr>
+                <w:ilvl w:val="0"/>
+                <w:numId w:val="42"/>
+              </w:numPr>
+              <w:spacing w:after="0" w:line="240" w:lineRule="auto"/>
+              <w:rPr>
+                <w:rFonts w:ascii="Calibri" w:eastAsia="Times New Roman" w:hAnsi="Calibri" w:cs="Times New Roman"/>
+              </w:rPr>
+            </w:pPr>
+            <w:r>
+              <w:rPr>
+                <w:rFonts w:ascii="Calibri" w:eastAsia="Times New Roman" w:hAnsi="Calibri" w:cs="Times New Roman"/>
+              </w:rPr>
+              <w:t>Visual renames as suggested synonyms</w:t>
+            </w:r>
+          </w:p>
+          <w:p>
+            <w:pPr>
+              <w:pStyle w:val="ListParagraph"/>
+              <w:numPr>
+                <w:ilvl w:val="0"/>
+                <w:numId w:val="42"/>
+              </w:numPr>
+              <w:spacing w:after="0" w:line="240" w:lineRule="auto"/>
+              <w:rPr>
+                <w:rFonts w:ascii="Calibri" w:eastAsia="Times New Roman" w:hAnsi="Calibri" w:cs="Times New Roman"/>
+              </w:rPr>
+            </w:pPr>
+            <w:r>
+              <w:rPr>
+                <w:rFonts w:ascii="Calibri" w:eastAsia="Times New Roman" w:hAnsi="Calibri" w:cs="Times New Roman"/>
+              </w:rPr>
+              <w:t>Orange underlines for ambiguous terms</w:t>
+            </w:r>
+          </w:p>
+          <w:p>
+            <w:pPr>
+              <w:pStyle w:val="ListParagraph"/>
+              <w:numPr>
+                <w:ilvl w:val="0"/>
+                <w:numId w:val="42"/>
+              </w:numPr>
+              <w:spacing w:after="0" w:line="240" w:lineRule="auto"/>
+              <w:rPr>
+                <w:rFonts w:ascii="Calibri" w:eastAsia="Times New Roman" w:hAnsi="Calibri" w:cs="Times New Roman"/>
+              </w:rPr>
+            </w:pPr>
+            <w:r>
+              <w:rPr>
+                <w:rFonts w:ascii="Calibri" w:eastAsia="Times New Roman" w:hAnsi="Calibri" w:cs="Times New Roman"/>
+              </w:rPr>
+              <w:lastRenderedPageBreak/>
+              <w:t>Updates to Q&amp;A pop-out</w:t>
+            </w:r>
+          </w:p>
+        </w:tc>
+        <w:tc>
+          <w:tcPr>
+            <w:tcW w:w="8100" w:type="dxa"/>
+            <w:tcBorders>
+              <w:top w:val="single" w:sz="8" w:space="0" w:color="A3A3A3"/>
+              <w:left w:val="single" w:sz="8" w:space="0" w:color="A3A3A3"/>
+              <w:bottom w:val="single" w:sz="8" w:space="0" w:color="A3A3A3"/>
+              <w:right w:val="single" w:sz="8" w:space="0" w:color="A3A3A3"/>
+            </w:tcBorders>
+            <w:tcMar>
+              <w:top w:w="80" w:type="dxa"/>
+              <w:left w:w="80" w:type="dxa"/>
+              <w:bottom w:w="80" w:type="dxa"/>
+              <w:right w:w="80" w:type="dxa"/>
+            </w:tcMar>
+          </w:tcPr>
+          <w:p>
+            <w:pPr>
+              <w:spacing w:after="0" w:line="240" w:lineRule="auto"/>
+              <w:rPr>
+                <w:noProof/>
+              </w:rPr>
+            </w:pPr>
+            <w:r>
+              <w:rPr>
+                <w:noProof/>
+              </w:rPr>
+              <w:lastRenderedPageBreak/>
+              <w:t>Field synonym is an additions to Q &amp; A setup GUI:</w:t>
+            </w:r>
+          </w:p>
+          <w:p>
+            <w:pPr>
+              <w:spacing w:after="0" w:line="240" w:lineRule="auto"/>
+              <w:rPr>
+                <w:noProof/>
+              </w:rPr>
+            </w:pPr>
+            <w:r>
+              <w:rPr>
+                <w:noProof/>
+              </w:rPr>
+              <w:lastRenderedPageBreak/>
+              <w:drawing>
+                <wp:inline distT="0" distB="0" distL="0" distR="0" wp14:anchorId="3135A53E" wp14:editId="7210F8BD">
+                  <wp:extent cx="5041900" cy="1983105"/>
+                  <wp:effectExtent l="0" t="0" r="6350" b="0"/>
+                  <wp:docPr id="32" name="Picture 32"/>
+                  <wp:cNvGraphicFramePr>
+                    <a:graphicFrameLocks xmlns:a="http://schemas.openxmlformats.org/drawingml/2006/main" noChangeAspect="1"/>
+                  </wp:cNvGraphicFramePr>
+                  <a:graphic xmlns:a="http://schemas.openxmlformats.org/drawingml/2006/main">
+                    <a:graphicData uri="http://schemas.openxmlformats.org/drawingml/2006/picture">
+                      <pic:pic xmlns:pic="http://schemas.openxmlformats.org/drawingml/2006/picture">
+                        <pic:nvPicPr>
+                          <pic:cNvPr id="1" name=""/>
+                          <pic:cNvPicPr/>
+                        </pic:nvPicPr>
+                        <pic:blipFill>
+                          <a:blip r:embed="rId48"/>
+                          <a:stretch>
+                            <a:fillRect/>
+                          </a:stretch>
+                        </pic:blipFill>
+                        <pic:spPr>
+                          <a:xfrm>
+                            <a:off x="0" y="0"/>
+                            <a:ext cx="5041900" cy="1983105"/>
+                          </a:xfrm>
+                          <a:prstGeom prst="rect">
+                            <a:avLst/>
+                          </a:prstGeom>
+                        </pic:spPr>
+                      </pic:pic>
+                    </a:graphicData>
+                  </a:graphic>
+                </wp:inline>
+              </w:drawing>
+            </w:r>
+            <w:r>
+              <w:rPr>
+                <w:noProof/>
+              </w:rPr>
+              <w:t xml:space="preserve"> </w:t>
+            </w:r>
+          </w:p>
+        </w:tc>
+        <w:tc>
+          <w:tcPr>
+            <w:tcW w:w="1106" w:type="dxa"/>
+            <w:tcBorders>
+              <w:top w:val="single" w:sz="8" w:space="0" w:color="A3A3A3"/>
+              <w:left w:val="single" w:sz="8" w:space="0" w:color="A3A3A3"/>
+              <w:bottom w:val="single" w:sz="8" w:space="0" w:color="A3A3A3"/>
+              <w:right w:val="single" w:sz="8" w:space="0" w:color="A3A3A3"/>
+            </w:tcBorders>
+            <w:tcMar>
+              <w:top w:w="80" w:type="dxa"/>
+              <w:left w:w="80" w:type="dxa"/>
+              <w:bottom w:w="80" w:type="dxa"/>
+              <w:right w:w="80" w:type="dxa"/>
+            </w:tcMar>
+          </w:tcPr>
+          <w:p>
+            <w:pPr>
+              <w:spacing w:after="0" w:line="240" w:lineRule="auto"/>
+              <w:rPr>
+                <w:rFonts w:ascii="Calibri" w:eastAsia="Times New Roman" w:hAnsi="Calibri" w:cs="Times New Roman"/>
+              </w:rPr>
+            </w:pPr>
+            <w:bookmarkStart w:id="41" w:name="Jul2020"/>
+            <w:r>
+              <w:rPr>
+                <w:rFonts w:ascii="Calibri" w:eastAsia="Times New Roman" w:hAnsi="Calibri" w:cs="Times New Roman"/>
+              </w:rPr>
+              <w:lastRenderedPageBreak/>
+              <w:t>Jul-2020</w:t>
+            </w:r>
+            <w:bookmarkEnd w:id="41"/>
+          </w:p>
+        </w:tc>
+      </w:tr>
+      <w:tr>
+        <w:tc>
+          <w:tcPr>
+            <w:tcW w:w="450" w:type="dxa"/>
+            <w:tcBorders>
+              <w:top w:val="single" w:sz="8" w:space="0" w:color="A3A3A3"/>
+              <w:left w:val="single" w:sz="8" w:space="0" w:color="A3A3A3"/>
+              <w:bottom w:val="single" w:sz="8" w:space="0" w:color="A3A3A3"/>
+              <w:right w:val="single" w:sz="8" w:space="0" w:color="A3A3A3"/>
+            </w:tcBorders>
+            <w:tcMar>
+              <w:top w:w="80" w:type="dxa"/>
+              <w:left w:w="80" w:type="dxa"/>
+              <w:bottom w:w="80" w:type="dxa"/>
+              <w:right w:w="80" w:type="dxa"/>
+            </w:tcMar>
+          </w:tcPr>
+          <w:p>
+            <w:pPr>
+              <w:spacing w:after="0" w:line="240" w:lineRule="auto"/>
+              <w:rPr>
+                <w:rFonts w:ascii="Calibri" w:eastAsia="Times New Roman" w:hAnsi="Calibri" w:cs="Times New Roman"/>
+              </w:rPr>
+            </w:pPr>
+            <w:r>
+              <w:rPr>
+                <w:rFonts w:ascii="Calibri" w:eastAsia="Times New Roman" w:hAnsi="Calibri" w:cs="Times New Roman"/>
+              </w:rPr>
+              <w:t>95</w:t>
+            </w:r>
+          </w:p>
+        </w:tc>
+        <w:tc>
+          <w:tcPr>
+            <w:tcW w:w="1530" w:type="dxa"/>
+            <w:tcBorders>
+              <w:top w:val="single" w:sz="8" w:space="0" w:color="A3A3A3"/>
+              <w:left w:val="single" w:sz="8" w:space="0" w:color="A3A3A3"/>
+              <w:bottom w:val="single" w:sz="8" w:space="0" w:color="A3A3A3"/>
+              <w:right w:val="single" w:sz="8" w:space="0" w:color="A3A3A3"/>
+            </w:tcBorders>
+            <w:tcMar>
+              <w:top w:w="80" w:type="dxa"/>
+              <w:left w:w="80" w:type="dxa"/>
+              <w:bottom w:w="80" w:type="dxa"/>
+              <w:right w:w="80" w:type="dxa"/>
+            </w:tcMar>
+          </w:tcPr>
+          <w:p>
+            <w:pPr>
+              <w:spacing w:after="0" w:line="240" w:lineRule="auto"/>
+              <w:rPr>
+                <w:rFonts w:ascii="Calibri" w:eastAsia="Times New Roman" w:hAnsi="Calibri" w:cs="Times New Roman"/>
+              </w:rPr>
+            </w:pPr>
+            <w:r>
+              <w:rPr>
+                <w:rFonts w:ascii="Calibri" w:eastAsia="Times New Roman" w:hAnsi="Calibri" w:cs="Times New Roman"/>
+              </w:rPr>
+              <w:t>Support for Excel financial functions in DAX</w:t>
+            </w:r>
+          </w:p>
+        </w:tc>
+        <w:tc>
+          <w:tcPr>
+            <w:tcW w:w="2610" w:type="dxa"/>
+            <w:tcBorders>
+              <w:top w:val="single" w:sz="8" w:space="0" w:color="A3A3A3"/>
+              <w:left w:val="single" w:sz="8" w:space="0" w:color="A3A3A3"/>
+              <w:bottom w:val="single" w:sz="8" w:space="0" w:color="A3A3A3"/>
+              <w:right w:val="single" w:sz="8" w:space="0" w:color="A3A3A3"/>
+            </w:tcBorders>
+            <w:tcMar>
+              <w:top w:w="80" w:type="dxa"/>
+              <w:left w:w="80" w:type="dxa"/>
+              <w:bottom w:w="80" w:type="dxa"/>
+              <w:right w:w="80" w:type="dxa"/>
+            </w:tcMar>
+          </w:tcPr>
+          <w:p>
+            <w:pPr>
+              <w:pStyle w:val="ListParagraph"/>
+              <w:numPr>
+                <w:ilvl w:val="0"/>
+                <w:numId w:val="42"/>
+              </w:numPr>
+              <w:spacing w:after="0" w:line="240" w:lineRule="auto"/>
+              <w:rPr>
+                <w:rFonts w:ascii="Calibri" w:eastAsia="Times New Roman" w:hAnsi="Calibri" w:cs="Times New Roman"/>
+              </w:rPr>
+            </w:pPr>
+            <w:r>
+              <w:rPr>
+                <w:rFonts w:ascii="Calibri" w:eastAsia="Times New Roman" w:hAnsi="Calibri" w:cs="Times New Roman"/>
+              </w:rPr>
+              <w:t>Common Excel functions for financial analysis including FV, PV, PMT, RATE, and many mores</w:t>
+            </w:r>
+          </w:p>
+        </w:tc>
+        <w:tc>
+          <w:tcPr>
+            <w:tcW w:w="8100" w:type="dxa"/>
+            <w:tcBorders>
+              <w:top w:val="single" w:sz="8" w:space="0" w:color="A3A3A3"/>
+              <w:left w:val="single" w:sz="8" w:space="0" w:color="A3A3A3"/>
+              <w:bottom w:val="single" w:sz="8" w:space="0" w:color="A3A3A3"/>
+              <w:right w:val="single" w:sz="8" w:space="0" w:color="A3A3A3"/>
+            </w:tcBorders>
+            <w:tcMar>
+              <w:top w:w="80" w:type="dxa"/>
+              <w:left w:w="80" w:type="dxa"/>
+              <w:bottom w:w="80" w:type="dxa"/>
+              <w:right w:w="80" w:type="dxa"/>
+            </w:tcMar>
+          </w:tcPr>
+          <w:p>
+            <w:pPr>
+              <w:spacing w:after="0" w:line="240" w:lineRule="auto"/>
+            </w:pPr>
+            <w:r>
+              <w:t>Full list of financial functions:</w:t>
+            </w:r>
+          </w:p>
+          <w:p>
+            <w:pPr>
+              <w:spacing w:after="0" w:line="240" w:lineRule="auto"/>
+              <w:rPr>
+                <w:noProof/>
+              </w:rPr>
+            </w:pPr>
+            <w:hyperlink r:id="rId49" w:history="1">
+              <w:r>
+                <w:rPr>
+                  <w:rStyle w:val="Hyperlink"/>
+                </w:rPr>
+                <w:t>https://docs.microsoft.com/en-us/dax/financial-functions-dax</w:t>
+              </w:r>
+            </w:hyperlink>
+          </w:p>
+        </w:tc>
+        <w:tc>
+          <w:tcPr>
+            <w:tcW w:w="1106" w:type="dxa"/>
+            <w:tcBorders>
+              <w:top w:val="single" w:sz="8" w:space="0" w:color="A3A3A3"/>
+              <w:left w:val="single" w:sz="8" w:space="0" w:color="A3A3A3"/>
+              <w:bottom w:val="single" w:sz="8" w:space="0" w:color="A3A3A3"/>
+              <w:right w:val="single" w:sz="8" w:space="0" w:color="A3A3A3"/>
+            </w:tcBorders>
+            <w:tcMar>
+              <w:top w:w="80" w:type="dxa"/>
+              <w:left w:w="80" w:type="dxa"/>
+              <w:bottom w:w="80" w:type="dxa"/>
+              <w:right w:w="80" w:type="dxa"/>
+            </w:tcMar>
+          </w:tcPr>
+          <w:p>
+            <w:pPr>
+              <w:spacing w:after="0" w:line="240" w:lineRule="auto"/>
+              <w:rPr>
+                <w:rFonts w:ascii="Calibri" w:eastAsia="Times New Roman" w:hAnsi="Calibri" w:cs="Times New Roman"/>
+              </w:rPr>
+            </w:pPr>
+            <w:r>
+              <w:rPr>
+                <w:rFonts w:ascii="Calibri" w:eastAsia="Times New Roman" w:hAnsi="Calibri" w:cs="Times New Roman"/>
+              </w:rPr>
+              <w:t>Jul-2020</w:t>
+            </w:r>
+          </w:p>
+        </w:tc>
+      </w:tr>
+      <w:tr>
+        <w:tc>
+          <w:tcPr>
+            <w:tcW w:w="450" w:type="dxa"/>
+            <w:tcBorders>
+              <w:top w:val="single" w:sz="8" w:space="0" w:color="A3A3A3"/>
+              <w:left w:val="single" w:sz="8" w:space="0" w:color="A3A3A3"/>
+              <w:bottom w:val="single" w:sz="8" w:space="0" w:color="A3A3A3"/>
+              <w:right w:val="single" w:sz="8" w:space="0" w:color="A3A3A3"/>
+            </w:tcBorders>
+            <w:tcMar>
+              <w:top w:w="80" w:type="dxa"/>
+              <w:left w:w="80" w:type="dxa"/>
+              <w:bottom w:w="80" w:type="dxa"/>
+              <w:right w:w="80" w:type="dxa"/>
+            </w:tcMar>
+          </w:tcPr>
+          <w:p>
+            <w:pPr>
+              <w:spacing w:after="0" w:line="240" w:lineRule="auto"/>
+              <w:rPr>
+                <w:rFonts w:ascii="Calibri" w:eastAsia="Times New Roman" w:hAnsi="Calibri" w:cs="Times New Roman"/>
+              </w:rPr>
+            </w:pPr>
+            <w:r>
+              <w:rPr>
+                <w:rFonts w:ascii="Calibri" w:eastAsia="Times New Roman" w:hAnsi="Calibri" w:cs="Times New Roman"/>
+              </w:rPr>
+              <w:t>96</w:t>
+            </w:r>
+          </w:p>
+        </w:tc>
+        <w:tc>
+          <w:tcPr>
+            <w:tcW w:w="1530" w:type="dxa"/>
+            <w:tcBorders>
+              <w:top w:val="single" w:sz="8" w:space="0" w:color="A3A3A3"/>
+              <w:left w:val="single" w:sz="8" w:space="0" w:color="A3A3A3"/>
+              <w:bottom w:val="single" w:sz="8" w:space="0" w:color="A3A3A3"/>
+              <w:right w:val="single" w:sz="8" w:space="0" w:color="A3A3A3"/>
+            </w:tcBorders>
+            <w:tcMar>
+              <w:top w:w="80" w:type="dxa"/>
+              <w:left w:w="80" w:type="dxa"/>
+              <w:bottom w:w="80" w:type="dxa"/>
+              <w:right w:w="80" w:type="dxa"/>
+            </w:tcMar>
+          </w:tcPr>
+          <w:p>
+            <w:pPr>
+              <w:spacing w:after="0" w:line="240" w:lineRule="auto"/>
+              <w:rPr>
+                <w:rFonts w:ascii="Calibri" w:eastAsia="Times New Roman" w:hAnsi="Calibri" w:cs="Times New Roman"/>
+              </w:rPr>
+            </w:pPr>
+            <w:r>
+              <w:rPr>
+                <w:rFonts w:ascii="Calibri" w:eastAsia="Times New Roman" w:hAnsi="Calibri" w:cs="Times New Roman"/>
+              </w:rPr>
+              <w:t>Model view for live connect GA</w:t>
+            </w:r>
+          </w:p>
+        </w:tc>
+        <w:tc>
+          <w:tcPr>
+            <w:tcW w:w="2610" w:type="dxa"/>
+            <w:tcBorders>
+              <w:top w:val="single" w:sz="8" w:space="0" w:color="A3A3A3"/>
+              <w:left w:val="single" w:sz="8" w:space="0" w:color="A3A3A3"/>
+              <w:bottom w:val="single" w:sz="8" w:space="0" w:color="A3A3A3"/>
+              <w:right w:val="single" w:sz="8" w:space="0" w:color="A3A3A3"/>
+            </w:tcBorders>
+            <w:tcMar>
+              <w:top w:w="80" w:type="dxa"/>
+              <w:left w:w="80" w:type="dxa"/>
+              <w:bottom w:w="80" w:type="dxa"/>
+              <w:right w:w="80" w:type="dxa"/>
+            </w:tcMar>
+          </w:tcPr>
+          <w:p>
+            <w:pPr>
+              <w:pStyle w:val="ListParagraph"/>
+              <w:numPr>
+                <w:ilvl w:val="0"/>
+                <w:numId w:val="42"/>
+              </w:numPr>
+              <w:spacing w:after="0" w:line="240" w:lineRule="auto"/>
+              <w:rPr>
+                <w:rFonts w:ascii="Calibri" w:eastAsia="Times New Roman" w:hAnsi="Calibri" w:cs="Times New Roman"/>
+              </w:rPr>
+            </w:pPr>
+            <w:r>
+              <w:rPr>
+                <w:rFonts w:ascii="Calibri" w:eastAsia="Times New Roman" w:hAnsi="Calibri" w:cs="Times New Roman"/>
+              </w:rPr>
+              <w:t>View the relationships between the tables in the source model of a live connect report</w:t>
+            </w:r>
+          </w:p>
+        </w:tc>
+        <w:tc>
+          <w:tcPr>
+            <w:tcW w:w="8100" w:type="dxa"/>
+            <w:tcBorders>
+              <w:top w:val="single" w:sz="8" w:space="0" w:color="A3A3A3"/>
+              <w:left w:val="single" w:sz="8" w:space="0" w:color="A3A3A3"/>
+              <w:bottom w:val="single" w:sz="8" w:space="0" w:color="A3A3A3"/>
+              <w:right w:val="single" w:sz="8" w:space="0" w:color="A3A3A3"/>
+            </w:tcBorders>
+            <w:tcMar>
+              <w:top w:w="80" w:type="dxa"/>
+              <w:left w:w="80" w:type="dxa"/>
+              <w:bottom w:w="80" w:type="dxa"/>
+              <w:right w:w="80" w:type="dxa"/>
+            </w:tcMar>
+          </w:tcPr>
+          <w:p>
+            <w:pPr>
+              <w:spacing w:after="0" w:line="240" w:lineRule="auto"/>
+              <w:rPr>
+                <w:noProof/>
+              </w:rPr>
+            </w:pPr>
+          </w:p>
+        </w:tc>
+        <w:tc>
+          <w:tcPr>
+            <w:tcW w:w="1106" w:type="dxa"/>
+            <w:tcBorders>
+              <w:top w:val="single" w:sz="8" w:space="0" w:color="A3A3A3"/>
+              <w:left w:val="single" w:sz="8" w:space="0" w:color="A3A3A3"/>
+              <w:bottom w:val="single" w:sz="8" w:space="0" w:color="A3A3A3"/>
+              <w:right w:val="single" w:sz="8" w:space="0" w:color="A3A3A3"/>
+            </w:tcBorders>
+            <w:tcMar>
+              <w:top w:w="80" w:type="dxa"/>
+              <w:left w:w="80" w:type="dxa"/>
+              <w:bottom w:w="80" w:type="dxa"/>
+              <w:right w:w="80" w:type="dxa"/>
+            </w:tcMar>
+          </w:tcPr>
+          <w:p>
+            <w:pPr>
+              <w:spacing w:after="0" w:line="240" w:lineRule="auto"/>
+              <w:rPr>
+                <w:rFonts w:ascii="Calibri" w:eastAsia="Times New Roman" w:hAnsi="Calibri" w:cs="Times New Roman"/>
+              </w:rPr>
+            </w:pPr>
+            <w:r>
+              <w:rPr>
+                <w:rFonts w:ascii="Calibri" w:eastAsia="Times New Roman" w:hAnsi="Calibri" w:cs="Times New Roman"/>
+              </w:rPr>
+              <w:t>Jul-2020</w:t>
+            </w:r>
+          </w:p>
+        </w:tc>
+      </w:tr>
     </w:tbl>
     <w:p/>
     <w:sectPr>
-      <w:headerReference w:type="default" r:id="rId48"/>
-      <w:footerReference w:type="default" r:id="rId49"/>
-      <w:headerReference w:type="first" r:id="rId50"/>
+      <w:headerReference w:type="default" r:id="rId50"/>
+      <w:footerReference w:type="default" r:id="rId51"/>
+      <w:headerReference w:type="first" r:id="rId52"/>
       <w:pgSz w:w="15840" w:h="12240" w:orient="landscape"/>
       <w:pgMar w:top="1440" w:right="1152" w:bottom="1440" w:left="1152" w:header="720" w:footer="720" w:gutter="0"/>
       <w:cols w:space="720"/>
@@ -21866,7 +22473,7 @@
       <w:jc w:val="right"/>
     </w:pPr>
     <w:r>
-      <w:t>6/13/2020</w:t>
+      <w:t>7/17/2020</w:t>
     </w:r>
   </w:p>
 </w:hdr>

</xml_diff>

<commit_message>
updated through December 2020
</commit_message>
<xml_diff>
--- a/PBI Desktop Data Modeling & Analytics Features.docx
+++ b/PBI Desktop Data Modeling & Analytics Features.docx
@@ -1,6 +1,6 @@
 
 <file path=word/document.xml><?xml version="1.0" encoding="utf-8"?>
-<w:document xmlns:wpc="http://schemas.microsoft.com/office/word/2010/wordprocessingCanvas" xmlns:cx="http://schemas.microsoft.com/office/drawing/2014/chartex" xmlns:cx1="http://schemas.microsoft.com/office/drawing/2015/9/8/chartex" xmlns:cx2="http://schemas.microsoft.com/office/drawing/2015/10/21/chartex" xmlns:cx3="http://schemas.microsoft.com/office/drawing/2016/5/9/chartex" xmlns:cx4="http://schemas.microsoft.com/office/drawing/2016/5/10/chartex" xmlns:cx5="http://schemas.microsoft.com/office/drawing/2016/5/11/chartex" xmlns:cx6="http://schemas.microsoft.com/office/drawing/2016/5/12/chartex" xmlns:cx7="http://schemas.microsoft.com/office/drawing/2016/5/13/chartex" xmlns:cx8="http://schemas.microsoft.com/office/drawing/2016/5/14/chartex" xmlns:mc="http://schemas.openxmlformats.org/markup-compatibility/2006" xmlns:aink="http://schemas.microsoft.com/office/drawing/2016/ink" xmlns:am3d="http://schemas.microsoft.com/office/drawing/2017/model3d" xmlns:o="urn:schemas-microsoft-com:office:office" xmlns:r="http://schemas.openxmlformats.org/officeDocument/2006/relationships" xmlns:m="http://schemas.openxmlformats.org/officeDocument/2006/math" xmlns:v="urn:schemas-microsoft-com:vml" xmlns:wp14="http://schemas.microsoft.com/office/word/2010/wordprocessingDrawing" xmlns:wp="http://schemas.openxmlformats.org/drawingml/2006/wordprocessingDrawing" xmlns:w10="urn:schemas-microsoft-com:office:word" xmlns:w="http://schemas.openxmlformats.org/wordprocessingml/2006/main" xmlns:w14="http://schemas.microsoft.com/office/word/2010/wordml" xmlns:w15="http://schemas.microsoft.com/office/word/2012/wordml" xmlns:w16cid="http://schemas.microsoft.com/office/word/2016/wordml/cid" xmlns:w16se="http://schemas.microsoft.com/office/word/2015/wordml/symex" xmlns:wpg="http://schemas.microsoft.com/office/word/2010/wordprocessingGroup" xmlns:wpi="http://schemas.microsoft.com/office/word/2010/wordprocessingInk" xmlns:wne="http://schemas.microsoft.com/office/word/2006/wordml" xmlns:wps="http://schemas.microsoft.com/office/word/2010/wordprocessingShape" mc:Ignorable="w14 w15 w16se w16cid wp14">
+<w:document xmlns:wpc="http://schemas.microsoft.com/office/word/2010/wordprocessingCanvas" xmlns:cx="http://schemas.microsoft.com/office/drawing/2014/chartex" xmlns:cx1="http://schemas.microsoft.com/office/drawing/2015/9/8/chartex" xmlns:cx2="http://schemas.microsoft.com/office/drawing/2015/10/21/chartex" xmlns:cx3="http://schemas.microsoft.com/office/drawing/2016/5/9/chartex" xmlns:cx4="http://schemas.microsoft.com/office/drawing/2016/5/10/chartex" xmlns:cx5="http://schemas.microsoft.com/office/drawing/2016/5/11/chartex" xmlns:cx6="http://schemas.microsoft.com/office/drawing/2016/5/12/chartex" xmlns:cx7="http://schemas.microsoft.com/office/drawing/2016/5/13/chartex" xmlns:cx8="http://schemas.microsoft.com/office/drawing/2016/5/14/chartex" xmlns:mc="http://schemas.openxmlformats.org/markup-compatibility/2006" xmlns:aink="http://schemas.microsoft.com/office/drawing/2016/ink" xmlns:am3d="http://schemas.microsoft.com/office/drawing/2017/model3d" xmlns:o="urn:schemas-microsoft-com:office:office" xmlns:r="http://schemas.openxmlformats.org/officeDocument/2006/relationships" xmlns:m="http://schemas.openxmlformats.org/officeDocument/2006/math" xmlns:v="urn:schemas-microsoft-com:vml" xmlns:wp14="http://schemas.microsoft.com/office/word/2010/wordprocessingDrawing" xmlns:wp="http://schemas.openxmlformats.org/drawingml/2006/wordprocessingDrawing" xmlns:w10="urn:schemas-microsoft-com:office:word" xmlns:w="http://schemas.openxmlformats.org/wordprocessingml/2006/main" xmlns:w14="http://schemas.microsoft.com/office/word/2010/wordml" xmlns:w15="http://schemas.microsoft.com/office/word/2012/wordml" xmlns:w16cex="http://schemas.microsoft.com/office/word/2018/wordml/cex" xmlns:w16cid="http://schemas.microsoft.com/office/word/2016/wordml/cid" xmlns:w16="http://schemas.microsoft.com/office/word/2018/wordml" xmlns:w16se="http://schemas.microsoft.com/office/word/2015/wordml/symex" xmlns:wpg="http://schemas.microsoft.com/office/word/2010/wordprocessingGroup" xmlns:wpi="http://schemas.microsoft.com/office/word/2010/wordprocessingInk" xmlns:wne="http://schemas.microsoft.com/office/word/2006/wordml" xmlns:wps="http://schemas.microsoft.com/office/word/2010/wordprocessingShape" mc:Ignorable="w14 w15 w16se w16cid w16 w16cex wp14">
   <w:body>
     <w:p>
       <w:pPr>
@@ -45,12 +45,7 @@
         <w:t>data modeling and analysis</w:t>
       </w:r>
       <w:r>
-        <w:t xml:space="preserve"> features added to the Power BI Desktop application. Power BI </w:t>
-      </w:r>
-      <w:bookmarkStart w:id="0" w:name="_GoBack"/>
-      <w:bookmarkEnd w:id="0"/>
-      <w:r>
-        <w:t>Desktop is a free business intelligence design and development application containing rich capabilities in data connectivity, transformation, modeling, and report/dashboard development. Business intelligence artifacts created within Power BI Desktop such as datasets and reports can be published to the Power BI Service and consumed by Power BI users.</w:t>
+        <w:t xml:space="preserve"> features added to the Power BI Desktop application. Power BI Desktop is a free business intelligence design and development application containing rich capabilities in data connectivity, transformation, modeling, and report/dashboard development. Business intelligence artifacts created within Power BI Desktop such as datasets and reports can be published to the Power BI Service and consumed by Power BI users.</w:t>
       </w:r>
     </w:p>
     <w:p>
@@ -82,7 +77,7 @@
           <w:numId w:val="27"/>
         </w:numPr>
       </w:pPr>
-      <w:bookmarkStart w:id="1" w:name="_Hlk492648824"/>
+      <w:bookmarkStart w:id="0" w:name="_Hlk492648824"/>
       <w:r>
         <w:t xml:space="preserve">Power BI Documentation Update Archive is maintained here: </w:t>
       </w:r>
@@ -97,7 +92,7 @@
       <w:r>
         <w:t xml:space="preserve"> </w:t>
       </w:r>
-      <w:bookmarkEnd w:id="1"/>
+      <w:bookmarkEnd w:id="0"/>
     </w:p>
     <w:p>
       <w:pPr>
@@ -1168,28 +1163,70 @@
             <w:tcW w:w="1440" w:type="dxa"/>
             <w:shd w:val="clear" w:color="auto" w:fill="FFF2CC" w:themeFill="accent4" w:themeFillTint="33"/>
           </w:tcPr>
-          <w:p/>
+          <w:p>
+            <w:hyperlink w:anchor="Sep2020" w:history="1">
+              <w:r>
+                <w:rPr>
+                  <w:rStyle w:val="Hyperlink"/>
+                </w:rPr>
+                <w:t>Sep-2020</w:t>
+              </w:r>
+            </w:hyperlink>
+          </w:p>
         </w:tc>
         <w:tc>
           <w:tcPr>
             <w:tcW w:w="1440" w:type="dxa"/>
             <w:shd w:val="clear" w:color="auto" w:fill="FFF2CC" w:themeFill="accent4" w:themeFillTint="33"/>
           </w:tcPr>
-          <w:p/>
+          <w:p>
+            <w:hyperlink w:anchor="Oct2020" w:history="1">
+              <w:r>
+                <w:rPr>
+                  <w:rStyle w:val="Hyperlink"/>
+                </w:rPr>
+                <w:t>Oct-2020</w:t>
+              </w:r>
+            </w:hyperlink>
+          </w:p>
         </w:tc>
         <w:tc>
           <w:tcPr>
             <w:tcW w:w="1440" w:type="dxa"/>
             <w:shd w:val="clear" w:color="auto" w:fill="FFF2CC" w:themeFill="accent4" w:themeFillTint="33"/>
           </w:tcPr>
-          <w:p/>
+          <w:p>
+            <w:hyperlink w:anchor="Nov2020" w:history="1">
+              <w:r>
+                <w:rPr>
+                  <w:rStyle w:val="Hyperlink"/>
+                </w:rPr>
+                <w:t>Nov-2020</w:t>
+              </w:r>
+            </w:hyperlink>
+          </w:p>
         </w:tc>
         <w:tc>
           <w:tcPr>
             <w:tcW w:w="1440" w:type="dxa"/>
             <w:shd w:val="clear" w:color="auto" w:fill="FFF2CC" w:themeFill="accent4" w:themeFillTint="33"/>
           </w:tcPr>
-          <w:p/>
+          <w:p>
+            <w:hyperlink w:anchor="Dec2020" w:history="1">
+              <w:r>
+                <w:rPr>
+                  <w:rStyle w:val="Hyperlink"/>
+                </w:rPr>
+                <w:t>Dec-202</w:t>
+              </w:r>
+              <w:r>
+                <w:rPr>
+                  <w:rStyle w:val="Hyperlink"/>
+                </w:rPr>
+                <w:t>0</w:t>
+              </w:r>
+            </w:hyperlink>
+          </w:p>
         </w:tc>
       </w:tr>
     </w:tbl>
@@ -1227,8 +1264,8 @@
         <w:tblLook w:val="04A0" w:firstRow="1" w:lastRow="0" w:firstColumn="1" w:lastColumn="0" w:noHBand="0" w:noVBand="1"/>
       </w:tblPr>
       <w:tblGrid>
-        <w:gridCol w:w="450"/>
-        <w:gridCol w:w="1530"/>
+        <w:gridCol w:w="540"/>
+        <w:gridCol w:w="1440"/>
         <w:gridCol w:w="2610"/>
         <w:gridCol w:w="8100"/>
         <w:gridCol w:w="1106"/>
@@ -1236,7 +1273,7 @@
       <w:tr>
         <w:tc>
           <w:tcPr>
-            <w:tcW w:w="450" w:type="dxa"/>
+            <w:tcW w:w="540" w:type="dxa"/>
             <w:tcBorders>
               <w:top w:val="single" w:sz="8" w:space="0" w:color="A3A3A3"/>
               <w:left w:val="single" w:sz="8" w:space="0" w:color="A3A3A3"/>
@@ -1280,7 +1317,7 @@
         </w:tc>
         <w:tc>
           <w:tcPr>
-            <w:tcW w:w="1530" w:type="dxa"/>
+            <w:tcW w:w="1440" w:type="dxa"/>
             <w:tcBorders>
               <w:top w:val="single" w:sz="8" w:space="0" w:color="A3A3A3"/>
               <w:left w:val="single" w:sz="8" w:space="0" w:color="A3A3A3"/>
@@ -1477,7 +1514,7 @@
         </w:trPr>
         <w:tc>
           <w:tcPr>
-            <w:tcW w:w="450" w:type="dxa"/>
+            <w:tcW w:w="540" w:type="dxa"/>
             <w:tcBorders>
               <w:top w:val="single" w:sz="8" w:space="0" w:color="A3A3A3"/>
               <w:left w:val="single" w:sz="8" w:space="0" w:color="A3A3A3"/>
@@ -1509,7 +1546,7 @@
         </w:tc>
         <w:tc>
           <w:tcPr>
-            <w:tcW w:w="1530" w:type="dxa"/>
+            <w:tcW w:w="1440" w:type="dxa"/>
             <w:tcBorders>
               <w:top w:val="single" w:sz="8" w:space="0" w:color="A3A3A3"/>
               <w:left w:val="single" w:sz="8" w:space="0" w:color="A3A3A3"/>
@@ -1861,21 +1898,21 @@
                 <w:rFonts w:ascii="Calibri" w:eastAsia="Times New Roman" w:hAnsi="Calibri" w:cs="Times New Roman"/>
               </w:rPr>
             </w:pPr>
-            <w:bookmarkStart w:id="2" w:name="Sep2015"/>
+            <w:bookmarkStart w:id="1" w:name="Sep2015"/>
             <w:r>
               <w:rPr>
                 <w:rFonts w:ascii="Calibri" w:eastAsia="Times New Roman" w:hAnsi="Calibri" w:cs="Times New Roman"/>
               </w:rPr>
               <w:t>Sep-2015</w:t>
             </w:r>
-            <w:bookmarkEnd w:id="2"/>
+            <w:bookmarkEnd w:id="1"/>
           </w:p>
         </w:tc>
       </w:tr>
       <w:tr>
         <w:tc>
           <w:tcPr>
-            <w:tcW w:w="450" w:type="dxa"/>
+            <w:tcW w:w="540" w:type="dxa"/>
             <w:tcBorders>
               <w:top w:val="single" w:sz="8" w:space="0" w:color="A3A3A3"/>
               <w:left w:val="single" w:sz="8" w:space="0" w:color="A3A3A3"/>
@@ -1907,7 +1944,7 @@
         </w:tc>
         <w:tc>
           <w:tcPr>
-            <w:tcW w:w="1530" w:type="dxa"/>
+            <w:tcW w:w="1440" w:type="dxa"/>
             <w:tcBorders>
               <w:top w:val="single" w:sz="8" w:space="0" w:color="A3A3A3"/>
               <w:left w:val="single" w:sz="8" w:space="0" w:color="A3A3A3"/>
@@ -1976,7 +2013,14 @@
               <w:rPr>
                 <w:rFonts w:ascii="Calibri" w:eastAsia="Times New Roman" w:hAnsi="Calibri" w:cs="Times New Roman"/>
               </w:rPr>
-              <w:t>Drag/Drop to create relationships between tables</w:t>
+              <w:t xml:space="preserve">Drag/Drop to create </w:t>
+            </w:r>
+            <w:r>
+              <w:rPr>
+                <w:rFonts w:ascii="Calibri" w:eastAsia="Times New Roman" w:hAnsi="Calibri" w:cs="Times New Roman"/>
+              </w:rPr>
+              <w:lastRenderedPageBreak/>
+              <w:t>relationships between tables</w:t>
             </w:r>
           </w:p>
           <w:p>
@@ -1995,7 +2039,6 @@
               <w:rPr>
                 <w:rFonts w:ascii="Calibri" w:eastAsia="Times New Roman" w:hAnsi="Calibri" w:cs="Times New Roman"/>
               </w:rPr>
-              <w:lastRenderedPageBreak/>
               <w:t>Columns for relationships will be detected</w:t>
             </w:r>
           </w:p>
@@ -2202,7 +2245,7 @@
       <w:tr>
         <w:tc>
           <w:tcPr>
-            <w:tcW w:w="450" w:type="dxa"/>
+            <w:tcW w:w="540" w:type="dxa"/>
             <w:tcBorders>
               <w:top w:val="single" w:sz="8" w:space="0" w:color="A3A3A3"/>
               <w:left w:val="single" w:sz="8" w:space="0" w:color="A3A3A3"/>
@@ -2235,7 +2278,7 @@
         </w:tc>
         <w:tc>
           <w:tcPr>
-            <w:tcW w:w="1530" w:type="dxa"/>
+            <w:tcW w:w="1440" w:type="dxa"/>
             <w:tcBorders>
               <w:top w:val="single" w:sz="8" w:space="0" w:color="A3A3A3"/>
               <w:left w:val="single" w:sz="8" w:space="0" w:color="A3A3A3"/>
@@ -2446,7 +2489,7 @@
       <w:tr>
         <w:tc>
           <w:tcPr>
-            <w:tcW w:w="450" w:type="dxa"/>
+            <w:tcW w:w="540" w:type="dxa"/>
             <w:tcBorders>
               <w:top w:val="single" w:sz="8" w:space="0" w:color="A3A3A3"/>
               <w:left w:val="single" w:sz="8" w:space="0" w:color="A3A3A3"/>
@@ -2478,7 +2521,7 @@
         </w:tc>
         <w:tc>
           <w:tcPr>
-            <w:tcW w:w="1530" w:type="dxa"/>
+            <w:tcW w:w="1440" w:type="dxa"/>
             <w:tcBorders>
               <w:top w:val="single" w:sz="8" w:space="0" w:color="A3A3A3"/>
               <w:left w:val="single" w:sz="8" w:space="0" w:color="A3A3A3"/>
@@ -2789,7 +2832,7 @@
       <w:tr>
         <w:tc>
           <w:tcPr>
-            <w:tcW w:w="450" w:type="dxa"/>
+            <w:tcW w:w="540" w:type="dxa"/>
             <w:tcBorders>
               <w:top w:val="single" w:sz="8" w:space="0" w:color="A3A3A3"/>
               <w:left w:val="single" w:sz="8" w:space="0" w:color="A3A3A3"/>
@@ -2811,7 +2854,7 @@
                 <w:rFonts w:ascii="Calibri" w:eastAsia="Times New Roman" w:hAnsi="Calibri" w:cs="Times New Roman"/>
               </w:rPr>
             </w:pPr>
-            <w:bookmarkStart w:id="3" w:name="Oct2015" w:colFirst="4" w:colLast="4"/>
+            <w:bookmarkStart w:id="2" w:name="Oct2015" w:colFirst="4" w:colLast="4"/>
             <w:r>
               <w:rPr>
                 <w:rFonts w:ascii="Calibri" w:eastAsia="Times New Roman" w:hAnsi="Calibri" w:cs="Times New Roman"/>
@@ -2822,7 +2865,7 @@
         </w:tc>
         <w:tc>
           <w:tcPr>
-            <w:tcW w:w="1530" w:type="dxa"/>
+            <w:tcW w:w="1440" w:type="dxa"/>
             <w:tcBorders>
               <w:top w:val="single" w:sz="8" w:space="0" w:color="A3A3A3"/>
               <w:left w:val="single" w:sz="8" w:space="0" w:color="A3A3A3"/>
@@ -2975,11 +3018,11 @@
           </w:p>
         </w:tc>
       </w:tr>
-      <w:bookmarkEnd w:id="3"/>
+      <w:bookmarkEnd w:id="2"/>
       <w:tr>
         <w:tc>
           <w:tcPr>
-            <w:tcW w:w="450" w:type="dxa"/>
+            <w:tcW w:w="540" w:type="dxa"/>
             <w:tcBorders>
               <w:top w:val="single" w:sz="8" w:space="0" w:color="A3A3A3"/>
               <w:left w:val="single" w:sz="8" w:space="0" w:color="A3A3A3"/>
@@ -3011,7 +3054,7 @@
         </w:tc>
         <w:tc>
           <w:tcPr>
-            <w:tcW w:w="1530" w:type="dxa"/>
+            <w:tcW w:w="1440" w:type="dxa"/>
             <w:tcBorders>
               <w:top w:val="single" w:sz="8" w:space="0" w:color="A3A3A3"/>
               <w:left w:val="single" w:sz="8" w:space="0" w:color="A3A3A3"/>
@@ -3322,7 +3365,7 @@
                 <w:rFonts w:ascii="Calibri" w:eastAsia="Times New Roman" w:hAnsi="Calibri" w:cs="Times New Roman"/>
               </w:rPr>
             </w:pPr>
-            <w:bookmarkStart w:id="4" w:name="Nov2015"/>
+            <w:bookmarkStart w:id="3" w:name="Nov2015"/>
             <w:r>
               <w:rPr>
                 <w:rFonts w:ascii="Calibri" w:eastAsia="Times New Roman" w:hAnsi="Calibri" w:cs="Times New Roman"/>
@@ -3330,14 +3373,14 @@
               <w:lastRenderedPageBreak/>
               <w:t>Nov-2015</w:t>
             </w:r>
-            <w:bookmarkEnd w:id="4"/>
+            <w:bookmarkEnd w:id="3"/>
           </w:p>
         </w:tc>
       </w:tr>
       <w:tr>
         <w:tc>
           <w:tcPr>
-            <w:tcW w:w="450" w:type="dxa"/>
+            <w:tcW w:w="540" w:type="dxa"/>
             <w:tcBorders>
               <w:top w:val="single" w:sz="8" w:space="0" w:color="A3A3A3"/>
               <w:left w:val="single" w:sz="8" w:space="0" w:color="A3A3A3"/>
@@ -3369,7 +3412,7 @@
         </w:tc>
         <w:tc>
           <w:tcPr>
-            <w:tcW w:w="1530" w:type="dxa"/>
+            <w:tcW w:w="1440" w:type="dxa"/>
             <w:tcBorders>
               <w:top w:val="single" w:sz="8" w:space="0" w:color="A3A3A3"/>
               <w:left w:val="single" w:sz="8" w:space="0" w:color="A3A3A3"/>
@@ -3652,21 +3695,21 @@
                 <w:rFonts w:ascii="Calibri" w:eastAsia="Times New Roman" w:hAnsi="Calibri" w:cs="Times New Roman"/>
               </w:rPr>
             </w:pPr>
-            <w:bookmarkStart w:id="5" w:name="Dec2015"/>
+            <w:bookmarkStart w:id="4" w:name="Dec2015"/>
             <w:r>
               <w:rPr>
                 <w:rFonts w:ascii="Calibri" w:eastAsia="Times New Roman" w:hAnsi="Calibri" w:cs="Times New Roman"/>
               </w:rPr>
               <w:t>Dec-2015</w:t>
             </w:r>
-            <w:bookmarkEnd w:id="5"/>
+            <w:bookmarkEnd w:id="4"/>
           </w:p>
         </w:tc>
       </w:tr>
       <w:tr>
         <w:tc>
           <w:tcPr>
-            <w:tcW w:w="450" w:type="dxa"/>
+            <w:tcW w:w="540" w:type="dxa"/>
             <w:tcBorders>
               <w:top w:val="single" w:sz="8" w:space="0" w:color="A3A3A3"/>
               <w:left w:val="single" w:sz="8" w:space="0" w:color="A3A3A3"/>
@@ -3699,7 +3742,7 @@
         </w:tc>
         <w:tc>
           <w:tcPr>
-            <w:tcW w:w="1530" w:type="dxa"/>
+            <w:tcW w:w="1440" w:type="dxa"/>
             <w:tcBorders>
               <w:top w:val="single" w:sz="8" w:space="0" w:color="A3A3A3"/>
               <w:left w:val="single" w:sz="8" w:space="0" w:color="A3A3A3"/>
@@ -3931,7 +3974,7 @@
       <w:tr>
         <w:tc>
           <w:tcPr>
-            <w:tcW w:w="450" w:type="dxa"/>
+            <w:tcW w:w="540" w:type="dxa"/>
             <w:tcBorders>
               <w:top w:val="single" w:sz="8" w:space="0" w:color="A3A3A3"/>
               <w:left w:val="single" w:sz="8" w:space="0" w:color="A3A3A3"/>
@@ -3962,7 +4005,7 @@
         </w:tc>
         <w:tc>
           <w:tcPr>
-            <w:tcW w:w="1530" w:type="dxa"/>
+            <w:tcW w:w="1440" w:type="dxa"/>
             <w:tcBorders>
               <w:top w:val="single" w:sz="8" w:space="0" w:color="A3A3A3"/>
               <w:left w:val="single" w:sz="8" w:space="0" w:color="A3A3A3"/>
@@ -4094,21 +4137,21 @@
                 <w:rFonts w:ascii="Calibri" w:eastAsia="Times New Roman" w:hAnsi="Calibri" w:cs="Times New Roman"/>
               </w:rPr>
             </w:pPr>
-            <w:bookmarkStart w:id="6" w:name="Jan2016"/>
+            <w:bookmarkStart w:id="5" w:name="Jan2016"/>
             <w:r>
               <w:rPr>
                 <w:rFonts w:ascii="Calibri" w:eastAsia="Times New Roman" w:hAnsi="Calibri" w:cs="Times New Roman"/>
               </w:rPr>
               <w:t>Jan-2016</w:t>
             </w:r>
-            <w:bookmarkEnd w:id="6"/>
+            <w:bookmarkEnd w:id="5"/>
           </w:p>
         </w:tc>
       </w:tr>
       <w:tr>
         <w:tc>
           <w:tcPr>
-            <w:tcW w:w="450" w:type="dxa"/>
+            <w:tcW w:w="540" w:type="dxa"/>
             <w:tcBorders>
               <w:top w:val="single" w:sz="8" w:space="0" w:color="A3A3A3"/>
               <w:left w:val="single" w:sz="8" w:space="0" w:color="A3A3A3"/>
@@ -4141,7 +4184,7 @@
         </w:tc>
         <w:tc>
           <w:tcPr>
-            <w:tcW w:w="1530" w:type="dxa"/>
+            <w:tcW w:w="1440" w:type="dxa"/>
             <w:tcBorders>
               <w:top w:val="single" w:sz="8" w:space="0" w:color="A3A3A3"/>
               <w:left w:val="single" w:sz="8" w:space="0" w:color="A3A3A3"/>
@@ -4418,7 +4461,7 @@
                 <w:rFonts w:ascii="Calibri" w:eastAsia="Times New Roman" w:hAnsi="Calibri" w:cs="Times New Roman"/>
               </w:rPr>
             </w:pPr>
-            <w:bookmarkStart w:id="7" w:name="Feb2016"/>
+            <w:bookmarkStart w:id="6" w:name="Feb2016"/>
             <w:r>
               <w:rPr>
                 <w:rFonts w:ascii="Calibri" w:eastAsia="Times New Roman" w:hAnsi="Calibri" w:cs="Times New Roman"/>
@@ -4431,14 +4474,14 @@
               </w:rPr>
               <w:t>-2016</w:t>
             </w:r>
-            <w:bookmarkEnd w:id="7"/>
+            <w:bookmarkEnd w:id="6"/>
           </w:p>
         </w:tc>
       </w:tr>
       <w:tr>
         <w:tc>
           <w:tcPr>
-            <w:tcW w:w="450" w:type="dxa"/>
+            <w:tcW w:w="540" w:type="dxa"/>
             <w:tcBorders>
               <w:top w:val="single" w:sz="8" w:space="0" w:color="A3A3A3"/>
               <w:left w:val="single" w:sz="8" w:space="0" w:color="A3A3A3"/>
@@ -4470,7 +4513,7 @@
         </w:tc>
         <w:tc>
           <w:tcPr>
-            <w:tcW w:w="1530" w:type="dxa"/>
+            <w:tcW w:w="1440" w:type="dxa"/>
             <w:tcBorders>
               <w:top w:val="single" w:sz="8" w:space="0" w:color="A3A3A3"/>
               <w:left w:val="single" w:sz="8" w:space="0" w:color="A3A3A3"/>
@@ -4607,7 +4650,7 @@
       <w:tr>
         <w:tc>
           <w:tcPr>
-            <w:tcW w:w="450" w:type="dxa"/>
+            <w:tcW w:w="540" w:type="dxa"/>
             <w:tcBorders>
               <w:top w:val="single" w:sz="8" w:space="0" w:color="A3A3A3"/>
               <w:left w:val="single" w:sz="8" w:space="0" w:color="A3A3A3"/>
@@ -4638,7 +4681,7 @@
         </w:tc>
         <w:tc>
           <w:tcPr>
-            <w:tcW w:w="1530" w:type="dxa"/>
+            <w:tcW w:w="1440" w:type="dxa"/>
             <w:tcBorders>
               <w:top w:val="single" w:sz="8" w:space="0" w:color="A3A3A3"/>
               <w:left w:val="single" w:sz="8" w:space="0" w:color="A3A3A3"/>
@@ -4791,21 +4834,21 @@
                 <w:rFonts w:ascii="Calibri" w:eastAsia="Times New Roman" w:hAnsi="Calibri" w:cs="Times New Roman"/>
               </w:rPr>
             </w:pPr>
-            <w:bookmarkStart w:id="8" w:name="Mar2016"/>
+            <w:bookmarkStart w:id="7" w:name="Mar2016"/>
             <w:r>
               <w:rPr>
                 <w:rFonts w:ascii="Calibri" w:eastAsia="Times New Roman" w:hAnsi="Calibri" w:cs="Times New Roman"/>
               </w:rPr>
               <w:t>Mar-2016</w:t>
             </w:r>
-            <w:bookmarkEnd w:id="8"/>
+            <w:bookmarkEnd w:id="7"/>
           </w:p>
         </w:tc>
       </w:tr>
       <w:tr>
         <w:tc>
           <w:tcPr>
-            <w:tcW w:w="450" w:type="dxa"/>
+            <w:tcW w:w="540" w:type="dxa"/>
             <w:tcBorders>
               <w:top w:val="single" w:sz="8" w:space="0" w:color="A3A3A3"/>
               <w:left w:val="single" w:sz="8" w:space="0" w:color="A3A3A3"/>
@@ -4837,7 +4880,7 @@
         </w:tc>
         <w:tc>
           <w:tcPr>
-            <w:tcW w:w="1530" w:type="dxa"/>
+            <w:tcW w:w="1440" w:type="dxa"/>
             <w:tcBorders>
               <w:top w:val="single" w:sz="8" w:space="0" w:color="A3A3A3"/>
               <w:left w:val="single" w:sz="8" w:space="0" w:color="A3A3A3"/>
@@ -5147,28 +5190,28 @@
       <w:tr>
         <w:tc>
           <w:tcPr>
-            <w:tcW w:w="450" w:type="dxa"/>
-            <w:tcBorders>
-              <w:top w:val="single" w:sz="8" w:space="0" w:color="A3A3A3"/>
-              <w:left w:val="single" w:sz="8" w:space="0" w:color="A3A3A3"/>
-              <w:bottom w:val="single" w:sz="8" w:space="0" w:color="A3A3A3"/>
-              <w:right w:val="single" w:sz="8" w:space="0" w:color="A3A3A3"/>
-            </w:tcBorders>
-            <w:tcMar>
-              <w:top w:w="80" w:type="dxa"/>
-              <w:left w:w="80" w:type="dxa"/>
-              <w:bottom w:w="80" w:type="dxa"/>
-              <w:right w:w="80" w:type="dxa"/>
-            </w:tcMar>
-          </w:tcPr>
-          <w:p>
-            <w:pPr>
-              <w:spacing w:after="0" w:line="240" w:lineRule="auto"/>
-              <w:rPr>
-                <w:rFonts w:ascii="Calibri" w:eastAsia="Times New Roman" w:hAnsi="Calibri" w:cs="Times New Roman"/>
-              </w:rPr>
-            </w:pPr>
-            <w:bookmarkStart w:id="9" w:name="Apr2016" w:colFirst="4" w:colLast="4"/>
+            <w:tcW w:w="540" w:type="dxa"/>
+            <w:tcBorders>
+              <w:top w:val="single" w:sz="8" w:space="0" w:color="A3A3A3"/>
+              <w:left w:val="single" w:sz="8" w:space="0" w:color="A3A3A3"/>
+              <w:bottom w:val="single" w:sz="8" w:space="0" w:color="A3A3A3"/>
+              <w:right w:val="single" w:sz="8" w:space="0" w:color="A3A3A3"/>
+            </w:tcBorders>
+            <w:tcMar>
+              <w:top w:w="80" w:type="dxa"/>
+              <w:left w:w="80" w:type="dxa"/>
+              <w:bottom w:w="80" w:type="dxa"/>
+              <w:right w:w="80" w:type="dxa"/>
+            </w:tcMar>
+          </w:tcPr>
+          <w:p>
+            <w:pPr>
+              <w:spacing w:after="0" w:line="240" w:lineRule="auto"/>
+              <w:rPr>
+                <w:rFonts w:ascii="Calibri" w:eastAsia="Times New Roman" w:hAnsi="Calibri" w:cs="Times New Roman"/>
+              </w:rPr>
+            </w:pPr>
+            <w:bookmarkStart w:id="8" w:name="Apr2016" w:colFirst="4" w:colLast="4"/>
             <w:r>
               <w:rPr>
                 <w:rFonts w:ascii="Calibri" w:eastAsia="Times New Roman" w:hAnsi="Calibri" w:cs="Times New Roman"/>
@@ -5179,7 +5222,7 @@
         </w:tc>
         <w:tc>
           <w:tcPr>
-            <w:tcW w:w="1530" w:type="dxa"/>
+            <w:tcW w:w="1440" w:type="dxa"/>
             <w:tcBorders>
               <w:top w:val="single" w:sz="8" w:space="0" w:color="A3A3A3"/>
               <w:left w:val="single" w:sz="8" w:space="0" w:color="A3A3A3"/>
@@ -5302,11 +5345,11 @@
           </w:p>
         </w:tc>
       </w:tr>
-      <w:bookmarkEnd w:id="9"/>
+      <w:bookmarkEnd w:id="8"/>
       <w:tr>
         <w:tc>
           <w:tcPr>
-            <w:tcW w:w="450" w:type="dxa"/>
+            <w:tcW w:w="540" w:type="dxa"/>
             <w:tcBorders>
               <w:top w:val="single" w:sz="8" w:space="0" w:color="A3A3A3"/>
               <w:left w:val="single" w:sz="8" w:space="0" w:color="A3A3A3"/>
@@ -5337,7 +5380,7 @@
         </w:tc>
         <w:tc>
           <w:tcPr>
-            <w:tcW w:w="1530" w:type="dxa"/>
+            <w:tcW w:w="1440" w:type="dxa"/>
             <w:tcBorders>
               <w:top w:val="single" w:sz="8" w:space="0" w:color="A3A3A3"/>
               <w:left w:val="single" w:sz="8" w:space="0" w:color="A3A3A3"/>
@@ -5480,7 +5523,7 @@
       <w:tr>
         <w:tc>
           <w:tcPr>
-            <w:tcW w:w="450" w:type="dxa"/>
+            <w:tcW w:w="540" w:type="dxa"/>
             <w:tcBorders>
               <w:top w:val="single" w:sz="8" w:space="0" w:color="A3A3A3"/>
               <w:left w:val="single" w:sz="8" w:space="0" w:color="A3A3A3"/>
@@ -5511,7 +5554,7 @@
         </w:tc>
         <w:tc>
           <w:tcPr>
-            <w:tcW w:w="1530" w:type="dxa"/>
+            <w:tcW w:w="1440" w:type="dxa"/>
             <w:tcBorders>
               <w:top w:val="single" w:sz="8" w:space="0" w:color="A3A3A3"/>
               <w:left w:val="single" w:sz="8" w:space="0" w:color="A3A3A3"/>
@@ -5774,7 +5817,7 @@
       <w:tr>
         <w:tc>
           <w:tcPr>
-            <w:tcW w:w="450" w:type="dxa"/>
+            <w:tcW w:w="540" w:type="dxa"/>
             <w:tcBorders>
               <w:top w:val="single" w:sz="8" w:space="0" w:color="A3A3A3"/>
               <w:left w:val="single" w:sz="8" w:space="0" w:color="A3A3A3"/>
@@ -5806,7 +5849,7 @@
         </w:tc>
         <w:tc>
           <w:tcPr>
-            <w:tcW w:w="1530" w:type="dxa"/>
+            <w:tcW w:w="1440" w:type="dxa"/>
             <w:tcBorders>
               <w:top w:val="single" w:sz="8" w:space="0" w:color="A3A3A3"/>
               <w:left w:val="single" w:sz="8" w:space="0" w:color="A3A3A3"/>
@@ -6057,7 +6100,7 @@
                 <w:rFonts w:ascii="Calibri" w:eastAsia="Times New Roman" w:hAnsi="Calibri" w:cs="Times New Roman"/>
               </w:rPr>
             </w:pPr>
-            <w:bookmarkStart w:id="10" w:name="Jun2016"/>
+            <w:bookmarkStart w:id="9" w:name="Jun2016"/>
             <w:r>
               <w:rPr>
                 <w:rFonts w:ascii="Calibri" w:eastAsia="Times New Roman" w:hAnsi="Calibri" w:cs="Times New Roman"/>
@@ -6065,14 +6108,14 @@
               <w:lastRenderedPageBreak/>
               <w:t>June-2016</w:t>
             </w:r>
-            <w:bookmarkEnd w:id="10"/>
+            <w:bookmarkEnd w:id="9"/>
           </w:p>
         </w:tc>
       </w:tr>
       <w:tr>
         <w:tc>
           <w:tcPr>
-            <w:tcW w:w="450" w:type="dxa"/>
+            <w:tcW w:w="540" w:type="dxa"/>
             <w:tcBorders>
               <w:top w:val="single" w:sz="8" w:space="0" w:color="A3A3A3"/>
               <w:left w:val="single" w:sz="8" w:space="0" w:color="A3A3A3"/>
@@ -6103,7 +6146,7 @@
         </w:tc>
         <w:tc>
           <w:tcPr>
-            <w:tcW w:w="1530" w:type="dxa"/>
+            <w:tcW w:w="1440" w:type="dxa"/>
             <w:tcBorders>
               <w:top w:val="single" w:sz="8" w:space="0" w:color="A3A3A3"/>
               <w:left w:val="single" w:sz="8" w:space="0" w:color="A3A3A3"/>
@@ -6257,21 +6300,21 @@
                 <w:rFonts w:ascii="Calibri" w:eastAsia="Times New Roman" w:hAnsi="Calibri" w:cs="Times New Roman"/>
               </w:rPr>
             </w:pPr>
-            <w:bookmarkStart w:id="11" w:name="Apr2017"/>
+            <w:bookmarkStart w:id="10" w:name="Apr2017"/>
             <w:r>
               <w:rPr>
                 <w:rFonts w:ascii="Calibri" w:eastAsia="Times New Roman" w:hAnsi="Calibri" w:cs="Times New Roman"/>
               </w:rPr>
               <w:t>Apr-2017</w:t>
             </w:r>
-            <w:bookmarkEnd w:id="11"/>
+            <w:bookmarkEnd w:id="10"/>
           </w:p>
         </w:tc>
       </w:tr>
       <w:tr>
         <w:tc>
           <w:tcPr>
-            <w:tcW w:w="450" w:type="dxa"/>
+            <w:tcW w:w="540" w:type="dxa"/>
             <w:tcBorders>
               <w:top w:val="single" w:sz="8" w:space="0" w:color="A3A3A3"/>
               <w:left w:val="single" w:sz="8" w:space="0" w:color="A3A3A3"/>
@@ -6302,7 +6345,7 @@
         </w:tc>
         <w:tc>
           <w:tcPr>
-            <w:tcW w:w="1530" w:type="dxa"/>
+            <w:tcW w:w="1440" w:type="dxa"/>
             <w:tcBorders>
               <w:top w:val="single" w:sz="8" w:space="0" w:color="A3A3A3"/>
               <w:left w:val="single" w:sz="8" w:space="0" w:color="A3A3A3"/>
@@ -6417,7 +6460,7 @@
       <w:tr>
         <w:tc>
           <w:tcPr>
-            <w:tcW w:w="450" w:type="dxa"/>
+            <w:tcW w:w="540" w:type="dxa"/>
             <w:tcBorders>
               <w:top w:val="single" w:sz="8" w:space="0" w:color="A3A3A3"/>
               <w:left w:val="single" w:sz="8" w:space="0" w:color="A3A3A3"/>
@@ -6448,7 +6491,7 @@
         </w:tc>
         <w:tc>
           <w:tcPr>
-            <w:tcW w:w="1530" w:type="dxa"/>
+            <w:tcW w:w="1440" w:type="dxa"/>
             <w:tcBorders>
               <w:top w:val="single" w:sz="8" w:space="0" w:color="A3A3A3"/>
               <w:left w:val="single" w:sz="8" w:space="0" w:color="A3A3A3"/>
@@ -6557,21 +6600,21 @@
                 <w:rFonts w:ascii="Calibri" w:eastAsia="Times New Roman" w:hAnsi="Calibri" w:cs="Times New Roman"/>
               </w:rPr>
             </w:pPr>
-            <w:bookmarkStart w:id="12" w:name="Jul2017"/>
+            <w:bookmarkStart w:id="11" w:name="Jul2017"/>
             <w:r>
               <w:rPr>
                 <w:rFonts w:ascii="Calibri" w:eastAsia="Times New Roman" w:hAnsi="Calibri" w:cs="Times New Roman"/>
               </w:rPr>
               <w:t>Jul-2017</w:t>
             </w:r>
-            <w:bookmarkEnd w:id="12"/>
+            <w:bookmarkEnd w:id="11"/>
           </w:p>
         </w:tc>
       </w:tr>
       <w:tr>
         <w:tc>
           <w:tcPr>
-            <w:tcW w:w="450" w:type="dxa"/>
+            <w:tcW w:w="540" w:type="dxa"/>
             <w:tcBorders>
               <w:top w:val="single" w:sz="8" w:space="0" w:color="A3A3A3"/>
               <w:left w:val="single" w:sz="8" w:space="0" w:color="A3A3A3"/>
@@ -6603,7 +6646,7 @@
         </w:tc>
         <w:tc>
           <w:tcPr>
-            <w:tcW w:w="1530" w:type="dxa"/>
+            <w:tcW w:w="1440" w:type="dxa"/>
             <w:tcBorders>
               <w:top w:val="single" w:sz="8" w:space="0" w:color="A3A3A3"/>
               <w:left w:val="single" w:sz="8" w:space="0" w:color="A3A3A3"/>
@@ -6811,21 +6854,21 @@
                 <w:rFonts w:ascii="Calibri" w:eastAsia="Times New Roman" w:hAnsi="Calibri" w:cs="Times New Roman"/>
               </w:rPr>
             </w:pPr>
-            <w:bookmarkStart w:id="13" w:name="Aug2017"/>
+            <w:bookmarkStart w:id="12" w:name="Aug2017"/>
             <w:r>
               <w:rPr>
                 <w:rFonts w:ascii="Calibri" w:eastAsia="Times New Roman" w:hAnsi="Calibri" w:cs="Times New Roman"/>
               </w:rPr>
               <w:t>Aug-2017</w:t>
             </w:r>
-            <w:bookmarkEnd w:id="13"/>
+            <w:bookmarkEnd w:id="12"/>
           </w:p>
         </w:tc>
       </w:tr>
       <w:tr>
         <w:tc>
           <w:tcPr>
-            <w:tcW w:w="450" w:type="dxa"/>
+            <w:tcW w:w="540" w:type="dxa"/>
             <w:tcBorders>
               <w:top w:val="single" w:sz="8" w:space="0" w:color="A3A3A3"/>
               <w:left w:val="single" w:sz="8" w:space="0" w:color="A3A3A3"/>
@@ -6856,7 +6899,7 @@
         </w:tc>
         <w:tc>
           <w:tcPr>
-            <w:tcW w:w="1530" w:type="dxa"/>
+            <w:tcW w:w="1440" w:type="dxa"/>
             <w:tcBorders>
               <w:top w:val="single" w:sz="8" w:space="0" w:color="A3A3A3"/>
               <w:left w:val="single" w:sz="8" w:space="0" w:color="A3A3A3"/>
@@ -7052,7 +7095,7 @@
       <w:tr>
         <w:tc>
           <w:tcPr>
-            <w:tcW w:w="450" w:type="dxa"/>
+            <w:tcW w:w="540" w:type="dxa"/>
             <w:tcBorders>
               <w:top w:val="single" w:sz="8" w:space="0" w:color="A3A3A3"/>
               <w:left w:val="single" w:sz="8" w:space="0" w:color="A3A3A3"/>
@@ -7084,7 +7127,7 @@
         </w:tc>
         <w:tc>
           <w:tcPr>
-            <w:tcW w:w="1530" w:type="dxa"/>
+            <w:tcW w:w="1440" w:type="dxa"/>
             <w:tcBorders>
               <w:top w:val="single" w:sz="8" w:space="0" w:color="A3A3A3"/>
               <w:left w:val="single" w:sz="8" w:space="0" w:color="A3A3A3"/>
@@ -7239,7 +7282,7 @@
       <w:tr>
         <w:tc>
           <w:tcPr>
-            <w:tcW w:w="450" w:type="dxa"/>
+            <w:tcW w:w="540" w:type="dxa"/>
             <w:tcBorders>
               <w:top w:val="single" w:sz="8" w:space="0" w:color="A3A3A3"/>
               <w:left w:val="single" w:sz="8" w:space="0" w:color="A3A3A3"/>
@@ -7270,7 +7313,7 @@
         </w:tc>
         <w:tc>
           <w:tcPr>
-            <w:tcW w:w="1530" w:type="dxa"/>
+            <w:tcW w:w="1440" w:type="dxa"/>
             <w:tcBorders>
               <w:top w:val="single" w:sz="8" w:space="0" w:color="A3A3A3"/>
               <w:left w:val="single" w:sz="8" w:space="0" w:color="A3A3A3"/>
@@ -7379,21 +7422,21 @@
                 <w:rFonts w:ascii="Calibri" w:eastAsia="Times New Roman" w:hAnsi="Calibri" w:cs="Times New Roman"/>
               </w:rPr>
             </w:pPr>
-            <w:bookmarkStart w:id="14" w:name="Oct2017"/>
+            <w:bookmarkStart w:id="13" w:name="Oct2017"/>
             <w:r>
               <w:rPr>
                 <w:rFonts w:ascii="Calibri" w:eastAsia="Times New Roman" w:hAnsi="Calibri" w:cs="Times New Roman"/>
               </w:rPr>
               <w:t>Oct-2017</w:t>
             </w:r>
-            <w:bookmarkEnd w:id="14"/>
+            <w:bookmarkEnd w:id="13"/>
           </w:p>
         </w:tc>
       </w:tr>
       <w:tr>
         <w:tc>
           <w:tcPr>
-            <w:tcW w:w="450" w:type="dxa"/>
+            <w:tcW w:w="540" w:type="dxa"/>
             <w:tcBorders>
               <w:top w:val="single" w:sz="8" w:space="0" w:color="A3A3A3"/>
               <w:left w:val="single" w:sz="8" w:space="0" w:color="A3A3A3"/>
@@ -7424,7 +7467,7 @@
         </w:tc>
         <w:tc>
           <w:tcPr>
-            <w:tcW w:w="1530" w:type="dxa"/>
+            <w:tcW w:w="1440" w:type="dxa"/>
             <w:tcBorders>
               <w:top w:val="single" w:sz="8" w:space="0" w:color="A3A3A3"/>
               <w:left w:val="single" w:sz="8" w:space="0" w:color="A3A3A3"/>
@@ -7585,7 +7628,7 @@
       <w:tr>
         <w:tc>
           <w:tcPr>
-            <w:tcW w:w="450" w:type="dxa"/>
+            <w:tcW w:w="540" w:type="dxa"/>
             <w:tcBorders>
               <w:top w:val="single" w:sz="8" w:space="0" w:color="A3A3A3"/>
               <w:left w:val="single" w:sz="8" w:space="0" w:color="A3A3A3"/>
@@ -7616,7 +7659,7 @@
         </w:tc>
         <w:tc>
           <w:tcPr>
-            <w:tcW w:w="1530" w:type="dxa"/>
+            <w:tcW w:w="1440" w:type="dxa"/>
             <w:tcBorders>
               <w:top w:val="single" w:sz="8" w:space="0" w:color="A3A3A3"/>
               <w:left w:val="single" w:sz="8" w:space="0" w:color="A3A3A3"/>
@@ -7763,7 +7806,7 @@
       <w:tr>
         <w:tc>
           <w:tcPr>
-            <w:tcW w:w="450" w:type="dxa"/>
+            <w:tcW w:w="540" w:type="dxa"/>
             <w:tcBorders>
               <w:top w:val="single" w:sz="8" w:space="0" w:color="A3A3A3"/>
               <w:left w:val="single" w:sz="8" w:space="0" w:color="A3A3A3"/>
@@ -7794,7 +7837,7 @@
         </w:tc>
         <w:tc>
           <w:tcPr>
-            <w:tcW w:w="1530" w:type="dxa"/>
+            <w:tcW w:w="1440" w:type="dxa"/>
             <w:tcBorders>
               <w:top w:val="single" w:sz="8" w:space="0" w:color="A3A3A3"/>
               <w:left w:val="single" w:sz="8" w:space="0" w:color="A3A3A3"/>
@@ -7903,21 +7946,21 @@
                 <w:rFonts w:ascii="Calibri" w:eastAsia="Times New Roman" w:hAnsi="Calibri" w:cs="Times New Roman"/>
               </w:rPr>
             </w:pPr>
-            <w:bookmarkStart w:id="15" w:name="Nov2017"/>
+            <w:bookmarkStart w:id="14" w:name="Nov2017"/>
             <w:r>
               <w:rPr>
                 <w:rFonts w:ascii="Calibri" w:eastAsia="Times New Roman" w:hAnsi="Calibri" w:cs="Times New Roman"/>
               </w:rPr>
               <w:t>Nov-2017</w:t>
             </w:r>
-            <w:bookmarkEnd w:id="15"/>
+            <w:bookmarkEnd w:id="14"/>
           </w:p>
         </w:tc>
       </w:tr>
       <w:tr>
         <w:tc>
           <w:tcPr>
-            <w:tcW w:w="450" w:type="dxa"/>
+            <w:tcW w:w="540" w:type="dxa"/>
             <w:tcBorders>
               <w:top w:val="single" w:sz="8" w:space="0" w:color="A3A3A3"/>
               <w:left w:val="single" w:sz="8" w:space="0" w:color="A3A3A3"/>
@@ -7948,7 +7991,7 @@
         </w:tc>
         <w:tc>
           <w:tcPr>
-            <w:tcW w:w="1530" w:type="dxa"/>
+            <w:tcW w:w="1440" w:type="dxa"/>
             <w:tcBorders>
               <w:top w:val="single" w:sz="8" w:space="0" w:color="A3A3A3"/>
               <w:left w:val="single" w:sz="8" w:space="0" w:color="A3A3A3"/>
@@ -8192,7 +8235,7 @@
                 <w:rFonts w:ascii="Calibri" w:eastAsia="Times New Roman" w:hAnsi="Calibri" w:cs="Times New Roman"/>
               </w:rPr>
             </w:pPr>
-            <w:bookmarkStart w:id="16" w:name="Feb2018"/>
+            <w:bookmarkStart w:id="15" w:name="Feb2018"/>
             <w:r>
               <w:rPr>
                 <w:rFonts w:ascii="Calibri" w:eastAsia="Times New Roman" w:hAnsi="Calibri" w:cs="Times New Roman"/>
@@ -8211,14 +8254,14 @@
               </w:rPr>
               <w:t>8</w:t>
             </w:r>
-            <w:bookmarkEnd w:id="16"/>
+            <w:bookmarkEnd w:id="15"/>
           </w:p>
         </w:tc>
       </w:tr>
       <w:tr>
         <w:tc>
           <w:tcPr>
-            <w:tcW w:w="450" w:type="dxa"/>
+            <w:tcW w:w="540" w:type="dxa"/>
             <w:tcBorders>
               <w:top w:val="single" w:sz="8" w:space="0" w:color="A3A3A3"/>
               <w:left w:val="single" w:sz="8" w:space="0" w:color="A3A3A3"/>
@@ -8249,7 +8292,7 @@
         </w:tc>
         <w:tc>
           <w:tcPr>
-            <w:tcW w:w="1530" w:type="dxa"/>
+            <w:tcW w:w="1440" w:type="dxa"/>
             <w:tcBorders>
               <w:top w:val="single" w:sz="8" w:space="0" w:color="A3A3A3"/>
               <w:left w:val="single" w:sz="8" w:space="0" w:color="A3A3A3"/>
@@ -8370,7 +8413,7 @@
       <w:tr>
         <w:tc>
           <w:tcPr>
-            <w:tcW w:w="450" w:type="dxa"/>
+            <w:tcW w:w="540" w:type="dxa"/>
             <w:tcBorders>
               <w:top w:val="single" w:sz="8" w:space="0" w:color="A3A3A3"/>
               <w:left w:val="single" w:sz="8" w:space="0" w:color="A3A3A3"/>
@@ -8402,7 +8445,7 @@
         </w:tc>
         <w:tc>
           <w:tcPr>
-            <w:tcW w:w="1530" w:type="dxa"/>
+            <w:tcW w:w="1440" w:type="dxa"/>
             <w:tcBorders>
               <w:top w:val="single" w:sz="8" w:space="0" w:color="A3A3A3"/>
               <w:left w:val="single" w:sz="8" w:space="0" w:color="A3A3A3"/>
@@ -8601,21 +8644,21 @@
                 <w:rFonts w:ascii="Calibri" w:eastAsia="Times New Roman" w:hAnsi="Calibri" w:cs="Times New Roman"/>
               </w:rPr>
             </w:pPr>
-            <w:bookmarkStart w:id="17" w:name="Apr2018"/>
+            <w:bookmarkStart w:id="16" w:name="Apr2018"/>
             <w:r>
               <w:rPr>
                 <w:rFonts w:ascii="Calibri" w:eastAsia="Times New Roman" w:hAnsi="Calibri" w:cs="Times New Roman"/>
               </w:rPr>
               <w:t>Apr-2018</w:t>
             </w:r>
-            <w:bookmarkEnd w:id="17"/>
+            <w:bookmarkEnd w:id="16"/>
           </w:p>
         </w:tc>
       </w:tr>
       <w:tr>
         <w:tc>
           <w:tcPr>
-            <w:tcW w:w="450" w:type="dxa"/>
+            <w:tcW w:w="540" w:type="dxa"/>
             <w:tcBorders>
               <w:top w:val="single" w:sz="8" w:space="0" w:color="A3A3A3"/>
               <w:left w:val="single" w:sz="8" w:space="0" w:color="A3A3A3"/>
@@ -8646,7 +8689,7 @@
         </w:tc>
         <w:tc>
           <w:tcPr>
-            <w:tcW w:w="1530" w:type="dxa"/>
+            <w:tcW w:w="1440" w:type="dxa"/>
             <w:tcBorders>
               <w:top w:val="single" w:sz="8" w:space="0" w:color="A3A3A3"/>
               <w:left w:val="single" w:sz="8" w:space="0" w:color="A3A3A3"/>
@@ -8792,7 +8835,7 @@
       <w:tr>
         <w:tc>
           <w:tcPr>
-            <w:tcW w:w="450" w:type="dxa"/>
+            <w:tcW w:w="540" w:type="dxa"/>
             <w:tcBorders>
               <w:top w:val="single" w:sz="8" w:space="0" w:color="A3A3A3"/>
               <w:left w:val="single" w:sz="8" w:space="0" w:color="A3A3A3"/>
@@ -8823,7 +8866,7 @@
         </w:tc>
         <w:tc>
           <w:tcPr>
-            <w:tcW w:w="1530" w:type="dxa"/>
+            <w:tcW w:w="1440" w:type="dxa"/>
             <w:tcBorders>
               <w:top w:val="single" w:sz="8" w:space="0" w:color="A3A3A3"/>
               <w:left w:val="single" w:sz="8" w:space="0" w:color="A3A3A3"/>
@@ -8939,21 +8982,21 @@
                 <w:rFonts w:ascii="Calibri" w:eastAsia="Times New Roman" w:hAnsi="Calibri" w:cs="Times New Roman"/>
               </w:rPr>
             </w:pPr>
-            <w:bookmarkStart w:id="18" w:name="Jun2018"/>
+            <w:bookmarkStart w:id="17" w:name="Jun2018"/>
             <w:r>
               <w:rPr>
                 <w:rFonts w:ascii="Calibri" w:eastAsia="Times New Roman" w:hAnsi="Calibri" w:cs="Times New Roman"/>
               </w:rPr>
               <w:t>Jun-2018</w:t>
             </w:r>
-            <w:bookmarkEnd w:id="18"/>
+            <w:bookmarkEnd w:id="17"/>
           </w:p>
         </w:tc>
       </w:tr>
       <w:tr>
         <w:tc>
           <w:tcPr>
-            <w:tcW w:w="450" w:type="dxa"/>
+            <w:tcW w:w="540" w:type="dxa"/>
             <w:tcBorders>
               <w:top w:val="single" w:sz="8" w:space="0" w:color="A3A3A3"/>
               <w:left w:val="single" w:sz="8" w:space="0" w:color="A3A3A3"/>
@@ -8984,7 +9027,7 @@
         </w:tc>
         <w:tc>
           <w:tcPr>
-            <w:tcW w:w="1530" w:type="dxa"/>
+            <w:tcW w:w="1440" w:type="dxa"/>
             <w:tcBorders>
               <w:top w:val="single" w:sz="8" w:space="0" w:color="A3A3A3"/>
               <w:left w:val="single" w:sz="8" w:space="0" w:color="A3A3A3"/>
@@ -9112,7 +9155,7 @@
       <w:tr>
         <w:tc>
           <w:tcPr>
-            <w:tcW w:w="450" w:type="dxa"/>
+            <w:tcW w:w="540" w:type="dxa"/>
             <w:tcBorders>
               <w:top w:val="single" w:sz="8" w:space="0" w:color="A3A3A3"/>
               <w:left w:val="single" w:sz="8" w:space="0" w:color="A3A3A3"/>
@@ -9143,7 +9186,7 @@
         </w:tc>
         <w:tc>
           <w:tcPr>
-            <w:tcW w:w="1530" w:type="dxa"/>
+            <w:tcW w:w="1440" w:type="dxa"/>
             <w:tcBorders>
               <w:top w:val="single" w:sz="8" w:space="0" w:color="A3A3A3"/>
               <w:left w:val="single" w:sz="8" w:space="0" w:color="A3A3A3"/>
@@ -9432,42 +9475,42 @@
                 <w:rFonts w:ascii="Calibri" w:eastAsia="Times New Roman" w:hAnsi="Calibri" w:cs="Times New Roman"/>
               </w:rPr>
             </w:pPr>
-            <w:bookmarkStart w:id="19" w:name="Jul2018"/>
+            <w:bookmarkStart w:id="18" w:name="Jul2018"/>
             <w:r>
               <w:rPr>
                 <w:rFonts w:ascii="Calibri" w:eastAsia="Times New Roman" w:hAnsi="Calibri" w:cs="Times New Roman"/>
               </w:rPr>
               <w:t>Jul-2018</w:t>
             </w:r>
-            <w:bookmarkEnd w:id="19"/>
+            <w:bookmarkEnd w:id="18"/>
           </w:p>
         </w:tc>
       </w:tr>
       <w:tr>
         <w:tc>
           <w:tcPr>
-            <w:tcW w:w="450" w:type="dxa"/>
-            <w:tcBorders>
-              <w:top w:val="single" w:sz="8" w:space="0" w:color="A3A3A3"/>
-              <w:left w:val="single" w:sz="8" w:space="0" w:color="A3A3A3"/>
-              <w:bottom w:val="single" w:sz="8" w:space="0" w:color="A3A3A3"/>
-              <w:right w:val="single" w:sz="8" w:space="0" w:color="A3A3A3"/>
-            </w:tcBorders>
-            <w:tcMar>
-              <w:top w:w="80" w:type="dxa"/>
-              <w:left w:w="80" w:type="dxa"/>
-              <w:bottom w:w="80" w:type="dxa"/>
-              <w:right w:w="80" w:type="dxa"/>
-            </w:tcMar>
-          </w:tcPr>
-          <w:p>
-            <w:pPr>
-              <w:spacing w:after="0" w:line="240" w:lineRule="auto"/>
-              <w:rPr>
-                <w:rFonts w:ascii="Calibri" w:eastAsia="Times New Roman" w:hAnsi="Calibri" w:cs="Times New Roman"/>
-              </w:rPr>
-            </w:pPr>
-            <w:bookmarkStart w:id="20" w:name="Aug2018" w:colFirst="4" w:colLast="4"/>
+            <w:tcW w:w="540" w:type="dxa"/>
+            <w:tcBorders>
+              <w:top w:val="single" w:sz="8" w:space="0" w:color="A3A3A3"/>
+              <w:left w:val="single" w:sz="8" w:space="0" w:color="A3A3A3"/>
+              <w:bottom w:val="single" w:sz="8" w:space="0" w:color="A3A3A3"/>
+              <w:right w:val="single" w:sz="8" w:space="0" w:color="A3A3A3"/>
+            </w:tcBorders>
+            <w:tcMar>
+              <w:top w:w="80" w:type="dxa"/>
+              <w:left w:w="80" w:type="dxa"/>
+              <w:bottom w:w="80" w:type="dxa"/>
+              <w:right w:w="80" w:type="dxa"/>
+            </w:tcMar>
+          </w:tcPr>
+          <w:p>
+            <w:pPr>
+              <w:spacing w:after="0" w:line="240" w:lineRule="auto"/>
+              <w:rPr>
+                <w:rFonts w:ascii="Calibri" w:eastAsia="Times New Roman" w:hAnsi="Calibri" w:cs="Times New Roman"/>
+              </w:rPr>
+            </w:pPr>
+            <w:bookmarkStart w:id="19" w:name="Aug2018" w:colFirst="4" w:colLast="4"/>
             <w:r>
               <w:rPr>
                 <w:rFonts w:ascii="Calibri" w:eastAsia="Times New Roman" w:hAnsi="Calibri" w:cs="Times New Roman"/>
@@ -9478,7 +9521,7 @@
         </w:tc>
         <w:tc>
           <w:tcPr>
-            <w:tcW w:w="1530" w:type="dxa"/>
+            <w:tcW w:w="1440" w:type="dxa"/>
             <w:tcBorders>
               <w:top w:val="single" w:sz="8" w:space="0" w:color="A3A3A3"/>
               <w:left w:val="single" w:sz="8" w:space="0" w:color="A3A3A3"/>
@@ -9667,11 +9710,11 @@
           </w:p>
         </w:tc>
       </w:tr>
-      <w:bookmarkEnd w:id="20"/>
+      <w:bookmarkEnd w:id="19"/>
       <w:tr>
         <w:tc>
           <w:tcPr>
-            <w:tcW w:w="450" w:type="dxa"/>
+            <w:tcW w:w="540" w:type="dxa"/>
             <w:tcBorders>
               <w:top w:val="single" w:sz="8" w:space="0" w:color="A3A3A3"/>
               <w:left w:val="single" w:sz="8" w:space="0" w:color="A3A3A3"/>
@@ -9702,7 +9745,7 @@
         </w:tc>
         <w:tc>
           <w:tcPr>
-            <w:tcW w:w="1530" w:type="dxa"/>
+            <w:tcW w:w="1440" w:type="dxa"/>
             <w:tcBorders>
               <w:top w:val="single" w:sz="8" w:space="0" w:color="A3A3A3"/>
               <w:left w:val="single" w:sz="8" w:space="0" w:color="A3A3A3"/>
@@ -9943,7 +9986,7 @@
       <w:tr>
         <w:tc>
           <w:tcPr>
-            <w:tcW w:w="450" w:type="dxa"/>
+            <w:tcW w:w="540" w:type="dxa"/>
             <w:tcBorders>
               <w:top w:val="single" w:sz="8" w:space="0" w:color="A3A3A3"/>
               <w:left w:val="single" w:sz="8" w:space="0" w:color="A3A3A3"/>
@@ -9974,7 +10017,7 @@
         </w:tc>
         <w:tc>
           <w:tcPr>
-            <w:tcW w:w="1530" w:type="dxa"/>
+            <w:tcW w:w="1440" w:type="dxa"/>
             <w:tcBorders>
               <w:top w:val="single" w:sz="8" w:space="0" w:color="A3A3A3"/>
               <w:left w:val="single" w:sz="8" w:space="0" w:color="A3A3A3"/>
@@ -10124,7 +10167,7 @@
       <w:tr>
         <w:tc>
           <w:tcPr>
-            <w:tcW w:w="450" w:type="dxa"/>
+            <w:tcW w:w="540" w:type="dxa"/>
             <w:tcBorders>
               <w:top w:val="single" w:sz="8" w:space="0" w:color="A3A3A3"/>
               <w:left w:val="single" w:sz="8" w:space="0" w:color="A3A3A3"/>
@@ -10155,7 +10198,7 @@
         </w:tc>
         <w:tc>
           <w:tcPr>
-            <w:tcW w:w="1530" w:type="dxa"/>
+            <w:tcW w:w="1440" w:type="dxa"/>
             <w:tcBorders>
               <w:top w:val="single" w:sz="8" w:space="0" w:color="A3A3A3"/>
               <w:left w:val="single" w:sz="8" w:space="0" w:color="A3A3A3"/>
@@ -10286,7 +10329,7 @@
       <w:tr>
         <w:tc>
           <w:tcPr>
-            <w:tcW w:w="450" w:type="dxa"/>
+            <w:tcW w:w="540" w:type="dxa"/>
             <w:tcBorders>
               <w:top w:val="single" w:sz="8" w:space="0" w:color="A3A3A3"/>
               <w:left w:val="single" w:sz="8" w:space="0" w:color="A3A3A3"/>
@@ -10317,7 +10360,7 @@
         </w:tc>
         <w:tc>
           <w:tcPr>
-            <w:tcW w:w="1530" w:type="dxa"/>
+            <w:tcW w:w="1440" w:type="dxa"/>
             <w:tcBorders>
               <w:top w:val="single" w:sz="8" w:space="0" w:color="A3A3A3"/>
               <w:left w:val="single" w:sz="8" w:space="0" w:color="A3A3A3"/>
@@ -10480,7 +10523,7 @@
       <w:tr>
         <w:tc>
           <w:tcPr>
-            <w:tcW w:w="450" w:type="dxa"/>
+            <w:tcW w:w="540" w:type="dxa"/>
             <w:tcBorders>
               <w:top w:val="single" w:sz="8" w:space="0" w:color="A3A3A3"/>
               <w:left w:val="single" w:sz="8" w:space="0" w:color="A3A3A3"/>
@@ -10511,7 +10554,7 @@
         </w:tc>
         <w:tc>
           <w:tcPr>
-            <w:tcW w:w="1530" w:type="dxa"/>
+            <w:tcW w:w="1440" w:type="dxa"/>
             <w:tcBorders>
               <w:top w:val="single" w:sz="8" w:space="0" w:color="A3A3A3"/>
               <w:left w:val="single" w:sz="8" w:space="0" w:color="A3A3A3"/>
@@ -10948,7 +10991,7 @@
                 <w:rFonts w:ascii="Calibri" w:eastAsia="Times New Roman" w:hAnsi="Calibri" w:cs="Times New Roman"/>
               </w:rPr>
             </w:pPr>
-            <w:bookmarkStart w:id="21" w:name="Sep2018"/>
+            <w:bookmarkStart w:id="20" w:name="Sep2018"/>
             <w:r>
               <w:rPr>
                 <w:rFonts w:ascii="Calibri" w:eastAsia="Times New Roman" w:hAnsi="Calibri" w:cs="Times New Roman"/>
@@ -10956,14 +10999,14 @@
               <w:lastRenderedPageBreak/>
               <w:t>Sep-2018</w:t>
             </w:r>
-            <w:bookmarkEnd w:id="21"/>
+            <w:bookmarkEnd w:id="20"/>
           </w:p>
         </w:tc>
       </w:tr>
       <w:tr>
         <w:tc>
           <w:tcPr>
-            <w:tcW w:w="450" w:type="dxa"/>
+            <w:tcW w:w="540" w:type="dxa"/>
             <w:tcBorders>
               <w:top w:val="single" w:sz="8" w:space="0" w:color="A3A3A3"/>
               <w:left w:val="single" w:sz="8" w:space="0" w:color="A3A3A3"/>
@@ -10994,7 +11037,7 @@
         </w:tc>
         <w:tc>
           <w:tcPr>
-            <w:tcW w:w="1530" w:type="dxa"/>
+            <w:tcW w:w="1440" w:type="dxa"/>
             <w:tcBorders>
               <w:top w:val="single" w:sz="8" w:space="0" w:color="A3A3A3"/>
               <w:left w:val="single" w:sz="8" w:space="0" w:color="A3A3A3"/>
@@ -11156,21 +11199,21 @@
                 <w:rFonts w:ascii="Calibri" w:eastAsia="Times New Roman" w:hAnsi="Calibri" w:cs="Times New Roman"/>
               </w:rPr>
             </w:pPr>
-            <w:bookmarkStart w:id="22" w:name="Oct2018"/>
+            <w:bookmarkStart w:id="21" w:name="Oct2018"/>
             <w:r>
               <w:rPr>
                 <w:rFonts w:ascii="Calibri" w:eastAsia="Times New Roman" w:hAnsi="Calibri" w:cs="Times New Roman"/>
               </w:rPr>
               <w:t>Oct-2018</w:t>
             </w:r>
-            <w:bookmarkEnd w:id="22"/>
+            <w:bookmarkEnd w:id="21"/>
           </w:p>
         </w:tc>
       </w:tr>
       <w:tr>
         <w:tc>
           <w:tcPr>
-            <w:tcW w:w="450" w:type="dxa"/>
+            <w:tcW w:w="540" w:type="dxa"/>
             <w:tcBorders>
               <w:top w:val="single" w:sz="8" w:space="0" w:color="A3A3A3"/>
               <w:left w:val="single" w:sz="8" w:space="0" w:color="A3A3A3"/>
@@ -11201,7 +11244,7 @@
         </w:tc>
         <w:tc>
           <w:tcPr>
-            <w:tcW w:w="1530" w:type="dxa"/>
+            <w:tcW w:w="1440" w:type="dxa"/>
             <w:tcBorders>
               <w:top w:val="single" w:sz="8" w:space="0" w:color="A3A3A3"/>
               <w:left w:val="single" w:sz="8" w:space="0" w:color="A3A3A3"/>
@@ -11347,7 +11390,7 @@
       <w:tr>
         <w:tc>
           <w:tcPr>
-            <w:tcW w:w="450" w:type="dxa"/>
+            <w:tcW w:w="540" w:type="dxa"/>
             <w:tcBorders>
               <w:top w:val="single" w:sz="8" w:space="0" w:color="A3A3A3"/>
               <w:left w:val="single" w:sz="8" w:space="0" w:color="A3A3A3"/>
@@ -11379,7 +11422,7 @@
         </w:tc>
         <w:tc>
           <w:tcPr>
-            <w:tcW w:w="1530" w:type="dxa"/>
+            <w:tcW w:w="1440" w:type="dxa"/>
             <w:tcBorders>
               <w:top w:val="single" w:sz="8" w:space="0" w:color="A3A3A3"/>
               <w:left w:val="single" w:sz="8" w:space="0" w:color="A3A3A3"/>
@@ -11563,7 +11606,7 @@
       <w:tr>
         <w:tc>
           <w:tcPr>
-            <w:tcW w:w="450" w:type="dxa"/>
+            <w:tcW w:w="540" w:type="dxa"/>
             <w:tcBorders>
               <w:top w:val="single" w:sz="8" w:space="0" w:color="A3A3A3"/>
               <w:left w:val="single" w:sz="8" w:space="0" w:color="A3A3A3"/>
@@ -11594,7 +11637,7 @@
         </w:tc>
         <w:tc>
           <w:tcPr>
-            <w:tcW w:w="1530" w:type="dxa"/>
+            <w:tcW w:w="1440" w:type="dxa"/>
             <w:tcBorders>
               <w:top w:val="single" w:sz="8" w:space="0" w:color="A3A3A3"/>
               <w:left w:val="single" w:sz="8" w:space="0" w:color="A3A3A3"/>
@@ -11827,21 +11870,21 @@
                 <w:rFonts w:ascii="Calibri" w:eastAsia="Times New Roman" w:hAnsi="Calibri" w:cs="Times New Roman"/>
               </w:rPr>
             </w:pPr>
-            <w:bookmarkStart w:id="23" w:name="Nov2018"/>
+            <w:bookmarkStart w:id="22" w:name="Nov2018"/>
             <w:r>
               <w:rPr>
                 <w:rFonts w:ascii="Calibri" w:eastAsia="Times New Roman" w:hAnsi="Calibri" w:cs="Times New Roman"/>
               </w:rPr>
               <w:t>Nov-2018</w:t>
             </w:r>
-            <w:bookmarkEnd w:id="23"/>
+            <w:bookmarkEnd w:id="22"/>
           </w:p>
         </w:tc>
       </w:tr>
       <w:tr>
         <w:tc>
           <w:tcPr>
-            <w:tcW w:w="450" w:type="dxa"/>
+            <w:tcW w:w="540" w:type="dxa"/>
             <w:tcBorders>
               <w:top w:val="single" w:sz="8" w:space="0" w:color="A3A3A3"/>
               <w:left w:val="single" w:sz="8" w:space="0" w:color="A3A3A3"/>
@@ -11872,7 +11915,7 @@
         </w:tc>
         <w:tc>
           <w:tcPr>
-            <w:tcW w:w="1530" w:type="dxa"/>
+            <w:tcW w:w="1440" w:type="dxa"/>
             <w:tcBorders>
               <w:top w:val="single" w:sz="8" w:space="0" w:color="A3A3A3"/>
               <w:left w:val="single" w:sz="8" w:space="0" w:color="A3A3A3"/>
@@ -11991,7 +12034,7 @@
       <w:tr>
         <w:tc>
           <w:tcPr>
-            <w:tcW w:w="450" w:type="dxa"/>
+            <w:tcW w:w="540" w:type="dxa"/>
             <w:tcBorders>
               <w:top w:val="single" w:sz="8" w:space="0" w:color="A3A3A3"/>
               <w:left w:val="single" w:sz="8" w:space="0" w:color="A3A3A3"/>
@@ -12022,7 +12065,7 @@
         </w:tc>
         <w:tc>
           <w:tcPr>
-            <w:tcW w:w="1530" w:type="dxa"/>
+            <w:tcW w:w="1440" w:type="dxa"/>
             <w:tcBorders>
               <w:top w:val="single" w:sz="8" w:space="0" w:color="A3A3A3"/>
               <w:left w:val="single" w:sz="8" w:space="0" w:color="A3A3A3"/>
@@ -12258,7 +12301,7 @@
       <w:tr>
         <w:tc>
           <w:tcPr>
-            <w:tcW w:w="450" w:type="dxa"/>
+            <w:tcW w:w="540" w:type="dxa"/>
             <w:tcBorders>
               <w:top w:val="single" w:sz="8" w:space="0" w:color="A3A3A3"/>
               <w:left w:val="single" w:sz="8" w:space="0" w:color="A3A3A3"/>
@@ -12289,7 +12332,7 @@
         </w:tc>
         <w:tc>
           <w:tcPr>
-            <w:tcW w:w="1530" w:type="dxa"/>
+            <w:tcW w:w="1440" w:type="dxa"/>
             <w:tcBorders>
               <w:top w:val="single" w:sz="8" w:space="0" w:color="A3A3A3"/>
               <w:left w:val="single" w:sz="8" w:space="0" w:color="A3A3A3"/>
@@ -12405,7 +12448,7 @@
       <w:tr>
         <w:tc>
           <w:tcPr>
-            <w:tcW w:w="450" w:type="dxa"/>
+            <w:tcW w:w="540" w:type="dxa"/>
             <w:tcBorders>
               <w:top w:val="single" w:sz="8" w:space="0" w:color="A3A3A3"/>
               <w:left w:val="single" w:sz="8" w:space="0" w:color="A3A3A3"/>
@@ -12436,7 +12479,7 @@
         </w:tc>
         <w:tc>
           <w:tcPr>
-            <w:tcW w:w="1530" w:type="dxa"/>
+            <w:tcW w:w="1440" w:type="dxa"/>
             <w:tcBorders>
               <w:top w:val="single" w:sz="8" w:space="0" w:color="A3A3A3"/>
               <w:left w:val="single" w:sz="8" w:space="0" w:color="A3A3A3"/>
@@ -12610,7 +12653,7 @@
       <w:tr>
         <w:tc>
           <w:tcPr>
-            <w:tcW w:w="450" w:type="dxa"/>
+            <w:tcW w:w="540" w:type="dxa"/>
             <w:tcBorders>
               <w:top w:val="single" w:sz="8" w:space="0" w:color="A3A3A3"/>
               <w:left w:val="single" w:sz="8" w:space="0" w:color="A3A3A3"/>
@@ -12641,7 +12684,7 @@
         </w:tc>
         <w:tc>
           <w:tcPr>
-            <w:tcW w:w="1530" w:type="dxa"/>
+            <w:tcW w:w="1440" w:type="dxa"/>
             <w:tcBorders>
               <w:top w:val="single" w:sz="8" w:space="0" w:color="A3A3A3"/>
               <w:left w:val="single" w:sz="8" w:space="0" w:color="A3A3A3"/>
@@ -12815,7 +12858,7 @@
       <w:tr>
         <w:tc>
           <w:tcPr>
-            <w:tcW w:w="450" w:type="dxa"/>
+            <w:tcW w:w="540" w:type="dxa"/>
             <w:tcBorders>
               <w:top w:val="single" w:sz="8" w:space="0" w:color="A3A3A3"/>
               <w:left w:val="single" w:sz="8" w:space="0" w:color="A3A3A3"/>
@@ -12846,7 +12889,7 @@
         </w:tc>
         <w:tc>
           <w:tcPr>
-            <w:tcW w:w="1530" w:type="dxa"/>
+            <w:tcW w:w="1440" w:type="dxa"/>
             <w:tcBorders>
               <w:top w:val="single" w:sz="8" w:space="0" w:color="A3A3A3"/>
               <w:left w:val="single" w:sz="8" w:space="0" w:color="A3A3A3"/>
@@ -12989,21 +13032,21 @@
                 <w:rFonts w:ascii="Calibri" w:eastAsia="Times New Roman" w:hAnsi="Calibri" w:cs="Times New Roman"/>
               </w:rPr>
             </w:pPr>
-            <w:bookmarkStart w:id="24" w:name="Dec2018"/>
+            <w:bookmarkStart w:id="23" w:name="Dec2018"/>
             <w:r>
               <w:rPr>
                 <w:rFonts w:ascii="Calibri" w:eastAsia="Times New Roman" w:hAnsi="Calibri" w:cs="Times New Roman"/>
               </w:rPr>
               <w:t>Dec-2018</w:t>
             </w:r>
-            <w:bookmarkEnd w:id="24"/>
+            <w:bookmarkEnd w:id="23"/>
           </w:p>
         </w:tc>
       </w:tr>
       <w:tr>
         <w:tc>
           <w:tcPr>
-            <w:tcW w:w="450" w:type="dxa"/>
+            <w:tcW w:w="540" w:type="dxa"/>
             <w:tcBorders>
               <w:top w:val="single" w:sz="8" w:space="0" w:color="A3A3A3"/>
               <w:left w:val="single" w:sz="8" w:space="0" w:color="A3A3A3"/>
@@ -13034,7 +13077,7 @@
         </w:tc>
         <w:tc>
           <w:tcPr>
-            <w:tcW w:w="1530" w:type="dxa"/>
+            <w:tcW w:w="1440" w:type="dxa"/>
             <w:tcBorders>
               <w:top w:val="single" w:sz="8" w:space="0" w:color="A3A3A3"/>
               <w:left w:val="single" w:sz="8" w:space="0" w:color="A3A3A3"/>
@@ -13214,7 +13257,7 @@
       <w:tr>
         <w:tc>
           <w:tcPr>
-            <w:tcW w:w="450" w:type="dxa"/>
+            <w:tcW w:w="540" w:type="dxa"/>
             <w:tcBorders>
               <w:top w:val="single" w:sz="8" w:space="0" w:color="A3A3A3"/>
               <w:left w:val="single" w:sz="8" w:space="0" w:color="A3A3A3"/>
@@ -13245,7 +13288,7 @@
         </w:tc>
         <w:tc>
           <w:tcPr>
-            <w:tcW w:w="1530" w:type="dxa"/>
+            <w:tcW w:w="1440" w:type="dxa"/>
             <w:tcBorders>
               <w:top w:val="single" w:sz="8" w:space="0" w:color="A3A3A3"/>
               <w:left w:val="single" w:sz="8" w:space="0" w:color="A3A3A3"/>
@@ -13375,7 +13418,7 @@
       <w:tr>
         <w:tc>
           <w:tcPr>
-            <w:tcW w:w="450" w:type="dxa"/>
+            <w:tcW w:w="540" w:type="dxa"/>
             <w:tcBorders>
               <w:top w:val="single" w:sz="8" w:space="0" w:color="A3A3A3"/>
               <w:left w:val="single" w:sz="8" w:space="0" w:color="A3A3A3"/>
@@ -13406,32 +13449,39 @@
         </w:tc>
         <w:tc>
           <w:tcPr>
-            <w:tcW w:w="1530" w:type="dxa"/>
-            <w:tcBorders>
-              <w:top w:val="single" w:sz="8" w:space="0" w:color="A3A3A3"/>
-              <w:left w:val="single" w:sz="8" w:space="0" w:color="A3A3A3"/>
-              <w:bottom w:val="single" w:sz="8" w:space="0" w:color="A3A3A3"/>
-              <w:right w:val="single" w:sz="8" w:space="0" w:color="A3A3A3"/>
-            </w:tcBorders>
-            <w:tcMar>
-              <w:top w:w="80" w:type="dxa"/>
-              <w:left w:w="80" w:type="dxa"/>
-              <w:bottom w:w="80" w:type="dxa"/>
-              <w:right w:w="80" w:type="dxa"/>
-            </w:tcMar>
-          </w:tcPr>
-          <w:p>
-            <w:pPr>
-              <w:spacing w:after="0" w:line="240" w:lineRule="auto"/>
-              <w:rPr>
-                <w:rFonts w:ascii="Calibri" w:eastAsia="Times New Roman" w:hAnsi="Calibri" w:cs="Times New Roman"/>
-              </w:rPr>
-            </w:pPr>
-            <w:r>
-              <w:rPr>
-                <w:rFonts w:ascii="Calibri" w:eastAsia="Times New Roman" w:hAnsi="Calibri" w:cs="Times New Roman"/>
-              </w:rPr>
-              <w:t>Key Influencers Visual</w:t>
+            <w:tcW w:w="1440" w:type="dxa"/>
+            <w:tcBorders>
+              <w:top w:val="single" w:sz="8" w:space="0" w:color="A3A3A3"/>
+              <w:left w:val="single" w:sz="8" w:space="0" w:color="A3A3A3"/>
+              <w:bottom w:val="single" w:sz="8" w:space="0" w:color="A3A3A3"/>
+              <w:right w:val="single" w:sz="8" w:space="0" w:color="A3A3A3"/>
+            </w:tcBorders>
+            <w:tcMar>
+              <w:top w:w="80" w:type="dxa"/>
+              <w:left w:w="80" w:type="dxa"/>
+              <w:bottom w:w="80" w:type="dxa"/>
+              <w:right w:w="80" w:type="dxa"/>
+            </w:tcMar>
+          </w:tcPr>
+          <w:p>
+            <w:pPr>
+              <w:spacing w:after="0" w:line="240" w:lineRule="auto"/>
+              <w:rPr>
+                <w:rFonts w:ascii="Calibri" w:eastAsia="Times New Roman" w:hAnsi="Calibri" w:cs="Times New Roman"/>
+              </w:rPr>
+            </w:pPr>
+            <w:r>
+              <w:rPr>
+                <w:rFonts w:ascii="Calibri" w:eastAsia="Times New Roman" w:hAnsi="Calibri" w:cs="Times New Roman"/>
+              </w:rPr>
+              <w:t xml:space="preserve">Key Influencers </w:t>
+            </w:r>
+            <w:r>
+              <w:rPr>
+                <w:rFonts w:ascii="Calibri" w:eastAsia="Times New Roman" w:hAnsi="Calibri" w:cs="Times New Roman"/>
+              </w:rPr>
+              <w:lastRenderedPageBreak/>
+              <w:t>Visual</w:t>
             </w:r>
             <w:r>
               <w:rPr>
@@ -13473,6 +13523,7 @@
               <w:rPr>
                 <w:rFonts w:ascii="Calibri" w:eastAsia="Times New Roman" w:hAnsi="Calibri" w:cs="Times New Roman"/>
               </w:rPr>
+              <w:lastRenderedPageBreak/>
               <w:t xml:space="preserve">ML </w:t>
             </w:r>
             <w:r>
@@ -13664,7 +13715,7 @@
                 <w:rFonts w:ascii="Calibri" w:eastAsia="Times New Roman" w:hAnsi="Calibri" w:cs="Times New Roman"/>
               </w:rPr>
             </w:pPr>
-            <w:bookmarkStart w:id="25" w:name="Feb2019"/>
+            <w:bookmarkStart w:id="24" w:name="Feb2019"/>
             <w:r>
               <w:rPr>
                 <w:rFonts w:ascii="Calibri" w:eastAsia="Times New Roman" w:hAnsi="Calibri" w:cs="Times New Roman"/>
@@ -13672,14 +13723,14 @@
               <w:lastRenderedPageBreak/>
               <w:t>Feb-2019</w:t>
             </w:r>
-            <w:bookmarkEnd w:id="25"/>
+            <w:bookmarkEnd w:id="24"/>
           </w:p>
         </w:tc>
       </w:tr>
       <w:tr>
         <w:tc>
           <w:tcPr>
-            <w:tcW w:w="450" w:type="dxa"/>
+            <w:tcW w:w="540" w:type="dxa"/>
             <w:tcBorders>
               <w:top w:val="single" w:sz="8" w:space="0" w:color="A3A3A3"/>
               <w:left w:val="single" w:sz="8" w:space="0" w:color="A3A3A3"/>
@@ -13710,7 +13761,7 @@
         </w:tc>
         <w:tc>
           <w:tcPr>
-            <w:tcW w:w="1530" w:type="dxa"/>
+            <w:tcW w:w="1440" w:type="dxa"/>
             <w:tcBorders>
               <w:top w:val="single" w:sz="8" w:space="0" w:color="A3A3A3"/>
               <w:left w:val="single" w:sz="8" w:space="0" w:color="A3A3A3"/>
@@ -13893,7 +13944,7 @@
       <w:tr>
         <w:tc>
           <w:tcPr>
-            <w:tcW w:w="450" w:type="dxa"/>
+            <w:tcW w:w="540" w:type="dxa"/>
             <w:tcBorders>
               <w:top w:val="single" w:sz="8" w:space="0" w:color="A3A3A3"/>
               <w:left w:val="single" w:sz="8" w:space="0" w:color="A3A3A3"/>
@@ -13924,7 +13975,7 @@
         </w:tc>
         <w:tc>
           <w:tcPr>
-            <w:tcW w:w="1530" w:type="dxa"/>
+            <w:tcW w:w="1440" w:type="dxa"/>
             <w:tcBorders>
               <w:top w:val="single" w:sz="8" w:space="0" w:color="A3A3A3"/>
               <w:left w:val="single" w:sz="8" w:space="0" w:color="A3A3A3"/>
@@ -14118,7 +14169,7 @@
       <w:tr>
         <w:tc>
           <w:tcPr>
-            <w:tcW w:w="450" w:type="dxa"/>
+            <w:tcW w:w="540" w:type="dxa"/>
             <w:tcBorders>
               <w:top w:val="single" w:sz="8" w:space="0" w:color="A3A3A3"/>
               <w:left w:val="single" w:sz="8" w:space="0" w:color="A3A3A3"/>
@@ -14149,7 +14200,7 @@
         </w:tc>
         <w:tc>
           <w:tcPr>
-            <w:tcW w:w="1530" w:type="dxa"/>
+            <w:tcW w:w="1440" w:type="dxa"/>
             <w:tcBorders>
               <w:top w:val="single" w:sz="8" w:space="0" w:color="A3A3A3"/>
               <w:left w:val="single" w:sz="8" w:space="0" w:color="A3A3A3"/>
@@ -14298,7 +14349,7 @@
       <w:tr>
         <w:tc>
           <w:tcPr>
-            <w:tcW w:w="450" w:type="dxa"/>
+            <w:tcW w:w="540" w:type="dxa"/>
             <w:tcBorders>
               <w:top w:val="single" w:sz="8" w:space="0" w:color="A3A3A3"/>
               <w:left w:val="single" w:sz="8" w:space="0" w:color="A3A3A3"/>
@@ -14330,7 +14381,7 @@
         </w:tc>
         <w:tc>
           <w:tcPr>
-            <w:tcW w:w="1530" w:type="dxa"/>
+            <w:tcW w:w="1440" w:type="dxa"/>
             <w:tcBorders>
               <w:top w:val="single" w:sz="8" w:space="0" w:color="A3A3A3"/>
               <w:left w:val="single" w:sz="8" w:space="0" w:color="A3A3A3"/>
@@ -14442,21 +14493,21 @@
                 <w:rFonts w:ascii="Calibri" w:eastAsia="Times New Roman" w:hAnsi="Calibri" w:cs="Times New Roman"/>
               </w:rPr>
             </w:pPr>
-            <w:bookmarkStart w:id="26" w:name="Mar2019"/>
+            <w:bookmarkStart w:id="25" w:name="Mar2019"/>
             <w:r>
               <w:rPr>
                 <w:rFonts w:ascii="Calibri" w:eastAsia="Times New Roman" w:hAnsi="Calibri" w:cs="Times New Roman"/>
               </w:rPr>
               <w:t>Mar-2019</w:t>
             </w:r>
-            <w:bookmarkEnd w:id="26"/>
+            <w:bookmarkEnd w:id="25"/>
           </w:p>
         </w:tc>
       </w:tr>
       <w:tr>
         <w:tc>
           <w:tcPr>
-            <w:tcW w:w="450" w:type="dxa"/>
+            <w:tcW w:w="540" w:type="dxa"/>
             <w:tcBorders>
               <w:top w:val="single" w:sz="8" w:space="0" w:color="A3A3A3"/>
               <w:left w:val="single" w:sz="8" w:space="0" w:color="A3A3A3"/>
@@ -14487,7 +14538,7 @@
         </w:tc>
         <w:tc>
           <w:tcPr>
-            <w:tcW w:w="1530" w:type="dxa"/>
+            <w:tcW w:w="1440" w:type="dxa"/>
             <w:tcBorders>
               <w:top w:val="single" w:sz="8" w:space="0" w:color="A3A3A3"/>
               <w:left w:val="single" w:sz="8" w:space="0" w:color="A3A3A3"/>
@@ -14691,7 +14742,7 @@
       <w:tr>
         <w:tc>
           <w:tcPr>
-            <w:tcW w:w="450" w:type="dxa"/>
+            <w:tcW w:w="540" w:type="dxa"/>
             <w:tcBorders>
               <w:top w:val="single" w:sz="8" w:space="0" w:color="A3A3A3"/>
               <w:left w:val="single" w:sz="8" w:space="0" w:color="A3A3A3"/>
@@ -14722,7 +14773,7 @@
         </w:tc>
         <w:tc>
           <w:tcPr>
-            <w:tcW w:w="1530" w:type="dxa"/>
+            <w:tcW w:w="1440" w:type="dxa"/>
             <w:tcBorders>
               <w:top w:val="single" w:sz="8" w:space="0" w:color="A3A3A3"/>
               <w:left w:val="single" w:sz="8" w:space="0" w:color="A3A3A3"/>
@@ -14925,7 +14976,7 @@
       <w:tr>
         <w:tc>
           <w:tcPr>
-            <w:tcW w:w="450" w:type="dxa"/>
+            <w:tcW w:w="540" w:type="dxa"/>
             <w:tcBorders>
               <w:top w:val="single" w:sz="8" w:space="0" w:color="A3A3A3"/>
               <w:left w:val="single" w:sz="8" w:space="0" w:color="A3A3A3"/>
@@ -14956,7 +15007,7 @@
         </w:tc>
         <w:tc>
           <w:tcPr>
-            <w:tcW w:w="1530" w:type="dxa"/>
+            <w:tcW w:w="1440" w:type="dxa"/>
             <w:tcBorders>
               <w:top w:val="single" w:sz="8" w:space="0" w:color="A3A3A3"/>
               <w:left w:val="single" w:sz="8" w:space="0" w:color="A3A3A3"/>
@@ -15127,7 +15178,7 @@
       <w:tr>
         <w:tc>
           <w:tcPr>
-            <w:tcW w:w="450" w:type="dxa"/>
+            <w:tcW w:w="540" w:type="dxa"/>
             <w:tcBorders>
               <w:top w:val="single" w:sz="8" w:space="0" w:color="A3A3A3"/>
               <w:left w:val="single" w:sz="8" w:space="0" w:color="A3A3A3"/>
@@ -15158,7 +15209,7 @@
         </w:tc>
         <w:tc>
           <w:tcPr>
-            <w:tcW w:w="1530" w:type="dxa"/>
+            <w:tcW w:w="1440" w:type="dxa"/>
             <w:tcBorders>
               <w:top w:val="single" w:sz="8" w:space="0" w:color="A3A3A3"/>
               <w:left w:val="single" w:sz="8" w:space="0" w:color="A3A3A3"/>
@@ -15452,7 +15503,7 @@
                 <w:rFonts w:ascii="Calibri" w:eastAsia="Times New Roman" w:hAnsi="Calibri" w:cs="Times New Roman"/>
               </w:rPr>
             </w:pPr>
-            <w:bookmarkStart w:id="27" w:name="Apr2019"/>
+            <w:bookmarkStart w:id="26" w:name="Apr2019"/>
             <w:r>
               <w:rPr>
                 <w:rFonts w:ascii="Calibri" w:eastAsia="Times New Roman" w:hAnsi="Calibri" w:cs="Times New Roman"/>
@@ -15460,14 +15511,14 @@
               <w:lastRenderedPageBreak/>
               <w:t>Apr-2019</w:t>
             </w:r>
-            <w:bookmarkEnd w:id="27"/>
+            <w:bookmarkEnd w:id="26"/>
           </w:p>
         </w:tc>
       </w:tr>
       <w:tr>
         <w:tc>
           <w:tcPr>
-            <w:tcW w:w="450" w:type="dxa"/>
+            <w:tcW w:w="540" w:type="dxa"/>
             <w:tcBorders>
               <w:top w:val="single" w:sz="8" w:space="0" w:color="A3A3A3"/>
               <w:left w:val="single" w:sz="8" w:space="0" w:color="A3A3A3"/>
@@ -15498,7 +15549,7 @@
         </w:tc>
         <w:tc>
           <w:tcPr>
-            <w:tcW w:w="1530" w:type="dxa"/>
+            <w:tcW w:w="1440" w:type="dxa"/>
             <w:tcBorders>
               <w:top w:val="single" w:sz="8" w:space="0" w:color="A3A3A3"/>
               <w:left w:val="single" w:sz="8" w:space="0" w:color="A3A3A3"/>
@@ -15634,7 +15685,7 @@
       <w:tr>
         <w:tc>
           <w:tcPr>
-            <w:tcW w:w="450" w:type="dxa"/>
+            <w:tcW w:w="540" w:type="dxa"/>
             <w:tcBorders>
               <w:top w:val="single" w:sz="8" w:space="0" w:color="A3A3A3"/>
               <w:left w:val="single" w:sz="8" w:space="0" w:color="A3A3A3"/>
@@ -15665,7 +15716,7 @@
         </w:tc>
         <w:tc>
           <w:tcPr>
-            <w:tcW w:w="1530" w:type="dxa"/>
+            <w:tcW w:w="1440" w:type="dxa"/>
             <w:tcBorders>
               <w:top w:val="single" w:sz="8" w:space="0" w:color="A3A3A3"/>
               <w:left w:val="single" w:sz="8" w:space="0" w:color="A3A3A3"/>
@@ -15723,7 +15774,14 @@
               <w:rPr>
                 <w:rFonts w:ascii="Calibri" w:eastAsia="Times New Roman" w:hAnsi="Calibri" w:cs="Times New Roman"/>
               </w:rPr>
-              <w:t>Can be used like R for data mashup and visuals without needing to enable preview</w:t>
+              <w:t xml:space="preserve">Can be used like R for data mashup and visuals without </w:t>
+            </w:r>
+            <w:r>
+              <w:rPr>
+                <w:rFonts w:ascii="Calibri" w:eastAsia="Times New Roman" w:hAnsi="Calibri" w:cs="Times New Roman"/>
+              </w:rPr>
+              <w:lastRenderedPageBreak/>
+              <w:t>needing to enable preview</w:t>
             </w:r>
           </w:p>
         </w:tc>
@@ -15789,39 +15847,38 @@
       <w:tr>
         <w:tc>
           <w:tcPr>
-            <w:tcW w:w="450" w:type="dxa"/>
-            <w:tcBorders>
-              <w:top w:val="single" w:sz="8" w:space="0" w:color="A3A3A3"/>
-              <w:left w:val="single" w:sz="8" w:space="0" w:color="A3A3A3"/>
-              <w:bottom w:val="single" w:sz="8" w:space="0" w:color="A3A3A3"/>
-              <w:right w:val="single" w:sz="8" w:space="0" w:color="A3A3A3"/>
-            </w:tcBorders>
-            <w:tcMar>
-              <w:top w:w="80" w:type="dxa"/>
-              <w:left w:w="80" w:type="dxa"/>
-              <w:bottom w:w="80" w:type="dxa"/>
-              <w:right w:w="80" w:type="dxa"/>
-            </w:tcMar>
-          </w:tcPr>
-          <w:p>
-            <w:pPr>
-              <w:spacing w:after="0" w:line="240" w:lineRule="auto"/>
-              <w:rPr>
-                <w:rFonts w:ascii="Calibri" w:eastAsia="Times New Roman" w:hAnsi="Calibri" w:cs="Times New Roman"/>
-              </w:rPr>
-            </w:pPr>
-            <w:r>
-              <w:rPr>
-                <w:rFonts w:ascii="Calibri" w:eastAsia="Times New Roman" w:hAnsi="Calibri" w:cs="Times New Roman"/>
-              </w:rPr>
-              <w:lastRenderedPageBreak/>
+            <w:tcW w:w="540" w:type="dxa"/>
+            <w:tcBorders>
+              <w:top w:val="single" w:sz="8" w:space="0" w:color="A3A3A3"/>
+              <w:left w:val="single" w:sz="8" w:space="0" w:color="A3A3A3"/>
+              <w:bottom w:val="single" w:sz="8" w:space="0" w:color="A3A3A3"/>
+              <w:right w:val="single" w:sz="8" w:space="0" w:color="A3A3A3"/>
+            </w:tcBorders>
+            <w:tcMar>
+              <w:top w:w="80" w:type="dxa"/>
+              <w:left w:w="80" w:type="dxa"/>
+              <w:bottom w:w="80" w:type="dxa"/>
+              <w:right w:w="80" w:type="dxa"/>
+            </w:tcMar>
+          </w:tcPr>
+          <w:p>
+            <w:pPr>
+              <w:spacing w:after="0" w:line="240" w:lineRule="auto"/>
+              <w:rPr>
+                <w:rFonts w:ascii="Calibri" w:eastAsia="Times New Roman" w:hAnsi="Calibri" w:cs="Times New Roman"/>
+              </w:rPr>
+            </w:pPr>
+            <w:r>
+              <w:rPr>
+                <w:rFonts w:ascii="Calibri" w:eastAsia="Times New Roman" w:hAnsi="Calibri" w:cs="Times New Roman"/>
+              </w:rPr>
               <w:t>64</w:t>
             </w:r>
           </w:p>
         </w:tc>
         <w:tc>
           <w:tcPr>
-            <w:tcW w:w="1530" w:type="dxa"/>
+            <w:tcW w:w="1440" w:type="dxa"/>
             <w:tcBorders>
               <w:top w:val="single" w:sz="8" w:space="0" w:color="A3A3A3"/>
               <w:left w:val="single" w:sz="8" w:space="0" w:color="A3A3A3"/>
@@ -15966,7 +16023,7 @@
       <w:tr>
         <w:tc>
           <w:tcPr>
-            <w:tcW w:w="450" w:type="dxa"/>
+            <w:tcW w:w="540" w:type="dxa"/>
             <w:tcBorders>
               <w:top w:val="single" w:sz="8" w:space="0" w:color="A3A3A3"/>
               <w:left w:val="single" w:sz="8" w:space="0" w:color="A3A3A3"/>
@@ -15997,7 +16054,7 @@
         </w:tc>
         <w:tc>
           <w:tcPr>
-            <w:tcW w:w="1530" w:type="dxa"/>
+            <w:tcW w:w="1440" w:type="dxa"/>
             <w:tcBorders>
               <w:top w:val="single" w:sz="8" w:space="0" w:color="A3A3A3"/>
               <w:left w:val="single" w:sz="8" w:space="0" w:color="A3A3A3"/>
@@ -16128,28 +16185,28 @@
       <w:tr>
         <w:tc>
           <w:tcPr>
-            <w:tcW w:w="450" w:type="dxa"/>
-            <w:tcBorders>
-              <w:top w:val="single" w:sz="8" w:space="0" w:color="A3A3A3"/>
-              <w:left w:val="single" w:sz="8" w:space="0" w:color="A3A3A3"/>
-              <w:bottom w:val="single" w:sz="8" w:space="0" w:color="A3A3A3"/>
-              <w:right w:val="single" w:sz="8" w:space="0" w:color="A3A3A3"/>
-            </w:tcBorders>
-            <w:tcMar>
-              <w:top w:w="80" w:type="dxa"/>
-              <w:left w:w="80" w:type="dxa"/>
-              <w:bottom w:w="80" w:type="dxa"/>
-              <w:right w:w="80" w:type="dxa"/>
-            </w:tcMar>
-          </w:tcPr>
-          <w:p>
-            <w:pPr>
-              <w:spacing w:after="0" w:line="240" w:lineRule="auto"/>
-              <w:rPr>
-                <w:rFonts w:ascii="Calibri" w:eastAsia="Times New Roman" w:hAnsi="Calibri" w:cs="Times New Roman"/>
-              </w:rPr>
-            </w:pPr>
-            <w:bookmarkStart w:id="28" w:name="May2019" w:colFirst="4" w:colLast="4"/>
+            <w:tcW w:w="540" w:type="dxa"/>
+            <w:tcBorders>
+              <w:top w:val="single" w:sz="8" w:space="0" w:color="A3A3A3"/>
+              <w:left w:val="single" w:sz="8" w:space="0" w:color="A3A3A3"/>
+              <w:bottom w:val="single" w:sz="8" w:space="0" w:color="A3A3A3"/>
+              <w:right w:val="single" w:sz="8" w:space="0" w:color="A3A3A3"/>
+            </w:tcBorders>
+            <w:tcMar>
+              <w:top w:w="80" w:type="dxa"/>
+              <w:left w:w="80" w:type="dxa"/>
+              <w:bottom w:w="80" w:type="dxa"/>
+              <w:right w:w="80" w:type="dxa"/>
+            </w:tcMar>
+          </w:tcPr>
+          <w:p>
+            <w:pPr>
+              <w:spacing w:after="0" w:line="240" w:lineRule="auto"/>
+              <w:rPr>
+                <w:rFonts w:ascii="Calibri" w:eastAsia="Times New Roman" w:hAnsi="Calibri" w:cs="Times New Roman"/>
+              </w:rPr>
+            </w:pPr>
+            <w:bookmarkStart w:id="27" w:name="May2019" w:colFirst="4" w:colLast="4"/>
             <w:r>
               <w:rPr>
                 <w:rFonts w:ascii="Calibri" w:eastAsia="Times New Roman" w:hAnsi="Calibri" w:cs="Times New Roman"/>
@@ -16160,7 +16217,7 @@
         </w:tc>
         <w:tc>
           <w:tcPr>
-            <w:tcW w:w="1530" w:type="dxa"/>
+            <w:tcW w:w="1440" w:type="dxa"/>
             <w:tcBorders>
               <w:top w:val="single" w:sz="8" w:space="0" w:color="A3A3A3"/>
               <w:left w:val="single" w:sz="8" w:space="0" w:color="A3A3A3"/>
@@ -16388,11 +16445,11 @@
           </w:p>
         </w:tc>
       </w:tr>
-      <w:bookmarkEnd w:id="28"/>
+      <w:bookmarkEnd w:id="27"/>
       <w:tr>
         <w:tc>
           <w:tcPr>
-            <w:tcW w:w="450" w:type="dxa"/>
+            <w:tcW w:w="540" w:type="dxa"/>
             <w:tcBorders>
               <w:top w:val="single" w:sz="8" w:space="0" w:color="A3A3A3"/>
               <w:left w:val="single" w:sz="8" w:space="0" w:color="A3A3A3"/>
@@ -16423,7 +16480,7 @@
         </w:tc>
         <w:tc>
           <w:tcPr>
-            <w:tcW w:w="1530" w:type="dxa"/>
+            <w:tcW w:w="1440" w:type="dxa"/>
             <w:tcBorders>
               <w:top w:val="single" w:sz="8" w:space="0" w:color="A3A3A3"/>
               <w:left w:val="single" w:sz="8" w:space="0" w:color="A3A3A3"/>
@@ -16591,7 +16648,7 @@
       <w:tr>
         <w:tc>
           <w:tcPr>
-            <w:tcW w:w="450" w:type="dxa"/>
+            <w:tcW w:w="540" w:type="dxa"/>
             <w:tcBorders>
               <w:top w:val="single" w:sz="8" w:space="0" w:color="A3A3A3"/>
               <w:left w:val="single" w:sz="8" w:space="0" w:color="A3A3A3"/>
@@ -16622,7 +16679,7 @@
         </w:tc>
         <w:tc>
           <w:tcPr>
-            <w:tcW w:w="1530" w:type="dxa"/>
+            <w:tcW w:w="1440" w:type="dxa"/>
             <w:tcBorders>
               <w:top w:val="single" w:sz="8" w:space="0" w:color="A3A3A3"/>
               <w:left w:val="single" w:sz="8" w:space="0" w:color="A3A3A3"/>
@@ -16742,38 +16799,39 @@
       <w:tr>
         <w:tc>
           <w:tcPr>
-            <w:tcW w:w="450" w:type="dxa"/>
-            <w:tcBorders>
-              <w:top w:val="single" w:sz="8" w:space="0" w:color="A3A3A3"/>
-              <w:left w:val="single" w:sz="8" w:space="0" w:color="A3A3A3"/>
-              <w:bottom w:val="single" w:sz="8" w:space="0" w:color="A3A3A3"/>
-              <w:right w:val="single" w:sz="8" w:space="0" w:color="A3A3A3"/>
-            </w:tcBorders>
-            <w:tcMar>
-              <w:top w:w="80" w:type="dxa"/>
-              <w:left w:w="80" w:type="dxa"/>
-              <w:bottom w:w="80" w:type="dxa"/>
-              <w:right w:w="80" w:type="dxa"/>
-            </w:tcMar>
-          </w:tcPr>
-          <w:p>
-            <w:pPr>
-              <w:spacing w:after="0" w:line="240" w:lineRule="auto"/>
-              <w:rPr>
-                <w:rFonts w:ascii="Calibri" w:eastAsia="Times New Roman" w:hAnsi="Calibri" w:cs="Times New Roman"/>
-              </w:rPr>
-            </w:pPr>
-            <w:r>
-              <w:rPr>
-                <w:rFonts w:ascii="Calibri" w:eastAsia="Times New Roman" w:hAnsi="Calibri" w:cs="Times New Roman"/>
-              </w:rPr>
+            <w:tcW w:w="540" w:type="dxa"/>
+            <w:tcBorders>
+              <w:top w:val="single" w:sz="8" w:space="0" w:color="A3A3A3"/>
+              <w:left w:val="single" w:sz="8" w:space="0" w:color="A3A3A3"/>
+              <w:bottom w:val="single" w:sz="8" w:space="0" w:color="A3A3A3"/>
+              <w:right w:val="single" w:sz="8" w:space="0" w:color="A3A3A3"/>
+            </w:tcBorders>
+            <w:tcMar>
+              <w:top w:w="80" w:type="dxa"/>
+              <w:left w:w="80" w:type="dxa"/>
+              <w:bottom w:w="80" w:type="dxa"/>
+              <w:right w:w="80" w:type="dxa"/>
+            </w:tcMar>
+          </w:tcPr>
+          <w:p>
+            <w:pPr>
+              <w:spacing w:after="0" w:line="240" w:lineRule="auto"/>
+              <w:rPr>
+                <w:rFonts w:ascii="Calibri" w:eastAsia="Times New Roman" w:hAnsi="Calibri" w:cs="Times New Roman"/>
+              </w:rPr>
+            </w:pPr>
+            <w:r>
+              <w:rPr>
+                <w:rFonts w:ascii="Calibri" w:eastAsia="Times New Roman" w:hAnsi="Calibri" w:cs="Times New Roman"/>
+              </w:rPr>
+              <w:lastRenderedPageBreak/>
               <w:t>69</w:t>
             </w:r>
           </w:p>
         </w:tc>
         <w:tc>
           <w:tcPr>
-            <w:tcW w:w="1530" w:type="dxa"/>
+            <w:tcW w:w="1440" w:type="dxa"/>
             <w:tcBorders>
               <w:top w:val="single" w:sz="8" w:space="0" w:color="A3A3A3"/>
               <w:left w:val="single" w:sz="8" w:space="0" w:color="A3A3A3"/>
@@ -16829,14 +16887,7 @@
               <w:rPr>
                 <w:rFonts w:ascii="Calibri" w:eastAsia="Times New Roman" w:hAnsi="Calibri" w:cs="Times New Roman"/>
               </w:rPr>
-              <w:t xml:space="preserve">New == is similar to existing = operator except it performs strict </w:t>
-            </w:r>
-            <w:r>
-              <w:rPr>
-                <w:rFonts w:ascii="Calibri" w:eastAsia="Times New Roman" w:hAnsi="Calibri" w:cs="Times New Roman"/>
-              </w:rPr>
-              <w:lastRenderedPageBreak/>
-              <w:t>comparison to BLANK values</w:t>
+              <w:t>New == is similar to existing = operator except it performs strict comparison to BLANK values</w:t>
             </w:r>
           </w:p>
         </w:tc>
@@ -16867,7 +16918,6 @@
               <w:rPr>
                 <w:noProof/>
               </w:rPr>
-              <w:lastRenderedPageBreak/>
               <w:t>In DAX:</w:t>
             </w:r>
           </w:p>
@@ -16955,42 +17005,42 @@
                 <w:rFonts w:ascii="Calibri" w:eastAsia="Times New Roman" w:hAnsi="Calibri" w:cs="Times New Roman"/>
               </w:rPr>
             </w:pPr>
-            <w:bookmarkStart w:id="29" w:name="Jun2019"/>
+            <w:bookmarkStart w:id="28" w:name="Jun2019"/>
             <w:r>
               <w:rPr>
                 <w:rFonts w:ascii="Calibri" w:eastAsia="Times New Roman" w:hAnsi="Calibri" w:cs="Times New Roman"/>
               </w:rPr>
               <w:t>Jun-2019</w:t>
             </w:r>
-            <w:bookmarkEnd w:id="29"/>
+            <w:bookmarkEnd w:id="28"/>
           </w:p>
         </w:tc>
       </w:tr>
       <w:tr>
         <w:tc>
           <w:tcPr>
-            <w:tcW w:w="450" w:type="dxa"/>
-            <w:tcBorders>
-              <w:top w:val="single" w:sz="8" w:space="0" w:color="A3A3A3"/>
-              <w:left w:val="single" w:sz="8" w:space="0" w:color="A3A3A3"/>
-              <w:bottom w:val="single" w:sz="8" w:space="0" w:color="A3A3A3"/>
-              <w:right w:val="single" w:sz="8" w:space="0" w:color="A3A3A3"/>
-            </w:tcBorders>
-            <w:tcMar>
-              <w:top w:w="80" w:type="dxa"/>
-              <w:left w:w="80" w:type="dxa"/>
-              <w:bottom w:w="80" w:type="dxa"/>
-              <w:right w:w="80" w:type="dxa"/>
-            </w:tcMar>
-          </w:tcPr>
-          <w:p>
-            <w:pPr>
-              <w:spacing w:after="0" w:line="240" w:lineRule="auto"/>
-              <w:rPr>
-                <w:rFonts w:ascii="Calibri" w:eastAsia="Times New Roman" w:hAnsi="Calibri" w:cs="Times New Roman"/>
-              </w:rPr>
-            </w:pPr>
-            <w:bookmarkStart w:id="30" w:name="Jul2019" w:colFirst="4" w:colLast="4"/>
+            <w:tcW w:w="540" w:type="dxa"/>
+            <w:tcBorders>
+              <w:top w:val="single" w:sz="8" w:space="0" w:color="A3A3A3"/>
+              <w:left w:val="single" w:sz="8" w:space="0" w:color="A3A3A3"/>
+              <w:bottom w:val="single" w:sz="8" w:space="0" w:color="A3A3A3"/>
+              <w:right w:val="single" w:sz="8" w:space="0" w:color="A3A3A3"/>
+            </w:tcBorders>
+            <w:tcMar>
+              <w:top w:w="80" w:type="dxa"/>
+              <w:left w:w="80" w:type="dxa"/>
+              <w:bottom w:w="80" w:type="dxa"/>
+              <w:right w:w="80" w:type="dxa"/>
+            </w:tcMar>
+          </w:tcPr>
+          <w:p>
+            <w:pPr>
+              <w:spacing w:after="0" w:line="240" w:lineRule="auto"/>
+              <w:rPr>
+                <w:rFonts w:ascii="Calibri" w:eastAsia="Times New Roman" w:hAnsi="Calibri" w:cs="Times New Roman"/>
+              </w:rPr>
+            </w:pPr>
+            <w:bookmarkStart w:id="29" w:name="Jul2019" w:colFirst="4" w:colLast="4"/>
             <w:r>
               <w:rPr>
                 <w:rFonts w:ascii="Calibri" w:eastAsia="Times New Roman" w:hAnsi="Calibri" w:cs="Times New Roman"/>
@@ -17001,7 +17051,7 @@
         </w:tc>
         <w:tc>
           <w:tcPr>
-            <w:tcW w:w="1530" w:type="dxa"/>
+            <w:tcW w:w="1440" w:type="dxa"/>
             <w:tcBorders>
               <w:top w:val="single" w:sz="8" w:space="0" w:color="A3A3A3"/>
               <w:left w:val="single" w:sz="8" w:space="0" w:color="A3A3A3"/>
@@ -17148,11 +17198,11 @@
           </w:p>
         </w:tc>
       </w:tr>
-      <w:bookmarkEnd w:id="30"/>
+      <w:bookmarkEnd w:id="29"/>
       <w:tr>
         <w:tc>
           <w:tcPr>
-            <w:tcW w:w="450" w:type="dxa"/>
+            <w:tcW w:w="540" w:type="dxa"/>
             <w:tcBorders>
               <w:top w:val="single" w:sz="8" w:space="0" w:color="A3A3A3"/>
               <w:left w:val="single" w:sz="8" w:space="0" w:color="A3A3A3"/>
@@ -17183,7 +17233,7 @@
         </w:tc>
         <w:tc>
           <w:tcPr>
-            <w:tcW w:w="1530" w:type="dxa"/>
+            <w:tcW w:w="1440" w:type="dxa"/>
             <w:tcBorders>
               <w:top w:val="single" w:sz="8" w:space="0" w:color="A3A3A3"/>
               <w:left w:val="single" w:sz="8" w:space="0" w:color="A3A3A3"/>
@@ -17345,7 +17395,7 @@
       <w:tr>
         <w:tc>
           <w:tcPr>
-            <w:tcW w:w="450" w:type="dxa"/>
+            <w:tcW w:w="540" w:type="dxa"/>
             <w:tcBorders>
               <w:top w:val="single" w:sz="8" w:space="0" w:color="A3A3A3"/>
               <w:left w:val="single" w:sz="8" w:space="0" w:color="A3A3A3"/>
@@ -17376,7 +17426,7 @@
         </w:tc>
         <w:tc>
           <w:tcPr>
-            <w:tcW w:w="1530" w:type="dxa"/>
+            <w:tcW w:w="1440" w:type="dxa"/>
             <w:tcBorders>
               <w:top w:val="single" w:sz="8" w:space="0" w:color="A3A3A3"/>
               <w:left w:val="single" w:sz="8" w:space="0" w:color="A3A3A3"/>
@@ -17528,21 +17578,21 @@
                 <w:rFonts w:ascii="Calibri" w:eastAsia="Times New Roman" w:hAnsi="Calibri" w:cs="Times New Roman"/>
               </w:rPr>
             </w:pPr>
-            <w:bookmarkStart w:id="31" w:name="Aug2019"/>
+            <w:bookmarkStart w:id="30" w:name="Aug2019"/>
             <w:r>
               <w:rPr>
                 <w:rFonts w:ascii="Calibri" w:eastAsia="Times New Roman" w:hAnsi="Calibri" w:cs="Times New Roman"/>
               </w:rPr>
               <w:t>Aug-2019</w:t>
             </w:r>
-            <w:bookmarkEnd w:id="31"/>
+            <w:bookmarkEnd w:id="30"/>
           </w:p>
         </w:tc>
       </w:tr>
       <w:tr>
         <w:tc>
           <w:tcPr>
-            <w:tcW w:w="450" w:type="dxa"/>
+            <w:tcW w:w="540" w:type="dxa"/>
             <w:tcBorders>
               <w:top w:val="single" w:sz="8" w:space="0" w:color="A3A3A3"/>
               <w:left w:val="single" w:sz="8" w:space="0" w:color="A3A3A3"/>
@@ -17573,7 +17623,7 @@
         </w:tc>
         <w:tc>
           <w:tcPr>
-            <w:tcW w:w="1530" w:type="dxa"/>
+            <w:tcW w:w="1440" w:type="dxa"/>
             <w:tcBorders>
               <w:top w:val="single" w:sz="8" w:space="0" w:color="A3A3A3"/>
               <w:left w:val="single" w:sz="8" w:space="0" w:color="A3A3A3"/>
@@ -17700,21 +17750,21 @@
                 <w:rFonts w:ascii="Calibri" w:eastAsia="Times New Roman" w:hAnsi="Calibri" w:cs="Times New Roman"/>
               </w:rPr>
             </w:pPr>
-            <w:bookmarkStart w:id="32" w:name="Sep2019"/>
+            <w:bookmarkStart w:id="31" w:name="Sep2019"/>
             <w:r>
               <w:rPr>
                 <w:rFonts w:ascii="Calibri" w:eastAsia="Times New Roman" w:hAnsi="Calibri" w:cs="Times New Roman"/>
               </w:rPr>
               <w:t>Sep-2019</w:t>
             </w:r>
-            <w:bookmarkEnd w:id="32"/>
+            <w:bookmarkEnd w:id="31"/>
           </w:p>
         </w:tc>
       </w:tr>
       <w:tr>
         <w:tc>
           <w:tcPr>
-            <w:tcW w:w="450" w:type="dxa"/>
+            <w:tcW w:w="540" w:type="dxa"/>
             <w:tcBorders>
               <w:top w:val="single" w:sz="8" w:space="0" w:color="A3A3A3"/>
               <w:left w:val="single" w:sz="8" w:space="0" w:color="A3A3A3"/>
@@ -17745,7 +17795,7 @@
         </w:tc>
         <w:tc>
           <w:tcPr>
-            <w:tcW w:w="1530" w:type="dxa"/>
+            <w:tcW w:w="1440" w:type="dxa"/>
             <w:tcBorders>
               <w:top w:val="single" w:sz="8" w:space="0" w:color="A3A3A3"/>
               <w:left w:val="single" w:sz="8" w:space="0" w:color="A3A3A3"/>
@@ -17914,38 +17964,39 @@
       <w:tr>
         <w:tc>
           <w:tcPr>
-            <w:tcW w:w="450" w:type="dxa"/>
-            <w:tcBorders>
-              <w:top w:val="single" w:sz="8" w:space="0" w:color="A3A3A3"/>
-              <w:left w:val="single" w:sz="8" w:space="0" w:color="A3A3A3"/>
-              <w:bottom w:val="single" w:sz="8" w:space="0" w:color="A3A3A3"/>
-              <w:right w:val="single" w:sz="8" w:space="0" w:color="A3A3A3"/>
-            </w:tcBorders>
-            <w:tcMar>
-              <w:top w:w="80" w:type="dxa"/>
-              <w:left w:w="80" w:type="dxa"/>
-              <w:bottom w:w="80" w:type="dxa"/>
-              <w:right w:w="80" w:type="dxa"/>
-            </w:tcMar>
-          </w:tcPr>
-          <w:p>
-            <w:pPr>
-              <w:spacing w:after="0" w:line="240" w:lineRule="auto"/>
-              <w:rPr>
-                <w:rFonts w:ascii="Calibri" w:eastAsia="Times New Roman" w:hAnsi="Calibri" w:cs="Times New Roman"/>
-              </w:rPr>
-            </w:pPr>
-            <w:r>
-              <w:rPr>
-                <w:rFonts w:ascii="Calibri" w:eastAsia="Times New Roman" w:hAnsi="Calibri" w:cs="Times New Roman"/>
-              </w:rPr>
+            <w:tcW w:w="540" w:type="dxa"/>
+            <w:tcBorders>
+              <w:top w:val="single" w:sz="8" w:space="0" w:color="A3A3A3"/>
+              <w:left w:val="single" w:sz="8" w:space="0" w:color="A3A3A3"/>
+              <w:bottom w:val="single" w:sz="8" w:space="0" w:color="A3A3A3"/>
+              <w:right w:val="single" w:sz="8" w:space="0" w:color="A3A3A3"/>
+            </w:tcBorders>
+            <w:tcMar>
+              <w:top w:w="80" w:type="dxa"/>
+              <w:left w:w="80" w:type="dxa"/>
+              <w:bottom w:w="80" w:type="dxa"/>
+              <w:right w:w="80" w:type="dxa"/>
+            </w:tcMar>
+          </w:tcPr>
+          <w:p>
+            <w:pPr>
+              <w:spacing w:after="0" w:line="240" w:lineRule="auto"/>
+              <w:rPr>
+                <w:rFonts w:ascii="Calibri" w:eastAsia="Times New Roman" w:hAnsi="Calibri" w:cs="Times New Roman"/>
+              </w:rPr>
+            </w:pPr>
+            <w:r>
+              <w:rPr>
+                <w:rFonts w:ascii="Calibri" w:eastAsia="Times New Roman" w:hAnsi="Calibri" w:cs="Times New Roman"/>
+              </w:rPr>
+              <w:lastRenderedPageBreak/>
               <w:t>75</w:t>
             </w:r>
           </w:p>
         </w:tc>
         <w:tc>
           <w:tcPr>
-            <w:tcW w:w="1530" w:type="dxa"/>
+            <w:tcW w:w="1440" w:type="dxa"/>
             <w:tcBorders>
               <w:top w:val="single" w:sz="8" w:space="0" w:color="A3A3A3"/>
               <w:left w:val="single" w:sz="8" w:space="0" w:color="A3A3A3"/>
@@ -18006,14 +18057,7 @@
               <w:rPr>
                 <w:rFonts w:ascii="Calibri" w:eastAsia="Times New Roman" w:hAnsi="Calibri" w:cs="Times New Roman"/>
               </w:rPr>
-              <w:t xml:space="preserve">Text has been added to a tooltip to let user know </w:t>
-            </w:r>
-            <w:r>
-              <w:rPr>
-                <w:rFonts w:ascii="Calibri" w:eastAsia="Times New Roman" w:hAnsi="Calibri" w:cs="Times New Roman"/>
-              </w:rPr>
-              <w:lastRenderedPageBreak/>
-              <w:t>that drill through is enabled</w:t>
+              <w:t>Text has been added to a tooltip to let user know that drill through is enabled</w:t>
             </w:r>
           </w:p>
         </w:tc>
@@ -18077,7 +18121,7 @@
       <w:tr>
         <w:tc>
           <w:tcPr>
-            <w:tcW w:w="450" w:type="dxa"/>
+            <w:tcW w:w="540" w:type="dxa"/>
             <w:tcBorders>
               <w:top w:val="single" w:sz="8" w:space="0" w:color="A3A3A3"/>
               <w:left w:val="single" w:sz="8" w:space="0" w:color="A3A3A3"/>
@@ -18108,7 +18152,7 @@
         </w:tc>
         <w:tc>
           <w:tcPr>
-            <w:tcW w:w="1530" w:type="dxa"/>
+            <w:tcW w:w="1440" w:type="dxa"/>
             <w:tcBorders>
               <w:top w:val="single" w:sz="8" w:space="0" w:color="A3A3A3"/>
               <w:left w:val="single" w:sz="8" w:space="0" w:color="A3A3A3"/>
@@ -18272,7 +18316,7 @@
       <w:tr>
         <w:tc>
           <w:tcPr>
-            <w:tcW w:w="450" w:type="dxa"/>
+            <w:tcW w:w="540" w:type="dxa"/>
             <w:tcBorders>
               <w:top w:val="single" w:sz="8" w:space="0" w:color="A3A3A3"/>
               <w:left w:val="single" w:sz="8" w:space="0" w:color="A3A3A3"/>
@@ -18303,7 +18347,7 @@
         </w:tc>
         <w:tc>
           <w:tcPr>
-            <w:tcW w:w="1530" w:type="dxa"/>
+            <w:tcW w:w="1440" w:type="dxa"/>
             <w:tcBorders>
               <w:top w:val="single" w:sz="8" w:space="0" w:color="A3A3A3"/>
               <w:left w:val="single" w:sz="8" w:space="0" w:color="A3A3A3"/>
@@ -18479,21 +18523,21 @@
                 <w:rFonts w:ascii="Calibri" w:eastAsia="Times New Roman" w:hAnsi="Calibri" w:cs="Times New Roman"/>
               </w:rPr>
             </w:pPr>
-            <w:bookmarkStart w:id="33" w:name="Oct2019"/>
+            <w:bookmarkStart w:id="32" w:name="Oct2019"/>
             <w:r>
               <w:rPr>
                 <w:rFonts w:ascii="Calibri" w:eastAsia="Times New Roman" w:hAnsi="Calibri" w:cs="Times New Roman"/>
               </w:rPr>
               <w:t>Oct-2019</w:t>
             </w:r>
-            <w:bookmarkEnd w:id="33"/>
+            <w:bookmarkEnd w:id="32"/>
           </w:p>
         </w:tc>
       </w:tr>
       <w:tr>
         <w:tc>
           <w:tcPr>
-            <w:tcW w:w="450" w:type="dxa"/>
+            <w:tcW w:w="540" w:type="dxa"/>
             <w:tcBorders>
               <w:top w:val="single" w:sz="8" w:space="0" w:color="A3A3A3"/>
               <w:left w:val="single" w:sz="8" w:space="0" w:color="A3A3A3"/>
@@ -18524,7 +18568,7 @@
         </w:tc>
         <w:tc>
           <w:tcPr>
-            <w:tcW w:w="1530" w:type="dxa"/>
+            <w:tcW w:w="1440" w:type="dxa"/>
             <w:tcBorders>
               <w:top w:val="single" w:sz="8" w:space="0" w:color="A3A3A3"/>
               <w:left w:val="single" w:sz="8" w:space="0" w:color="A3A3A3"/>
@@ -18655,7 +18699,7 @@
       <w:tr>
         <w:tc>
           <w:tcPr>
-            <w:tcW w:w="450" w:type="dxa"/>
+            <w:tcW w:w="540" w:type="dxa"/>
             <w:tcBorders>
               <w:top w:val="single" w:sz="8" w:space="0" w:color="A3A3A3"/>
               <w:left w:val="single" w:sz="8" w:space="0" w:color="A3A3A3"/>
@@ -18686,7 +18730,7 @@
         </w:tc>
         <w:tc>
           <w:tcPr>
-            <w:tcW w:w="1530" w:type="dxa"/>
+            <w:tcW w:w="1440" w:type="dxa"/>
             <w:tcBorders>
               <w:top w:val="single" w:sz="8" w:space="0" w:color="A3A3A3"/>
               <w:left w:val="single" w:sz="8" w:space="0" w:color="A3A3A3"/>
@@ -18876,7 +18920,7 @@
       <w:tr>
         <w:tc>
           <w:tcPr>
-            <w:tcW w:w="450" w:type="dxa"/>
+            <w:tcW w:w="540" w:type="dxa"/>
             <w:tcBorders>
               <w:top w:val="single" w:sz="8" w:space="0" w:color="A3A3A3"/>
               <w:left w:val="single" w:sz="8" w:space="0" w:color="A3A3A3"/>
@@ -18907,7 +18951,7 @@
         </w:tc>
         <w:tc>
           <w:tcPr>
-            <w:tcW w:w="1530" w:type="dxa"/>
+            <w:tcW w:w="1440" w:type="dxa"/>
             <w:tcBorders>
               <w:top w:val="single" w:sz="8" w:space="0" w:color="A3A3A3"/>
               <w:left w:val="single" w:sz="8" w:space="0" w:color="A3A3A3"/>
@@ -18968,7 +19012,14 @@
               <w:rPr>
                 <w:rFonts w:ascii="Calibri" w:eastAsia="Times New Roman" w:hAnsi="Calibri" w:cs="Times New Roman"/>
               </w:rPr>
-              <w:t>See how people are using the Q&amp;A visual and improve results they’re getting</w:t>
+              <w:t xml:space="preserve">See how people are using the Q&amp;A </w:t>
+            </w:r>
+            <w:r>
+              <w:rPr>
+                <w:rFonts w:ascii="Calibri" w:eastAsia="Times New Roman" w:hAnsi="Calibri" w:cs="Times New Roman"/>
+              </w:rPr>
+              <w:lastRenderedPageBreak/>
+              <w:t>visual and improve results they’re getting</w:t>
             </w:r>
           </w:p>
           <w:p>
@@ -18987,7 +19038,6 @@
               <w:rPr>
                 <w:rFonts w:ascii="Calibri" w:eastAsia="Times New Roman" w:hAnsi="Calibri" w:cs="Times New Roman"/>
               </w:rPr>
-              <w:lastRenderedPageBreak/>
               <w:t>Teach Q&amp;A to understand questions and terms people might use</w:t>
             </w:r>
           </w:p>
@@ -19071,7 +19121,7 @@
       <w:tr>
         <w:tc>
           <w:tcPr>
-            <w:tcW w:w="450" w:type="dxa"/>
+            <w:tcW w:w="540" w:type="dxa"/>
             <w:tcBorders>
               <w:top w:val="single" w:sz="8" w:space="0" w:color="A3A3A3"/>
               <w:left w:val="single" w:sz="8" w:space="0" w:color="A3A3A3"/>
@@ -19102,7 +19152,7 @@
         </w:tc>
         <w:tc>
           <w:tcPr>
-            <w:tcW w:w="1530" w:type="dxa"/>
+            <w:tcW w:w="1440" w:type="dxa"/>
             <w:tcBorders>
               <w:top w:val="single" w:sz="8" w:space="0" w:color="A3A3A3"/>
               <w:left w:val="single" w:sz="8" w:space="0" w:color="A3A3A3"/>
@@ -19274,52 +19324,53 @@
                 <w:rFonts w:ascii="Calibri" w:eastAsia="Times New Roman" w:hAnsi="Calibri" w:cs="Times New Roman"/>
               </w:rPr>
             </w:pPr>
-            <w:bookmarkStart w:id="34" w:name="Nov2019"/>
+            <w:bookmarkStart w:id="33" w:name="Nov2019"/>
             <w:r>
               <w:rPr>
                 <w:rFonts w:ascii="Calibri" w:eastAsia="Times New Roman" w:hAnsi="Calibri" w:cs="Times New Roman"/>
               </w:rPr>
               <w:t>Nov-2019</w:t>
             </w:r>
-            <w:bookmarkEnd w:id="34"/>
+            <w:bookmarkEnd w:id="33"/>
           </w:p>
         </w:tc>
       </w:tr>
       <w:tr>
         <w:tc>
           <w:tcPr>
-            <w:tcW w:w="450" w:type="dxa"/>
-            <w:tcBorders>
-              <w:top w:val="single" w:sz="8" w:space="0" w:color="A3A3A3"/>
-              <w:left w:val="single" w:sz="8" w:space="0" w:color="A3A3A3"/>
-              <w:bottom w:val="single" w:sz="8" w:space="0" w:color="A3A3A3"/>
-              <w:right w:val="single" w:sz="8" w:space="0" w:color="A3A3A3"/>
-            </w:tcBorders>
-            <w:tcMar>
-              <w:top w:w="80" w:type="dxa"/>
-              <w:left w:w="80" w:type="dxa"/>
-              <w:bottom w:w="80" w:type="dxa"/>
-              <w:right w:w="80" w:type="dxa"/>
-            </w:tcMar>
-          </w:tcPr>
-          <w:p>
-            <w:pPr>
-              <w:spacing w:after="0" w:line="240" w:lineRule="auto"/>
-              <w:rPr>
-                <w:rFonts w:ascii="Calibri" w:eastAsia="Times New Roman" w:hAnsi="Calibri" w:cs="Times New Roman"/>
-              </w:rPr>
-            </w:pPr>
-            <w:r>
-              <w:rPr>
-                <w:rFonts w:ascii="Calibri" w:eastAsia="Times New Roman" w:hAnsi="Calibri" w:cs="Times New Roman"/>
-              </w:rPr>
+            <w:tcW w:w="540" w:type="dxa"/>
+            <w:tcBorders>
+              <w:top w:val="single" w:sz="8" w:space="0" w:color="A3A3A3"/>
+              <w:left w:val="single" w:sz="8" w:space="0" w:color="A3A3A3"/>
+              <w:bottom w:val="single" w:sz="8" w:space="0" w:color="A3A3A3"/>
+              <w:right w:val="single" w:sz="8" w:space="0" w:color="A3A3A3"/>
+            </w:tcBorders>
+            <w:tcMar>
+              <w:top w:w="80" w:type="dxa"/>
+              <w:left w:w="80" w:type="dxa"/>
+              <w:bottom w:w="80" w:type="dxa"/>
+              <w:right w:w="80" w:type="dxa"/>
+            </w:tcMar>
+          </w:tcPr>
+          <w:p>
+            <w:pPr>
+              <w:spacing w:after="0" w:line="240" w:lineRule="auto"/>
+              <w:rPr>
+                <w:rFonts w:ascii="Calibri" w:eastAsia="Times New Roman" w:hAnsi="Calibri" w:cs="Times New Roman"/>
+              </w:rPr>
+            </w:pPr>
+            <w:r>
+              <w:rPr>
+                <w:rFonts w:ascii="Calibri" w:eastAsia="Times New Roman" w:hAnsi="Calibri" w:cs="Times New Roman"/>
+              </w:rPr>
+              <w:lastRenderedPageBreak/>
               <w:t>82</w:t>
             </w:r>
           </w:p>
         </w:tc>
         <w:tc>
           <w:tcPr>
-            <w:tcW w:w="1530" w:type="dxa"/>
+            <w:tcW w:w="1440" w:type="dxa"/>
             <w:tcBorders>
               <w:top w:val="single" w:sz="8" w:space="0" w:color="A3A3A3"/>
               <w:left w:val="single" w:sz="8" w:space="0" w:color="A3A3A3"/>
@@ -19380,14 +19431,7 @@
               <w:rPr>
                 <w:rFonts w:ascii="Calibri" w:eastAsia="Times New Roman" w:hAnsi="Calibri" w:cs="Times New Roman"/>
               </w:rPr>
-              <w:t xml:space="preserve">When you use the Analyze feature for visuals (e.g. explain the increase)  you can continue to run the analysis </w:t>
-            </w:r>
-            <w:r>
-              <w:rPr>
-                <w:rFonts w:ascii="Calibri" w:eastAsia="Times New Roman" w:hAnsi="Calibri" w:cs="Times New Roman"/>
-              </w:rPr>
-              <w:lastRenderedPageBreak/>
-              <w:t>after initial timeout</w:t>
+              <w:t>When you use the Analyze feature for visuals (e.g. explain the increase)  you can continue to run the analysis after initial timeout</w:t>
             </w:r>
           </w:p>
         </w:tc>
@@ -19418,7 +19462,6 @@
               <w:rPr>
                 <w:noProof/>
               </w:rPr>
-              <w:lastRenderedPageBreak/>
               <w:drawing>
                 <wp:inline distT="0" distB="0" distL="0" distR="0" wp14:anchorId="2A801B88" wp14:editId="0FACF69E">
                   <wp:extent cx="5041900" cy="1097915"/>
@@ -19480,21 +19523,21 @@
                 <w:rFonts w:ascii="Calibri" w:eastAsia="Times New Roman" w:hAnsi="Calibri" w:cs="Times New Roman"/>
               </w:rPr>
             </w:pPr>
-            <w:bookmarkStart w:id="35" w:name="Dec2019"/>
+            <w:bookmarkStart w:id="34" w:name="Dec2019"/>
             <w:r>
               <w:rPr>
                 <w:rFonts w:ascii="Calibri" w:eastAsia="Times New Roman" w:hAnsi="Calibri" w:cs="Times New Roman"/>
               </w:rPr>
               <w:t>Dec-2019</w:t>
             </w:r>
-            <w:bookmarkEnd w:id="35"/>
+            <w:bookmarkEnd w:id="34"/>
           </w:p>
         </w:tc>
       </w:tr>
       <w:tr>
         <w:tc>
           <w:tcPr>
-            <w:tcW w:w="450" w:type="dxa"/>
+            <w:tcW w:w="540" w:type="dxa"/>
             <w:tcBorders>
               <w:top w:val="single" w:sz="8" w:space="0" w:color="A3A3A3"/>
               <w:left w:val="single" w:sz="8" w:space="0" w:color="A3A3A3"/>
@@ -19525,7 +19568,7 @@
         </w:tc>
         <w:tc>
           <w:tcPr>
-            <w:tcW w:w="1530" w:type="dxa"/>
+            <w:tcW w:w="1440" w:type="dxa"/>
             <w:tcBorders>
               <w:top w:val="single" w:sz="8" w:space="0" w:color="A3A3A3"/>
               <w:left w:val="single" w:sz="8" w:space="0" w:color="A3A3A3"/>
@@ -19656,7 +19699,7 @@
       <w:tr>
         <w:tc>
           <w:tcPr>
-            <w:tcW w:w="450" w:type="dxa"/>
+            <w:tcW w:w="540" w:type="dxa"/>
             <w:tcBorders>
               <w:top w:val="single" w:sz="8" w:space="0" w:color="A3A3A3"/>
               <w:left w:val="single" w:sz="8" w:space="0" w:color="A3A3A3"/>
@@ -19687,7 +19730,7 @@
         </w:tc>
         <w:tc>
           <w:tcPr>
-            <w:tcW w:w="1530" w:type="dxa"/>
+            <w:tcW w:w="1440" w:type="dxa"/>
             <w:tcBorders>
               <w:top w:val="single" w:sz="8" w:space="0" w:color="A3A3A3"/>
               <w:left w:val="single" w:sz="8" w:space="0" w:color="A3A3A3"/>
@@ -19849,21 +19892,21 @@
                 <w:rFonts w:ascii="Calibri" w:eastAsia="Times New Roman" w:hAnsi="Calibri" w:cs="Times New Roman"/>
               </w:rPr>
             </w:pPr>
-            <w:bookmarkStart w:id="36" w:name="Feb2020"/>
+            <w:bookmarkStart w:id="35" w:name="Feb2020"/>
             <w:r>
               <w:rPr>
                 <w:rFonts w:ascii="Calibri" w:eastAsia="Times New Roman" w:hAnsi="Calibri" w:cs="Times New Roman"/>
               </w:rPr>
               <w:t>Feb-2020</w:t>
             </w:r>
-            <w:bookmarkEnd w:id="36"/>
+            <w:bookmarkEnd w:id="35"/>
           </w:p>
         </w:tc>
       </w:tr>
       <w:tr>
         <w:tc>
           <w:tcPr>
-            <w:tcW w:w="450" w:type="dxa"/>
+            <w:tcW w:w="540" w:type="dxa"/>
             <w:tcBorders>
               <w:top w:val="single" w:sz="8" w:space="0" w:color="A3A3A3"/>
               <w:left w:val="single" w:sz="8" w:space="0" w:color="A3A3A3"/>
@@ -19894,7 +19937,7 @@
         </w:tc>
         <w:tc>
           <w:tcPr>
-            <w:tcW w:w="1530" w:type="dxa"/>
+            <w:tcW w:w="1440" w:type="dxa"/>
             <w:tcBorders>
               <w:top w:val="single" w:sz="8" w:space="0" w:color="A3A3A3"/>
               <w:left w:val="single" w:sz="8" w:space="0" w:color="A3A3A3"/>
@@ -20025,7 +20068,7 @@
       <w:tr>
         <w:tc>
           <w:tcPr>
-            <w:tcW w:w="450" w:type="dxa"/>
+            <w:tcW w:w="540" w:type="dxa"/>
             <w:tcBorders>
               <w:top w:val="single" w:sz="8" w:space="0" w:color="A3A3A3"/>
               <w:left w:val="single" w:sz="8" w:space="0" w:color="A3A3A3"/>
@@ -20056,7 +20099,7 @@
         </w:tc>
         <w:tc>
           <w:tcPr>
-            <w:tcW w:w="1530" w:type="dxa"/>
+            <w:tcW w:w="1440" w:type="dxa"/>
             <w:tcBorders>
               <w:top w:val="single" w:sz="8" w:space="0" w:color="A3A3A3"/>
               <w:left w:val="single" w:sz="8" w:space="0" w:color="A3A3A3"/>
@@ -20187,7 +20230,7 @@
       <w:tr>
         <w:tc>
           <w:tcPr>
-            <w:tcW w:w="450" w:type="dxa"/>
+            <w:tcW w:w="540" w:type="dxa"/>
             <w:tcBorders>
               <w:top w:val="single" w:sz="8" w:space="0" w:color="A3A3A3"/>
               <w:left w:val="single" w:sz="8" w:space="0" w:color="A3A3A3"/>
@@ -20218,7 +20261,7 @@
         </w:tc>
         <w:tc>
           <w:tcPr>
-            <w:tcW w:w="1530" w:type="dxa"/>
+            <w:tcW w:w="1440" w:type="dxa"/>
             <w:tcBorders>
               <w:top w:val="single" w:sz="8" w:space="0" w:color="A3A3A3"/>
               <w:left w:val="single" w:sz="8" w:space="0" w:color="A3A3A3"/>
@@ -20433,53 +20476,53 @@
                 <w:rFonts w:ascii="Calibri" w:eastAsia="Times New Roman" w:hAnsi="Calibri" w:cs="Times New Roman"/>
               </w:rPr>
             </w:pPr>
-            <w:bookmarkStart w:id="37" w:name="Mar2020"/>
-            <w:r>
-              <w:rPr>
-                <w:rFonts w:ascii="Calibri" w:eastAsia="Times New Roman" w:hAnsi="Calibri" w:cs="Times New Roman"/>
-              </w:rPr>
+            <w:bookmarkStart w:id="36" w:name="Mar2020"/>
+            <w:r>
+              <w:rPr>
+                <w:rFonts w:ascii="Calibri" w:eastAsia="Times New Roman" w:hAnsi="Calibri" w:cs="Times New Roman"/>
+              </w:rPr>
+              <w:lastRenderedPageBreak/>
               <w:t>Mar-2020</w:t>
             </w:r>
-            <w:bookmarkEnd w:id="37"/>
+            <w:bookmarkEnd w:id="36"/>
           </w:p>
         </w:tc>
       </w:tr>
       <w:tr>
         <w:tc>
           <w:tcPr>
-            <w:tcW w:w="450" w:type="dxa"/>
-            <w:tcBorders>
-              <w:top w:val="single" w:sz="8" w:space="0" w:color="A3A3A3"/>
-              <w:left w:val="single" w:sz="8" w:space="0" w:color="A3A3A3"/>
-              <w:bottom w:val="single" w:sz="8" w:space="0" w:color="A3A3A3"/>
-              <w:right w:val="single" w:sz="8" w:space="0" w:color="A3A3A3"/>
-            </w:tcBorders>
-            <w:tcMar>
-              <w:top w:w="80" w:type="dxa"/>
-              <w:left w:w="80" w:type="dxa"/>
-              <w:bottom w:w="80" w:type="dxa"/>
-              <w:right w:w="80" w:type="dxa"/>
-            </w:tcMar>
-          </w:tcPr>
-          <w:p>
-            <w:pPr>
-              <w:spacing w:after="0" w:line="240" w:lineRule="auto"/>
-              <w:rPr>
-                <w:rFonts w:ascii="Calibri" w:eastAsia="Times New Roman" w:hAnsi="Calibri" w:cs="Times New Roman"/>
-              </w:rPr>
-            </w:pPr>
-            <w:r>
-              <w:rPr>
-                <w:rFonts w:ascii="Calibri" w:eastAsia="Times New Roman" w:hAnsi="Calibri" w:cs="Times New Roman"/>
-              </w:rPr>
-              <w:lastRenderedPageBreak/>
+            <w:tcW w:w="540" w:type="dxa"/>
+            <w:tcBorders>
+              <w:top w:val="single" w:sz="8" w:space="0" w:color="A3A3A3"/>
+              <w:left w:val="single" w:sz="8" w:space="0" w:color="A3A3A3"/>
+              <w:bottom w:val="single" w:sz="8" w:space="0" w:color="A3A3A3"/>
+              <w:right w:val="single" w:sz="8" w:space="0" w:color="A3A3A3"/>
+            </w:tcBorders>
+            <w:tcMar>
+              <w:top w:w="80" w:type="dxa"/>
+              <w:left w:w="80" w:type="dxa"/>
+              <w:bottom w:w="80" w:type="dxa"/>
+              <w:right w:w="80" w:type="dxa"/>
+            </w:tcMar>
+          </w:tcPr>
+          <w:p>
+            <w:pPr>
+              <w:spacing w:after="0" w:line="240" w:lineRule="auto"/>
+              <w:rPr>
+                <w:rFonts w:ascii="Calibri" w:eastAsia="Times New Roman" w:hAnsi="Calibri" w:cs="Times New Roman"/>
+              </w:rPr>
+            </w:pPr>
+            <w:r>
+              <w:rPr>
+                <w:rFonts w:ascii="Calibri" w:eastAsia="Times New Roman" w:hAnsi="Calibri" w:cs="Times New Roman"/>
+              </w:rPr>
               <w:t>88</w:t>
             </w:r>
           </w:p>
         </w:tc>
         <w:tc>
           <w:tcPr>
-            <w:tcW w:w="1530" w:type="dxa"/>
+            <w:tcW w:w="1440" w:type="dxa"/>
             <w:tcBorders>
               <w:top w:val="single" w:sz="8" w:space="0" w:color="A3A3A3"/>
               <w:left w:val="single" w:sz="8" w:space="0" w:color="A3A3A3"/>
@@ -20612,21 +20655,21 @@
                 <w:rFonts w:ascii="Calibri" w:eastAsia="Times New Roman" w:hAnsi="Calibri" w:cs="Times New Roman"/>
               </w:rPr>
             </w:pPr>
-            <w:bookmarkStart w:id="38" w:name="Apr2020"/>
+            <w:bookmarkStart w:id="37" w:name="Apr2020"/>
             <w:r>
               <w:rPr>
                 <w:rFonts w:ascii="Calibri" w:eastAsia="Times New Roman" w:hAnsi="Calibri" w:cs="Times New Roman"/>
               </w:rPr>
               <w:t>Apr-2020</w:t>
             </w:r>
-            <w:bookmarkEnd w:id="38"/>
+            <w:bookmarkEnd w:id="37"/>
           </w:p>
         </w:tc>
       </w:tr>
       <w:tr>
         <w:tc>
           <w:tcPr>
-            <w:tcW w:w="450" w:type="dxa"/>
+            <w:tcW w:w="540" w:type="dxa"/>
             <w:tcBorders>
               <w:top w:val="single" w:sz="8" w:space="0" w:color="A3A3A3"/>
               <w:left w:val="single" w:sz="8" w:space="0" w:color="A3A3A3"/>
@@ -20657,7 +20700,7 @@
         </w:tc>
         <w:tc>
           <w:tcPr>
-            <w:tcW w:w="1530" w:type="dxa"/>
+            <w:tcW w:w="1440" w:type="dxa"/>
             <w:tcBorders>
               <w:top w:val="single" w:sz="8" w:space="0" w:color="A3A3A3"/>
               <w:left w:val="single" w:sz="8" w:space="0" w:color="A3A3A3"/>
@@ -20882,7 +20925,7 @@
       <w:tr>
         <w:tc>
           <w:tcPr>
-            <w:tcW w:w="450" w:type="dxa"/>
+            <w:tcW w:w="540" w:type="dxa"/>
             <w:tcBorders>
               <w:top w:val="single" w:sz="8" w:space="0" w:color="A3A3A3"/>
               <w:left w:val="single" w:sz="8" w:space="0" w:color="A3A3A3"/>
@@ -20913,7 +20956,7 @@
         </w:tc>
         <w:tc>
           <w:tcPr>
-            <w:tcW w:w="1530" w:type="dxa"/>
+            <w:tcW w:w="1440" w:type="dxa"/>
             <w:tcBorders>
               <w:top w:val="single" w:sz="8" w:space="0" w:color="A3A3A3"/>
               <w:left w:val="single" w:sz="8" w:space="0" w:color="A3A3A3"/>
@@ -21038,7 +21081,7 @@
       <w:tr>
         <w:tc>
           <w:tcPr>
-            <w:tcW w:w="450" w:type="dxa"/>
+            <w:tcW w:w="540" w:type="dxa"/>
             <w:tcBorders>
               <w:top w:val="single" w:sz="8" w:space="0" w:color="A3A3A3"/>
               <w:left w:val="single" w:sz="8" w:space="0" w:color="A3A3A3"/>
@@ -21069,32 +21112,39 @@
         </w:tc>
         <w:tc>
           <w:tcPr>
-            <w:tcW w:w="1530" w:type="dxa"/>
-            <w:tcBorders>
-              <w:top w:val="single" w:sz="8" w:space="0" w:color="A3A3A3"/>
-              <w:left w:val="single" w:sz="8" w:space="0" w:color="A3A3A3"/>
-              <w:bottom w:val="single" w:sz="8" w:space="0" w:color="A3A3A3"/>
-              <w:right w:val="single" w:sz="8" w:space="0" w:color="A3A3A3"/>
-            </w:tcBorders>
-            <w:tcMar>
-              <w:top w:w="80" w:type="dxa"/>
-              <w:left w:w="80" w:type="dxa"/>
-              <w:bottom w:w="80" w:type="dxa"/>
-              <w:right w:w="80" w:type="dxa"/>
-            </w:tcMar>
-          </w:tcPr>
-          <w:p>
-            <w:pPr>
-              <w:spacing w:after="0" w:line="240" w:lineRule="auto"/>
-              <w:rPr>
-                <w:rFonts w:ascii="Calibri" w:eastAsia="Times New Roman" w:hAnsi="Calibri" w:cs="Times New Roman"/>
-              </w:rPr>
-            </w:pPr>
-            <w:r>
-              <w:rPr>
-                <w:rFonts w:ascii="Calibri" w:eastAsia="Times New Roman" w:hAnsi="Calibri" w:cs="Times New Roman"/>
-              </w:rPr>
-              <w:t>List Separator and decimal symbol now default to the standard DAX separators</w:t>
+            <w:tcW w:w="1440" w:type="dxa"/>
+            <w:tcBorders>
+              <w:top w:val="single" w:sz="8" w:space="0" w:color="A3A3A3"/>
+              <w:left w:val="single" w:sz="8" w:space="0" w:color="A3A3A3"/>
+              <w:bottom w:val="single" w:sz="8" w:space="0" w:color="A3A3A3"/>
+              <w:right w:val="single" w:sz="8" w:space="0" w:color="A3A3A3"/>
+            </w:tcBorders>
+            <w:tcMar>
+              <w:top w:w="80" w:type="dxa"/>
+              <w:left w:w="80" w:type="dxa"/>
+              <w:bottom w:w="80" w:type="dxa"/>
+              <w:right w:w="80" w:type="dxa"/>
+            </w:tcMar>
+          </w:tcPr>
+          <w:p>
+            <w:pPr>
+              <w:spacing w:after="0" w:line="240" w:lineRule="auto"/>
+              <w:rPr>
+                <w:rFonts w:ascii="Calibri" w:eastAsia="Times New Roman" w:hAnsi="Calibri" w:cs="Times New Roman"/>
+              </w:rPr>
+            </w:pPr>
+            <w:r>
+              <w:rPr>
+                <w:rFonts w:ascii="Calibri" w:eastAsia="Times New Roman" w:hAnsi="Calibri" w:cs="Times New Roman"/>
+              </w:rPr>
+              <w:t xml:space="preserve">List Separator and decimal symbol now default to the </w:t>
+            </w:r>
+            <w:r>
+              <w:rPr>
+                <w:rFonts w:ascii="Calibri" w:eastAsia="Times New Roman" w:hAnsi="Calibri" w:cs="Times New Roman"/>
+              </w:rPr>
+              <w:lastRenderedPageBreak/>
+              <w:t>standard DAX separators</w:t>
             </w:r>
           </w:p>
         </w:tc>
@@ -21130,6 +21180,7 @@
               <w:rPr>
                 <w:rFonts w:ascii="Calibri" w:eastAsia="Times New Roman" w:hAnsi="Calibri" w:cs="Times New Roman"/>
               </w:rPr>
+              <w:lastRenderedPageBreak/>
               <w:t>Comma as list separator and dot as decimal separator</w:t>
             </w:r>
           </w:p>
@@ -21182,53 +21233,52 @@
                 <w:rFonts w:ascii="Calibri" w:eastAsia="Times New Roman" w:hAnsi="Calibri" w:cs="Times New Roman"/>
               </w:rPr>
             </w:pPr>
-            <w:bookmarkStart w:id="39" w:name="May2020"/>
+            <w:bookmarkStart w:id="38" w:name="May2020"/>
             <w:r>
               <w:rPr>
                 <w:rFonts w:ascii="Calibri" w:eastAsia="Times New Roman" w:hAnsi="Calibri" w:cs="Times New Roman"/>
               </w:rPr>
               <w:t>May-2020</w:t>
             </w:r>
-            <w:bookmarkEnd w:id="39"/>
+            <w:bookmarkEnd w:id="38"/>
           </w:p>
         </w:tc>
       </w:tr>
       <w:tr>
         <w:tc>
           <w:tcPr>
-            <w:tcW w:w="450" w:type="dxa"/>
-            <w:tcBorders>
-              <w:top w:val="single" w:sz="8" w:space="0" w:color="A3A3A3"/>
-              <w:left w:val="single" w:sz="8" w:space="0" w:color="A3A3A3"/>
-              <w:bottom w:val="single" w:sz="8" w:space="0" w:color="A3A3A3"/>
-              <w:right w:val="single" w:sz="8" w:space="0" w:color="A3A3A3"/>
-            </w:tcBorders>
-            <w:tcMar>
-              <w:top w:w="80" w:type="dxa"/>
-              <w:left w:w="80" w:type="dxa"/>
-              <w:bottom w:w="80" w:type="dxa"/>
-              <w:right w:w="80" w:type="dxa"/>
-            </w:tcMar>
-          </w:tcPr>
-          <w:p>
-            <w:pPr>
-              <w:spacing w:after="0" w:line="240" w:lineRule="auto"/>
-              <w:rPr>
-                <w:rFonts w:ascii="Calibri" w:eastAsia="Times New Roman" w:hAnsi="Calibri" w:cs="Times New Roman"/>
-              </w:rPr>
-            </w:pPr>
-            <w:r>
-              <w:rPr>
-                <w:rFonts w:ascii="Calibri" w:eastAsia="Times New Roman" w:hAnsi="Calibri" w:cs="Times New Roman"/>
-              </w:rPr>
-              <w:lastRenderedPageBreak/>
+            <w:tcW w:w="540" w:type="dxa"/>
+            <w:tcBorders>
+              <w:top w:val="single" w:sz="8" w:space="0" w:color="A3A3A3"/>
+              <w:left w:val="single" w:sz="8" w:space="0" w:color="A3A3A3"/>
+              <w:bottom w:val="single" w:sz="8" w:space="0" w:color="A3A3A3"/>
+              <w:right w:val="single" w:sz="8" w:space="0" w:color="A3A3A3"/>
+            </w:tcBorders>
+            <w:tcMar>
+              <w:top w:w="80" w:type="dxa"/>
+              <w:left w:w="80" w:type="dxa"/>
+              <w:bottom w:w="80" w:type="dxa"/>
+              <w:right w:w="80" w:type="dxa"/>
+            </w:tcMar>
+          </w:tcPr>
+          <w:p>
+            <w:pPr>
+              <w:spacing w:after="0" w:line="240" w:lineRule="auto"/>
+              <w:rPr>
+                <w:rFonts w:ascii="Calibri" w:eastAsia="Times New Roman" w:hAnsi="Calibri" w:cs="Times New Roman"/>
+              </w:rPr>
+            </w:pPr>
+            <w:r>
+              <w:rPr>
+                <w:rFonts w:ascii="Calibri" w:eastAsia="Times New Roman" w:hAnsi="Calibri" w:cs="Times New Roman"/>
+              </w:rPr>
               <w:t>92</w:t>
             </w:r>
           </w:p>
         </w:tc>
         <w:tc>
           <w:tcPr>
-            <w:tcW w:w="1530" w:type="dxa"/>
+            <w:tcW w:w="1440" w:type="dxa"/>
             <w:tcBorders>
               <w:top w:val="single" w:sz="8" w:space="0" w:color="A3A3A3"/>
               <w:left w:val="single" w:sz="8" w:space="0" w:color="A3A3A3"/>
@@ -21450,7 +21500,7 @@
       <w:tr>
         <w:tc>
           <w:tcPr>
-            <w:tcW w:w="450" w:type="dxa"/>
+            <w:tcW w:w="540" w:type="dxa"/>
             <w:tcBorders>
               <w:top w:val="single" w:sz="8" w:space="0" w:color="A3A3A3"/>
               <w:left w:val="single" w:sz="8" w:space="0" w:color="A3A3A3"/>
@@ -21481,7 +21531,7 @@
         </w:tc>
         <w:tc>
           <w:tcPr>
-            <w:tcW w:w="1530" w:type="dxa"/>
+            <w:tcW w:w="1440" w:type="dxa"/>
             <w:tcBorders>
               <w:top w:val="single" w:sz="8" w:space="0" w:color="A3A3A3"/>
               <w:left w:val="single" w:sz="8" w:space="0" w:color="A3A3A3"/>
@@ -21714,21 +21764,21 @@
                 <w:rFonts w:ascii="Calibri" w:eastAsia="Times New Roman" w:hAnsi="Calibri" w:cs="Times New Roman"/>
               </w:rPr>
             </w:pPr>
-            <w:bookmarkStart w:id="40" w:name="Jun2020"/>
+            <w:bookmarkStart w:id="39" w:name="Jun2020"/>
             <w:r>
               <w:rPr>
                 <w:rFonts w:ascii="Calibri" w:eastAsia="Times New Roman" w:hAnsi="Calibri" w:cs="Times New Roman"/>
               </w:rPr>
               <w:t>Jun-2020</w:t>
             </w:r>
-            <w:bookmarkEnd w:id="40"/>
+            <w:bookmarkEnd w:id="39"/>
           </w:p>
         </w:tc>
       </w:tr>
       <w:tr>
         <w:tc>
           <w:tcPr>
-            <w:tcW w:w="450" w:type="dxa"/>
+            <w:tcW w:w="540" w:type="dxa"/>
             <w:tcBorders>
               <w:top w:val="single" w:sz="8" w:space="0" w:color="A3A3A3"/>
               <w:left w:val="single" w:sz="8" w:space="0" w:color="A3A3A3"/>
@@ -21759,7 +21809,7 @@
         </w:tc>
         <w:tc>
           <w:tcPr>
-            <w:tcW w:w="1530" w:type="dxa"/>
+            <w:tcW w:w="1440" w:type="dxa"/>
             <w:tcBorders>
               <w:top w:val="single" w:sz="8" w:space="0" w:color="A3A3A3"/>
               <w:left w:val="single" w:sz="8" w:space="0" w:color="A3A3A3"/>
@@ -21858,6 +21908,7 @@
               <w:rPr>
                 <w:rFonts w:ascii="Calibri" w:eastAsia="Times New Roman" w:hAnsi="Calibri" w:cs="Times New Roman"/>
               </w:rPr>
+              <w:lastRenderedPageBreak/>
               <w:t>Orange underlines for ambiguous terms</w:t>
             </w:r>
           </w:p>
@@ -21877,7 +21928,6 @@
               <w:rPr>
                 <w:rFonts w:ascii="Calibri" w:eastAsia="Times New Roman" w:hAnsi="Calibri" w:cs="Times New Roman"/>
               </w:rPr>
-              <w:lastRenderedPageBreak/>
               <w:t>Updates to Q&amp;A pop-out</w:t>
             </w:r>
           </w:p>
@@ -21992,7 +22042,7 @@
                 <w:rFonts w:ascii="Calibri" w:eastAsia="Times New Roman" w:hAnsi="Calibri" w:cs="Times New Roman"/>
               </w:rPr>
             </w:pPr>
-            <w:bookmarkStart w:id="41" w:name="Jul2020"/>
+            <w:bookmarkStart w:id="40" w:name="Jul2020"/>
             <w:r>
               <w:rPr>
                 <w:rFonts w:ascii="Calibri" w:eastAsia="Times New Roman" w:hAnsi="Calibri" w:cs="Times New Roman"/>
@@ -22000,14 +22050,14 @@
               <w:lastRenderedPageBreak/>
               <w:t>Jul-2020</w:t>
             </w:r>
-            <w:bookmarkEnd w:id="41"/>
+            <w:bookmarkEnd w:id="40"/>
           </w:p>
         </w:tc>
       </w:tr>
       <w:tr>
         <w:tc>
           <w:tcPr>
-            <w:tcW w:w="450" w:type="dxa"/>
+            <w:tcW w:w="540" w:type="dxa"/>
             <w:tcBorders>
               <w:top w:val="single" w:sz="8" w:space="0" w:color="A3A3A3"/>
               <w:left w:val="single" w:sz="8" w:space="0" w:color="A3A3A3"/>
@@ -22038,7 +22088,7 @@
         </w:tc>
         <w:tc>
           <w:tcPr>
-            <w:tcW w:w="1530" w:type="dxa"/>
+            <w:tcW w:w="1440" w:type="dxa"/>
             <w:tcBorders>
               <w:top w:val="single" w:sz="8" w:space="0" w:color="A3A3A3"/>
               <w:left w:val="single" w:sz="8" w:space="0" w:color="A3A3A3"/>
@@ -22179,7 +22229,7 @@
       <w:tr>
         <w:tc>
           <w:tcPr>
-            <w:tcW w:w="450" w:type="dxa"/>
+            <w:tcW w:w="540" w:type="dxa"/>
             <w:tcBorders>
               <w:top w:val="single" w:sz="8" w:space="0" w:color="A3A3A3"/>
               <w:left w:val="single" w:sz="8" w:space="0" w:color="A3A3A3"/>
@@ -22210,7 +22260,7 @@
         </w:tc>
         <w:tc>
           <w:tcPr>
-            <w:tcW w:w="1530" w:type="dxa"/>
+            <w:tcW w:w="1440" w:type="dxa"/>
             <w:tcBorders>
               <w:top w:val="single" w:sz="8" w:space="0" w:color="A3A3A3"/>
               <w:left w:val="single" w:sz="8" w:space="0" w:color="A3A3A3"/>
@@ -22335,7 +22385,7 @@
       <w:tr>
         <w:tc>
           <w:tcPr>
-            <w:tcW w:w="450" w:type="dxa"/>
+            <w:tcW w:w="540" w:type="dxa"/>
             <w:tcBorders>
               <w:top w:val="single" w:sz="8" w:space="0" w:color="A3A3A3"/>
               <w:left w:val="single" w:sz="8" w:space="0" w:color="A3A3A3"/>
@@ -22366,7 +22416,7 @@
         </w:tc>
         <w:tc>
           <w:tcPr>
-            <w:tcW w:w="1530" w:type="dxa"/>
+            <w:tcW w:w="1440" w:type="dxa"/>
             <w:tcBorders>
               <w:top w:val="single" w:sz="8" w:space="0" w:color="A3A3A3"/>
               <w:left w:val="single" w:sz="8" w:space="0" w:color="A3A3A3"/>
@@ -22499,23 +22549,1260 @@
                 <w:rFonts w:ascii="Calibri" w:eastAsia="Times New Roman" w:hAnsi="Calibri" w:cs="Times New Roman"/>
               </w:rPr>
             </w:pPr>
-            <w:bookmarkStart w:id="42" w:name="Aug2020"/>
+            <w:bookmarkStart w:id="41" w:name="Aug2020"/>
             <w:r>
               <w:rPr>
                 <w:rFonts w:ascii="Calibri" w:eastAsia="Times New Roman" w:hAnsi="Calibri" w:cs="Times New Roman"/>
               </w:rPr>
               <w:t>Aug-2020</w:t>
             </w:r>
+            <w:bookmarkEnd w:id="41"/>
+          </w:p>
+        </w:tc>
+      </w:tr>
+      <w:tr>
+        <w:tc>
+          <w:tcPr>
+            <w:tcW w:w="540" w:type="dxa"/>
+            <w:tcBorders>
+              <w:top w:val="single" w:sz="8" w:space="0" w:color="A3A3A3"/>
+              <w:left w:val="single" w:sz="8" w:space="0" w:color="A3A3A3"/>
+              <w:bottom w:val="single" w:sz="8" w:space="0" w:color="A3A3A3"/>
+              <w:right w:val="single" w:sz="8" w:space="0" w:color="A3A3A3"/>
+            </w:tcBorders>
+            <w:tcMar>
+              <w:top w:w="80" w:type="dxa"/>
+              <w:left w:w="80" w:type="dxa"/>
+              <w:bottom w:w="80" w:type="dxa"/>
+              <w:right w:w="80" w:type="dxa"/>
+            </w:tcMar>
+          </w:tcPr>
+          <w:p>
+            <w:pPr>
+              <w:spacing w:after="0" w:line="240" w:lineRule="auto"/>
+              <w:rPr>
+                <w:rFonts w:ascii="Calibri" w:eastAsia="Times New Roman" w:hAnsi="Calibri" w:cs="Times New Roman"/>
+              </w:rPr>
+            </w:pPr>
+            <w:r>
+              <w:rPr>
+                <w:rFonts w:ascii="Calibri" w:eastAsia="Times New Roman" w:hAnsi="Calibri" w:cs="Times New Roman"/>
+              </w:rPr>
+              <w:lastRenderedPageBreak/>
+              <w:t>98</w:t>
+            </w:r>
+          </w:p>
+        </w:tc>
+        <w:tc>
+          <w:tcPr>
+            <w:tcW w:w="1440" w:type="dxa"/>
+            <w:tcBorders>
+              <w:top w:val="single" w:sz="8" w:space="0" w:color="A3A3A3"/>
+              <w:left w:val="single" w:sz="8" w:space="0" w:color="A3A3A3"/>
+              <w:bottom w:val="single" w:sz="8" w:space="0" w:color="A3A3A3"/>
+              <w:right w:val="single" w:sz="8" w:space="0" w:color="A3A3A3"/>
+            </w:tcBorders>
+            <w:tcMar>
+              <w:top w:w="80" w:type="dxa"/>
+              <w:left w:w="80" w:type="dxa"/>
+              <w:bottom w:w="80" w:type="dxa"/>
+              <w:right w:w="80" w:type="dxa"/>
+            </w:tcMar>
+          </w:tcPr>
+          <w:p>
+            <w:pPr>
+              <w:spacing w:after="0" w:line="240" w:lineRule="auto"/>
+              <w:rPr>
+                <w:rFonts w:ascii="Calibri" w:eastAsia="Times New Roman" w:hAnsi="Calibri" w:cs="Times New Roman"/>
+              </w:rPr>
+            </w:pPr>
+            <w:r>
+              <w:rPr>
+                <w:rFonts w:ascii="Calibri" w:eastAsia="Times New Roman" w:hAnsi="Calibri" w:cs="Times New Roman"/>
+              </w:rPr>
+              <w:t xml:space="preserve">Smart narratives </w:t>
+            </w:r>
+            <w:r>
+              <w:rPr>
+                <w:rFonts w:ascii="Calibri" w:eastAsia="Times New Roman" w:hAnsi="Calibri" w:cs="Times New Roman"/>
+              </w:rPr>
+              <w:t xml:space="preserve">visual </w:t>
+            </w:r>
+            <w:r>
+              <w:rPr>
+                <w:rFonts w:ascii="Calibri" w:eastAsia="Times New Roman" w:hAnsi="Calibri" w:cs="Times New Roman"/>
+              </w:rPr>
+              <w:t>(preview)</w:t>
+            </w:r>
+          </w:p>
+        </w:tc>
+        <w:tc>
+          <w:tcPr>
+            <w:tcW w:w="2610" w:type="dxa"/>
+            <w:tcBorders>
+              <w:top w:val="single" w:sz="8" w:space="0" w:color="A3A3A3"/>
+              <w:left w:val="single" w:sz="8" w:space="0" w:color="A3A3A3"/>
+              <w:bottom w:val="single" w:sz="8" w:space="0" w:color="A3A3A3"/>
+              <w:right w:val="single" w:sz="8" w:space="0" w:color="A3A3A3"/>
+            </w:tcBorders>
+            <w:tcMar>
+              <w:top w:w="80" w:type="dxa"/>
+              <w:left w:w="80" w:type="dxa"/>
+              <w:bottom w:w="80" w:type="dxa"/>
+              <w:right w:w="80" w:type="dxa"/>
+            </w:tcMar>
+          </w:tcPr>
+          <w:p>
+            <w:pPr>
+              <w:pStyle w:val="ListParagraph"/>
+              <w:numPr>
+                <w:ilvl w:val="0"/>
+                <w:numId w:val="42"/>
+              </w:numPr>
+              <w:spacing w:after="0" w:line="240" w:lineRule="auto"/>
+              <w:rPr>
+                <w:rFonts w:ascii="Calibri" w:eastAsia="Times New Roman" w:hAnsi="Calibri" w:cs="Times New Roman"/>
+              </w:rPr>
+            </w:pPr>
+            <w:r>
+              <w:rPr>
+                <w:rFonts w:ascii="Calibri" w:eastAsia="Times New Roman" w:hAnsi="Calibri" w:cs="Times New Roman"/>
+              </w:rPr>
+              <w:t>New visualization helps quickly summarize visuals and reports</w:t>
+            </w:r>
+            <w:r>
+              <w:rPr>
+                <w:rFonts w:ascii="Calibri" w:eastAsia="Times New Roman" w:hAnsi="Calibri" w:cs="Times New Roman"/>
+              </w:rPr>
+              <w:t xml:space="preserve"> with dynamic text</w:t>
+            </w:r>
+          </w:p>
+        </w:tc>
+        <w:tc>
+          <w:tcPr>
+            <w:tcW w:w="8100" w:type="dxa"/>
+            <w:tcBorders>
+              <w:top w:val="single" w:sz="8" w:space="0" w:color="A3A3A3"/>
+              <w:left w:val="single" w:sz="8" w:space="0" w:color="A3A3A3"/>
+              <w:bottom w:val="single" w:sz="8" w:space="0" w:color="A3A3A3"/>
+              <w:right w:val="single" w:sz="8" w:space="0" w:color="A3A3A3"/>
+            </w:tcBorders>
+            <w:tcMar>
+              <w:top w:w="80" w:type="dxa"/>
+              <w:left w:w="80" w:type="dxa"/>
+              <w:bottom w:w="80" w:type="dxa"/>
+              <w:right w:w="80" w:type="dxa"/>
+            </w:tcMar>
+          </w:tcPr>
+          <w:p>
+            <w:pPr>
+              <w:spacing w:after="0" w:line="240" w:lineRule="auto"/>
+              <w:rPr>
+                <w:noProof/>
+              </w:rPr>
+            </w:pPr>
+            <w:r>
+              <w:rPr>
+                <w:noProof/>
+              </w:rPr>
+              <w:drawing>
+                <wp:inline distT="0" distB="0" distL="0" distR="0" wp14:anchorId="05EB2B85" wp14:editId="29F14DAE">
+                  <wp:extent cx="2257740" cy="3343742"/>
+                  <wp:effectExtent l="0" t="0" r="9525" b="9525"/>
+                  <wp:docPr id="33" name="Picture 33"/>
+                  <wp:cNvGraphicFramePr>
+                    <a:graphicFrameLocks xmlns:a="http://schemas.openxmlformats.org/drawingml/2006/main" noChangeAspect="1"/>
+                  </wp:cNvGraphicFramePr>
+                  <a:graphic xmlns:a="http://schemas.openxmlformats.org/drawingml/2006/main">
+                    <a:graphicData uri="http://schemas.openxmlformats.org/drawingml/2006/picture">
+                      <pic:pic xmlns:pic="http://schemas.openxmlformats.org/drawingml/2006/picture">
+                        <pic:nvPicPr>
+                          <pic:cNvPr id="1" name=""/>
+                          <pic:cNvPicPr/>
+                        </pic:nvPicPr>
+                        <pic:blipFill>
+                          <a:blip r:embed="rId50"/>
+                          <a:stretch>
+                            <a:fillRect/>
+                          </a:stretch>
+                        </pic:blipFill>
+                        <pic:spPr>
+                          <a:xfrm>
+                            <a:off x="0" y="0"/>
+                            <a:ext cx="2257740" cy="3343742"/>
+                          </a:xfrm>
+                          <a:prstGeom prst="rect">
+                            <a:avLst/>
+                          </a:prstGeom>
+                        </pic:spPr>
+                      </pic:pic>
+                    </a:graphicData>
+                  </a:graphic>
+                </wp:inline>
+              </w:drawing>
+            </w:r>
+            <w:r>
+              <w:rPr>
+                <w:noProof/>
+              </w:rPr>
+              <w:drawing>
+                <wp:inline distT="0" distB="0" distL="0" distR="0" wp14:anchorId="1309E192" wp14:editId="29C36CD2">
+                  <wp:extent cx="2202511" cy="1089602"/>
+                  <wp:effectExtent l="0" t="0" r="7620" b="0"/>
+                  <wp:docPr id="34" name="Picture 34"/>
+                  <wp:cNvGraphicFramePr>
+                    <a:graphicFrameLocks xmlns:a="http://schemas.openxmlformats.org/drawingml/2006/main" noChangeAspect="1"/>
+                  </wp:cNvGraphicFramePr>
+                  <a:graphic xmlns:a="http://schemas.openxmlformats.org/drawingml/2006/main">
+                    <a:graphicData uri="http://schemas.openxmlformats.org/drawingml/2006/picture">
+                      <pic:pic xmlns:pic="http://schemas.openxmlformats.org/drawingml/2006/picture">
+                        <pic:nvPicPr>
+                          <pic:cNvPr id="1" name=""/>
+                          <pic:cNvPicPr/>
+                        </pic:nvPicPr>
+                        <pic:blipFill>
+                          <a:blip r:embed="rId51"/>
+                          <a:stretch>
+                            <a:fillRect/>
+                          </a:stretch>
+                        </pic:blipFill>
+                        <pic:spPr>
+                          <a:xfrm>
+                            <a:off x="0" y="0"/>
+                            <a:ext cx="2210364" cy="1093487"/>
+                          </a:xfrm>
+                          <a:prstGeom prst="rect">
+                            <a:avLst/>
+                          </a:prstGeom>
+                        </pic:spPr>
+                      </pic:pic>
+                    </a:graphicData>
+                  </a:graphic>
+                </wp:inline>
+              </w:drawing>
+            </w:r>
+          </w:p>
+        </w:tc>
+        <w:tc>
+          <w:tcPr>
+            <w:tcW w:w="1106" w:type="dxa"/>
+            <w:tcBorders>
+              <w:top w:val="single" w:sz="8" w:space="0" w:color="A3A3A3"/>
+              <w:left w:val="single" w:sz="8" w:space="0" w:color="A3A3A3"/>
+              <w:bottom w:val="single" w:sz="8" w:space="0" w:color="A3A3A3"/>
+              <w:right w:val="single" w:sz="8" w:space="0" w:color="A3A3A3"/>
+            </w:tcBorders>
+            <w:tcMar>
+              <w:top w:w="80" w:type="dxa"/>
+              <w:left w:w="80" w:type="dxa"/>
+              <w:bottom w:w="80" w:type="dxa"/>
+              <w:right w:w="80" w:type="dxa"/>
+            </w:tcMar>
+          </w:tcPr>
+          <w:p>
+            <w:pPr>
+              <w:spacing w:after="0" w:line="240" w:lineRule="auto"/>
+              <w:rPr>
+                <w:rFonts w:ascii="Calibri" w:eastAsia="Times New Roman" w:hAnsi="Calibri" w:cs="Times New Roman"/>
+              </w:rPr>
+            </w:pPr>
+            <w:bookmarkStart w:id="42" w:name="Sep2020"/>
+            <w:r>
+              <w:rPr>
+                <w:rFonts w:ascii="Calibri" w:eastAsia="Times New Roman" w:hAnsi="Calibri" w:cs="Times New Roman"/>
+              </w:rPr>
+              <w:t>Sep</w:t>
+            </w:r>
+            <w:r>
+              <w:rPr>
+                <w:rFonts w:ascii="Calibri" w:eastAsia="Times New Roman" w:hAnsi="Calibri" w:cs="Times New Roman"/>
+              </w:rPr>
+              <w:t>-2020</w:t>
+            </w:r>
             <w:bookmarkEnd w:id="42"/>
+          </w:p>
+        </w:tc>
+      </w:tr>
+      <w:tr>
+        <w:tc>
+          <w:tcPr>
+            <w:tcW w:w="540" w:type="dxa"/>
+            <w:tcBorders>
+              <w:top w:val="single" w:sz="8" w:space="0" w:color="A3A3A3"/>
+              <w:left w:val="single" w:sz="8" w:space="0" w:color="A3A3A3"/>
+              <w:bottom w:val="single" w:sz="8" w:space="0" w:color="A3A3A3"/>
+              <w:right w:val="single" w:sz="8" w:space="0" w:color="A3A3A3"/>
+            </w:tcBorders>
+            <w:tcMar>
+              <w:top w:w="80" w:type="dxa"/>
+              <w:left w:w="80" w:type="dxa"/>
+              <w:bottom w:w="80" w:type="dxa"/>
+              <w:right w:w="80" w:type="dxa"/>
+            </w:tcMar>
+          </w:tcPr>
+          <w:p>
+            <w:pPr>
+              <w:spacing w:after="0" w:line="240" w:lineRule="auto"/>
+              <w:rPr>
+                <w:rFonts w:ascii="Calibri" w:eastAsia="Times New Roman" w:hAnsi="Calibri" w:cs="Times New Roman"/>
+              </w:rPr>
+            </w:pPr>
+            <w:r>
+              <w:rPr>
+                <w:rFonts w:ascii="Calibri" w:eastAsia="Times New Roman" w:hAnsi="Calibri" w:cs="Times New Roman"/>
+              </w:rPr>
+              <w:t>99</w:t>
+            </w:r>
+          </w:p>
+        </w:tc>
+        <w:tc>
+          <w:tcPr>
+            <w:tcW w:w="1440" w:type="dxa"/>
+            <w:tcBorders>
+              <w:top w:val="single" w:sz="8" w:space="0" w:color="A3A3A3"/>
+              <w:left w:val="single" w:sz="8" w:space="0" w:color="A3A3A3"/>
+              <w:bottom w:val="single" w:sz="8" w:space="0" w:color="A3A3A3"/>
+              <w:right w:val="single" w:sz="8" w:space="0" w:color="A3A3A3"/>
+            </w:tcBorders>
+            <w:tcMar>
+              <w:top w:w="80" w:type="dxa"/>
+              <w:left w:w="80" w:type="dxa"/>
+              <w:bottom w:w="80" w:type="dxa"/>
+              <w:right w:w="80" w:type="dxa"/>
+            </w:tcMar>
+          </w:tcPr>
+          <w:p>
+            <w:pPr>
+              <w:spacing w:after="0" w:line="240" w:lineRule="auto"/>
+              <w:rPr>
+                <w:rFonts w:ascii="Calibri" w:eastAsia="Times New Roman" w:hAnsi="Calibri" w:cs="Times New Roman"/>
+              </w:rPr>
+            </w:pPr>
+            <w:r>
+              <w:rPr>
+                <w:rFonts w:ascii="Calibri" w:eastAsia="Times New Roman" w:hAnsi="Calibri" w:cs="Times New Roman"/>
+              </w:rPr>
+              <w:t>Q&amp;A now supports arithmetic operations</w:t>
+            </w:r>
+          </w:p>
+        </w:tc>
+        <w:tc>
+          <w:tcPr>
+            <w:tcW w:w="2610" w:type="dxa"/>
+            <w:tcBorders>
+              <w:top w:val="single" w:sz="8" w:space="0" w:color="A3A3A3"/>
+              <w:left w:val="single" w:sz="8" w:space="0" w:color="A3A3A3"/>
+              <w:bottom w:val="single" w:sz="8" w:space="0" w:color="A3A3A3"/>
+              <w:right w:val="single" w:sz="8" w:space="0" w:color="A3A3A3"/>
+            </w:tcBorders>
+            <w:tcMar>
+              <w:top w:w="80" w:type="dxa"/>
+              <w:left w:w="80" w:type="dxa"/>
+              <w:bottom w:w="80" w:type="dxa"/>
+              <w:right w:w="80" w:type="dxa"/>
+            </w:tcMar>
+          </w:tcPr>
+          <w:p>
+            <w:pPr>
+              <w:pStyle w:val="ListParagraph"/>
+              <w:numPr>
+                <w:ilvl w:val="0"/>
+                <w:numId w:val="42"/>
+              </w:numPr>
+              <w:spacing w:after="0" w:line="240" w:lineRule="auto"/>
+              <w:rPr>
+                <w:rFonts w:ascii="Calibri" w:eastAsia="Times New Roman" w:hAnsi="Calibri" w:cs="Times New Roman"/>
+              </w:rPr>
+            </w:pPr>
+            <w:r>
+              <w:rPr>
+                <w:rFonts w:ascii="Calibri" w:eastAsia="Times New Roman" w:hAnsi="Calibri" w:cs="Times New Roman"/>
+              </w:rPr>
+              <w:t>Addition, subtraction, division, and multiplication supported.</w:t>
+            </w:r>
+          </w:p>
+        </w:tc>
+        <w:tc>
+          <w:tcPr>
+            <w:tcW w:w="8100" w:type="dxa"/>
+            <w:tcBorders>
+              <w:top w:val="single" w:sz="8" w:space="0" w:color="A3A3A3"/>
+              <w:left w:val="single" w:sz="8" w:space="0" w:color="A3A3A3"/>
+              <w:bottom w:val="single" w:sz="8" w:space="0" w:color="A3A3A3"/>
+              <w:right w:val="single" w:sz="8" w:space="0" w:color="A3A3A3"/>
+            </w:tcBorders>
+            <w:tcMar>
+              <w:top w:w="80" w:type="dxa"/>
+              <w:left w:w="80" w:type="dxa"/>
+              <w:bottom w:w="80" w:type="dxa"/>
+              <w:right w:w="80" w:type="dxa"/>
+            </w:tcMar>
+          </w:tcPr>
+          <w:p>
+            <w:pPr>
+              <w:spacing w:after="0" w:line="240" w:lineRule="auto"/>
+              <w:rPr>
+                <w:noProof/>
+              </w:rPr>
+            </w:pPr>
+            <w:r>
+              <w:rPr>
+                <w:noProof/>
+              </w:rPr>
+              <w:drawing>
+                <wp:inline distT="0" distB="0" distL="0" distR="0" wp14:anchorId="124B5B99" wp14:editId="7005B813">
+                  <wp:extent cx="4115374" cy="1667108"/>
+                  <wp:effectExtent l="0" t="0" r="0" b="9525"/>
+                  <wp:docPr id="35" name="Picture 35"/>
+                  <wp:cNvGraphicFramePr>
+                    <a:graphicFrameLocks xmlns:a="http://schemas.openxmlformats.org/drawingml/2006/main" noChangeAspect="1"/>
+                  </wp:cNvGraphicFramePr>
+                  <a:graphic xmlns:a="http://schemas.openxmlformats.org/drawingml/2006/main">
+                    <a:graphicData uri="http://schemas.openxmlformats.org/drawingml/2006/picture">
+                      <pic:pic xmlns:pic="http://schemas.openxmlformats.org/drawingml/2006/picture">
+                        <pic:nvPicPr>
+                          <pic:cNvPr id="1" name=""/>
+                          <pic:cNvPicPr/>
+                        </pic:nvPicPr>
+                        <pic:blipFill>
+                          <a:blip r:embed="rId52"/>
+                          <a:stretch>
+                            <a:fillRect/>
+                          </a:stretch>
+                        </pic:blipFill>
+                        <pic:spPr>
+                          <a:xfrm>
+                            <a:off x="0" y="0"/>
+                            <a:ext cx="4115374" cy="1667108"/>
+                          </a:xfrm>
+                          <a:prstGeom prst="rect">
+                            <a:avLst/>
+                          </a:prstGeom>
+                        </pic:spPr>
+                      </pic:pic>
+                    </a:graphicData>
+                  </a:graphic>
+                </wp:inline>
+              </w:drawing>
+            </w:r>
+          </w:p>
+        </w:tc>
+        <w:tc>
+          <w:tcPr>
+            <w:tcW w:w="1106" w:type="dxa"/>
+            <w:tcBorders>
+              <w:top w:val="single" w:sz="8" w:space="0" w:color="A3A3A3"/>
+              <w:left w:val="single" w:sz="8" w:space="0" w:color="A3A3A3"/>
+              <w:bottom w:val="single" w:sz="8" w:space="0" w:color="A3A3A3"/>
+              <w:right w:val="single" w:sz="8" w:space="0" w:color="A3A3A3"/>
+            </w:tcBorders>
+            <w:tcMar>
+              <w:top w:w="80" w:type="dxa"/>
+              <w:left w:w="80" w:type="dxa"/>
+              <w:bottom w:w="80" w:type="dxa"/>
+              <w:right w:w="80" w:type="dxa"/>
+            </w:tcMar>
+          </w:tcPr>
+          <w:p>
+            <w:pPr>
+              <w:spacing w:after="0" w:line="240" w:lineRule="auto"/>
+              <w:rPr>
+                <w:rFonts w:ascii="Calibri" w:eastAsia="Times New Roman" w:hAnsi="Calibri" w:cs="Times New Roman"/>
+              </w:rPr>
+            </w:pPr>
+            <w:r>
+              <w:rPr>
+                <w:rFonts w:ascii="Calibri" w:eastAsia="Times New Roman" w:hAnsi="Calibri" w:cs="Times New Roman"/>
+              </w:rPr>
+              <w:t>Sep</w:t>
+            </w:r>
+            <w:r>
+              <w:rPr>
+                <w:rFonts w:ascii="Calibri" w:eastAsia="Times New Roman" w:hAnsi="Calibri" w:cs="Times New Roman"/>
+              </w:rPr>
+              <w:t>-20</w:t>
+            </w:r>
+            <w:r>
+              <w:rPr>
+                <w:rFonts w:ascii="Calibri" w:eastAsia="Times New Roman" w:hAnsi="Calibri" w:cs="Times New Roman"/>
+              </w:rPr>
+              <w:t>20</w:t>
+            </w:r>
+          </w:p>
+        </w:tc>
+      </w:tr>
+      <w:tr>
+        <w:tc>
+          <w:tcPr>
+            <w:tcW w:w="540" w:type="dxa"/>
+            <w:tcBorders>
+              <w:top w:val="single" w:sz="8" w:space="0" w:color="A3A3A3"/>
+              <w:left w:val="single" w:sz="8" w:space="0" w:color="A3A3A3"/>
+              <w:bottom w:val="single" w:sz="8" w:space="0" w:color="A3A3A3"/>
+              <w:right w:val="single" w:sz="8" w:space="0" w:color="A3A3A3"/>
+            </w:tcBorders>
+            <w:tcMar>
+              <w:top w:w="80" w:type="dxa"/>
+              <w:left w:w="80" w:type="dxa"/>
+              <w:bottom w:w="80" w:type="dxa"/>
+              <w:right w:w="80" w:type="dxa"/>
+            </w:tcMar>
+          </w:tcPr>
+          <w:p>
+            <w:pPr>
+              <w:spacing w:after="0" w:line="240" w:lineRule="auto"/>
+              <w:rPr>
+                <w:rFonts w:ascii="Calibri" w:eastAsia="Times New Roman" w:hAnsi="Calibri" w:cs="Times New Roman"/>
+              </w:rPr>
+            </w:pPr>
+            <w:r>
+              <w:rPr>
+                <w:rFonts w:ascii="Calibri" w:eastAsia="Times New Roman" w:hAnsi="Calibri" w:cs="Times New Roman"/>
+              </w:rPr>
+              <w:t>100</w:t>
+            </w:r>
+          </w:p>
+        </w:tc>
+        <w:tc>
+          <w:tcPr>
+            <w:tcW w:w="1440" w:type="dxa"/>
+            <w:tcBorders>
+              <w:top w:val="single" w:sz="8" w:space="0" w:color="A3A3A3"/>
+              <w:left w:val="single" w:sz="8" w:space="0" w:color="A3A3A3"/>
+              <w:bottom w:val="single" w:sz="8" w:space="0" w:color="A3A3A3"/>
+              <w:right w:val="single" w:sz="8" w:space="0" w:color="A3A3A3"/>
+            </w:tcBorders>
+            <w:tcMar>
+              <w:top w:w="80" w:type="dxa"/>
+              <w:left w:w="80" w:type="dxa"/>
+              <w:bottom w:w="80" w:type="dxa"/>
+              <w:right w:w="80" w:type="dxa"/>
+            </w:tcMar>
+          </w:tcPr>
+          <w:p>
+            <w:pPr>
+              <w:spacing w:after="0" w:line="240" w:lineRule="auto"/>
+              <w:rPr>
+                <w:rFonts w:ascii="Calibri" w:eastAsia="Times New Roman" w:hAnsi="Calibri" w:cs="Times New Roman"/>
+              </w:rPr>
+            </w:pPr>
+            <w:r>
+              <w:rPr>
+                <w:rFonts w:ascii="Calibri" w:eastAsia="Times New Roman" w:hAnsi="Calibri" w:cs="Times New Roman"/>
+              </w:rPr>
+              <w:t>Export data from Q&amp;A visual</w:t>
+            </w:r>
+          </w:p>
+        </w:tc>
+        <w:tc>
+          <w:tcPr>
+            <w:tcW w:w="2610" w:type="dxa"/>
+            <w:tcBorders>
+              <w:top w:val="single" w:sz="8" w:space="0" w:color="A3A3A3"/>
+              <w:left w:val="single" w:sz="8" w:space="0" w:color="A3A3A3"/>
+              <w:bottom w:val="single" w:sz="8" w:space="0" w:color="A3A3A3"/>
+              <w:right w:val="single" w:sz="8" w:space="0" w:color="A3A3A3"/>
+            </w:tcBorders>
+            <w:tcMar>
+              <w:top w:w="80" w:type="dxa"/>
+              <w:left w:w="80" w:type="dxa"/>
+              <w:bottom w:w="80" w:type="dxa"/>
+              <w:right w:w="80" w:type="dxa"/>
+            </w:tcMar>
+          </w:tcPr>
+          <w:p>
+            <w:pPr>
+              <w:pStyle w:val="ListParagraph"/>
+              <w:numPr>
+                <w:ilvl w:val="0"/>
+                <w:numId w:val="42"/>
+              </w:numPr>
+              <w:spacing w:after="0" w:line="240" w:lineRule="auto"/>
+              <w:rPr>
+                <w:rFonts w:ascii="Calibri" w:eastAsia="Times New Roman" w:hAnsi="Calibri" w:cs="Times New Roman"/>
+              </w:rPr>
+            </w:pPr>
+            <w:r>
+              <w:rPr>
+                <w:rFonts w:ascii="Calibri" w:eastAsia="Times New Roman" w:hAnsi="Calibri" w:cs="Times New Roman"/>
+              </w:rPr>
+              <w:t xml:space="preserve">Option to export from Q &amp; A visuals is found under the </w:t>
+            </w:r>
+            <w:r>
+              <w:rPr>
+                <w:rFonts w:ascii="Calibri" w:eastAsia="Times New Roman" w:hAnsi="Calibri" w:cs="Times New Roman"/>
+              </w:rPr>
+              <w:lastRenderedPageBreak/>
+              <w:t>context menu (…) of the visual header</w:t>
+            </w:r>
+          </w:p>
+        </w:tc>
+        <w:tc>
+          <w:tcPr>
+            <w:tcW w:w="8100" w:type="dxa"/>
+            <w:tcBorders>
+              <w:top w:val="single" w:sz="8" w:space="0" w:color="A3A3A3"/>
+              <w:left w:val="single" w:sz="8" w:space="0" w:color="A3A3A3"/>
+              <w:bottom w:val="single" w:sz="8" w:space="0" w:color="A3A3A3"/>
+              <w:right w:val="single" w:sz="8" w:space="0" w:color="A3A3A3"/>
+            </w:tcBorders>
+            <w:tcMar>
+              <w:top w:w="80" w:type="dxa"/>
+              <w:left w:w="80" w:type="dxa"/>
+              <w:bottom w:w="80" w:type="dxa"/>
+              <w:right w:w="80" w:type="dxa"/>
+            </w:tcMar>
+          </w:tcPr>
+          <w:p>
+            <w:pPr>
+              <w:spacing w:after="0" w:line="240" w:lineRule="auto"/>
+              <w:rPr>
+                <w:noProof/>
+              </w:rPr>
+            </w:pPr>
+          </w:p>
+        </w:tc>
+        <w:tc>
+          <w:tcPr>
+            <w:tcW w:w="1106" w:type="dxa"/>
+            <w:tcBorders>
+              <w:top w:val="single" w:sz="8" w:space="0" w:color="A3A3A3"/>
+              <w:left w:val="single" w:sz="8" w:space="0" w:color="A3A3A3"/>
+              <w:bottom w:val="single" w:sz="8" w:space="0" w:color="A3A3A3"/>
+              <w:right w:val="single" w:sz="8" w:space="0" w:color="A3A3A3"/>
+            </w:tcBorders>
+            <w:tcMar>
+              <w:top w:w="80" w:type="dxa"/>
+              <w:left w:w="80" w:type="dxa"/>
+              <w:bottom w:w="80" w:type="dxa"/>
+              <w:right w:w="80" w:type="dxa"/>
+            </w:tcMar>
+          </w:tcPr>
+          <w:p>
+            <w:pPr>
+              <w:spacing w:after="0" w:line="240" w:lineRule="auto"/>
+              <w:rPr>
+                <w:rFonts w:ascii="Calibri" w:eastAsia="Times New Roman" w:hAnsi="Calibri" w:cs="Times New Roman"/>
+              </w:rPr>
+            </w:pPr>
+            <w:bookmarkStart w:id="43" w:name="Oct2020"/>
+            <w:r>
+              <w:rPr>
+                <w:rFonts w:ascii="Calibri" w:eastAsia="Times New Roman" w:hAnsi="Calibri" w:cs="Times New Roman"/>
+              </w:rPr>
+              <w:t>Oct-2020</w:t>
+            </w:r>
+            <w:bookmarkEnd w:id="43"/>
+          </w:p>
+        </w:tc>
+      </w:tr>
+      <w:tr>
+        <w:tc>
+          <w:tcPr>
+            <w:tcW w:w="540" w:type="dxa"/>
+            <w:tcBorders>
+              <w:top w:val="single" w:sz="8" w:space="0" w:color="A3A3A3"/>
+              <w:left w:val="single" w:sz="8" w:space="0" w:color="A3A3A3"/>
+              <w:bottom w:val="single" w:sz="8" w:space="0" w:color="A3A3A3"/>
+              <w:right w:val="single" w:sz="8" w:space="0" w:color="A3A3A3"/>
+            </w:tcBorders>
+            <w:tcMar>
+              <w:top w:w="80" w:type="dxa"/>
+              <w:left w:w="80" w:type="dxa"/>
+              <w:bottom w:w="80" w:type="dxa"/>
+              <w:right w:w="80" w:type="dxa"/>
+            </w:tcMar>
+          </w:tcPr>
+          <w:p>
+            <w:pPr>
+              <w:spacing w:after="0" w:line="240" w:lineRule="auto"/>
+              <w:rPr>
+                <w:rFonts w:ascii="Calibri" w:eastAsia="Times New Roman" w:hAnsi="Calibri" w:cs="Times New Roman"/>
+              </w:rPr>
+            </w:pPr>
+            <w:r>
+              <w:rPr>
+                <w:rFonts w:ascii="Calibri" w:eastAsia="Times New Roman" w:hAnsi="Calibri" w:cs="Times New Roman"/>
+              </w:rPr>
+              <w:t>101</w:t>
+            </w:r>
+          </w:p>
+        </w:tc>
+        <w:tc>
+          <w:tcPr>
+            <w:tcW w:w="1440" w:type="dxa"/>
+            <w:tcBorders>
+              <w:top w:val="single" w:sz="8" w:space="0" w:color="A3A3A3"/>
+              <w:left w:val="single" w:sz="8" w:space="0" w:color="A3A3A3"/>
+              <w:bottom w:val="single" w:sz="8" w:space="0" w:color="A3A3A3"/>
+              <w:right w:val="single" w:sz="8" w:space="0" w:color="A3A3A3"/>
+            </w:tcBorders>
+            <w:tcMar>
+              <w:top w:w="80" w:type="dxa"/>
+              <w:left w:w="80" w:type="dxa"/>
+              <w:bottom w:w="80" w:type="dxa"/>
+              <w:right w:w="80" w:type="dxa"/>
+            </w:tcMar>
+          </w:tcPr>
+          <w:p>
+            <w:pPr>
+              <w:spacing w:after="0" w:line="240" w:lineRule="auto"/>
+              <w:rPr>
+                <w:rFonts w:ascii="Calibri" w:eastAsia="Times New Roman" w:hAnsi="Calibri" w:cs="Times New Roman"/>
+              </w:rPr>
+            </w:pPr>
+            <w:r>
+              <w:rPr>
+                <w:rFonts w:ascii="Calibri" w:eastAsia="Times New Roman" w:hAnsi="Calibri" w:cs="Times New Roman"/>
+              </w:rPr>
+              <w:t>Anomaly Detection (Preview)</w:t>
+            </w:r>
+          </w:p>
+        </w:tc>
+        <w:tc>
+          <w:tcPr>
+            <w:tcW w:w="2610" w:type="dxa"/>
+            <w:tcBorders>
+              <w:top w:val="single" w:sz="8" w:space="0" w:color="A3A3A3"/>
+              <w:left w:val="single" w:sz="8" w:space="0" w:color="A3A3A3"/>
+              <w:bottom w:val="single" w:sz="8" w:space="0" w:color="A3A3A3"/>
+              <w:right w:val="single" w:sz="8" w:space="0" w:color="A3A3A3"/>
+            </w:tcBorders>
+            <w:tcMar>
+              <w:top w:w="80" w:type="dxa"/>
+              <w:left w:w="80" w:type="dxa"/>
+              <w:bottom w:w="80" w:type="dxa"/>
+              <w:right w:w="80" w:type="dxa"/>
+            </w:tcMar>
+          </w:tcPr>
+          <w:p>
+            <w:pPr>
+              <w:pStyle w:val="ListParagraph"/>
+              <w:numPr>
+                <w:ilvl w:val="0"/>
+                <w:numId w:val="42"/>
+              </w:numPr>
+              <w:spacing w:after="0" w:line="240" w:lineRule="auto"/>
+              <w:rPr>
+                <w:rFonts w:ascii="Calibri" w:eastAsia="Times New Roman" w:hAnsi="Calibri" w:cs="Times New Roman"/>
+              </w:rPr>
+            </w:pPr>
+            <w:r>
+              <w:rPr>
+                <w:rFonts w:ascii="Calibri" w:eastAsia="Times New Roman" w:hAnsi="Calibri" w:cs="Times New Roman"/>
+              </w:rPr>
+              <w:t>Enhance line chart visuals by detecting anomalies in time series data.</w:t>
+            </w:r>
+          </w:p>
+        </w:tc>
+        <w:tc>
+          <w:tcPr>
+            <w:tcW w:w="8100" w:type="dxa"/>
+            <w:tcBorders>
+              <w:top w:val="single" w:sz="8" w:space="0" w:color="A3A3A3"/>
+              <w:left w:val="single" w:sz="8" w:space="0" w:color="A3A3A3"/>
+              <w:bottom w:val="single" w:sz="8" w:space="0" w:color="A3A3A3"/>
+              <w:right w:val="single" w:sz="8" w:space="0" w:color="A3A3A3"/>
+            </w:tcBorders>
+            <w:tcMar>
+              <w:top w:w="80" w:type="dxa"/>
+              <w:left w:w="80" w:type="dxa"/>
+              <w:bottom w:w="80" w:type="dxa"/>
+              <w:right w:w="80" w:type="dxa"/>
+            </w:tcMar>
+          </w:tcPr>
+          <w:p>
+            <w:pPr>
+              <w:spacing w:after="0" w:line="240" w:lineRule="auto"/>
+              <w:rPr>
+                <w:noProof/>
+              </w:rPr>
+            </w:pPr>
+            <w:r>
+              <w:rPr>
+                <w:noProof/>
+              </w:rPr>
+              <w:drawing>
+                <wp:inline distT="0" distB="0" distL="0" distR="0" wp14:anchorId="72D1BF53" wp14:editId="73A5B634">
+                  <wp:extent cx="5041900" cy="2265045"/>
+                  <wp:effectExtent l="0" t="0" r="6350" b="1905"/>
+                  <wp:docPr id="36" name="Picture 36"/>
+                  <wp:cNvGraphicFramePr>
+                    <a:graphicFrameLocks xmlns:a="http://schemas.openxmlformats.org/drawingml/2006/main" noChangeAspect="1"/>
+                  </wp:cNvGraphicFramePr>
+                  <a:graphic xmlns:a="http://schemas.openxmlformats.org/drawingml/2006/main">
+                    <a:graphicData uri="http://schemas.openxmlformats.org/drawingml/2006/picture">
+                      <pic:pic xmlns:pic="http://schemas.openxmlformats.org/drawingml/2006/picture">
+                        <pic:nvPicPr>
+                          <pic:cNvPr id="1" name=""/>
+                          <pic:cNvPicPr/>
+                        </pic:nvPicPr>
+                        <pic:blipFill>
+                          <a:blip r:embed="rId53"/>
+                          <a:stretch>
+                            <a:fillRect/>
+                          </a:stretch>
+                        </pic:blipFill>
+                        <pic:spPr>
+                          <a:xfrm>
+                            <a:off x="0" y="0"/>
+                            <a:ext cx="5041900" cy="2265045"/>
+                          </a:xfrm>
+                          <a:prstGeom prst="rect">
+                            <a:avLst/>
+                          </a:prstGeom>
+                        </pic:spPr>
+                      </pic:pic>
+                    </a:graphicData>
+                  </a:graphic>
+                </wp:inline>
+              </w:drawing>
+            </w:r>
+          </w:p>
+        </w:tc>
+        <w:tc>
+          <w:tcPr>
+            <w:tcW w:w="1106" w:type="dxa"/>
+            <w:tcBorders>
+              <w:top w:val="single" w:sz="8" w:space="0" w:color="A3A3A3"/>
+              <w:left w:val="single" w:sz="8" w:space="0" w:color="A3A3A3"/>
+              <w:bottom w:val="single" w:sz="8" w:space="0" w:color="A3A3A3"/>
+              <w:right w:val="single" w:sz="8" w:space="0" w:color="A3A3A3"/>
+            </w:tcBorders>
+            <w:tcMar>
+              <w:top w:w="80" w:type="dxa"/>
+              <w:left w:w="80" w:type="dxa"/>
+              <w:bottom w:w="80" w:type="dxa"/>
+              <w:right w:w="80" w:type="dxa"/>
+            </w:tcMar>
+          </w:tcPr>
+          <w:p>
+            <w:pPr>
+              <w:spacing w:after="0" w:line="240" w:lineRule="auto"/>
+              <w:rPr>
+                <w:rFonts w:ascii="Calibri" w:eastAsia="Times New Roman" w:hAnsi="Calibri" w:cs="Times New Roman"/>
+              </w:rPr>
+            </w:pPr>
+            <w:bookmarkStart w:id="44" w:name="Nov2020"/>
+            <w:r>
+              <w:rPr>
+                <w:rFonts w:ascii="Calibri" w:eastAsia="Times New Roman" w:hAnsi="Calibri" w:cs="Times New Roman"/>
+              </w:rPr>
+              <w:t>Nov-2020</w:t>
+            </w:r>
+            <w:bookmarkEnd w:id="44"/>
+          </w:p>
+        </w:tc>
+      </w:tr>
+      <w:tr>
+        <w:tc>
+          <w:tcPr>
+            <w:tcW w:w="540" w:type="dxa"/>
+            <w:tcBorders>
+              <w:top w:val="single" w:sz="8" w:space="0" w:color="A3A3A3"/>
+              <w:left w:val="single" w:sz="8" w:space="0" w:color="A3A3A3"/>
+              <w:bottom w:val="single" w:sz="8" w:space="0" w:color="A3A3A3"/>
+              <w:right w:val="single" w:sz="8" w:space="0" w:color="A3A3A3"/>
+            </w:tcBorders>
+            <w:tcMar>
+              <w:top w:w="80" w:type="dxa"/>
+              <w:left w:w="80" w:type="dxa"/>
+              <w:bottom w:w="80" w:type="dxa"/>
+              <w:right w:w="80" w:type="dxa"/>
+            </w:tcMar>
+          </w:tcPr>
+          <w:p>
+            <w:pPr>
+              <w:spacing w:after="0" w:line="240" w:lineRule="auto"/>
+              <w:rPr>
+                <w:rFonts w:ascii="Calibri" w:eastAsia="Times New Roman" w:hAnsi="Calibri" w:cs="Times New Roman"/>
+              </w:rPr>
+            </w:pPr>
+            <w:r>
+              <w:rPr>
+                <w:rFonts w:ascii="Calibri" w:eastAsia="Times New Roman" w:hAnsi="Calibri" w:cs="Times New Roman"/>
+              </w:rPr>
+              <w:t>102</w:t>
+            </w:r>
+          </w:p>
+        </w:tc>
+        <w:tc>
+          <w:tcPr>
+            <w:tcW w:w="1440" w:type="dxa"/>
+            <w:tcBorders>
+              <w:top w:val="single" w:sz="8" w:space="0" w:color="A3A3A3"/>
+              <w:left w:val="single" w:sz="8" w:space="0" w:color="A3A3A3"/>
+              <w:bottom w:val="single" w:sz="8" w:space="0" w:color="A3A3A3"/>
+              <w:right w:val="single" w:sz="8" w:space="0" w:color="A3A3A3"/>
+            </w:tcBorders>
+            <w:tcMar>
+              <w:top w:w="80" w:type="dxa"/>
+              <w:left w:w="80" w:type="dxa"/>
+              <w:bottom w:w="80" w:type="dxa"/>
+              <w:right w:w="80" w:type="dxa"/>
+            </w:tcMar>
+          </w:tcPr>
+          <w:p>
+            <w:pPr>
+              <w:spacing w:after="0" w:line="240" w:lineRule="auto"/>
+              <w:rPr>
+                <w:rFonts w:ascii="Calibri" w:eastAsia="Times New Roman" w:hAnsi="Calibri" w:cs="Times New Roman"/>
+              </w:rPr>
+            </w:pPr>
+            <w:r>
+              <w:rPr>
+                <w:rFonts w:ascii="Calibri" w:eastAsia="Times New Roman" w:hAnsi="Calibri" w:cs="Times New Roman"/>
+              </w:rPr>
+              <w:t>Q&amp;A now supports partial data matching</w:t>
+            </w:r>
+          </w:p>
+        </w:tc>
+        <w:tc>
+          <w:tcPr>
+            <w:tcW w:w="2610" w:type="dxa"/>
+            <w:tcBorders>
+              <w:top w:val="single" w:sz="8" w:space="0" w:color="A3A3A3"/>
+              <w:left w:val="single" w:sz="8" w:space="0" w:color="A3A3A3"/>
+              <w:bottom w:val="single" w:sz="8" w:space="0" w:color="A3A3A3"/>
+              <w:right w:val="single" w:sz="8" w:space="0" w:color="A3A3A3"/>
+            </w:tcBorders>
+            <w:tcMar>
+              <w:top w:w="80" w:type="dxa"/>
+              <w:left w:w="80" w:type="dxa"/>
+              <w:bottom w:w="80" w:type="dxa"/>
+              <w:right w:w="80" w:type="dxa"/>
+            </w:tcMar>
+          </w:tcPr>
+          <w:p>
+            <w:pPr>
+              <w:pStyle w:val="ListParagraph"/>
+              <w:numPr>
+                <w:ilvl w:val="0"/>
+                <w:numId w:val="42"/>
+              </w:numPr>
+              <w:spacing w:after="0" w:line="240" w:lineRule="auto"/>
+              <w:rPr>
+                <w:rFonts w:ascii="Calibri" w:eastAsia="Times New Roman" w:hAnsi="Calibri" w:cs="Times New Roman"/>
+              </w:rPr>
+            </w:pPr>
+            <w:r>
+              <w:rPr>
+                <w:rFonts w:ascii="Calibri" w:eastAsia="Times New Roman" w:hAnsi="Calibri" w:cs="Times New Roman"/>
+              </w:rPr>
+              <w:t>Previously only exact matches were supported</w:t>
+            </w:r>
+            <w:r>
+              <w:rPr>
+                <w:rFonts w:ascii="Calibri" w:eastAsia="Times New Roman" w:hAnsi="Calibri" w:cs="Times New Roman"/>
+              </w:rPr>
+              <w:t>. Example: “Azure” now matches value “Microsoft Azure”</w:t>
+            </w:r>
+          </w:p>
+        </w:tc>
+        <w:tc>
+          <w:tcPr>
+            <w:tcW w:w="8100" w:type="dxa"/>
+            <w:tcBorders>
+              <w:top w:val="single" w:sz="8" w:space="0" w:color="A3A3A3"/>
+              <w:left w:val="single" w:sz="8" w:space="0" w:color="A3A3A3"/>
+              <w:bottom w:val="single" w:sz="8" w:space="0" w:color="A3A3A3"/>
+              <w:right w:val="single" w:sz="8" w:space="0" w:color="A3A3A3"/>
+            </w:tcBorders>
+            <w:tcMar>
+              <w:top w:w="80" w:type="dxa"/>
+              <w:left w:w="80" w:type="dxa"/>
+              <w:bottom w:w="80" w:type="dxa"/>
+              <w:right w:w="80" w:type="dxa"/>
+            </w:tcMar>
+          </w:tcPr>
+          <w:p>
+            <w:pPr>
+              <w:spacing w:after="0" w:line="240" w:lineRule="auto"/>
+              <w:rPr>
+                <w:noProof/>
+              </w:rPr>
+            </w:pPr>
+          </w:p>
+        </w:tc>
+        <w:tc>
+          <w:tcPr>
+            <w:tcW w:w="1106" w:type="dxa"/>
+            <w:tcBorders>
+              <w:top w:val="single" w:sz="8" w:space="0" w:color="A3A3A3"/>
+              <w:left w:val="single" w:sz="8" w:space="0" w:color="A3A3A3"/>
+              <w:bottom w:val="single" w:sz="8" w:space="0" w:color="A3A3A3"/>
+              <w:right w:val="single" w:sz="8" w:space="0" w:color="A3A3A3"/>
+            </w:tcBorders>
+            <w:tcMar>
+              <w:top w:w="80" w:type="dxa"/>
+              <w:left w:w="80" w:type="dxa"/>
+              <w:bottom w:w="80" w:type="dxa"/>
+              <w:right w:w="80" w:type="dxa"/>
+            </w:tcMar>
+          </w:tcPr>
+          <w:p>
+            <w:pPr>
+              <w:spacing w:after="0" w:line="240" w:lineRule="auto"/>
+              <w:rPr>
+                <w:rFonts w:ascii="Calibri" w:eastAsia="Times New Roman" w:hAnsi="Calibri" w:cs="Times New Roman"/>
+              </w:rPr>
+            </w:pPr>
+            <w:r>
+              <w:rPr>
+                <w:rFonts w:ascii="Calibri" w:eastAsia="Times New Roman" w:hAnsi="Calibri" w:cs="Times New Roman"/>
+              </w:rPr>
+              <w:t>Nov-2020</w:t>
+            </w:r>
+          </w:p>
+        </w:tc>
+      </w:tr>
+      <w:tr>
+        <w:tc>
+          <w:tcPr>
+            <w:tcW w:w="540" w:type="dxa"/>
+            <w:tcBorders>
+              <w:top w:val="single" w:sz="8" w:space="0" w:color="A3A3A3"/>
+              <w:left w:val="single" w:sz="8" w:space="0" w:color="A3A3A3"/>
+              <w:bottom w:val="single" w:sz="8" w:space="0" w:color="A3A3A3"/>
+              <w:right w:val="single" w:sz="8" w:space="0" w:color="A3A3A3"/>
+            </w:tcBorders>
+            <w:tcMar>
+              <w:top w:w="80" w:type="dxa"/>
+              <w:left w:w="80" w:type="dxa"/>
+              <w:bottom w:w="80" w:type="dxa"/>
+              <w:right w:w="80" w:type="dxa"/>
+            </w:tcMar>
+          </w:tcPr>
+          <w:p>
+            <w:pPr>
+              <w:spacing w:after="0" w:line="240" w:lineRule="auto"/>
+              <w:rPr>
+                <w:rFonts w:ascii="Calibri" w:eastAsia="Times New Roman" w:hAnsi="Calibri" w:cs="Times New Roman"/>
+              </w:rPr>
+            </w:pPr>
+            <w:r>
+              <w:rPr>
+                <w:rFonts w:ascii="Calibri" w:eastAsia="Times New Roman" w:hAnsi="Calibri" w:cs="Times New Roman"/>
+              </w:rPr>
+              <w:t>103</w:t>
+            </w:r>
+          </w:p>
+        </w:tc>
+        <w:tc>
+          <w:tcPr>
+            <w:tcW w:w="1440" w:type="dxa"/>
+            <w:tcBorders>
+              <w:top w:val="single" w:sz="8" w:space="0" w:color="A3A3A3"/>
+              <w:left w:val="single" w:sz="8" w:space="0" w:color="A3A3A3"/>
+              <w:bottom w:val="single" w:sz="8" w:space="0" w:color="A3A3A3"/>
+              <w:right w:val="single" w:sz="8" w:space="0" w:color="A3A3A3"/>
+            </w:tcBorders>
+            <w:tcMar>
+              <w:top w:w="80" w:type="dxa"/>
+              <w:left w:w="80" w:type="dxa"/>
+              <w:bottom w:w="80" w:type="dxa"/>
+              <w:right w:w="80" w:type="dxa"/>
+            </w:tcMar>
+          </w:tcPr>
+          <w:p>
+            <w:pPr>
+              <w:spacing w:after="0" w:line="240" w:lineRule="auto"/>
+              <w:rPr>
+                <w:rFonts w:ascii="Calibri" w:eastAsia="Times New Roman" w:hAnsi="Calibri" w:cs="Times New Roman"/>
+              </w:rPr>
+            </w:pPr>
+            <w:r>
+              <w:rPr>
+                <w:rFonts w:ascii="Calibri" w:eastAsia="Times New Roman" w:hAnsi="Calibri" w:cs="Times New Roman"/>
+              </w:rPr>
+              <w:t>DirectQuery for PBI datasets and Azure AS  (preview)</w:t>
+            </w:r>
+          </w:p>
+        </w:tc>
+        <w:tc>
+          <w:tcPr>
+            <w:tcW w:w="2610" w:type="dxa"/>
+            <w:tcBorders>
+              <w:top w:val="single" w:sz="8" w:space="0" w:color="A3A3A3"/>
+              <w:left w:val="single" w:sz="8" w:space="0" w:color="A3A3A3"/>
+              <w:bottom w:val="single" w:sz="8" w:space="0" w:color="A3A3A3"/>
+              <w:right w:val="single" w:sz="8" w:space="0" w:color="A3A3A3"/>
+            </w:tcBorders>
+            <w:tcMar>
+              <w:top w:w="80" w:type="dxa"/>
+              <w:left w:w="80" w:type="dxa"/>
+              <w:bottom w:w="80" w:type="dxa"/>
+              <w:right w:w="80" w:type="dxa"/>
+            </w:tcMar>
+          </w:tcPr>
+          <w:p>
+            <w:pPr>
+              <w:pStyle w:val="ListParagraph"/>
+              <w:numPr>
+                <w:ilvl w:val="0"/>
+                <w:numId w:val="42"/>
+              </w:numPr>
+              <w:spacing w:after="0" w:line="240" w:lineRule="auto"/>
+              <w:rPr>
+                <w:rFonts w:ascii="Calibri" w:eastAsia="Times New Roman" w:hAnsi="Calibri" w:cs="Times New Roman"/>
+              </w:rPr>
+            </w:pPr>
+            <w:r>
+              <w:rPr>
+                <w:rFonts w:ascii="Calibri" w:eastAsia="Times New Roman" w:hAnsi="Calibri" w:cs="Times New Roman"/>
+              </w:rPr>
+              <w:t>Builds on composite models</w:t>
+            </w:r>
+          </w:p>
+          <w:p>
+            <w:pPr>
+              <w:pStyle w:val="ListParagraph"/>
+              <w:numPr>
+                <w:ilvl w:val="0"/>
+                <w:numId w:val="42"/>
+              </w:numPr>
+              <w:spacing w:after="0" w:line="240" w:lineRule="auto"/>
+              <w:rPr>
+                <w:rFonts w:ascii="Calibri" w:eastAsia="Times New Roman" w:hAnsi="Calibri" w:cs="Times New Roman"/>
+              </w:rPr>
+            </w:pPr>
+            <w:r>
+              <w:rPr>
+                <w:rFonts w:ascii="Calibri" w:eastAsia="Times New Roman" w:hAnsi="Calibri" w:cs="Times New Roman"/>
+              </w:rPr>
+              <w:t xml:space="preserve">Allows you to use Azure AS and PBI dataset as another DirectQuery source as part of a composite model </w:t>
+            </w:r>
+            <w:r>
+              <w:rPr>
+                <w:rFonts w:ascii="Calibri" w:eastAsia="Times New Roman" w:hAnsi="Calibri" w:cs="Times New Roman"/>
+              </w:rPr>
+              <w:lastRenderedPageBreak/>
+              <w:t>with potentially other data sources</w:t>
+            </w:r>
+          </w:p>
+          <w:p>
+            <w:pPr>
+              <w:pStyle w:val="ListParagraph"/>
+              <w:numPr>
+                <w:ilvl w:val="0"/>
+                <w:numId w:val="42"/>
+              </w:numPr>
+              <w:spacing w:after="0" w:line="240" w:lineRule="auto"/>
+              <w:rPr>
+                <w:rFonts w:ascii="Calibri" w:eastAsia="Times New Roman" w:hAnsi="Calibri" w:cs="Times New Roman"/>
+              </w:rPr>
+            </w:pPr>
+          </w:p>
+        </w:tc>
+        <w:tc>
+          <w:tcPr>
+            <w:tcW w:w="8100" w:type="dxa"/>
+            <w:tcBorders>
+              <w:top w:val="single" w:sz="8" w:space="0" w:color="A3A3A3"/>
+              <w:left w:val="single" w:sz="8" w:space="0" w:color="A3A3A3"/>
+              <w:bottom w:val="single" w:sz="8" w:space="0" w:color="A3A3A3"/>
+              <w:right w:val="single" w:sz="8" w:space="0" w:color="A3A3A3"/>
+            </w:tcBorders>
+            <w:tcMar>
+              <w:top w:w="80" w:type="dxa"/>
+              <w:left w:w="80" w:type="dxa"/>
+              <w:bottom w:w="80" w:type="dxa"/>
+              <w:right w:w="80" w:type="dxa"/>
+            </w:tcMar>
+          </w:tcPr>
+          <w:p>
+            <w:pPr>
+              <w:spacing w:after="0" w:line="240" w:lineRule="auto"/>
+              <w:rPr>
+                <w:noProof/>
+              </w:rPr>
+            </w:pPr>
+            <w:r>
+              <w:rPr>
+                <w:noProof/>
+              </w:rPr>
+              <w:lastRenderedPageBreak/>
+              <w:t>Feature is ideal for scenarios in which data from both an enterprise semantic model needs to be combined with another source like an Excel file</w:t>
+            </w:r>
+            <w:r>
+              <w:rPr>
+                <w:noProof/>
+              </w:rPr>
+              <w:br/>
+            </w:r>
+            <w:hyperlink r:id="rId54" w:history="1">
+              <w:r>
+                <w:rPr>
+                  <w:rStyle w:val="Hyperlink"/>
+                  <w:noProof/>
+                </w:rPr>
+                <w:t>https://powerbi.microsoft.com/en-us/blog/directquery-for-power-bi-datasets-and-azure-analysis-services-preview/</w:t>
+              </w:r>
+            </w:hyperlink>
+          </w:p>
+          <w:p>
+            <w:pPr>
+              <w:spacing w:after="0" w:line="240" w:lineRule="auto"/>
+              <w:rPr>
+                <w:noProof/>
+              </w:rPr>
+            </w:pPr>
+          </w:p>
+          <w:p>
+            <w:pPr>
+              <w:spacing w:after="0" w:line="240" w:lineRule="auto"/>
+              <w:rPr>
+                <w:noProof/>
+              </w:rPr>
+            </w:pPr>
+            <w:r>
+              <w:rPr>
+                <w:noProof/>
+              </w:rPr>
+              <w:t xml:space="preserve">Can </w:t>
+            </w:r>
+          </w:p>
+        </w:tc>
+        <w:tc>
+          <w:tcPr>
+            <w:tcW w:w="1106" w:type="dxa"/>
+            <w:tcBorders>
+              <w:top w:val="single" w:sz="8" w:space="0" w:color="A3A3A3"/>
+              <w:left w:val="single" w:sz="8" w:space="0" w:color="A3A3A3"/>
+              <w:bottom w:val="single" w:sz="8" w:space="0" w:color="A3A3A3"/>
+              <w:right w:val="single" w:sz="8" w:space="0" w:color="A3A3A3"/>
+            </w:tcBorders>
+            <w:tcMar>
+              <w:top w:w="80" w:type="dxa"/>
+              <w:left w:w="80" w:type="dxa"/>
+              <w:bottom w:w="80" w:type="dxa"/>
+              <w:right w:w="80" w:type="dxa"/>
+            </w:tcMar>
+          </w:tcPr>
+          <w:p>
+            <w:pPr>
+              <w:spacing w:after="0" w:line="240" w:lineRule="auto"/>
+              <w:rPr>
+                <w:rFonts w:ascii="Calibri" w:eastAsia="Times New Roman" w:hAnsi="Calibri" w:cs="Times New Roman"/>
+              </w:rPr>
+            </w:pPr>
+            <w:bookmarkStart w:id="45" w:name="Dec2020"/>
+            <w:r>
+              <w:rPr>
+                <w:rFonts w:ascii="Calibri" w:eastAsia="Times New Roman" w:hAnsi="Calibri" w:cs="Times New Roman"/>
+              </w:rPr>
+              <w:t>Dec-2020</w:t>
+            </w:r>
+            <w:bookmarkEnd w:id="45"/>
           </w:p>
         </w:tc>
       </w:tr>
     </w:tbl>
     <w:p/>
     <w:sectPr>
-      <w:headerReference w:type="default" r:id="rId50"/>
-      <w:footerReference w:type="default" r:id="rId51"/>
-      <w:headerReference w:type="first" r:id="rId52"/>
+      <w:headerReference w:type="default" r:id="rId55"/>
+      <w:footerReference w:type="default" r:id="rId56"/>
+      <w:headerReference w:type="first" r:id="rId57"/>
       <w:pgSz w:w="15840" w:h="12240" w:orient="landscape"/>
       <w:pgMar w:top="1440" w:right="1152" w:bottom="1440" w:left="1152" w:header="720" w:footer="720" w:gutter="0"/>
       <w:cols w:space="720"/>
@@ -22527,7 +23814,7 @@
 </file>
 
 <file path=word/endnotes.xml><?xml version="1.0" encoding="utf-8"?>
-<w:endnotes xmlns:wpc="http://schemas.microsoft.com/office/word/2010/wordprocessingCanvas" xmlns:cx="http://schemas.microsoft.com/office/drawing/2014/chartex" xmlns:cx1="http://schemas.microsoft.com/office/drawing/2015/9/8/chartex" xmlns:cx2="http://schemas.microsoft.com/office/drawing/2015/10/21/chartex" xmlns:cx3="http://schemas.microsoft.com/office/drawing/2016/5/9/chartex" xmlns:cx4="http://schemas.microsoft.com/office/drawing/2016/5/10/chartex" xmlns:cx5="http://schemas.microsoft.com/office/drawing/2016/5/11/chartex" xmlns:cx6="http://schemas.microsoft.com/office/drawing/2016/5/12/chartex" xmlns:cx7="http://schemas.microsoft.com/office/drawing/2016/5/13/chartex" xmlns:cx8="http://schemas.microsoft.com/office/drawing/2016/5/14/chartex" xmlns:mc="http://schemas.openxmlformats.org/markup-compatibility/2006" xmlns:aink="http://schemas.microsoft.com/office/drawing/2016/ink" xmlns:am3d="http://schemas.microsoft.com/office/drawing/2017/model3d" xmlns:o="urn:schemas-microsoft-com:office:office" xmlns:r="http://schemas.openxmlformats.org/officeDocument/2006/relationships" xmlns:m="http://schemas.openxmlformats.org/officeDocument/2006/math" xmlns:v="urn:schemas-microsoft-com:vml" xmlns:wp14="http://schemas.microsoft.com/office/word/2010/wordprocessingDrawing" xmlns:wp="http://schemas.openxmlformats.org/drawingml/2006/wordprocessingDrawing" xmlns:w10="urn:schemas-microsoft-com:office:word" xmlns:w="http://schemas.openxmlformats.org/wordprocessingml/2006/main" xmlns:w14="http://schemas.microsoft.com/office/word/2010/wordml" xmlns:w15="http://schemas.microsoft.com/office/word/2012/wordml" xmlns:w16cid="http://schemas.microsoft.com/office/word/2016/wordml/cid" xmlns:w16se="http://schemas.microsoft.com/office/word/2015/wordml/symex" xmlns:wpg="http://schemas.microsoft.com/office/word/2010/wordprocessingGroup" xmlns:wpi="http://schemas.microsoft.com/office/word/2010/wordprocessingInk" xmlns:wne="http://schemas.microsoft.com/office/word/2006/wordml" xmlns:wps="http://schemas.microsoft.com/office/word/2010/wordprocessingShape" mc:Ignorable="w14 w15 w16se w16cid wp14">
+<w:endnotes xmlns:wpc="http://schemas.microsoft.com/office/word/2010/wordprocessingCanvas" xmlns:cx="http://schemas.microsoft.com/office/drawing/2014/chartex" xmlns:cx1="http://schemas.microsoft.com/office/drawing/2015/9/8/chartex" xmlns:cx2="http://schemas.microsoft.com/office/drawing/2015/10/21/chartex" xmlns:cx3="http://schemas.microsoft.com/office/drawing/2016/5/9/chartex" xmlns:cx4="http://schemas.microsoft.com/office/drawing/2016/5/10/chartex" xmlns:cx5="http://schemas.microsoft.com/office/drawing/2016/5/11/chartex" xmlns:cx6="http://schemas.microsoft.com/office/drawing/2016/5/12/chartex" xmlns:cx7="http://schemas.microsoft.com/office/drawing/2016/5/13/chartex" xmlns:cx8="http://schemas.microsoft.com/office/drawing/2016/5/14/chartex" xmlns:mc="http://schemas.openxmlformats.org/markup-compatibility/2006" xmlns:aink="http://schemas.microsoft.com/office/drawing/2016/ink" xmlns:am3d="http://schemas.microsoft.com/office/drawing/2017/model3d" xmlns:o="urn:schemas-microsoft-com:office:office" xmlns:r="http://schemas.openxmlformats.org/officeDocument/2006/relationships" xmlns:m="http://schemas.openxmlformats.org/officeDocument/2006/math" xmlns:v="urn:schemas-microsoft-com:vml" xmlns:wp14="http://schemas.microsoft.com/office/word/2010/wordprocessingDrawing" xmlns:wp="http://schemas.openxmlformats.org/drawingml/2006/wordprocessingDrawing" xmlns:w10="urn:schemas-microsoft-com:office:word" xmlns:w="http://schemas.openxmlformats.org/wordprocessingml/2006/main" xmlns:w14="http://schemas.microsoft.com/office/word/2010/wordml" xmlns:w15="http://schemas.microsoft.com/office/word/2012/wordml" xmlns:w16cex="http://schemas.microsoft.com/office/word/2018/wordml/cex" xmlns:w16cid="http://schemas.microsoft.com/office/word/2016/wordml/cid" xmlns:w16="http://schemas.microsoft.com/office/word/2018/wordml" xmlns:w16se="http://schemas.microsoft.com/office/word/2015/wordml/symex" xmlns:wpg="http://schemas.microsoft.com/office/word/2010/wordprocessingGroup" xmlns:wpi="http://schemas.microsoft.com/office/word/2010/wordprocessingInk" xmlns:wne="http://schemas.microsoft.com/office/word/2006/wordml" xmlns:wps="http://schemas.microsoft.com/office/word/2010/wordprocessingShape" mc:Ignorable="w14 w15 w16se w16cid w16 w16cex wp14">
   <w:endnote w:type="separator" w:id="-1">
     <w:p>
       <w:pPr>
@@ -22552,7 +23839,7 @@
 </file>
 
 <file path=word/footer1.xml><?xml version="1.0" encoding="utf-8"?>
-<w:ftr xmlns:wpc="http://schemas.microsoft.com/office/word/2010/wordprocessingCanvas" xmlns:cx="http://schemas.microsoft.com/office/drawing/2014/chartex" xmlns:cx1="http://schemas.microsoft.com/office/drawing/2015/9/8/chartex" xmlns:cx2="http://schemas.microsoft.com/office/drawing/2015/10/21/chartex" xmlns:cx3="http://schemas.microsoft.com/office/drawing/2016/5/9/chartex" xmlns:cx4="http://schemas.microsoft.com/office/drawing/2016/5/10/chartex" xmlns:cx5="http://schemas.microsoft.com/office/drawing/2016/5/11/chartex" xmlns:cx6="http://schemas.microsoft.com/office/drawing/2016/5/12/chartex" xmlns:cx7="http://schemas.microsoft.com/office/drawing/2016/5/13/chartex" xmlns:cx8="http://schemas.microsoft.com/office/drawing/2016/5/14/chartex" xmlns:mc="http://schemas.openxmlformats.org/markup-compatibility/2006" xmlns:aink="http://schemas.microsoft.com/office/drawing/2016/ink" xmlns:am3d="http://schemas.microsoft.com/office/drawing/2017/model3d" xmlns:o="urn:schemas-microsoft-com:office:office" xmlns:r="http://schemas.openxmlformats.org/officeDocument/2006/relationships" xmlns:m="http://schemas.openxmlformats.org/officeDocument/2006/math" xmlns:v="urn:schemas-microsoft-com:vml" xmlns:wp14="http://schemas.microsoft.com/office/word/2010/wordprocessingDrawing" xmlns:wp="http://schemas.openxmlformats.org/drawingml/2006/wordprocessingDrawing" xmlns:w10="urn:schemas-microsoft-com:office:word" xmlns:w="http://schemas.openxmlformats.org/wordprocessingml/2006/main" xmlns:w14="http://schemas.microsoft.com/office/word/2010/wordml" xmlns:w15="http://schemas.microsoft.com/office/word/2012/wordml" xmlns:w16cid="http://schemas.microsoft.com/office/word/2016/wordml/cid" xmlns:w16se="http://schemas.microsoft.com/office/word/2015/wordml/symex" xmlns:wpg="http://schemas.microsoft.com/office/word/2010/wordprocessingGroup" xmlns:wpi="http://schemas.microsoft.com/office/word/2010/wordprocessingInk" xmlns:wne="http://schemas.microsoft.com/office/word/2006/wordml" xmlns:wps="http://schemas.microsoft.com/office/word/2010/wordprocessingShape" mc:Ignorable="w14 w15 w16se w16cid wp14">
+<w:ftr xmlns:wpc="http://schemas.microsoft.com/office/word/2010/wordprocessingCanvas" xmlns:cx="http://schemas.microsoft.com/office/drawing/2014/chartex" xmlns:cx1="http://schemas.microsoft.com/office/drawing/2015/9/8/chartex" xmlns:cx2="http://schemas.microsoft.com/office/drawing/2015/10/21/chartex" xmlns:cx3="http://schemas.microsoft.com/office/drawing/2016/5/9/chartex" xmlns:cx4="http://schemas.microsoft.com/office/drawing/2016/5/10/chartex" xmlns:cx5="http://schemas.microsoft.com/office/drawing/2016/5/11/chartex" xmlns:cx6="http://schemas.microsoft.com/office/drawing/2016/5/12/chartex" xmlns:cx7="http://schemas.microsoft.com/office/drawing/2016/5/13/chartex" xmlns:cx8="http://schemas.microsoft.com/office/drawing/2016/5/14/chartex" xmlns:mc="http://schemas.openxmlformats.org/markup-compatibility/2006" xmlns:aink="http://schemas.microsoft.com/office/drawing/2016/ink" xmlns:am3d="http://schemas.microsoft.com/office/drawing/2017/model3d" xmlns:o="urn:schemas-microsoft-com:office:office" xmlns:r="http://schemas.openxmlformats.org/officeDocument/2006/relationships" xmlns:m="http://schemas.openxmlformats.org/officeDocument/2006/math" xmlns:v="urn:schemas-microsoft-com:vml" xmlns:wp14="http://schemas.microsoft.com/office/word/2010/wordprocessingDrawing" xmlns:wp="http://schemas.openxmlformats.org/drawingml/2006/wordprocessingDrawing" xmlns:w10="urn:schemas-microsoft-com:office:word" xmlns:w="http://schemas.openxmlformats.org/wordprocessingml/2006/main" xmlns:w14="http://schemas.microsoft.com/office/word/2010/wordml" xmlns:w15="http://schemas.microsoft.com/office/word/2012/wordml" xmlns:w16cex="http://schemas.microsoft.com/office/word/2018/wordml/cex" xmlns:w16cid="http://schemas.microsoft.com/office/word/2016/wordml/cid" xmlns:w16="http://schemas.microsoft.com/office/word/2018/wordml" xmlns:w16se="http://schemas.microsoft.com/office/word/2015/wordml/symex" xmlns:wpg="http://schemas.microsoft.com/office/word/2010/wordprocessingGroup" xmlns:wpi="http://schemas.microsoft.com/office/word/2010/wordprocessingInk" xmlns:wne="http://schemas.microsoft.com/office/word/2006/wordml" xmlns:wps="http://schemas.microsoft.com/office/word/2010/wordprocessingShape" mc:Ignorable="w14 w15 w16se w16cid w16 w16cex wp14">
   <w:sdt>
     <w:sdtPr>
       <w:id w:val="654953617"/>
@@ -22605,7 +23892,7 @@
 </file>
 
 <file path=word/footnotes.xml><?xml version="1.0" encoding="utf-8"?>
-<w:footnotes xmlns:wpc="http://schemas.microsoft.com/office/word/2010/wordprocessingCanvas" xmlns:cx="http://schemas.microsoft.com/office/drawing/2014/chartex" xmlns:cx1="http://schemas.microsoft.com/office/drawing/2015/9/8/chartex" xmlns:cx2="http://schemas.microsoft.com/office/drawing/2015/10/21/chartex" xmlns:cx3="http://schemas.microsoft.com/office/drawing/2016/5/9/chartex" xmlns:cx4="http://schemas.microsoft.com/office/drawing/2016/5/10/chartex" xmlns:cx5="http://schemas.microsoft.com/office/drawing/2016/5/11/chartex" xmlns:cx6="http://schemas.microsoft.com/office/drawing/2016/5/12/chartex" xmlns:cx7="http://schemas.microsoft.com/office/drawing/2016/5/13/chartex" xmlns:cx8="http://schemas.microsoft.com/office/drawing/2016/5/14/chartex" xmlns:mc="http://schemas.openxmlformats.org/markup-compatibility/2006" xmlns:aink="http://schemas.microsoft.com/office/drawing/2016/ink" xmlns:am3d="http://schemas.microsoft.com/office/drawing/2017/model3d" xmlns:o="urn:schemas-microsoft-com:office:office" xmlns:r="http://schemas.openxmlformats.org/officeDocument/2006/relationships" xmlns:m="http://schemas.openxmlformats.org/officeDocument/2006/math" xmlns:v="urn:schemas-microsoft-com:vml" xmlns:wp14="http://schemas.microsoft.com/office/word/2010/wordprocessingDrawing" xmlns:wp="http://schemas.openxmlformats.org/drawingml/2006/wordprocessingDrawing" xmlns:w10="urn:schemas-microsoft-com:office:word" xmlns:w="http://schemas.openxmlformats.org/wordprocessingml/2006/main" xmlns:w14="http://schemas.microsoft.com/office/word/2010/wordml" xmlns:w15="http://schemas.microsoft.com/office/word/2012/wordml" xmlns:w16cid="http://schemas.microsoft.com/office/word/2016/wordml/cid" xmlns:w16se="http://schemas.microsoft.com/office/word/2015/wordml/symex" xmlns:wpg="http://schemas.microsoft.com/office/word/2010/wordprocessingGroup" xmlns:wpi="http://schemas.microsoft.com/office/word/2010/wordprocessingInk" xmlns:wne="http://schemas.microsoft.com/office/word/2006/wordml" xmlns:wps="http://schemas.microsoft.com/office/word/2010/wordprocessingShape" mc:Ignorable="w14 w15 w16se w16cid wp14">
+<w:footnotes xmlns:wpc="http://schemas.microsoft.com/office/word/2010/wordprocessingCanvas" xmlns:cx="http://schemas.microsoft.com/office/drawing/2014/chartex" xmlns:cx1="http://schemas.microsoft.com/office/drawing/2015/9/8/chartex" xmlns:cx2="http://schemas.microsoft.com/office/drawing/2015/10/21/chartex" xmlns:cx3="http://schemas.microsoft.com/office/drawing/2016/5/9/chartex" xmlns:cx4="http://schemas.microsoft.com/office/drawing/2016/5/10/chartex" xmlns:cx5="http://schemas.microsoft.com/office/drawing/2016/5/11/chartex" xmlns:cx6="http://schemas.microsoft.com/office/drawing/2016/5/12/chartex" xmlns:cx7="http://schemas.microsoft.com/office/drawing/2016/5/13/chartex" xmlns:cx8="http://schemas.microsoft.com/office/drawing/2016/5/14/chartex" xmlns:mc="http://schemas.openxmlformats.org/markup-compatibility/2006" xmlns:aink="http://schemas.microsoft.com/office/drawing/2016/ink" xmlns:am3d="http://schemas.microsoft.com/office/drawing/2017/model3d" xmlns:o="urn:schemas-microsoft-com:office:office" xmlns:r="http://schemas.openxmlformats.org/officeDocument/2006/relationships" xmlns:m="http://schemas.openxmlformats.org/officeDocument/2006/math" xmlns:v="urn:schemas-microsoft-com:vml" xmlns:wp14="http://schemas.microsoft.com/office/word/2010/wordprocessingDrawing" xmlns:wp="http://schemas.openxmlformats.org/drawingml/2006/wordprocessingDrawing" xmlns:w10="urn:schemas-microsoft-com:office:word" xmlns:w="http://schemas.openxmlformats.org/wordprocessingml/2006/main" xmlns:w14="http://schemas.microsoft.com/office/word/2010/wordml" xmlns:w15="http://schemas.microsoft.com/office/word/2012/wordml" xmlns:w16cex="http://schemas.microsoft.com/office/word/2018/wordml/cex" xmlns:w16cid="http://schemas.microsoft.com/office/word/2016/wordml/cid" xmlns:w16="http://schemas.microsoft.com/office/word/2018/wordml" xmlns:w16se="http://schemas.microsoft.com/office/word/2015/wordml/symex" xmlns:wpg="http://schemas.microsoft.com/office/word/2010/wordprocessingGroup" xmlns:wpi="http://schemas.microsoft.com/office/word/2010/wordprocessingInk" xmlns:wne="http://schemas.microsoft.com/office/word/2006/wordml" xmlns:wps="http://schemas.microsoft.com/office/word/2010/wordprocessingShape" mc:Ignorable="w14 w15 w16se w16cid w16 w16cex wp14">
   <w:footnote w:type="separator" w:id="-1">
     <w:p>
       <w:pPr>
@@ -22630,7 +23917,7 @@
 </file>
 
 <file path=word/header1.xml><?xml version="1.0" encoding="utf-8"?>
-<w:hdr xmlns:wpc="http://schemas.microsoft.com/office/word/2010/wordprocessingCanvas" xmlns:cx="http://schemas.microsoft.com/office/drawing/2014/chartex" xmlns:cx1="http://schemas.microsoft.com/office/drawing/2015/9/8/chartex" xmlns:cx2="http://schemas.microsoft.com/office/drawing/2015/10/21/chartex" xmlns:cx3="http://schemas.microsoft.com/office/drawing/2016/5/9/chartex" xmlns:cx4="http://schemas.microsoft.com/office/drawing/2016/5/10/chartex" xmlns:cx5="http://schemas.microsoft.com/office/drawing/2016/5/11/chartex" xmlns:cx6="http://schemas.microsoft.com/office/drawing/2016/5/12/chartex" xmlns:cx7="http://schemas.microsoft.com/office/drawing/2016/5/13/chartex" xmlns:cx8="http://schemas.microsoft.com/office/drawing/2016/5/14/chartex" xmlns:mc="http://schemas.openxmlformats.org/markup-compatibility/2006" xmlns:aink="http://schemas.microsoft.com/office/drawing/2016/ink" xmlns:am3d="http://schemas.microsoft.com/office/drawing/2017/model3d" xmlns:o="urn:schemas-microsoft-com:office:office" xmlns:r="http://schemas.openxmlformats.org/officeDocument/2006/relationships" xmlns:m="http://schemas.openxmlformats.org/officeDocument/2006/math" xmlns:v="urn:schemas-microsoft-com:vml" xmlns:wp14="http://schemas.microsoft.com/office/word/2010/wordprocessingDrawing" xmlns:wp="http://schemas.openxmlformats.org/drawingml/2006/wordprocessingDrawing" xmlns:w10="urn:schemas-microsoft-com:office:word" xmlns:w="http://schemas.openxmlformats.org/wordprocessingml/2006/main" xmlns:w14="http://schemas.microsoft.com/office/word/2010/wordml" xmlns:w15="http://schemas.microsoft.com/office/word/2012/wordml" xmlns:w16cid="http://schemas.microsoft.com/office/word/2016/wordml/cid" xmlns:w16se="http://schemas.microsoft.com/office/word/2015/wordml/symex" xmlns:wpg="http://schemas.microsoft.com/office/word/2010/wordprocessingGroup" xmlns:wpi="http://schemas.microsoft.com/office/word/2010/wordprocessingInk" xmlns:wne="http://schemas.microsoft.com/office/word/2006/wordml" xmlns:wps="http://schemas.microsoft.com/office/word/2010/wordprocessingShape" mc:Ignorable="w14 w15 w16se w16cid wp14">
+<w:hdr xmlns:wpc="http://schemas.microsoft.com/office/word/2010/wordprocessingCanvas" xmlns:cx="http://schemas.microsoft.com/office/drawing/2014/chartex" xmlns:cx1="http://schemas.microsoft.com/office/drawing/2015/9/8/chartex" xmlns:cx2="http://schemas.microsoft.com/office/drawing/2015/10/21/chartex" xmlns:cx3="http://schemas.microsoft.com/office/drawing/2016/5/9/chartex" xmlns:cx4="http://schemas.microsoft.com/office/drawing/2016/5/10/chartex" xmlns:cx5="http://schemas.microsoft.com/office/drawing/2016/5/11/chartex" xmlns:cx6="http://schemas.microsoft.com/office/drawing/2016/5/12/chartex" xmlns:cx7="http://schemas.microsoft.com/office/drawing/2016/5/13/chartex" xmlns:cx8="http://schemas.microsoft.com/office/drawing/2016/5/14/chartex" xmlns:mc="http://schemas.openxmlformats.org/markup-compatibility/2006" xmlns:aink="http://schemas.microsoft.com/office/drawing/2016/ink" xmlns:am3d="http://schemas.microsoft.com/office/drawing/2017/model3d" xmlns:o="urn:schemas-microsoft-com:office:office" xmlns:r="http://schemas.openxmlformats.org/officeDocument/2006/relationships" xmlns:m="http://schemas.openxmlformats.org/officeDocument/2006/math" xmlns:v="urn:schemas-microsoft-com:vml" xmlns:wp14="http://schemas.microsoft.com/office/word/2010/wordprocessingDrawing" xmlns:wp="http://schemas.openxmlformats.org/drawingml/2006/wordprocessingDrawing" xmlns:w10="urn:schemas-microsoft-com:office:word" xmlns:w="http://schemas.openxmlformats.org/wordprocessingml/2006/main" xmlns:w14="http://schemas.microsoft.com/office/word/2010/wordml" xmlns:w15="http://schemas.microsoft.com/office/word/2012/wordml" xmlns:w16cex="http://schemas.microsoft.com/office/word/2018/wordml/cex" xmlns:w16cid="http://schemas.microsoft.com/office/word/2016/wordml/cid" xmlns:w16="http://schemas.microsoft.com/office/word/2018/wordml" xmlns:w16se="http://schemas.microsoft.com/office/word/2015/wordml/symex" xmlns:wpg="http://schemas.microsoft.com/office/word/2010/wordprocessingGroup" xmlns:wpi="http://schemas.microsoft.com/office/word/2010/wordprocessingInk" xmlns:wne="http://schemas.microsoft.com/office/word/2006/wordml" xmlns:wps="http://schemas.microsoft.com/office/word/2010/wordprocessingShape" mc:Ignorable="w14 w15 w16se w16cid w16 w16cex wp14">
   <w:p>
     <w:pPr>
       <w:pStyle w:val="Header"/>
@@ -22641,20 +23928,23 @@
 </file>
 
 <file path=word/header2.xml><?xml version="1.0" encoding="utf-8"?>
-<w:hdr xmlns:wpc="http://schemas.microsoft.com/office/word/2010/wordprocessingCanvas" xmlns:cx="http://schemas.microsoft.com/office/drawing/2014/chartex" xmlns:cx1="http://schemas.microsoft.com/office/drawing/2015/9/8/chartex" xmlns:cx2="http://schemas.microsoft.com/office/drawing/2015/10/21/chartex" xmlns:cx3="http://schemas.microsoft.com/office/drawing/2016/5/9/chartex" xmlns:cx4="http://schemas.microsoft.com/office/drawing/2016/5/10/chartex" xmlns:cx5="http://schemas.microsoft.com/office/drawing/2016/5/11/chartex" xmlns:cx6="http://schemas.microsoft.com/office/drawing/2016/5/12/chartex" xmlns:cx7="http://schemas.microsoft.com/office/drawing/2016/5/13/chartex" xmlns:cx8="http://schemas.microsoft.com/office/drawing/2016/5/14/chartex" xmlns:mc="http://schemas.openxmlformats.org/markup-compatibility/2006" xmlns:aink="http://schemas.microsoft.com/office/drawing/2016/ink" xmlns:am3d="http://schemas.microsoft.com/office/drawing/2017/model3d" xmlns:o="urn:schemas-microsoft-com:office:office" xmlns:r="http://schemas.openxmlformats.org/officeDocument/2006/relationships" xmlns:m="http://schemas.openxmlformats.org/officeDocument/2006/math" xmlns:v="urn:schemas-microsoft-com:vml" xmlns:wp14="http://schemas.microsoft.com/office/word/2010/wordprocessingDrawing" xmlns:wp="http://schemas.openxmlformats.org/drawingml/2006/wordprocessingDrawing" xmlns:w10="urn:schemas-microsoft-com:office:word" xmlns:w="http://schemas.openxmlformats.org/wordprocessingml/2006/main" xmlns:w14="http://schemas.microsoft.com/office/word/2010/wordml" xmlns:w15="http://schemas.microsoft.com/office/word/2012/wordml" xmlns:w16cid="http://schemas.microsoft.com/office/word/2016/wordml/cid" xmlns:w16se="http://schemas.microsoft.com/office/word/2015/wordml/symex" xmlns:wpg="http://schemas.microsoft.com/office/word/2010/wordprocessingGroup" xmlns:wpi="http://schemas.microsoft.com/office/word/2010/wordprocessingInk" xmlns:wne="http://schemas.microsoft.com/office/word/2006/wordml" xmlns:wps="http://schemas.microsoft.com/office/word/2010/wordprocessingShape" mc:Ignorable="w14 w15 w16se w16cid wp14">
+<w:hdr xmlns:wpc="http://schemas.microsoft.com/office/word/2010/wordprocessingCanvas" xmlns:cx="http://schemas.microsoft.com/office/drawing/2014/chartex" xmlns:cx1="http://schemas.microsoft.com/office/drawing/2015/9/8/chartex" xmlns:cx2="http://schemas.microsoft.com/office/drawing/2015/10/21/chartex" xmlns:cx3="http://schemas.microsoft.com/office/drawing/2016/5/9/chartex" xmlns:cx4="http://schemas.microsoft.com/office/drawing/2016/5/10/chartex" xmlns:cx5="http://schemas.microsoft.com/office/drawing/2016/5/11/chartex" xmlns:cx6="http://schemas.microsoft.com/office/drawing/2016/5/12/chartex" xmlns:cx7="http://schemas.microsoft.com/office/drawing/2016/5/13/chartex" xmlns:cx8="http://schemas.microsoft.com/office/drawing/2016/5/14/chartex" xmlns:mc="http://schemas.openxmlformats.org/markup-compatibility/2006" xmlns:aink="http://schemas.microsoft.com/office/drawing/2016/ink" xmlns:am3d="http://schemas.microsoft.com/office/drawing/2017/model3d" xmlns:o="urn:schemas-microsoft-com:office:office" xmlns:r="http://schemas.openxmlformats.org/officeDocument/2006/relationships" xmlns:m="http://schemas.openxmlformats.org/officeDocument/2006/math" xmlns:v="urn:schemas-microsoft-com:vml" xmlns:wp14="http://schemas.microsoft.com/office/word/2010/wordprocessingDrawing" xmlns:wp="http://schemas.openxmlformats.org/drawingml/2006/wordprocessingDrawing" xmlns:w10="urn:schemas-microsoft-com:office:word" xmlns:w="http://schemas.openxmlformats.org/wordprocessingml/2006/main" xmlns:w14="http://schemas.microsoft.com/office/word/2010/wordml" xmlns:w15="http://schemas.microsoft.com/office/word/2012/wordml" xmlns:w16cex="http://schemas.microsoft.com/office/word/2018/wordml/cex" xmlns:w16cid="http://schemas.microsoft.com/office/word/2016/wordml/cid" xmlns:w16="http://schemas.microsoft.com/office/word/2018/wordml" xmlns:w16se="http://schemas.microsoft.com/office/word/2015/wordml/symex" xmlns:wpg="http://schemas.microsoft.com/office/word/2010/wordprocessingGroup" xmlns:wpi="http://schemas.microsoft.com/office/word/2010/wordprocessingInk" xmlns:wne="http://schemas.microsoft.com/office/word/2006/wordml" xmlns:wps="http://schemas.microsoft.com/office/word/2010/wordprocessingShape" mc:Ignorable="w14 w15 w16se w16cid w16 w16cex wp14">
   <w:p>
     <w:pPr>
       <w:pStyle w:val="Header"/>
       <w:jc w:val="right"/>
     </w:pPr>
     <w:r>
-      <w:t>8</w:t>
+      <w:t>1</w:t>
+    </w:r>
+    <w:r>
+      <w:t>2</w:t>
     </w:r>
     <w:r>
       <w:t>/1</w:t>
     </w:r>
     <w:r>
-      <w:t>4</w:t>
+      <w:t>9</w:t>
     </w:r>
     <w:r>
       <w:t>/2020</w:t>
@@ -22664,7 +23954,7 @@
 </file>
 
 <file path=word/numbering.xml><?xml version="1.0" encoding="utf-8"?>
-<w:numbering xmlns:wpc="http://schemas.microsoft.com/office/word/2010/wordprocessingCanvas" xmlns:cx="http://schemas.microsoft.com/office/drawing/2014/chartex" xmlns:cx1="http://schemas.microsoft.com/office/drawing/2015/9/8/chartex" xmlns:cx2="http://schemas.microsoft.com/office/drawing/2015/10/21/chartex" xmlns:cx3="http://schemas.microsoft.com/office/drawing/2016/5/9/chartex" xmlns:cx4="http://schemas.microsoft.com/office/drawing/2016/5/10/chartex" xmlns:cx5="http://schemas.microsoft.com/office/drawing/2016/5/11/chartex" xmlns:cx6="http://schemas.microsoft.com/office/drawing/2016/5/12/chartex" xmlns:cx7="http://schemas.microsoft.com/office/drawing/2016/5/13/chartex" xmlns:cx8="http://schemas.microsoft.com/office/drawing/2016/5/14/chartex" xmlns:mc="http://schemas.openxmlformats.org/markup-compatibility/2006" xmlns:aink="http://schemas.microsoft.com/office/drawing/2016/ink" xmlns:am3d="http://schemas.microsoft.com/office/drawing/2017/model3d" xmlns:o="urn:schemas-microsoft-com:office:office" xmlns:r="http://schemas.openxmlformats.org/officeDocument/2006/relationships" xmlns:m="http://schemas.openxmlformats.org/officeDocument/2006/math" xmlns:v="urn:schemas-microsoft-com:vml" xmlns:wp14="http://schemas.microsoft.com/office/word/2010/wordprocessingDrawing" xmlns:wp="http://schemas.openxmlformats.org/drawingml/2006/wordprocessingDrawing" xmlns:w10="urn:schemas-microsoft-com:office:word" xmlns:w="http://schemas.openxmlformats.org/wordprocessingml/2006/main" xmlns:w14="http://schemas.microsoft.com/office/word/2010/wordml" xmlns:w15="http://schemas.microsoft.com/office/word/2012/wordml" xmlns:w16cid="http://schemas.microsoft.com/office/word/2016/wordml/cid" xmlns:w16se="http://schemas.microsoft.com/office/word/2015/wordml/symex" xmlns:wpg="http://schemas.microsoft.com/office/word/2010/wordprocessingGroup" xmlns:wpi="http://schemas.microsoft.com/office/word/2010/wordprocessingInk" xmlns:wne="http://schemas.microsoft.com/office/word/2006/wordml" xmlns:wps="http://schemas.microsoft.com/office/word/2010/wordprocessingShape" mc:Ignorable="w14 w15 w16se w16cid wp14">
+<w:numbering xmlns:wpc="http://schemas.microsoft.com/office/word/2010/wordprocessingCanvas" xmlns:cx="http://schemas.microsoft.com/office/drawing/2014/chartex" xmlns:cx1="http://schemas.microsoft.com/office/drawing/2015/9/8/chartex" xmlns:cx2="http://schemas.microsoft.com/office/drawing/2015/10/21/chartex" xmlns:cx3="http://schemas.microsoft.com/office/drawing/2016/5/9/chartex" xmlns:cx4="http://schemas.microsoft.com/office/drawing/2016/5/10/chartex" xmlns:cx5="http://schemas.microsoft.com/office/drawing/2016/5/11/chartex" xmlns:cx6="http://schemas.microsoft.com/office/drawing/2016/5/12/chartex" xmlns:cx7="http://schemas.microsoft.com/office/drawing/2016/5/13/chartex" xmlns:cx8="http://schemas.microsoft.com/office/drawing/2016/5/14/chartex" xmlns:mc="http://schemas.openxmlformats.org/markup-compatibility/2006" xmlns:aink="http://schemas.microsoft.com/office/drawing/2016/ink" xmlns:am3d="http://schemas.microsoft.com/office/drawing/2017/model3d" xmlns:o="urn:schemas-microsoft-com:office:office" xmlns:r="http://schemas.openxmlformats.org/officeDocument/2006/relationships" xmlns:m="http://schemas.openxmlformats.org/officeDocument/2006/math" xmlns:v="urn:schemas-microsoft-com:vml" xmlns:wp14="http://schemas.microsoft.com/office/word/2010/wordprocessingDrawing" xmlns:wp="http://schemas.openxmlformats.org/drawingml/2006/wordprocessingDrawing" xmlns:w10="urn:schemas-microsoft-com:office:word" xmlns:w="http://schemas.openxmlformats.org/wordprocessingml/2006/main" xmlns:w14="http://schemas.microsoft.com/office/word/2010/wordml" xmlns:w15="http://schemas.microsoft.com/office/word/2012/wordml" xmlns:w16cex="http://schemas.microsoft.com/office/word/2018/wordml/cex" xmlns:w16cid="http://schemas.microsoft.com/office/word/2016/wordml/cid" xmlns:w16="http://schemas.microsoft.com/office/word/2018/wordml" xmlns:w16se="http://schemas.microsoft.com/office/word/2015/wordml/symex" xmlns:wpg="http://schemas.microsoft.com/office/word/2010/wordprocessingGroup" xmlns:wpi="http://schemas.microsoft.com/office/word/2010/wordprocessingInk" xmlns:wne="http://schemas.microsoft.com/office/word/2006/wordml" xmlns:wps="http://schemas.microsoft.com/office/word/2010/wordprocessingShape" mc:Ignorable="w14 w15 w16se w16cid w16 w16cex wp14">
   <w:abstractNum w:abstractNumId="0" w15:restartNumberingAfterBreak="0">
     <w:nsid w:val="04544415"/>
     <w:multiLevelType w:val="hybridMultilevel"/>
@@ -25913,7 +27203,7 @@
   <w:abstractNum w:abstractNumId="25" w15:restartNumberingAfterBreak="0">
     <w:nsid w:val="53F768F7"/>
     <w:multiLevelType w:val="hybridMultilevel"/>
-    <w:tmpl w:val="3AC4EECC"/>
+    <w:tmpl w:val="46DCB492"/>
     <w:lvl w:ilvl="0" w:tplc="04090001">
       <w:start w:val="1"/>
       <w:numFmt w:val="bullet"/>
@@ -28221,7 +29511,7 @@
 </file>
 
 <file path=word/styles.xml><?xml version="1.0" encoding="utf-8"?>
-<w:styles xmlns:mc="http://schemas.openxmlformats.org/markup-compatibility/2006" xmlns:r="http://schemas.openxmlformats.org/officeDocument/2006/relationships" xmlns:w="http://schemas.openxmlformats.org/wordprocessingml/2006/main" xmlns:w14="http://schemas.microsoft.com/office/word/2010/wordml" xmlns:w15="http://schemas.microsoft.com/office/word/2012/wordml" xmlns:w16cid="http://schemas.microsoft.com/office/word/2016/wordml/cid" xmlns:w16se="http://schemas.microsoft.com/office/word/2015/wordml/symex" mc:Ignorable="w14 w15 w16se w16cid">
+<w:styles xmlns:mc="http://schemas.openxmlformats.org/markup-compatibility/2006" xmlns:r="http://schemas.openxmlformats.org/officeDocument/2006/relationships" xmlns:w="http://schemas.openxmlformats.org/wordprocessingml/2006/main" xmlns:w14="http://schemas.microsoft.com/office/word/2010/wordml" xmlns:w15="http://schemas.microsoft.com/office/word/2012/wordml" xmlns:w16cex="http://schemas.microsoft.com/office/word/2018/wordml/cex" xmlns:w16cid="http://schemas.microsoft.com/office/word/2016/wordml/cid" xmlns:w16="http://schemas.microsoft.com/office/word/2018/wordml" xmlns:w16se="http://schemas.microsoft.com/office/word/2015/wordml/symex" mc:Ignorable="w14 w15 w16se w16cid w16 w16cex">
   <w:docDefaults>
     <w:rPrDefault>
       <w:rPr>

</xml_diff>

<commit_message>
Updated for October 2022
</commit_message>
<xml_diff>
--- a/PBI Desktop Data Modeling & Analytics Features.docx
+++ b/PBI Desktop Data Modeling & Analytics Features.docx
@@ -1483,7 +1483,16 @@
             <w:tcW w:w="1440" w:type="dxa"/>
             <w:shd w:val="clear" w:color="auto" w:fill="FFF2CC" w:themeFill="accent4" w:themeFillTint="33"/>
           </w:tcPr>
-          <w:p/>
+          <w:p>
+            <w:hyperlink w:anchor="Oct2022" w:history="1">
+              <w:r>
+                <w:rPr>
+                  <w:rStyle w:val="Hyperlink"/>
+                </w:rPr>
+                <w:t>Oct-2022</w:t>
+              </w:r>
+            </w:hyperlink>
+          </w:p>
         </w:tc>
         <w:tc>
           <w:tcPr>
@@ -30297,6 +30306,403 @@
               <w:t>Sep-2022</w:t>
             </w:r>
             <w:bookmarkEnd w:id="60"/>
+          </w:p>
+        </w:tc>
+      </w:tr>
+      <w:tr>
+        <w:trPr>
+          <w:trHeight w:val="1520"/>
+        </w:trPr>
+        <w:tc>
+          <w:tcPr>
+            <w:tcW w:w="540" w:type="dxa"/>
+            <w:tcBorders>
+              <w:top w:val="single" w:sz="8" w:space="0" w:color="A3A3A3"/>
+              <w:left w:val="single" w:sz="8" w:space="0" w:color="A3A3A3"/>
+              <w:bottom w:val="single" w:sz="8" w:space="0" w:color="A3A3A3"/>
+              <w:right w:val="single" w:sz="8" w:space="0" w:color="A3A3A3"/>
+            </w:tcBorders>
+            <w:tcMar>
+              <w:top w:w="80" w:type="dxa"/>
+              <w:left w:w="80" w:type="dxa"/>
+              <w:bottom w:w="80" w:type="dxa"/>
+              <w:right w:w="80" w:type="dxa"/>
+            </w:tcMar>
+          </w:tcPr>
+          <w:p>
+            <w:pPr>
+              <w:spacing w:after="0" w:line="240" w:lineRule="auto"/>
+              <w:rPr>
+                <w:rFonts w:ascii="Calibri" w:eastAsia="Times New Roman" w:hAnsi="Calibri" w:cs="Times New Roman"/>
+              </w:rPr>
+            </w:pPr>
+            <w:r>
+              <w:rPr>
+                <w:rFonts w:ascii="Calibri" w:eastAsia="Times New Roman" w:hAnsi="Calibri" w:cs="Times New Roman"/>
+              </w:rPr>
+              <w:t>136</w:t>
+            </w:r>
+          </w:p>
+        </w:tc>
+        <w:tc>
+          <w:tcPr>
+            <w:tcW w:w="1440" w:type="dxa"/>
+            <w:tcBorders>
+              <w:top w:val="single" w:sz="8" w:space="0" w:color="A3A3A3"/>
+              <w:left w:val="single" w:sz="8" w:space="0" w:color="A3A3A3"/>
+              <w:bottom w:val="single" w:sz="8" w:space="0" w:color="A3A3A3"/>
+              <w:right w:val="single" w:sz="8" w:space="0" w:color="A3A3A3"/>
+            </w:tcBorders>
+            <w:tcMar>
+              <w:top w:w="80" w:type="dxa"/>
+              <w:left w:w="80" w:type="dxa"/>
+              <w:bottom w:w="80" w:type="dxa"/>
+              <w:right w:w="80" w:type="dxa"/>
+            </w:tcMar>
+          </w:tcPr>
+          <w:p>
+            <w:pPr>
+              <w:spacing w:after="0" w:line="240" w:lineRule="auto"/>
+              <w:rPr>
+                <w:rFonts w:ascii="Calibri" w:eastAsia="Times New Roman" w:hAnsi="Calibri" w:cs="Times New Roman"/>
+              </w:rPr>
+            </w:pPr>
+            <w:r>
+              <w:rPr>
+                <w:rFonts w:ascii="Calibri" w:eastAsia="Times New Roman" w:hAnsi="Calibri" w:cs="Times New Roman"/>
+              </w:rPr>
+              <w:t>Relationship editing in the properties pane</w:t>
+            </w:r>
+          </w:p>
+        </w:tc>
+        <w:tc>
+          <w:tcPr>
+            <w:tcW w:w="2610" w:type="dxa"/>
+            <w:tcBorders>
+              <w:top w:val="single" w:sz="8" w:space="0" w:color="A3A3A3"/>
+              <w:left w:val="single" w:sz="8" w:space="0" w:color="A3A3A3"/>
+              <w:bottom w:val="single" w:sz="8" w:space="0" w:color="A3A3A3"/>
+              <w:right w:val="single" w:sz="8" w:space="0" w:color="A3A3A3"/>
+            </w:tcBorders>
+            <w:tcMar>
+              <w:top w:w="80" w:type="dxa"/>
+              <w:left w:w="80" w:type="dxa"/>
+              <w:bottom w:w="80" w:type="dxa"/>
+              <w:right w:w="80" w:type="dxa"/>
+            </w:tcMar>
+          </w:tcPr>
+          <w:p>
+            <w:pPr>
+              <w:pStyle w:val="ListParagraph"/>
+              <w:numPr>
+                <w:ilvl w:val="0"/>
+                <w:numId w:val="43"/>
+              </w:numPr>
+              <w:spacing w:after="0" w:line="240" w:lineRule="auto"/>
+              <w:rPr>
+                <w:rFonts w:ascii="Calibri" w:eastAsia="Times New Roman" w:hAnsi="Calibri" w:cs="Times New Roman"/>
+              </w:rPr>
+            </w:pPr>
+            <w:r>
+              <w:rPr>
+                <w:rFonts w:ascii="Calibri" w:eastAsia="Times New Roman" w:hAnsi="Calibri" w:cs="Times New Roman"/>
+              </w:rPr>
+              <w:t xml:space="preserve">Quickly edit relationships in the </w:t>
+            </w:r>
+            <w:r>
+              <w:rPr>
+                <w:rFonts w:ascii="Calibri" w:eastAsia="Times New Roman" w:hAnsi="Calibri" w:cs="Times New Roman"/>
+              </w:rPr>
+              <w:t>properties pane of modeling view</w:t>
+            </w:r>
+          </w:p>
+        </w:tc>
+        <w:tc>
+          <w:tcPr>
+            <w:tcW w:w="8100" w:type="dxa"/>
+            <w:tcBorders>
+              <w:top w:val="single" w:sz="8" w:space="0" w:color="A3A3A3"/>
+              <w:left w:val="single" w:sz="8" w:space="0" w:color="A3A3A3"/>
+              <w:bottom w:val="single" w:sz="8" w:space="0" w:color="A3A3A3"/>
+              <w:right w:val="single" w:sz="8" w:space="0" w:color="A3A3A3"/>
+            </w:tcBorders>
+            <w:tcMar>
+              <w:top w:w="80" w:type="dxa"/>
+              <w:left w:w="80" w:type="dxa"/>
+              <w:bottom w:w="80" w:type="dxa"/>
+              <w:right w:w="80" w:type="dxa"/>
+            </w:tcMar>
+          </w:tcPr>
+          <w:p>
+            <w:pPr>
+              <w:spacing w:after="0" w:line="240" w:lineRule="auto"/>
+              <w:rPr>
+                <w:noProof/>
+              </w:rPr>
+            </w:pPr>
+            <w:r>
+              <w:rPr>
+                <w:noProof/>
+              </w:rPr>
+              <w:t xml:space="preserve">Big data models, especially in DirectQuery storage mode, will see the most benefit from this streamlined experienced. </w:t>
+            </w:r>
+          </w:p>
+          <w:p>
+            <w:pPr>
+              <w:spacing w:after="0" w:line="240" w:lineRule="auto"/>
+              <w:rPr>
+                <w:noProof/>
+              </w:rPr>
+            </w:pPr>
+            <w:r>
+              <w:rPr>
+                <w:noProof/>
+              </w:rPr>
+              <w:t xml:space="preserve">Hold down ctrl to </w:t>
+            </w:r>
+            <w:r>
+              <w:rPr>
+                <w:noProof/>
+              </w:rPr>
+              <w:t>make multiple relationship changes at once</w:t>
+            </w:r>
+          </w:p>
+          <w:p>
+            <w:pPr>
+              <w:spacing w:after="0" w:line="240" w:lineRule="auto"/>
+              <w:rPr>
+                <w:noProof/>
+              </w:rPr>
+            </w:pPr>
+            <w:r>
+              <w:rPr>
+                <w:noProof/>
+              </w:rPr>
+              <w:lastRenderedPageBreak/>
+              <w:drawing>
+                <wp:inline distT="0" distB="0" distL="0" distR="0" wp14:anchorId="4B25A395" wp14:editId="577B1461">
+                  <wp:extent cx="2006615" cy="2613804"/>
+                  <wp:effectExtent l="0" t="0" r="0" b="0"/>
+                  <wp:docPr id="43" name="Picture 43"/>
+                  <wp:cNvGraphicFramePr>
+                    <a:graphicFrameLocks xmlns:a="http://schemas.openxmlformats.org/drawingml/2006/main" noChangeAspect="1"/>
+                  </wp:cNvGraphicFramePr>
+                  <a:graphic xmlns:a="http://schemas.openxmlformats.org/drawingml/2006/main">
+                    <a:graphicData uri="http://schemas.openxmlformats.org/drawingml/2006/picture">
+                      <pic:pic xmlns:pic="http://schemas.openxmlformats.org/drawingml/2006/picture">
+                        <pic:nvPicPr>
+                          <pic:cNvPr id="1" name=""/>
+                          <pic:cNvPicPr/>
+                        </pic:nvPicPr>
+                        <pic:blipFill>
+                          <a:blip r:embed="rId68"/>
+                          <a:stretch>
+                            <a:fillRect/>
+                          </a:stretch>
+                        </pic:blipFill>
+                        <pic:spPr>
+                          <a:xfrm>
+                            <a:off x="0" y="0"/>
+                            <a:ext cx="2012269" cy="2621168"/>
+                          </a:xfrm>
+                          <a:prstGeom prst="rect">
+                            <a:avLst/>
+                          </a:prstGeom>
+                        </pic:spPr>
+                      </pic:pic>
+                    </a:graphicData>
+                  </a:graphic>
+                </wp:inline>
+              </w:drawing>
+            </w:r>
+          </w:p>
+        </w:tc>
+        <w:tc>
+          <w:tcPr>
+            <w:tcW w:w="1106" w:type="dxa"/>
+            <w:tcBorders>
+              <w:top w:val="single" w:sz="8" w:space="0" w:color="A3A3A3"/>
+              <w:left w:val="single" w:sz="8" w:space="0" w:color="A3A3A3"/>
+              <w:bottom w:val="single" w:sz="8" w:space="0" w:color="A3A3A3"/>
+              <w:right w:val="single" w:sz="8" w:space="0" w:color="A3A3A3"/>
+            </w:tcBorders>
+            <w:tcMar>
+              <w:top w:w="80" w:type="dxa"/>
+              <w:left w:w="80" w:type="dxa"/>
+              <w:bottom w:w="80" w:type="dxa"/>
+              <w:right w:w="80" w:type="dxa"/>
+            </w:tcMar>
+          </w:tcPr>
+          <w:p>
+            <w:pPr>
+              <w:spacing w:after="0" w:line="240" w:lineRule="auto"/>
+              <w:rPr>
+                <w:rFonts w:ascii="Calibri" w:eastAsia="Times New Roman" w:hAnsi="Calibri" w:cs="Times New Roman"/>
+              </w:rPr>
+            </w:pPr>
+            <w:bookmarkStart w:id="61" w:name="Oct2022"/>
+            <w:r>
+              <w:rPr>
+                <w:rFonts w:ascii="Calibri" w:eastAsia="Times New Roman" w:hAnsi="Calibri" w:cs="Times New Roman"/>
+              </w:rPr>
+              <w:lastRenderedPageBreak/>
+              <w:t>Oct-2022</w:t>
+            </w:r>
+            <w:bookmarkEnd w:id="61"/>
+          </w:p>
+        </w:tc>
+      </w:tr>
+      <w:tr>
+        <w:trPr>
+          <w:trHeight w:val="1520"/>
+        </w:trPr>
+        <w:tc>
+          <w:tcPr>
+            <w:tcW w:w="540" w:type="dxa"/>
+            <w:tcBorders>
+              <w:top w:val="single" w:sz="8" w:space="0" w:color="A3A3A3"/>
+              <w:left w:val="single" w:sz="8" w:space="0" w:color="A3A3A3"/>
+              <w:bottom w:val="single" w:sz="8" w:space="0" w:color="A3A3A3"/>
+              <w:right w:val="single" w:sz="8" w:space="0" w:color="A3A3A3"/>
+            </w:tcBorders>
+            <w:tcMar>
+              <w:top w:w="80" w:type="dxa"/>
+              <w:left w:w="80" w:type="dxa"/>
+              <w:bottom w:w="80" w:type="dxa"/>
+              <w:right w:w="80" w:type="dxa"/>
+            </w:tcMar>
+          </w:tcPr>
+          <w:p>
+            <w:pPr>
+              <w:spacing w:after="0" w:line="240" w:lineRule="auto"/>
+              <w:rPr>
+                <w:rFonts w:ascii="Calibri" w:eastAsia="Times New Roman" w:hAnsi="Calibri" w:cs="Times New Roman"/>
+              </w:rPr>
+            </w:pPr>
+            <w:r>
+              <w:rPr>
+                <w:rFonts w:ascii="Calibri" w:eastAsia="Times New Roman" w:hAnsi="Calibri" w:cs="Times New Roman"/>
+              </w:rPr>
+              <w:t>137</w:t>
+            </w:r>
+          </w:p>
+        </w:tc>
+        <w:tc>
+          <w:tcPr>
+            <w:tcW w:w="1440" w:type="dxa"/>
+            <w:tcBorders>
+              <w:top w:val="single" w:sz="8" w:space="0" w:color="A3A3A3"/>
+              <w:left w:val="single" w:sz="8" w:space="0" w:color="A3A3A3"/>
+              <w:bottom w:val="single" w:sz="8" w:space="0" w:color="A3A3A3"/>
+              <w:right w:val="single" w:sz="8" w:space="0" w:color="A3A3A3"/>
+            </w:tcBorders>
+            <w:tcMar>
+              <w:top w:w="80" w:type="dxa"/>
+              <w:left w:w="80" w:type="dxa"/>
+              <w:bottom w:w="80" w:type="dxa"/>
+              <w:right w:w="80" w:type="dxa"/>
+            </w:tcMar>
+          </w:tcPr>
+          <w:p>
+            <w:pPr>
+              <w:spacing w:after="0" w:line="240" w:lineRule="auto"/>
+              <w:rPr>
+                <w:rFonts w:ascii="Calibri" w:eastAsia="Times New Roman" w:hAnsi="Calibri" w:cs="Times New Roman"/>
+              </w:rPr>
+            </w:pPr>
+            <w:r>
+              <w:rPr>
+                <w:rFonts w:ascii="Calibri" w:eastAsia="Times New Roman" w:hAnsi="Calibri" w:cs="Times New Roman"/>
+              </w:rPr>
+              <w:t>DAX formula bar support for Desktop model view</w:t>
+            </w:r>
+          </w:p>
+        </w:tc>
+        <w:tc>
+          <w:tcPr>
+            <w:tcW w:w="2610" w:type="dxa"/>
+            <w:tcBorders>
+              <w:top w:val="single" w:sz="8" w:space="0" w:color="A3A3A3"/>
+              <w:left w:val="single" w:sz="8" w:space="0" w:color="A3A3A3"/>
+              <w:bottom w:val="single" w:sz="8" w:space="0" w:color="A3A3A3"/>
+              <w:right w:val="single" w:sz="8" w:space="0" w:color="A3A3A3"/>
+            </w:tcBorders>
+            <w:tcMar>
+              <w:top w:w="80" w:type="dxa"/>
+              <w:left w:w="80" w:type="dxa"/>
+              <w:bottom w:w="80" w:type="dxa"/>
+              <w:right w:w="80" w:type="dxa"/>
+            </w:tcMar>
+          </w:tcPr>
+          <w:p>
+            <w:pPr>
+              <w:spacing w:after="0" w:line="240" w:lineRule="auto"/>
+              <w:rPr>
+                <w:rFonts w:ascii="Calibri" w:eastAsia="Times New Roman" w:hAnsi="Calibri" w:cs="Times New Roman"/>
+              </w:rPr>
+            </w:pPr>
+            <w:r>
+              <w:rPr>
+                <w:rFonts w:ascii="Calibri" w:eastAsia="Times New Roman" w:hAnsi="Calibri" w:cs="Times New Roman"/>
+              </w:rPr>
+              <w:t xml:space="preserve">The DAX formula bar is now supported in Desktop model view. You can now create and edit measures, calc columns and calculated tables in the model view in Desktop. </w:t>
+            </w:r>
+          </w:p>
+        </w:tc>
+        <w:tc>
+          <w:tcPr>
+            <w:tcW w:w="8100" w:type="dxa"/>
+            <w:tcBorders>
+              <w:top w:val="single" w:sz="8" w:space="0" w:color="A3A3A3"/>
+              <w:left w:val="single" w:sz="8" w:space="0" w:color="A3A3A3"/>
+              <w:bottom w:val="single" w:sz="8" w:space="0" w:color="A3A3A3"/>
+              <w:right w:val="single" w:sz="8" w:space="0" w:color="A3A3A3"/>
+            </w:tcBorders>
+            <w:tcMar>
+              <w:top w:w="80" w:type="dxa"/>
+              <w:left w:w="80" w:type="dxa"/>
+              <w:bottom w:w="80" w:type="dxa"/>
+              <w:right w:w="80" w:type="dxa"/>
+            </w:tcMar>
+          </w:tcPr>
+          <w:p>
+            <w:pPr>
+              <w:spacing w:after="0" w:line="240" w:lineRule="auto"/>
+              <w:rPr>
+                <w:noProof/>
+              </w:rPr>
+            </w:pPr>
+          </w:p>
+        </w:tc>
+        <w:tc>
+          <w:tcPr>
+            <w:tcW w:w="1106" w:type="dxa"/>
+            <w:tcBorders>
+              <w:top w:val="single" w:sz="8" w:space="0" w:color="A3A3A3"/>
+              <w:left w:val="single" w:sz="8" w:space="0" w:color="A3A3A3"/>
+              <w:bottom w:val="single" w:sz="8" w:space="0" w:color="A3A3A3"/>
+              <w:right w:val="single" w:sz="8" w:space="0" w:color="A3A3A3"/>
+            </w:tcBorders>
+            <w:tcMar>
+              <w:top w:w="80" w:type="dxa"/>
+              <w:left w:w="80" w:type="dxa"/>
+              <w:bottom w:w="80" w:type="dxa"/>
+              <w:right w:w="80" w:type="dxa"/>
+            </w:tcMar>
+          </w:tcPr>
+          <w:p>
+            <w:pPr>
+              <w:spacing w:after="0" w:line="240" w:lineRule="auto"/>
+              <w:rPr>
+                <w:rFonts w:ascii="Calibri" w:eastAsia="Times New Roman" w:hAnsi="Calibri" w:cs="Times New Roman"/>
+              </w:rPr>
+            </w:pPr>
+            <w:r>
+              <w:rPr>
+                <w:rFonts w:ascii="Calibri" w:eastAsia="Times New Roman" w:hAnsi="Calibri" w:cs="Times New Roman"/>
+              </w:rPr>
+              <w:t>Oct-2022</w:t>
+            </w:r>
           </w:p>
         </w:tc>
       </w:tr>
@@ -30466,16 +30872,13 @@
       <w:jc w:val="right"/>
     </w:pPr>
     <w:r>
-      <w:t>9</w:t>
+      <w:t>10</w:t>
     </w:r>
     <w:r>
       <w:t>/</w:t>
     </w:r>
     <w:r>
-      <w:t>1</w:t>
-    </w:r>
-    <w:r>
-      <w:t>8</w:t>
+      <w:t>22</w:t>
     </w:r>
     <w:r>
       <w:t>/202</w:t>

</xml_diff>